<commit_message>
remove Rubim as author, knit to Word
</commit_message>
<xml_diff>
--- a/analysis/paper/paper.docx
+++ b/analysis/paper/paper.docx
@@ -7,19 +7,91 @@
         <w:pStyle w:val="Title"/>
       </w:pPr>
       <w:r>
-        <w:t xml:space="preserve">Title</w:t>
-      </w:r>
-      <w:r>
-        <w:t xml:space="preserve"> </w:t>
-      </w:r>
-      <w:r>
-        <w:t xml:space="preserve">Goes</w:t>
-      </w:r>
-      <w:r>
-        <w:t xml:space="preserve"> </w:t>
-      </w:r>
-      <w:r>
-        <w:t xml:space="preserve">Here</w:t>
+        <w:t xml:space="preserve">Interactive</w:t>
+      </w:r>
+      <w:r>
+        <w:t xml:space="preserve"> </w:t>
+      </w:r>
+      <w:r>
+        <w:t xml:space="preserve">effects</w:t>
+      </w:r>
+      <w:r>
+        <w:t xml:space="preserve"> </w:t>
+      </w:r>
+      <w:r>
+        <w:t xml:space="preserve">of</w:t>
+      </w:r>
+      <w:r>
+        <w:t xml:space="preserve"> </w:t>
+      </w:r>
+      <w:r>
+        <w:t xml:space="preserve">drought</w:t>
+      </w:r>
+      <w:r>
+        <w:t xml:space="preserve"> </w:t>
+      </w:r>
+      <w:r>
+        <w:t xml:space="preserve">and</w:t>
+      </w:r>
+      <w:r>
+        <w:t xml:space="preserve"> </w:t>
+      </w:r>
+      <w:r>
+        <w:t xml:space="preserve">habitat</w:t>
+      </w:r>
+      <w:r>
+        <w:t xml:space="preserve"> </w:t>
+      </w:r>
+      <w:r>
+        <w:t xml:space="preserve">fragmentation</w:t>
+      </w:r>
+      <w:r>
+        <w:t xml:space="preserve"> </w:t>
+      </w:r>
+      <w:r>
+        <w:t xml:space="preserve">on</w:t>
+      </w:r>
+      <w:r>
+        <w:t xml:space="preserve"> </w:t>
+      </w:r>
+      <w:r>
+        <w:t xml:space="preserve">vital</w:t>
+      </w:r>
+      <w:r>
+        <w:t xml:space="preserve"> </w:t>
+      </w:r>
+      <w:r>
+        <w:t xml:space="preserve">rates</w:t>
+      </w:r>
+      <w:r>
+        <w:t xml:space="preserve"> </w:t>
+      </w:r>
+      <w:r>
+        <w:t xml:space="preserve">of</w:t>
+      </w:r>
+      <w:r>
+        <w:t xml:space="preserve"> </w:t>
+      </w:r>
+      <w:r>
+        <w:t xml:space="preserve">an</w:t>
+      </w:r>
+      <w:r>
+        <w:t xml:space="preserve"> </w:t>
+      </w:r>
+      <w:r>
+        <w:t xml:space="preserve">understory</w:t>
+      </w:r>
+      <w:r>
+        <w:t xml:space="preserve"> </w:t>
+      </w:r>
+      <w:r>
+        <w:t xml:space="preserve">tropical</w:t>
+      </w:r>
+      <w:r>
+        <w:t xml:space="preserve"> </w:t>
+      </w:r>
+      <w:r>
+        <w:t xml:space="preserve">plant</w:t>
       </w:r>
     </w:p>
     <w:p>
@@ -27,7 +99,7 @@
         <w:pStyle w:val="Author"/>
       </w:pPr>
       <w:r>
-        <w:t xml:space="preserve">Myfirstname Mylastname</w:t>
+        <w:t xml:space="preserve">Eric R. Scott</w:t>
       </w:r>
       <w:r>
         <w:rPr>
@@ -54,91 +126,100 @@
         <w:t xml:space="preserve"> </w:t>
       </w:r>
       <w:r>
+        <w:t xml:space="preserve">Maria Uriarte</w:t>
+      </w:r>
+      <w:r>
+        <w:rPr>
+          <w:vertAlign w:val="superscript"/>
+        </w:rPr>
+        <w:t xml:space="preserve">2</w:t>
+      </w:r>
+      <w:r>
+        <w:t xml:space="preserve">,</w:t>
+      </w:r>
+      <w:r>
+        <w:t xml:space="preserve"> </w:t>
+      </w:r>
+      <w:r>
         <w:t xml:space="preserve">and</w:t>
       </w:r>
       <w:r>
         <w:t xml:space="preserve"> </w:t>
       </w:r>
       <w:r>
-        <w:t xml:space="preserve">Yourfirstname Yourlastname</w:t>
-      </w:r>
+        <w:t xml:space="preserve">Emilio M. Bruna</w:t>
+      </w:r>
+    </w:p>
+    <w:p>
+      <w:pPr>
+        <w:pStyle w:val="Date"/>
+      </w:pPr>
+      <w:r>
+        <w:t xml:space="preserve">12</w:t>
+      </w:r>
+      <w:r>
+        <w:t xml:space="preserve"> </w:t>
+      </w:r>
+      <w:r>
+        <w:t xml:space="preserve">November,</w:t>
+      </w:r>
+      <w:r>
+        <w:t xml:space="preserve"> </w:t>
+      </w:r>
+      <w:r>
+        <w:t xml:space="preserve">2020</w:t>
+      </w:r>
+    </w:p>
+    <w:p>
+      <w:pPr>
+        <w:pStyle w:val="Abstract"/>
+      </w:pPr>
+      <w:r>
+        <w:t xml:space="preserve">Text</w:t>
+      </w:r>
+      <w:r>
+        <w:t xml:space="preserve"> </w:t>
+      </w:r>
+      <w:r>
+        <w:t xml:space="preserve">of</w:t>
+      </w:r>
+      <w:r>
+        <w:t xml:space="preserve"> </w:t>
+      </w:r>
+      <w:r>
+        <w:t xml:space="preserve">abstract</w:t>
+      </w:r>
+    </w:p>
+    <w:p>
+      <w:pPr>
+        <w:pStyle w:val="FirstParagraph"/>
+      </w:pPr>
       <w:r>
         <w:rPr>
           <w:vertAlign w:val="superscript"/>
         </w:rPr>
+        <w:t xml:space="preserve">1</w:t>
+      </w:r>
+      <w:r>
+        <w:t xml:space="preserve"> </w:t>
+      </w:r>
+      <w:r>
+        <w:t xml:space="preserve">Department of Wildlife Ecology and Conservation, University of Florida, Gainesville, Florida 32611-0430</w:t>
+      </w:r>
+      <w:r>
+        <w:br/>
+      </w:r>
+      <w:r>
+        <w:rPr>
+          <w:vertAlign w:val="superscript"/>
+        </w:rPr>
         <w:t xml:space="preserve">2</w:t>
       </w:r>
-    </w:p>
-    <w:p>
-      <w:pPr>
-        <w:pStyle w:val="Date"/>
-      </w:pPr>
-      <w:r>
-        <w:t xml:space="preserve">20</w:t>
-      </w:r>
-      <w:r>
-        <w:t xml:space="preserve"> </w:t>
-      </w:r>
-      <w:r>
-        <w:t xml:space="preserve">August,</w:t>
-      </w:r>
-      <w:r>
-        <w:t xml:space="preserve"> </w:t>
-      </w:r>
-      <w:r>
-        <w:t xml:space="preserve">2020</w:t>
-      </w:r>
-    </w:p>
-    <w:p>
-      <w:pPr>
-        <w:pStyle w:val="Abstract"/>
-      </w:pPr>
-      <w:r>
-        <w:t xml:space="preserve">Text</w:t>
-      </w:r>
-      <w:r>
-        <w:t xml:space="preserve"> </w:t>
-      </w:r>
-      <w:r>
-        <w:t xml:space="preserve">of</w:t>
-      </w:r>
-      <w:r>
-        <w:t xml:space="preserve"> </w:t>
-      </w:r>
-      <w:r>
-        <w:t xml:space="preserve">abstract</w:t>
-      </w:r>
-    </w:p>
-    <w:p>
-      <w:pPr>
-        <w:pStyle w:val="FirstParagraph"/>
-      </w:pPr>
-      <w:r>
-        <w:rPr>
-          <w:vertAlign w:val="superscript"/>
-        </w:rPr>
-        <w:t xml:space="preserve">1</w:t>
-      </w:r>
-      <w:r>
-        <w:t xml:space="preserve"> </w:t>
-      </w:r>
-      <w:r>
-        <w:t xml:space="preserve">University of One Place</w:t>
-      </w:r>
-      <w:r>
-        <w:br/>
-      </w:r>
-      <w:r>
-        <w:rPr>
-          <w:vertAlign w:val="superscript"/>
-        </w:rPr>
-        <w:t xml:space="preserve">2</w:t>
-      </w:r>
-      <w:r>
-        <w:t xml:space="preserve"> </w:t>
-      </w:r>
-      <w:r>
-        <w:t xml:space="preserve">University of Another Place</w:t>
+      <w:r>
+        <w:t xml:space="preserve"> </w:t>
+      </w:r>
+      <w:r>
+        <w:t xml:space="preserve">Department of Ecology, Evolution and Environmental Biology, Columbia University 1200 Amsterdam Avenue, New York, New York 10027 USA</w:t>
       </w:r>
     </w:p>
     <w:p>
@@ -165,15 +246,14 @@
           <w:rPr>
             <w:rStyle w:val="Hyperlink"/>
           </w:rPr>
-          <w:t xml:space="preserve">Myfirstname Mylastname &lt;</w:t>
+          <w:t xml:space="preserve">Eric R. Scott &lt;</w:t>
         </w:r>
         <w:hyperlink r:id="rId20">
           <w:r>
             <w:rPr>
               <w:rStyle w:val="Hyperlink"/>
-              <w:rStyle w:val="Hyperlink"/>
             </w:rPr>
-            <w:t xml:space="preserve">fl@oneplace.edu</w:t>
+            <w:t xml:space="preserve">scottericr@gmail.com</w:t>
           </w:r>
         </w:hyperlink>
         <w:r>
@@ -189,7 +269,19 @@
         <w:pStyle w:val="BodyText"/>
       </w:pPr>
       <w:r>
-        <w:t xml:space="preserve">Keywords: keyword 1; keyword 2; keyword 3</w:t>
+        <w:t xml:space="preserve">Keywords: forest fragmentation; vital rates;</w:t>
+      </w:r>
+      <w:r>
+        <w:t xml:space="preserve"> </w:t>
+      </w:r>
+      <w:r>
+        <w:rPr>
+          <w:i/>
+        </w:rPr>
+        <w:t xml:space="preserve">Heliconia acuminata</w:t>
+      </w:r>
+      <w:r>
+        <w:t xml:space="preserve">; drought; ENSO; edge effects</w:t>
       </w:r>
     </w:p>
     <w:p>
@@ -197,7 +289,7 @@
         <w:pStyle w:val="BodyText"/>
       </w:pPr>
       <w:r>
-        <w:t xml:space="preserve">Highlights: These are the highlights.</w:t>
+        <w:t xml:space="preserve">Highlights: These are the highlights</w:t>
       </w:r>
     </w:p>
     <w:p>
@@ -212,161 +304,1079 @@
     </w:p>
     <w:p>
       <w:pPr>
+        <w:numPr>
+          <w:ilvl w:val="0"/>
+          <w:numId w:val="1001"/>
+        </w:numPr>
+      </w:pPr>
+      <w:r>
+        <w:t xml:space="preserve">Little is known about how organisms respond to multiple anthropogenic stresses simultaneously</w:t>
+      </w:r>
+      <w:r>
+        <w:t xml:space="preserve"> </w:t>
+      </w:r>
+    </w:p>
+    <w:p>
+      <w:pPr>
+        <w:numPr>
+          <w:ilvl w:val="0"/>
+          <w:numId w:val="1001"/>
+        </w:numPr>
+      </w:pPr>
+      <w:r>
+        <w:t xml:space="preserve">The Amazon Basin, an important place, has been fragmented, and although deforestation has slowed in recent years, it is continuing.</w:t>
+      </w:r>
+    </w:p>
+    <w:p>
+      <w:pPr>
+        <w:numPr>
+          <w:ilvl w:val="1"/>
+          <w:numId w:val="1002"/>
+        </w:numPr>
+        <w:pStyle w:val="Compact"/>
+      </w:pPr>
+      <w:r>
+        <w:t xml:space="preserve">fragmentation is bad because…</w:t>
+      </w:r>
+    </w:p>
+    <w:p>
+      <w:pPr>
+        <w:numPr>
+          <w:ilvl w:val="0"/>
+          <w:numId w:val="1001"/>
+        </w:numPr>
+      </w:pPr>
+      <w:r>
+        <w:t xml:space="preserve">Simultaneously, there is a drying trend in the Amazon and also increasing intensity and frequency of droughts caused by ENSO (wet-season) and sea surface warming (dry-season).</w:t>
+      </w:r>
+    </w:p>
+    <w:p>
+      <w:pPr>
+        <w:numPr>
+          <w:ilvl w:val="1"/>
+          <w:numId w:val="1003"/>
+        </w:numPr>
+        <w:pStyle w:val="Compact"/>
+      </w:pPr>
+      <w:r>
+        <w:t xml:space="preserve">Drought is bad because…</w:t>
+      </w:r>
+    </w:p>
+    <w:p>
+      <w:pPr>
+        <w:numPr>
+          <w:ilvl w:val="0"/>
+          <w:numId w:val="1001"/>
+        </w:numPr>
+      </w:pPr>
+      <w:r>
+        <w:t xml:space="preserve">The effects of drought and fragmentation could be additive, or interactive.</w:t>
+      </w:r>
+    </w:p>
+    <w:p>
+      <w:pPr>
+        <w:numPr>
+          <w:ilvl w:val="1"/>
+          <w:numId w:val="1004"/>
+        </w:numPr>
+      </w:pPr>
+      <w:r>
+        <w:t xml:space="preserve">The effects of drought could be more severe in fragments because of reduced microclimate buffering.</w:t>
+      </w:r>
+    </w:p>
+    <w:p>
+      <w:pPr>
+        <w:numPr>
+          <w:ilvl w:val="1"/>
+          <w:numId w:val="1004"/>
+        </w:numPr>
+      </w:pPr>
+      <w:r>
+        <w:t xml:space="preserve">Alternatively, plants in fragmented habitats could be more resilient to drought because the individuals surviving in fragmented forests are already resilient in the face of a relatively dry and variable climate, even in non-drought years.</w:t>
+      </w:r>
+    </w:p>
+    <w:p>
+      <w:pPr>
+        <w:numPr>
+          <w:ilvl w:val="1"/>
+          <w:numId w:val="1004"/>
+        </w:numPr>
+      </w:pPr>
+      <w:r>
+        <w:t xml:space="preserve">Fragmentation affects plant size (in</w:t>
+      </w:r>
+      <w:r>
+        <w:t xml:space="preserve"> </w:t>
+      </w:r>
+      <w:r>
+        <w:rPr>
+          <w:i/>
+        </w:rPr>
+        <w:t xml:space="preserve">Heliconia</w:t>
+      </w:r>
+      <w:r>
+        <w:t xml:space="preserve"> </w:t>
+      </w:r>
+      <w:r>
+        <w:t xml:space="preserve">(Bruna and Oli 2005)</w:t>
+      </w:r>
+      <w:r>
+        <w:t xml:space="preserve"> </w:t>
+      </w:r>
+      <w:r>
+        <w:t xml:space="preserve">and trees</w:t>
+      </w:r>
+      <w:r>
+        <w:t xml:space="preserve"> </w:t>
+      </w:r>
+      <w:r>
+        <w:t xml:space="preserve">(Schwartz et al. 2019)</w:t>
+      </w:r>
+      <w:r>
+        <w:t xml:space="preserve">). Smaller/larger plants might be more susceptible to drought. So differential effects of drought in fragments and continuous forest could be due to an interaction between drought and plant size.</w:t>
+      </w:r>
+      <w:r>
+        <w:t xml:space="preserve"> </w:t>
+      </w:r>
+    </w:p>
+    <w:p>
+      <w:pPr>
+        <w:numPr>
+          <w:ilvl w:val="0"/>
+          <w:numId w:val="1001"/>
+        </w:numPr>
+      </w:pPr>
+      <w:r>
+        <w:t xml:space="preserve">We investigated the effects of drought on the growth, survival, reproduction, and recruitment of an understory plant in an experimentally fragmented landscape.</w:t>
+      </w:r>
+    </w:p>
+    <w:p>
+      <w:pPr>
+        <w:numPr>
+          <w:ilvl w:val="0"/>
+          <w:numId w:val="1001"/>
+        </w:numPr>
+      </w:pPr>
+      <w:r>
+        <w:t xml:space="preserve">Specifically, we want to know 1) Does drought have different impacts on plants in forest fragments compared to intact forest? 2) Do the magnitudes and directions of these effects differ among vital rates? 3) Do the effects of drought, fragmentation, and their interaction vary with plant size</w:t>
+      </w:r>
+    </w:p>
+    <w:p>
+      <w:pPr>
+        <w:pStyle w:val="Heading1"/>
+      </w:pPr>
+      <w:bookmarkStart w:id="22" w:name="Xeb5a847ce42f4d1294b31b267f3d59d9a036f52"/>
+      <w:r>
+        <w:t xml:space="preserve">Notes for Introduction (first attempt at outline):</w:t>
+      </w:r>
+      <w:bookmarkEnd w:id="22"/>
+    </w:p>
+    <w:p>
+      <w:pPr>
         <w:pStyle w:val="FirstParagraph"/>
       </w:pPr>
       <w:r>
-        <w:t xml:space="preserve">Here is a citation</w:t>
-      </w:r>
-      <w:r>
-        <w:t xml:space="preserve"> </w:t>
-      </w:r>
-      <w:r>
-        <w:t xml:space="preserve">(Marwick, 2017)</w:t>
+        <w:t xml:space="preserve">Habitat fragmentation is bad, pervasive, and getting worse</w:t>
+      </w:r>
+    </w:p>
+    <w:p>
+      <w:pPr>
+        <w:numPr>
+          <w:ilvl w:val="0"/>
+          <w:numId w:val="1005"/>
+        </w:numPr>
+      </w:pPr>
+      <w:r>
+        <w:t xml:space="preserve">stats about global land use change</w:t>
+      </w:r>
+      <w:r>
+        <w:t xml:space="preserve"> </w:t>
+      </w:r>
+    </w:p>
+    <w:p>
+      <w:pPr>
+        <w:numPr>
+          <w:ilvl w:val="0"/>
+          <w:numId w:val="1005"/>
+        </w:numPr>
+      </w:pPr>
+      <w:r>
+        <w:t xml:space="preserve">stats about amazon deforestation</w:t>
+      </w:r>
+      <w:r>
+        <w:t xml:space="preserve"> </w:t>
+      </w:r>
+      <w:r>
+        <w:t xml:space="preserve">(Malhi et al. 2008)</w:t>
+      </w:r>
+    </w:p>
+    <w:p>
+      <w:pPr>
+        <w:numPr>
+          <w:ilvl w:val="0"/>
+          <w:numId w:val="1005"/>
+        </w:numPr>
+      </w:pPr>
+      <w:r>
+        <w:t xml:space="preserve">stats about how much land is near an edge (refs in Schwartz et al and betts 2019)</w:t>
+      </w:r>
+    </w:p>
+    <w:p>
+      <w:pPr>
+        <w:numPr>
+          <w:ilvl w:val="0"/>
+          <w:numId w:val="1005"/>
+        </w:numPr>
+      </w:pPr>
+      <w:r>
+        <w:t xml:space="preserve">Why fragmentation bad</w:t>
+      </w:r>
+    </w:p>
+    <w:p>
+      <w:pPr>
+        <w:numPr>
+          <w:ilvl w:val="1"/>
+          <w:numId w:val="1006"/>
+        </w:numPr>
+      </w:pPr>
+      <w:r>
+        <w:t xml:space="preserve">microclimate changes</w:t>
+      </w:r>
+      <w:r>
+        <w:t xml:space="preserve"> </w:t>
+      </w:r>
+      <w:r>
+        <w:t xml:space="preserve">(Ewers and Banks-Leite 2013)</w:t>
+      </w:r>
+    </w:p>
+    <w:p>
+      <w:pPr>
+        <w:numPr>
+          <w:ilvl w:val="1"/>
+          <w:numId w:val="1006"/>
+        </w:numPr>
+      </w:pPr>
+      <w:r>
+        <w:t xml:space="preserve">metapopulation and connectivity stuff (necessary?)</w:t>
+      </w:r>
+    </w:p>
+    <w:p>
+      <w:pPr>
+        <w:numPr>
+          <w:ilvl w:val="0"/>
+          <w:numId w:val="1005"/>
+        </w:numPr>
+      </w:pPr>
+      <w:r>
+        <w:t xml:space="preserve">Plants in the tropics are less well adapted to fragmentation because lack of historical distrubance and less variable climate</w:t>
+      </w:r>
+      <w:r>
+        <w:t xml:space="preserve"> </w:t>
+      </w:r>
+      <w:r>
+        <w:t xml:space="preserve">(Betts et al. 2019)</w:t>
+      </w:r>
+    </w:p>
+    <w:p>
+      <w:pPr>
+        <w:pStyle w:val="Heading2"/>
+      </w:pPr>
+      <w:bookmarkStart w:id="23" w:name="climate-change-and-drought"/>
+      <w:r>
+        <w:t xml:space="preserve">Climate change and drought</w:t>
+      </w:r>
+      <w:bookmarkEnd w:id="23"/>
+    </w:p>
+    <w:p>
+      <w:pPr>
+        <w:numPr>
+          <w:ilvl w:val="0"/>
+          <w:numId w:val="1007"/>
+        </w:numPr>
+      </w:pPr>
+      <w:r>
+        <w:t xml:space="preserve">The northern Amazon has been experiencing a drying trend since the mid 1970s and ensemble climate models predict substantial decreases in dry season precipitation in southern Amazonia for the 21st century</w:t>
+      </w:r>
+      <w:r>
+        <w:t xml:space="preserve"> </w:t>
+      </w:r>
+      <w:r>
+        <w:t xml:space="preserve">(Malhi et al. 2008)</w:t>
+      </w:r>
+      <w:r>
+        <w:t xml:space="preserve">.</w:t>
+      </w:r>
+    </w:p>
+    <w:p>
+      <w:pPr>
+        <w:numPr>
+          <w:ilvl w:val="0"/>
+          <w:numId w:val="1007"/>
+        </w:numPr>
+      </w:pPr>
+      <w:r>
+        <w:t xml:space="preserve">The El Niño–Southern Oscillation (ENSO) reduces wet-season rainfall in the Amazon</w:t>
+      </w:r>
+      <w:r>
+        <w:t xml:space="preserve"> </w:t>
+      </w:r>
+      <w:r>
+        <w:t xml:space="preserve">. ENSO-induced droughts are predicted to increase in frequency and severity.</w:t>
+      </w:r>
+      <w:r>
+        <w:t xml:space="preserve"> </w:t>
+      </w:r>
+      <w:r>
+        <w:t xml:space="preserve">(Cai et al. 2014)</w:t>
+      </w:r>
+      <w:r>
+        <w:t xml:space="preserve">.</w:t>
+      </w:r>
+    </w:p>
+    <w:p>
+      <w:pPr>
+        <w:numPr>
+          <w:ilvl w:val="0"/>
+          <w:numId w:val="1007"/>
+        </w:numPr>
+      </w:pPr>
+      <w:r>
+        <w:t xml:space="preserve">Also sea surface temperature related drought. Warming of north Atlantic results longer and more intense dry season in southern and eastern Amazonia</w:t>
+      </w:r>
+      <w:r>
+        <w:t xml:space="preserve"> </w:t>
+      </w:r>
+      <w:r>
+        <w:t xml:space="preserve">(Malhi et al. 2008, Phillips et al. 2009)</w:t>
+      </w:r>
+    </w:p>
+    <w:p>
+      <w:pPr>
+        <w:numPr>
+          <w:ilvl w:val="0"/>
+          <w:numId w:val="1007"/>
+        </w:numPr>
+      </w:pPr>
+      <w:r>
+        <w:t xml:space="preserve">drought effects on plant vital rates</w:t>
+      </w:r>
+    </w:p>
+    <w:p>
+      <w:pPr>
+        <w:numPr>
+          <w:ilvl w:val="0"/>
+          <w:numId w:val="1007"/>
+        </w:numPr>
+      </w:pPr>
+      <w:r>
+        <w:t xml:space="preserve">1997 ENSO drought</w:t>
+      </w:r>
+      <w:r>
+        <w:t xml:space="preserve"> </w:t>
+      </w:r>
+      <w:r>
+        <w:t xml:space="preserve">(Williamson et al. 2000)</w:t>
+      </w:r>
+    </w:p>
+    <w:p>
+      <w:pPr>
+        <w:numPr>
+          <w:ilvl w:val="0"/>
+          <w:numId w:val="1007"/>
+        </w:numPr>
+      </w:pPr>
+      <w:r>
+        <w:t xml:space="preserve">2005 ENSO drought</w:t>
+      </w:r>
+      <w:r>
+        <w:t xml:space="preserve"> </w:t>
+      </w:r>
+      <w:r>
+        <w:t xml:space="preserve">(Marengo et al. 2008, Phillips et al. 2009)</w:t>
+      </w:r>
+    </w:p>
+    <w:p>
+      <w:pPr>
+        <w:numPr>
+          <w:ilvl w:val="0"/>
+          <w:numId w:val="1007"/>
+        </w:numPr>
+      </w:pPr>
+      <w:r>
+        <w:t xml:space="preserve">2010 drought</w:t>
+      </w:r>
+      <w:r>
+        <w:t xml:space="preserve"> </w:t>
+      </w:r>
+      <w:r>
+        <w:t xml:space="preserve">(Lewis et al. 2011)</w:t>
+      </w:r>
+    </w:p>
+    <w:p>
+      <w:pPr>
+        <w:numPr>
+          <w:ilvl w:val="0"/>
+          <w:numId w:val="1007"/>
+        </w:numPr>
+      </w:pPr>
+      <w:r>
+        <w:t xml:space="preserve">(Zeng et al. 2008)</w:t>
+      </w:r>
+    </w:p>
+    <w:p>
+      <w:pPr>
+        <w:pStyle w:val="Heading2"/>
+      </w:pPr>
+      <w:bookmarkStart w:id="24" w:name="interactions"/>
+      <w:r>
+        <w:t xml:space="preserve">Interactions</w:t>
+      </w:r>
+      <w:bookmarkEnd w:id="24"/>
+    </w:p>
+    <w:p>
+      <w:pPr>
+        <w:numPr>
+          <w:ilvl w:val="0"/>
+          <w:numId w:val="1008"/>
+        </w:numPr>
+      </w:pPr>
+      <w:r>
+        <w:t xml:space="preserve">However, our understanding of how climate change and habitat fragmentation might interact to impact organisms is limited.</w:t>
+      </w:r>
+    </w:p>
+    <w:p>
+      <w:pPr>
+        <w:numPr>
+          <w:ilvl w:val="0"/>
+          <w:numId w:val="1008"/>
+        </w:numPr>
+      </w:pPr>
+      <w:r>
+        <w:t xml:space="preserve">(Schwartz et al. 2019)</w:t>
+      </w:r>
+      <w:r>
+        <w:t xml:space="preserve"> </w:t>
+      </w:r>
+      <w:r>
+        <w:t xml:space="preserve">(mention how tree size classes affected differently, but we don’t know if this is also true for understory herbaceous plants.</w:t>
+      </w:r>
+    </w:p>
+    <w:p>
+      <w:pPr>
+        <w:numPr>
+          <w:ilvl w:val="0"/>
+          <w:numId w:val="1008"/>
+        </w:numPr>
+      </w:pPr>
+      <w:r>
+        <w:t xml:space="preserve">(Malhi et al. 2008)</w:t>
+      </w:r>
+    </w:p>
+    <w:p>
+      <w:pPr>
+        <w:numPr>
+          <w:ilvl w:val="0"/>
+          <w:numId w:val="1008"/>
+        </w:numPr>
+      </w:pPr>
+      <w:r>
+        <w:t xml:space="preserve">The 1997–1998 ENSO drought caused greater tree mortality and increased leaf litter fall in experimentally fragmented forests compared to intact forest in the Amazon</w:t>
+      </w:r>
+      <w:r>
+        <w:t xml:space="preserve"> </w:t>
+      </w:r>
+      <w:r>
+        <w:t xml:space="preserve">(Laurance and Williamson 2001)</w:t>
+      </w:r>
+      <w:r>
+        <w:t xml:space="preserve">.</w:t>
+      </w:r>
+    </w:p>
+    <w:p>
+      <w:pPr>
+        <w:numPr>
+          <w:ilvl w:val="0"/>
+          <w:numId w:val="1008"/>
+        </w:numPr>
+      </w:pPr>
+      <w:r>
+        <w:t xml:space="preserve">Furthermore, the interactive effects of fragmentation and drought may be difficult to detect in long-lived species (e.g. Heliconia) [bruna paper that shows growth is reduced after 10 years slightly, but impacts reproduction]</w:t>
+      </w:r>
+    </w:p>
+    <w:p>
+      <w:pPr>
+        <w:pStyle w:val="Heading2"/>
+      </w:pPr>
+      <w:bookmarkStart w:id="25" w:name="this-experiment"/>
+      <w:r>
+        <w:t xml:space="preserve">This experiment</w:t>
+      </w:r>
+      <w:bookmarkEnd w:id="25"/>
+    </w:p>
+    <w:p>
+      <w:pPr>
+        <w:numPr>
+          <w:ilvl w:val="0"/>
+          <w:numId w:val="1009"/>
+        </w:numPr>
+      </w:pPr>
+      <w:r>
+        <w:t xml:space="preserve">The</w:t>
+      </w:r>
+      <w:r>
+        <w:t xml:space="preserve"> </w:t>
+      </w:r>
+      <w:r>
+        <w:t xml:space="preserve">“</w:t>
+      </w:r>
+      <w:r>
+        <w:t xml:space="preserve">fragmentation drought hypothesis</w:t>
+      </w:r>
+      <w:r>
+        <w:t xml:space="preserve">”</w:t>
+      </w:r>
+      <w:r>
+        <w:t xml:space="preserve"> </w:t>
+      </w:r>
+      <w:r>
+        <w:t xml:space="preserve">expects drought to have stronger impacts on forest fragments because of reduced microclimate buffering. Under this hypothesis we would expect drought to reduce growth, survival, reproduction and recruitment more in fragmented landscapes compared to intact forest.</w:t>
+      </w:r>
+    </w:p>
+    <w:p>
+      <w:pPr>
+        <w:numPr>
+          <w:ilvl w:val="0"/>
+          <w:numId w:val="1009"/>
+        </w:numPr>
+      </w:pPr>
+      <w:r>
+        <w:t xml:space="preserve">It’s also possible that plants in fragments have already been filtered such that the survivors are already adapted to more variable and desiccating conditions associated with forest edges</w:t>
+      </w:r>
+      <w:r>
+        <w:t xml:space="preserve"> </w:t>
+      </w:r>
+      <w:r>
+        <w:t xml:space="preserve">(Schwartz et al. 2019)</w:t>
+      </w:r>
+      <w:r>
+        <w:t xml:space="preserve">. This may result in drought having a less noticeable impact on plants in fragments, although we would expect fragmentation to still have an impact on survival, growth, and reproduction.</w:t>
+      </w:r>
+    </w:p>
+    <w:p>
+      <w:pPr>
+        <w:numPr>
+          <w:ilvl w:val="0"/>
+          <w:numId w:val="1009"/>
+        </w:numPr>
+      </w:pPr>
+      <w:r>
+        <w:t xml:space="preserve">We set out to answer the following questions: 1) Does drought have different impacts on plants in forest fragments compared to intact forest? 2) Do the magnitudes and directions of these effects differ among vital rates? 3) Do the effects of drought, fragmentation, and their interaction vary with plant size</w:t>
+      </w:r>
+      <w:r>
+        <w:t xml:space="preserve"> </w:t>
+      </w:r>
+      <w:r>
+        <w:t xml:space="preserve">(Tredennick et al. 2018)</w:t>
+      </w:r>
+      <w:r>
+        <w:t xml:space="preserve"> </w:t>
+      </w:r>
+      <w:r>
+        <w:t xml:space="preserve"> </w:t>
+      </w:r>
+      <w:r>
+        <w:t xml:space="preserve">?</w:t>
       </w:r>
     </w:p>
     <w:p>
       <w:pPr>
         <w:pStyle w:val="Heading1"/>
       </w:pPr>
-      <w:bookmarkStart w:id="22" w:name="background"/>
+      <w:bookmarkStart w:id="26" w:name="background"/>
       <w:r>
         <w:t xml:space="preserve">Background</w:t>
       </w:r>
-      <w:bookmarkEnd w:id="22"/>
+      <w:bookmarkEnd w:id="26"/>
     </w:p>
     <w:p>
       <w:pPr>
         <w:pStyle w:val="Heading1"/>
       </w:pPr>
-      <w:bookmarkStart w:id="23" w:name="methods"/>
+      <w:bookmarkStart w:id="27" w:name="methods"/>
       <w:r>
         <w:t xml:space="preserve">Methods</w:t>
       </w:r>
-      <w:bookmarkEnd w:id="23"/>
+      <w:bookmarkEnd w:id="27"/>
+    </w:p>
+    <w:p>
+      <w:pPr>
+        <w:pStyle w:val="FirstParagraph"/>
+      </w:pPr>
+      <w:r>
+        <w:rPr>
+          <w:i/>
+        </w:rPr>
+        <w:t xml:space="preserve">Heliconia acuminata</w:t>
+      </w:r>
+      <w:r>
+        <w:t xml:space="preserve"> </w:t>
+      </w:r>
+      <w:r>
+        <w:t xml:space="preserve">(Heliconiaceae) is a perennial, self-incompatible understory monocot native to the nonflooded rainforests of central Amazonia.</w:t>
+      </w:r>
+      <w:r>
+        <w:t xml:space="preserve"> </w:t>
+      </w:r>
+      <w:r>
+        <w:rPr>
+          <w:i/>
+        </w:rPr>
+        <w:t xml:space="preserve">Heliconia</w:t>
+      </w:r>
+      <w:r>
+        <w:t xml:space="preserve"> </w:t>
+      </w:r>
+      <w:r>
+        <w:t xml:space="preserve">are rhizomatious, but clonal reproduction via underground runners is rare in</w:t>
+      </w:r>
+      <w:r>
+        <w:t xml:space="preserve"> </w:t>
+      </w:r>
+      <w:r>
+        <w:rPr>
+          <w:i/>
+        </w:rPr>
+        <w:t xml:space="preserve">H. acuminata</w:t>
+      </w:r>
+      <w:r>
+        <w:t xml:space="preserve">, unlike other congeners</w:t>
+      </w:r>
+      <w:r>
+        <w:t xml:space="preserve"> </w:t>
+      </w:r>
+      <w:r>
+        <w:t xml:space="preserve">(Bruna et al. 2004)</w:t>
+      </w:r>
+      <w:r>
+        <w:t xml:space="preserve">. Vegetative shoots grow from the rhizome as well as one or more flowering shoots when plants reproduce. Each flowering shoot has a single inflorescence of 20–25 flowers</w:t>
+      </w:r>
+      <w:r>
+        <w:t xml:space="preserve"> </w:t>
+      </w:r>
+      <w:r>
+        <w:t xml:space="preserve">(Bruna and Kress 2002)</w:t>
+      </w:r>
+      <w:r>
+        <w:t xml:space="preserve">. Flowers are pollinated nearly exclusively by two species of hummingbirds at this site</w:t>
+      </w:r>
+      <w:r>
+        <w:t xml:space="preserve"> </w:t>
+      </w:r>
+      <w:r>
+        <w:t xml:space="preserve">. Pollinated ovaries develop into fleshy fruits containing a maximum of 3 seeds which are dispersed exclusively by birds</w:t>
+      </w:r>
+      <w:r>
+        <w:t xml:space="preserve"> </w:t>
+      </w:r>
+      <w:r>
+        <w:t xml:space="preserve">(Uriarte et al. 2011, Bruna 2014)</w:t>
+      </w:r>
+      <w:r>
+        <w:t xml:space="preserve">.</w:t>
+      </w:r>
+    </w:p>
+    <w:p>
+      <w:pPr>
+        <w:pStyle w:val="Heading2"/>
+      </w:pPr>
+      <w:bookmarkStart w:id="28" w:name="site"/>
+      <w:r>
+        <w:t xml:space="preserve">Site</w:t>
+      </w:r>
+      <w:bookmarkEnd w:id="28"/>
+    </w:p>
+    <w:p>
+      <w:pPr>
+        <w:numPr>
+          <w:ilvl w:val="0"/>
+          <w:numId w:val="1010"/>
+        </w:numPr>
+      </w:pPr>
+      <w:r>
+        <w:t xml:space="preserve">All field data were collected at the Biological Dynamics of Forest Fragments Project (BDFFP)—a long term experimental site located about 80km north of Manaus (2º30’ S, 60ºW)</w:t>
+      </w:r>
+      <w:r>
+        <w:t xml:space="preserve"> </w:t>
+      </w:r>
+      <w:r>
+        <w:t xml:space="preserve">(Bierregaard, et al. 1992, Laurance et al. 2002, 2011)</w:t>
+      </w:r>
+      <w:r>
+        <w:t xml:space="preserve">. The experimental plots are located in BDFFP reserves in nonflooded tropical lowland rainforest with nutrient-poor, well-draining, xanthic ferrosols.</w:t>
+      </w:r>
+    </w:p>
+    <w:p>
+      <w:pPr>
+        <w:numPr>
+          <w:ilvl w:val="0"/>
+          <w:numId w:val="1010"/>
+        </w:numPr>
+      </w:pPr>
+      <w:r>
+        <w:t xml:space="preserve">Something about seasonality</w:t>
+      </w:r>
+    </w:p>
+    <w:p>
+      <w:pPr>
+        <w:numPr>
+          <w:ilvl w:val="0"/>
+          <w:numId w:val="1010"/>
+        </w:numPr>
+      </w:pPr>
+      <w:r>
+        <w:t xml:space="preserve">BDFFP is comprised of replicated forest fragments of 1, 10, and 100ha as well as continuous forest plots that were established between 1980 and 1984. Fragments were maintained by clearing secondary growth around fragments occasionally</w:t>
+      </w:r>
+      <w:r>
+        <w:t xml:space="preserve"> </w:t>
+      </w:r>
+      <w:r>
+        <w:t xml:space="preserve">. Demographic plots (</w:t>
+      </w:r>
+      <m:oMath>
+        <m:r>
+          <m:t>50</m:t>
+        </m:r>
+        <m:r>
+          <m:t>×</m:t>
+        </m:r>
+        <m:r>
+          <m:t>100</m:t>
+        </m:r>
+      </m:oMath>
+      <w:r>
+        <w:t xml:space="preserve">m) were established in</w:t>
+      </w:r>
+      <w:r>
+        <w:t xml:space="preserve"> </w:t>
+      </w:r>
+      <w:r>
+        <w:t xml:space="preserve"> </w:t>
+      </w:r>
+      <w:r>
+        <w:t xml:space="preserve">to track the growth, reproduction, and survival of</w:t>
+      </w:r>
+      <w:r>
+        <w:t xml:space="preserve"> </w:t>
+      </w:r>
+      <w:r>
+        <w:rPr>
+          <w:i/>
+        </w:rPr>
+        <w:t xml:space="preserve">Heliconia acuminata</w:t>
+      </w:r>
+      <w:r>
+        <w:t xml:space="preserve">. Six of these plots were established in continuous forest, four were in 1-ha fragments, and three were in 10-ha fragments. The plots in continuous forest were established at haphazardly chosen locations 500–4000m from any mature forest borders, plots in 1-ha fragments were established on a randomly selected half of the fragment, and plots in 10-ha fragments were established in the center.</w:t>
+      </w:r>
     </w:p>
     <w:p>
       <w:pPr>
         <w:pStyle w:val="Heading1"/>
       </w:pPr>
-      <w:bookmarkStart w:id="24" w:name="results"/>
+      <w:bookmarkStart w:id="29" w:name="results"/>
       <w:r>
         <w:t xml:space="preserve">Results</w:t>
       </w:r>
-      <w:bookmarkEnd w:id="24"/>
-    </w:p>
-    <w:p>
-      <w:pPr>
-        <w:pStyle w:val="CaptionedFigure"/>
-      </w:pPr>
-      <w:r>
-        <w:drawing>
-          <wp:inline>
-            <wp:extent cx="5943600" cy="4754880"/>
-            <wp:effectExtent b="0" l="0" r="0" t="0"/>
-            <wp:docPr descr="Figure 1: A plot of random numbers" title="" id="1" name="Picture"/>
-            <a:graphic>
-              <a:graphicData uri="http://schemas.openxmlformats.org/drawingml/2006/picture">
-                <pic:pic>
-                  <pic:nvPicPr>
-                    <pic:cNvPr descr="../figures/demo-plot-1.png" id="0" name="Picture"/>
-                    <pic:cNvPicPr>
-                      <a:picLocks noChangeArrowheads="1" noChangeAspect="1"/>
-                    </pic:cNvPicPr>
-                  </pic:nvPicPr>
-                  <pic:blipFill>
-                    <a:blip r:embed="rId25"/>
-                    <a:stretch>
-                      <a:fillRect/>
-                    </a:stretch>
-                  </pic:blipFill>
-                  <pic:spPr bwMode="auto">
-                    <a:xfrm>
-                      <a:off x="0" y="0"/>
-                      <a:ext cx="5943600" cy="4754880"/>
-                    </a:xfrm>
-                    <a:prstGeom prst="rect">
-                      <a:avLst/>
-                    </a:prstGeom>
-                    <a:noFill/>
-                    <a:ln w="9525">
-                      <a:noFill/>
-                      <a:headEnd/>
-                      <a:tailEnd/>
-                    </a:ln>
-                  </pic:spPr>
-                </pic:pic>
-              </a:graphicData>
-            </a:graphic>
-          </wp:inline>
-        </w:drawing>
-      </w:r>
-    </w:p>
-    <w:p>
-      <w:pPr>
-        <w:pStyle w:val="ImageCaption"/>
-      </w:pPr>
-      <w:r>
-        <w:t xml:space="preserve">Figure 1: A plot of random numbers</w:t>
-      </w:r>
-    </w:p>
-    <w:p>
-      <w:pPr>
-        <w:pStyle w:val="BodyText"/>
-      </w:pPr>
-      <w:r>
-        <w:t xml:space="preserve">Figure</w:t>
-      </w:r>
-      <w:r>
-        <w:t xml:space="preserve"> </w:t>
-      </w:r>
-      <w:r>
-        <w:t xml:space="preserve">1</w:t>
-      </w:r>
-      <w:r>
-        <w:t xml:space="preserve"> </w:t>
-      </w:r>
-      <w:r>
-        <w:t xml:space="preserve">shows how we can have a caption and cross-reference for a plot</w:t>
-      </w:r>
-    </w:p>
-    <w:p>
-      <w:pPr>
-        <w:pStyle w:val="BodyText"/>
-      </w:pPr>
-      <w:r>
-        <w:t xml:space="preserve">Here is an example of inline code 3.14 in the middle of a sentence.</w:t>
-      </w:r>
+      <w:bookmarkEnd w:id="29"/>
     </w:p>
     <w:p>
       <w:pPr>
         <w:pStyle w:val="Heading1"/>
       </w:pPr>
-      <w:bookmarkStart w:id="26" w:name="discussion"/>
+      <w:bookmarkStart w:id="30" w:name="discussion"/>
       <w:r>
         <w:t xml:space="preserve">Discussion</w:t>
       </w:r>
-      <w:bookmarkEnd w:id="26"/>
+      <w:bookmarkEnd w:id="30"/>
     </w:p>
     <w:p>
       <w:pPr>
         <w:pStyle w:val="Heading1"/>
       </w:pPr>
-      <w:bookmarkStart w:id="27" w:name="conclusion"/>
+      <w:bookmarkStart w:id="31" w:name="conclusion"/>
       <w:r>
         <w:t xml:space="preserve">Conclusion</w:t>
       </w:r>
-      <w:bookmarkEnd w:id="27"/>
+      <w:bookmarkEnd w:id="31"/>
     </w:p>
     <w:p>
       <w:pPr>
         <w:pStyle w:val="Heading1"/>
       </w:pPr>
-      <w:bookmarkStart w:id="28" w:name="acknowledgements"/>
-      <w:r>
-        <w:t xml:space="preserve">Acknowledgements</w:t>
-      </w:r>
-      <w:bookmarkEnd w:id="28"/>
-    </w:p>
+      <w:bookmarkStart w:id="32" w:name="acknowledgments"/>
+      <w:r>
+        <w:t xml:space="preserve">Acknowledgments</w:t>
+      </w:r>
+      <w:bookmarkEnd w:id="32"/>
+    </w:p>
+    <w:p>
+      <w:pPr>
+        <w:pStyle w:val="FirstParagraph"/>
+      </w:pPr>
+      <w:r>
+        <w:t xml:space="preserve">If TRMM data is used, they suggest:</w:t>
+      </w:r>
+      <w:r>
+        <w:t xml:space="preserve"> </w:t>
+      </w:r>
+      <w:r>
+        <w:t xml:space="preserve">“</w:t>
+      </w:r>
+      <w:r>
+        <w:t xml:space="preserve">The TMPA data were provided by the</w:t>
+      </w:r>
+      <w:r>
+        <w:br/>
+      </w:r>
+      <w:r>
+        <w:t xml:space="preserve">NASA/Goddard Space Flight Center’s Mesoscale Atmospheric Processes Laboratory and</w:t>
+      </w:r>
+      <w:r>
+        <w:br/>
+      </w:r>
+      <w:r>
+        <w:t xml:space="preserve">PPS, which develop and compute the TMPA as a contribution to TRMM.</w:t>
+      </w:r>
+      <w:r>
+        <w:t xml:space="preserve">”</w:t>
+      </w:r>
+    </w:p>
+    <w:p>
+      <w:pPr>
+        <w:pStyle w:val="Heading1"/>
+      </w:pPr>
+      <w:bookmarkStart w:id="33" w:name="references"/>
+      <w:r>
+        <w:t xml:space="preserve">References</w:t>
+      </w:r>
+      <w:bookmarkEnd w:id="33"/>
+    </w:p>
+    <w:bookmarkStart w:id="54" w:name="refs"/>
+    <w:bookmarkStart w:id="34" w:name="ref-betts2019"/>
+    <w:p>
+      <w:pPr>
+        <w:pStyle w:val="Bibliography"/>
+      </w:pPr>
+      <w:r>
+        <w:t xml:space="preserve">Betts, M., C. Wolf, M. Pfeifer, C. Banks-Leite, V. Arroyo-Rodríguez, D. Ribeiro, J. Barlow, F. Eigenbrod, D. Faria, R. Fletcher, A. Hadley, J. Hawes, R. Holt, B. Klingbeil, U. Kormann, L. Lens, T. Levi, G. Medina-Rangel, S. Melles, D. Mezger, J. Morante-Filho, C. Orme, C. Peres, B. Phalan, A. Pidgeon, H. Possingham, W. Ripple, E. Slade, E. Somarriba, J. Tobias, J. Tylianakis, J. Urbina-Cardona, J. Valente, J. Watling, K. Wells, O. Wearn, E. Wood, R. Young, and R. Ewers. 2019. Extinction filters mediate the global effects of habitat fragmentation on animals. Science 366:1236–1239.</w:t>
+      </w:r>
+    </w:p>
+    <w:bookmarkEnd w:id="34"/>
+    <w:bookmarkStart w:id="35" w:name="ref-bierregaard1992"/>
+    <w:p>
+      <w:pPr>
+        <w:pStyle w:val="Bibliography"/>
+      </w:pPr>
+      <w:r>
+        <w:t xml:space="preserve">Bierregaard, R., T. Lovejoy, V. Kapos, and R. Hutchings. 1992. The biological dynamics of tropical rainforest fragments. BioScience 42:859–866.</w:t>
+      </w:r>
+    </w:p>
+    <w:bookmarkEnd w:id="35"/>
+    <w:bookmarkStart w:id="36" w:name="ref-brunaHeliconiaAcuminataSeed2014"/>
+    <w:p>
+      <w:pPr>
+        <w:pStyle w:val="Bibliography"/>
+      </w:pPr>
+      <w:r>
+        <w:t xml:space="preserve">Bruna, E. 2014.</w:t>
+      </w:r>
+      <w:r>
+        <w:t xml:space="preserve"> </w:t>
+      </w:r>
+      <w:r>
+        <w:rPr>
+          <w:i/>
+        </w:rPr>
+        <w:t xml:space="preserve">Heliconia acuminata</w:t>
+      </w:r>
+      <w:r>
+        <w:t xml:space="preserve"> </w:t>
+      </w:r>
+      <w:r>
+        <w:t xml:space="preserve">seed set (seeds per fruit).</w:t>
+      </w:r>
+    </w:p>
+    <w:bookmarkEnd w:id="36"/>
+    <w:bookmarkStart w:id="37" w:name="ref-bruna2002"/>
+    <w:p>
+      <w:pPr>
+        <w:pStyle w:val="Bibliography"/>
+      </w:pPr>
+      <w:r>
+        <w:t xml:space="preserve">Bruna, E., and W. Kress. 2002. Habitat fragmentation and the demographic structure of an amazonian understory herb (heliconia acuminata). Conservation Biology 16:1256–1266.</w:t>
+      </w:r>
+    </w:p>
+    <w:bookmarkEnd w:id="37"/>
+    <w:bookmarkStart w:id="38" w:name="ref-bruna2004"/>
+    <w:p>
+      <w:pPr>
+        <w:pStyle w:val="Bibliography"/>
+      </w:pPr>
+      <w:r>
+        <w:t xml:space="preserve">Bruna, E., W. Kress, F. Marques, and O. Silva. 2004. Heliconia acuminata reproductive success is independent of local floral density. Acta Amazonica 34:467–471.</w:t>
+      </w:r>
+    </w:p>
+    <w:bookmarkEnd w:id="38"/>
+    <w:bookmarkStart w:id="39" w:name="ref-brunaDemographicEffectsHabitat2005"/>
+    <w:p>
+      <w:pPr>
+        <w:pStyle w:val="Bibliography"/>
+      </w:pPr>
+      <w:r>
+        <w:t xml:space="preserve">Bruna, E., and M. Oli. 2005. Demographic effects of habitat fragmentation on a tropical herb: Life-table response experiments. Ecology 86:1816–1824.</w:t>
+      </w:r>
+    </w:p>
+    <w:bookmarkEnd w:id="39"/>
+    <w:bookmarkStart w:id="40" w:name="ref-caiIncreasingFrequencyExtreme2014"/>
+    <w:p>
+      <w:pPr>
+        <w:pStyle w:val="Bibliography"/>
+      </w:pPr>
+      <w:r>
+        <w:t xml:space="preserve">Cai, W., S. Borlace, M. Lengaigne, P. van Rensch, M. Collins, G. Vecchi, A. Timmermann, A. Santoso, M. McPhaden, L. Wu, M. England, G. Wang, E. Guilyardi, and F. Jin. 2014. Increasing frequency of extreme el niño events due to greenhouse warming. Nature Climate Change 4:111–116.</w:t>
+      </w:r>
+    </w:p>
+    <w:bookmarkEnd w:id="40"/>
+    <w:bookmarkStart w:id="41" w:name="X2c0574c19ecb88ad79c97e711ad3aa776095451"/>
+    <w:p>
+      <w:pPr>
+        <w:pStyle w:val="Bibliography"/>
+      </w:pPr>
+      <w:r>
+        <w:t xml:space="preserve">Ewers, R., and C. Banks-Leite. 2013. Fragmentation impairs the microclimate buffering effect of tropical forests. PLoS ONE 8:e58093.</w:t>
+      </w:r>
+    </w:p>
+    <w:bookmarkEnd w:id="41"/>
+    <w:bookmarkStart w:id="42" w:name="ref-laurance2011"/>
+    <w:p>
+      <w:pPr>
+        <w:pStyle w:val="Bibliography"/>
+      </w:pPr>
+      <w:r>
+        <w:t xml:space="preserve">Laurance, W., J. Camargo, R. Luizão, S. Laurance, S. Pimm, E. Bruna, P. Stouffer, G. Bruce Williamson, J. Benítez-Malvido, H. Vasconcelos, K. Van Houtan, C. Zartman, S. Boyle, R. Didham, A. Andrade, and T. Lovejoy. 2011. The fate of amazonian forest fragments: A 32-year investigation. Biological Conservation 144:56–67.</w:t>
+      </w:r>
+    </w:p>
+    <w:bookmarkEnd w:id="42"/>
+    <w:bookmarkStart w:id="43" w:name="ref-laurance2002"/>
+    <w:p>
+      <w:pPr>
+        <w:pStyle w:val="Bibliography"/>
+      </w:pPr>
+      <w:r>
+        <w:t xml:space="preserve">Laurance, W., T. Lovejoy, H. Vasconcelos, E. Bruna, R. Didham, P. Stouffer, C. Gascon, R. Bierregaard, S. Laurance, and E. Sampaio. 2002. Ecosystem decay of amazonian forest fragments: A 22-year investigation. Conservation Biology 16:605–618.</w:t>
+      </w:r>
+    </w:p>
+    <w:bookmarkEnd w:id="43"/>
+    <w:bookmarkStart w:id="44" w:name="ref-laurancePositiveFeedbacksForest2001"/>
+    <w:p>
+      <w:pPr>
+        <w:pStyle w:val="Bibliography"/>
+      </w:pPr>
+      <w:r>
+        <w:t xml:space="preserve">Laurance, W., and G. Williamson. 2001. Positive feedbacks among forest fragmentation, drought, and climate change in the amazon. Conservation Biology 15:1529–1535.</w:t>
+      </w:r>
+    </w:p>
+    <w:bookmarkEnd w:id="44"/>
+    <w:bookmarkStart w:id="45" w:name="ref-lewis2010AmazonDrought2011"/>
+    <w:p>
+      <w:pPr>
+        <w:pStyle w:val="Bibliography"/>
+      </w:pPr>
+      <w:r>
+        <w:t xml:space="preserve">Lewis, S., P. Brando, O. Phillips, G. van der Heijden, and D. Nepstad. 2011. The 2010 amazon drought. Science 331:554–554.</w:t>
+      </w:r>
+    </w:p>
+    <w:bookmarkEnd w:id="45"/>
+    <w:bookmarkStart w:id="46" w:name="ref-malhi2008"/>
+    <w:p>
+      <w:pPr>
+        <w:pStyle w:val="Bibliography"/>
+      </w:pPr>
+      <w:r>
+        <w:t xml:space="preserve">Malhi, Y., J. Roberts, R. Betts, T. Killeen, W. Li, and C. Nobre. 2008. Climate change, deforestation, and the fate of the amazon. Science 319:169–172.</w:t>
+      </w:r>
+    </w:p>
+    <w:bookmarkEnd w:id="46"/>
+    <w:bookmarkStart w:id="47" w:name="ref-marengoDroughtAmazonia20052008"/>
+    <w:p>
+      <w:pPr>
+        <w:pStyle w:val="Bibliography"/>
+      </w:pPr>
+      <w:r>
+        <w:t xml:space="preserve">Marengo, J., C. Nobre, J. Tomasella, M. Oyama, G. Sampaio de Oliveira, R. de Oliveira, H. Camargo, L. Alves, and I. Brown. 2008. The drought of amazonia in 2005. Journal of Climate 21:495–516.</w:t>
+      </w:r>
+    </w:p>
+    <w:bookmarkEnd w:id="47"/>
+    <w:bookmarkStart w:id="48" w:name="ref-phillipsDroughtSensitivityAmazon2009"/>
+    <w:p>
+      <w:pPr>
+        <w:pStyle w:val="Bibliography"/>
+      </w:pPr>
+      <w:r>
+        <w:t xml:space="preserve">Phillips, O., L. Aragao, S. Lewis, J. Fisher, J. Lloyd, G. Lopez-Gonzalez, Y. Malhi, A. Monteagudo, J. Peacock, C. Quesada, G. van der Heijden, S. Almeida, I. Amaral, L. Arroyo, G. Aymard, T. Baker, O. Banki, L. Blanc, D. Bonal, P. Brando, J. Chave, A. de Oliveira, N. Cardozo, C. Czimczik, T. Feldpausch, M. Freitas, E. Gloor, N. Higuchi, E. Jimenez, G. Lloyd, P. Meir, C. Mendoza, A. Morel, D. Neill, D. Nepstad, S. Patino, M. Penuela, A. Prieto, F. Ramirez, M. Schwarz, J. Silva, M. Silveira, A. Thomas, H. Steege, J. Stropp, R. Vasquez, P. Zelazowski, E. Davila, S. Andelman, A. Andrade, K. Chao, T. Erwin, A. Di Fiore, E. C., H. Keeling, T. Killeen, W. Laurance, A. Cruz, N. Pitman, P. Vargas, H. Ramirez-Angulo, A. Rudas, R. Salamao, N. Silva, J. Terborgh, and A. Torres-Lezama. 2009. Drought sensitivity of the amazon rainforest. Science 323:1344–1347.</w:t>
+      </w:r>
+    </w:p>
+    <w:bookmarkEnd w:id="48"/>
+    <w:bookmarkStart w:id="49" w:name="ref-schwartz2019"/>
+    <w:p>
+      <w:pPr>
+        <w:pStyle w:val="Bibliography"/>
+      </w:pPr>
+      <w:r>
+        <w:t xml:space="preserve">Schwartz, N., A. Budsock, and M. Uriarte. 2019. Fragmentation, forest structure, and topography modulate impacts of drought in a tropical forest landscape. Ecology 100:e02677.</w:t>
+      </w:r>
+    </w:p>
+    <w:bookmarkEnd w:id="49"/>
+    <w:bookmarkStart w:id="50" w:name="Xa81433ed46227e83e3ce3afb51cba17371b5b1f"/>
+    <w:p>
+      <w:pPr>
+        <w:pStyle w:val="Bibliography"/>
+      </w:pPr>
+      <w:r>
+        <w:t xml:space="preserve">Tredennick, A., B. Teller, P. Adler, G. Hooker, and S. Ellner. 2018. Size-by-environment interactions: A neglected dimension of species’ responses to environmental variation. Ecology Letters 21:1757–1770.</w:t>
+      </w:r>
+    </w:p>
+    <w:bookmarkEnd w:id="50"/>
+    <w:bookmarkStart w:id="51" w:name="ref-uriarte2011"/>
+    <w:p>
+      <w:pPr>
+        <w:pStyle w:val="Bibliography"/>
+      </w:pPr>
+      <w:r>
+        <w:t xml:space="preserve">Uriarte, M., M. Anciães, M. da Silva, P. Rubim, E. Johnson, and E. Bruna. 2011. Disentangling the drivers of reduced long-distance seed dispersal by birds in an experimentally fragmented landscape. Ecology 92:924–937.</w:t>
+      </w:r>
+    </w:p>
+    <w:bookmarkEnd w:id="51"/>
+    <w:bookmarkStart w:id="52" w:name="ref-williamsonAmazonianTreeMortality2000"/>
+    <w:p>
+      <w:pPr>
+        <w:pStyle w:val="Bibliography"/>
+      </w:pPr>
+      <w:r>
+        <w:t xml:space="preserve">Williamson, G., W. Laurance, A. Oliveira, P. Delamônica, C. Gascon, T. Lovejoy, and L. Pohl. 2000. Amazonian tree mortality during the 1997 el niño drought. Conservation Biology 14:1538–1542.</w:t>
+      </w:r>
+    </w:p>
+    <w:bookmarkEnd w:id="52"/>
+    <w:bookmarkStart w:id="53" w:name="ref-zengCausesImpacts20052008"/>
+    <w:p>
+      <w:pPr>
+        <w:pStyle w:val="Bibliography"/>
+      </w:pPr>
+      <w:r>
+        <w:t xml:space="preserve">Zeng, N., J. Yoon, J. Marengo, A. Subramaniam, C. Nobre, A. Mariotti, and J. Neelin. 2008. Causes and impacts of the 2005 amazon drought. Environmental Research Letters 3:014002.</w:t>
+      </w:r>
+    </w:p>
+    <w:bookmarkEnd w:id="53"/>
+    <w:bookmarkEnd w:id="54"/>
     <w:p>
       <w:r>
         <w:br w:type="page"/>
@@ -374,58 +1384,20 @@
     </w:p>
     <w:p>
       <w:pPr>
-        <w:pStyle w:val="Heading1"/>
-      </w:pPr>
-      <w:bookmarkStart w:id="29" w:name="references"/>
-      <w:r>
-        <w:t xml:space="preserve">References</w:t>
-      </w:r>
-      <w:bookmarkEnd w:id="29"/>
-    </w:p>
-    <w:bookmarkStart w:id="32" w:name="refs"/>
-    <w:bookmarkStart w:id="31" w:name="ref-Marwick2017"/>
-    <w:p>
-      <w:pPr>
-        <w:pStyle w:val="Bibliography"/>
-      </w:pPr>
-      <w:r>
-        <w:t xml:space="preserve">Marwick, B., 2017. Computational reproducibility in archaeological research: Basic principles and a case study of their implementation. Journal of Archaeological Method and Theory 24, 424–450.</w:t>
-      </w:r>
-      <w:r>
-        <w:t xml:space="preserve"> </w:t>
-      </w:r>
-      <w:hyperlink r:id="rId30">
-        <w:r>
-          <w:rPr>
-            <w:rStyle w:val="Hyperlink"/>
-          </w:rPr>
-          <w:t xml:space="preserve">https://doi.org/10.1007/s10816-015-9272-9</w:t>
-        </w:r>
-      </w:hyperlink>
-    </w:p>
-    <w:bookmarkEnd w:id="31"/>
-    <w:bookmarkEnd w:id="32"/>
-    <w:p>
-      <w:r>
-        <w:br w:type="page"/>
-      </w:r>
-    </w:p>
-    <w:p>
-      <w:pPr>
         <w:pStyle w:val="Heading3"/>
       </w:pPr>
-      <w:bookmarkStart w:id="33" w:name="colophon"/>
+      <w:bookmarkStart w:id="55" w:name="colophon"/>
       <w:r>
         <w:t xml:space="preserve">Colophon</w:t>
       </w:r>
-      <w:bookmarkEnd w:id="33"/>
+      <w:bookmarkEnd w:id="55"/>
     </w:p>
     <w:p>
       <w:pPr>
         <w:pStyle w:val="FirstParagraph"/>
       </w:pPr>
       <w:r>
-        <w:t xml:space="preserve">This report was generated on 2020-08-20 14:49:40 using the following computational environment and dependencies:</w:t>
+        <w:t xml:space="preserve">This report was generated on 2020-11-12 15:30:56 using the following computational environment and dependencies:</w:t>
       </w:r>
     </w:p>
     <w:p>
@@ -454,7 +1426,7 @@
         <w:rPr>
           <w:rStyle w:val="VerbatimChar"/>
         </w:rPr>
-        <w:t xml:space="preserve">#&gt;  version  R version 4.0.0 (2020-04-24)</w:t>
+        <w:t xml:space="preserve">#&gt;  version  R version 4.0.2 (2020-06-22)</w:t>
       </w:r>
       <w:r>
         <w:br/>
@@ -526,7 +1498,7 @@
         <w:rPr>
           <w:rStyle w:val="VerbatimChar"/>
         </w:rPr>
-        <w:t xml:space="preserve">#&gt;  date     2020-08-20                  </w:t>
+        <w:t xml:space="preserve">#&gt;  date     2020-11-12                  </w:t>
       </w:r>
       <w:r>
         <w:br/>
@@ -571,7 +1543,7 @@
         <w:rPr>
           <w:rStyle w:val="VerbatimChar"/>
         </w:rPr>
-        <w:t xml:space="preserve">#&gt;  P backports     1.1.8   2020-06-17 [?] CRAN (R 4.0.0)</w:t>
+        <w:t xml:space="preserve">#&gt;    backports     1.1.10  2020-09-15 [1] CRAN (R 4.0.2)</w:t>
       </w:r>
       <w:r>
         <w:br/>
@@ -589,16 +1561,16 @@
         <w:rPr>
           <w:rStyle w:val="VerbatimChar"/>
         </w:rPr>
-        <w:t xml:space="preserve">#&gt;  P callr         3.4.3   2020-03-28 [?] CRAN (R 4.0.0)</w:t>
-      </w:r>
-      <w:r>
-        <w:br/>
-      </w:r>
-      <w:r>
-        <w:rPr>
-          <w:rStyle w:val="VerbatimChar"/>
-        </w:rPr>
-        <w:t xml:space="preserve">#&gt;  P cli           2.0.2   2020-02-28 [?] CRAN (R 4.0.0)</w:t>
+        <w:t xml:space="preserve">#&gt;    callr         3.5.1   2020-10-13 [1] CRAN (R 4.0.2)</w:t>
+      </w:r>
+      <w:r>
+        <w:br/>
+      </w:r>
+      <w:r>
+        <w:rPr>
+          <w:rStyle w:val="VerbatimChar"/>
+        </w:rPr>
+        <w:t xml:space="preserve">#&gt;    cli           2.1.0   2020-10-12 [1] CRAN (R 4.0.2)</w:t>
       </w:r>
       <w:r>
         <w:br/>
@@ -634,7 +1606,7 @@
         <w:rPr>
           <w:rStyle w:val="VerbatimChar"/>
         </w:rPr>
-        <w:t xml:space="preserve">#&gt;  P digest        0.6.25  2020-02-23 [?] CRAN (R 4.0.0)</w:t>
+        <w:t xml:space="preserve">#&gt;    digest        0.6.27  2020-10-24 [1] CRAN (R 4.0.2)</w:t>
       </w:r>
       <w:r>
         <w:br/>
@@ -679,16 +1651,7 @@
         <w:rPr>
           <w:rStyle w:val="VerbatimChar"/>
         </w:rPr>
-        <w:t xml:space="preserve">#&gt;  P glue          1.4.1   2020-05-13 [?] CRAN (R 4.0.0)</w:t>
-      </w:r>
-      <w:r>
-        <w:br/>
-      </w:r>
-      <w:r>
-        <w:rPr>
-          <w:rStyle w:val="VerbatimChar"/>
-        </w:rPr>
-        <w:t xml:space="preserve">#&gt;  P highr         0.8     2019-03-20 [?] CRAN (R 4.0.0)</w:t>
+        <w:t xml:space="preserve">#&gt;  P glue          1.4.2   2020-08-27 [?] CRAN (R 4.0.2)</w:t>
       </w:r>
       <w:r>
         <w:br/>
@@ -760,25 +1723,25 @@
         <w:rPr>
           <w:rStyle w:val="VerbatimChar"/>
         </w:rPr>
-        <w:t xml:space="preserve">#&gt;  P processx      3.4.3   2020-07-05 [?] CRAN (R 4.0.0)</w:t>
-      </w:r>
-      <w:r>
-        <w:br/>
-      </w:r>
-      <w:r>
-        <w:rPr>
-          <w:rStyle w:val="VerbatimChar"/>
-        </w:rPr>
-        <w:t xml:space="preserve">#&gt;  P ps            1.3.4   2020-08-11 [?] CRAN (R 4.0.2)</w:t>
-      </w:r>
-      <w:r>
-        <w:br/>
-      </w:r>
-      <w:r>
-        <w:rPr>
-          <w:rStyle w:val="VerbatimChar"/>
-        </w:rPr>
-        <w:t xml:space="preserve">#&gt;  P R6            2.4.1   2019-11-12 [?] CRAN (R 4.0.0)</w:t>
+        <w:t xml:space="preserve">#&gt;  P processx      3.4.4   2020-09-03 [?] CRAN (R 4.0.2)</w:t>
+      </w:r>
+      <w:r>
+        <w:br/>
+      </w:r>
+      <w:r>
+        <w:rPr>
+          <w:rStyle w:val="VerbatimChar"/>
+        </w:rPr>
+        <w:t xml:space="preserve">#&gt;    ps            1.4.0   2020-10-07 [1] CRAN (R 4.0.2)</w:t>
+      </w:r>
+      <w:r>
+        <w:br/>
+      </w:r>
+      <w:r>
+        <w:rPr>
+          <w:rStyle w:val="VerbatimChar"/>
+        </w:rPr>
+        <w:t xml:space="preserve">#&gt;    R6            2.5.0   2020-10-28 [1] CRAN (R 4.0.2)</w:t>
       </w:r>
       <w:r>
         <w:br/>
@@ -796,7 +1759,7 @@
         <w:rPr>
           <w:rStyle w:val="VerbatimChar"/>
         </w:rPr>
-        <w:t xml:space="preserve">#&gt;  P rlang         0.4.7   2020-07-09 [?] CRAN (R 4.0.2)</w:t>
+        <w:t xml:space="preserve">#&gt;    rlang         0.4.8   2020-10-08 [1] CRAN (R 4.0.2)</w:t>
       </w:r>
       <w:r>
         <w:br/>
@@ -832,7 +1795,7 @@
         <w:rPr>
           <w:rStyle w:val="VerbatimChar"/>
         </w:rPr>
-        <w:t xml:space="preserve">#&gt;  P stringi       1.4.6   2020-02-17 [?] CRAN (R 4.0.0)</w:t>
+        <w:t xml:space="preserve">#&gt;  P stringi       1.5.3   2020-09-09 [?] CRAN (R 4.0.2)</w:t>
       </w:r>
       <w:r>
         <w:br/>
@@ -868,16 +1831,16 @@
         <w:rPr>
           <w:rStyle w:val="VerbatimChar"/>
         </w:rPr>
-        <w:t xml:space="preserve">#&gt;  P withr         2.2.0   2020-04-20 [?] CRAN (R 4.0.0)</w:t>
-      </w:r>
-      <w:r>
-        <w:br/>
-      </w:r>
-      <w:r>
-        <w:rPr>
-          <w:rStyle w:val="VerbatimChar"/>
-        </w:rPr>
-        <w:t xml:space="preserve">#&gt;  P xfun          0.16    2020-07-24 [?] CRAN (R 4.0.2)</w:t>
+        <w:t xml:space="preserve">#&gt;    withr         2.3.0   2020-09-22 [1] CRAN (R 4.0.2)</w:t>
+      </w:r>
+      <w:r>
+        <w:br/>
+      </w:r>
+      <w:r>
+        <w:rPr>
+          <w:rStyle w:val="VerbatimChar"/>
+        </w:rPr>
+        <w:t xml:space="preserve">#&gt;  P xfun          0.17    2020-09-09 [?] CRAN (R 4.0.2)</w:t>
       </w:r>
       <w:r>
         <w:br/>
@@ -913,7 +1876,7 @@
         <w:rPr>
           <w:rStyle w:val="VerbatimChar"/>
         </w:rPr>
-        <w:t xml:space="preserve">#&gt; [2] /private/var/folders/b_/2vfnxxls5vs401tmhhb3wqdh0000gp/T/RtmpnoIsXM/renv-system-library</w:t>
+        <w:t xml:space="preserve">#&gt; [2] /private/var/folders/b_/2vfnxxls5vs401tmhhb3wqdh0000gp/T/RtmpBJnHKP/renv-system-library</w:t>
       </w:r>
       <w:r>
         <w:br/>
@@ -977,7 +1940,7 @@
         <w:rPr>
           <w:rStyle w:val="VerbatimChar"/>
         </w:rPr>
-        <w:t xml:space="preserve">#&gt; Head:     [a4a0dc4] 2020-08-20: setup with renv and rrtools</w:t>
+        <w:t xml:space="preserve">#&gt; Head:     [5d07e87] 2020-11-12: refined outline</w:t>
       </w:r>
     </w:p>
     <w:sectPr>
@@ -1395,6 +2358,221 @@
       </w:pPr>
     </w:lvl>
   </w:abstractNum>
+  <w:abstractNum w:abstractNumId="99411">
+    <w:nsid w:val="ea454b4c"/>
+    <w:multiLevelType w:val="multilevel"/>
+    <w:lvl w:ilvl="0">
+      <w:start w:val="1"/>
+      <w:numFmt w:val="decimal"/>
+      <w:lvlText w:val="%1."/>
+      <w:lvlJc w:val="left"/>
+      <w:pPr>
+        <w:tabs>
+          <w:tab w:val="num" w:pos="0"/>
+        </w:tabs>
+        <w:ind w:left="480" w:hanging="480"/>
+      </w:pPr>
+    </w:lvl>
+    <w:lvl w:ilvl="1">
+      <w:start w:val="1"/>
+      <w:numFmt w:val="decimal"/>
+      <w:lvlText w:val="%2."/>
+      <w:lvlJc w:val="left"/>
+      <w:pPr>
+        <w:tabs>
+          <w:tab w:val="num" w:pos="720"/>
+        </w:tabs>
+        <w:ind w:left="1200" w:hanging="480"/>
+      </w:pPr>
+    </w:lvl>
+    <w:lvl w:ilvl="2">
+      <w:start w:val="1"/>
+      <w:numFmt w:val="decimal"/>
+      <w:lvlText w:val="%3."/>
+      <w:lvlJc w:val="left"/>
+      <w:pPr>
+        <w:tabs>
+          <w:tab w:val="num" w:pos="1440"/>
+        </w:tabs>
+        <w:ind w:left="1920" w:hanging="480"/>
+      </w:pPr>
+    </w:lvl>
+    <w:lvl w:ilvl="3">
+      <w:start w:val="1"/>
+      <w:numFmt w:val="decimal"/>
+      <w:lvlText w:val="%4."/>
+      <w:lvlJc w:val="left"/>
+      <w:pPr>
+        <w:tabs>
+          <w:tab w:val="num" w:pos="2160"/>
+        </w:tabs>
+        <w:ind w:left="2640" w:hanging="480"/>
+      </w:pPr>
+    </w:lvl>
+    <w:lvl w:ilvl="4">
+      <w:start w:val="1"/>
+      <w:numFmt w:val="decimal"/>
+      <w:lvlText w:val="%5."/>
+      <w:lvlJc w:val="left"/>
+      <w:pPr>
+        <w:tabs>
+          <w:tab w:val="num" w:pos="2880"/>
+        </w:tabs>
+        <w:ind w:left="3360" w:hanging="480"/>
+      </w:pPr>
+    </w:lvl>
+    <w:lvl w:ilvl="5">
+      <w:start w:val="1"/>
+      <w:numFmt w:val="decimal"/>
+      <w:lvlText w:val="%6."/>
+      <w:lvlJc w:val="left"/>
+      <w:pPr>
+        <w:tabs>
+          <w:tab w:val="num" w:pos="3600"/>
+        </w:tabs>
+        <w:ind w:left="4080" w:hanging="480"/>
+      </w:pPr>
+    </w:lvl>
+    <w:lvl w:ilvl="6">
+      <w:start w:val="1"/>
+      <w:numFmt w:val="decimal"/>
+      <w:lvlText w:val="%7."/>
+      <w:lvlJc w:val="left"/>
+      <w:pPr>
+        <w:tabs>
+          <w:tab w:val="num" w:pos="4320"/>
+        </w:tabs>
+        <w:ind w:left="4800" w:hanging="480"/>
+      </w:pPr>
+    </w:lvl>
+    <w:lvl w:ilvl="7">
+      <w:start w:val="1"/>
+      <w:numFmt w:val="decimal"/>
+      <w:lvlText w:val="%8."/>
+      <w:lvlJc w:val="left"/>
+      <w:pPr>
+        <w:tabs>
+          <w:tab w:val="num" w:pos="5040"/>
+        </w:tabs>
+        <w:ind w:left="5520" w:hanging="480"/>
+      </w:pPr>
+    </w:lvl>
+    <w:lvl w:ilvl="8">
+      <w:start w:val="1"/>
+      <w:numFmt w:val="decimal"/>
+      <w:lvlText w:val="%9."/>
+      <w:lvlJc w:val="left"/>
+      <w:pPr>
+        <w:tabs>
+          <w:tab w:val="num" w:pos="5760"/>
+        </w:tabs>
+        <w:ind w:left="6240" w:hanging="480"/>
+      </w:pPr>
+    </w:lvl>
+  </w:abstractNum>
+  <w:abstractNum w:abstractNumId="991">
+    <w:nsid w:val="71315dca"/>
+    <w:multiLevelType w:val="multilevel"/>
+    <w:lvl w:ilvl="0">
+      <w:numFmt w:val="bullet"/>
+      <w:lvlText w:val="•"/>
+      <w:lvlJc w:val="left"/>
+      <w:pPr>
+        <w:tabs>
+          <w:tab w:val="num" w:pos="0"/>
+        </w:tabs>
+        <w:ind w:left="480" w:hanging="480"/>
+      </w:pPr>
+    </w:lvl>
+    <w:lvl w:ilvl="1">
+      <w:numFmt w:val="bullet"/>
+      <w:lvlText w:val="–"/>
+      <w:lvlJc w:val="left"/>
+      <w:pPr>
+        <w:tabs>
+          <w:tab w:val="num" w:pos="720"/>
+        </w:tabs>
+        <w:ind w:left="1200" w:hanging="480"/>
+      </w:pPr>
+    </w:lvl>
+    <w:lvl w:ilvl="2">
+      <w:numFmt w:val="bullet"/>
+      <w:lvlText w:val="•"/>
+      <w:lvlJc w:val="left"/>
+      <w:pPr>
+        <w:tabs>
+          <w:tab w:val="num" w:pos="1440"/>
+        </w:tabs>
+        <w:ind w:left="1920" w:hanging="480"/>
+      </w:pPr>
+    </w:lvl>
+    <w:lvl w:ilvl="3">
+      <w:numFmt w:val="bullet"/>
+      <w:lvlText w:val="–"/>
+      <w:lvlJc w:val="left"/>
+      <w:pPr>
+        <w:tabs>
+          <w:tab w:val="num" w:pos="2160"/>
+        </w:tabs>
+        <w:ind w:left="2640" w:hanging="480"/>
+      </w:pPr>
+    </w:lvl>
+    <w:lvl w:ilvl="4">
+      <w:numFmt w:val="bullet"/>
+      <w:lvlText w:val="•"/>
+      <w:lvlJc w:val="left"/>
+      <w:pPr>
+        <w:tabs>
+          <w:tab w:val="num" w:pos="2880"/>
+        </w:tabs>
+        <w:ind w:left="3360" w:hanging="480"/>
+      </w:pPr>
+    </w:lvl>
+    <w:lvl w:ilvl="5">
+      <w:numFmt w:val="bullet"/>
+      <w:lvlText w:val="–"/>
+      <w:lvlJc w:val="left"/>
+      <w:pPr>
+        <w:tabs>
+          <w:tab w:val="num" w:pos="3600"/>
+        </w:tabs>
+        <w:ind w:left="4080" w:hanging="480"/>
+      </w:pPr>
+    </w:lvl>
+    <w:lvl w:ilvl="6">
+      <w:numFmt w:val="bullet"/>
+      <w:lvlText w:val="•"/>
+      <w:lvlJc w:val="left"/>
+      <w:pPr>
+        <w:tabs>
+          <w:tab w:val="num" w:pos="4320"/>
+        </w:tabs>
+        <w:ind w:left="4800" w:hanging="480"/>
+      </w:pPr>
+    </w:lvl>
+    <w:lvl w:ilvl="7">
+      <w:numFmt w:val="bullet"/>
+      <w:lvlText w:val="–"/>
+      <w:lvlJc w:val="left"/>
+      <w:pPr>
+        <w:tabs>
+          <w:tab w:val="num" w:pos="5040"/>
+        </w:tabs>
+        <w:ind w:left="5520" w:hanging="480"/>
+      </w:pPr>
+    </w:lvl>
+    <w:lvl w:ilvl="8">
+      <w:numFmt w:val="bullet"/>
+      <w:lvlText w:val="•"/>
+      <w:lvlJc w:val="left"/>
+      <w:pPr>
+        <w:tabs>
+          <w:tab w:val="num" w:pos="5760"/>
+        </w:tabs>
+        <w:ind w:left="6240" w:hanging="480"/>
+      </w:pPr>
+    </w:lvl>
+  </w:abstractNum>
   <w:num w:numId="1">
     <w:abstractNumId w:val="2"/>
   </w:num>
@@ -1406,6 +2584,144 @@
   </w:num>
   <w:num w:numId="1000">
     <w:abstractNumId w:val="990"/>
+  </w:num>
+  <w:num w:numId="1001">
+    <w:abstractNumId w:val="99411"/>
+    <w:lvlOverride w:ilvl="0">
+      <w:startOverride w:val="1"/>
+    </w:lvlOverride>
+    <w:lvlOverride w:ilvl="1">
+      <w:startOverride w:val="1"/>
+    </w:lvlOverride>
+    <w:lvlOverride w:ilvl="2">
+      <w:startOverride w:val="1"/>
+    </w:lvlOverride>
+    <w:lvlOverride w:ilvl="3">
+      <w:startOverride w:val="1"/>
+    </w:lvlOverride>
+    <w:lvlOverride w:ilvl="4">
+      <w:startOverride w:val="1"/>
+    </w:lvlOverride>
+    <w:lvlOverride w:ilvl="5">
+      <w:startOverride w:val="1"/>
+    </w:lvlOverride>
+    <w:lvlOverride w:ilvl="6">
+      <w:startOverride w:val="1"/>
+    </w:lvlOverride>
+    <w:lvlOverride w:ilvl="7">
+      <w:startOverride w:val="1"/>
+    </w:lvlOverride>
+    <w:lvlOverride w:ilvl="8">
+      <w:startOverride w:val="1"/>
+    </w:lvlOverride>
+  </w:num>
+  <w:num w:numId="1002">
+    <w:abstractNumId w:val="99411"/>
+    <w:lvlOverride w:ilvl="0">
+      <w:startOverride w:val="1"/>
+    </w:lvlOverride>
+    <w:lvlOverride w:ilvl="1">
+      <w:startOverride w:val="1"/>
+    </w:lvlOverride>
+    <w:lvlOverride w:ilvl="2">
+      <w:startOverride w:val="1"/>
+    </w:lvlOverride>
+    <w:lvlOverride w:ilvl="3">
+      <w:startOverride w:val="1"/>
+    </w:lvlOverride>
+    <w:lvlOverride w:ilvl="4">
+      <w:startOverride w:val="1"/>
+    </w:lvlOverride>
+    <w:lvlOverride w:ilvl="5">
+      <w:startOverride w:val="1"/>
+    </w:lvlOverride>
+    <w:lvlOverride w:ilvl="6">
+      <w:startOverride w:val="1"/>
+    </w:lvlOverride>
+    <w:lvlOverride w:ilvl="7">
+      <w:startOverride w:val="1"/>
+    </w:lvlOverride>
+    <w:lvlOverride w:ilvl="8">
+      <w:startOverride w:val="1"/>
+    </w:lvlOverride>
+  </w:num>
+  <w:num w:numId="1003">
+    <w:abstractNumId w:val="99411"/>
+    <w:lvlOverride w:ilvl="0">
+      <w:startOverride w:val="1"/>
+    </w:lvlOverride>
+    <w:lvlOverride w:ilvl="1">
+      <w:startOverride w:val="1"/>
+    </w:lvlOverride>
+    <w:lvlOverride w:ilvl="2">
+      <w:startOverride w:val="1"/>
+    </w:lvlOverride>
+    <w:lvlOverride w:ilvl="3">
+      <w:startOverride w:val="1"/>
+    </w:lvlOverride>
+    <w:lvlOverride w:ilvl="4">
+      <w:startOverride w:val="1"/>
+    </w:lvlOverride>
+    <w:lvlOverride w:ilvl="5">
+      <w:startOverride w:val="1"/>
+    </w:lvlOverride>
+    <w:lvlOverride w:ilvl="6">
+      <w:startOverride w:val="1"/>
+    </w:lvlOverride>
+    <w:lvlOverride w:ilvl="7">
+      <w:startOverride w:val="1"/>
+    </w:lvlOverride>
+    <w:lvlOverride w:ilvl="8">
+      <w:startOverride w:val="1"/>
+    </w:lvlOverride>
+  </w:num>
+  <w:num w:numId="1004">
+    <w:abstractNumId w:val="99411"/>
+    <w:lvlOverride w:ilvl="0">
+      <w:startOverride w:val="1"/>
+    </w:lvlOverride>
+    <w:lvlOverride w:ilvl="1">
+      <w:startOverride w:val="1"/>
+    </w:lvlOverride>
+    <w:lvlOverride w:ilvl="2">
+      <w:startOverride w:val="1"/>
+    </w:lvlOverride>
+    <w:lvlOverride w:ilvl="3">
+      <w:startOverride w:val="1"/>
+    </w:lvlOverride>
+    <w:lvlOverride w:ilvl="4">
+      <w:startOverride w:val="1"/>
+    </w:lvlOverride>
+    <w:lvlOverride w:ilvl="5">
+      <w:startOverride w:val="1"/>
+    </w:lvlOverride>
+    <w:lvlOverride w:ilvl="6">
+      <w:startOverride w:val="1"/>
+    </w:lvlOverride>
+    <w:lvlOverride w:ilvl="7">
+      <w:startOverride w:val="1"/>
+    </w:lvlOverride>
+    <w:lvlOverride w:ilvl="8">
+      <w:startOverride w:val="1"/>
+    </w:lvlOverride>
+  </w:num>
+  <w:num w:numId="1005">
+    <w:abstractNumId w:val="991"/>
+  </w:num>
+  <w:num w:numId="1006">
+    <w:abstractNumId w:val="991"/>
+  </w:num>
+  <w:num w:numId="1007">
+    <w:abstractNumId w:val="991"/>
+  </w:num>
+  <w:num w:numId="1008">
+    <w:abstractNumId w:val="991"/>
+  </w:num>
+  <w:num w:numId="1009">
+    <w:abstractNumId w:val="991"/>
+  </w:num>
+  <w:num w:numId="1010">
+    <w:abstractNumId w:val="991"/>
   </w:num>
 </w:numbering>
 </file>

</xml_diff>

<commit_message>
EB added study site, study species, and demog surveys to methods + acknlowedgements info.
Need to replace current citations with bib format.
</commit_message>
<xml_diff>
--- a/analysis/paper/paper.docx
+++ b/analysis/paper/paper.docx
@@ -155,7 +155,7 @@
         <w:pStyle w:val="Date"/>
       </w:pPr>
       <w:r>
-        <w:t xml:space="preserve">12</w:t>
+        <w:t xml:space="preserve">20</w:t>
       </w:r>
       <w:r>
         <w:t xml:space="preserve"> </w:t>
@@ -251,6 +251,7 @@
         <w:hyperlink r:id="rId20">
           <w:r>
             <w:rPr>
+              <w:rStyle w:val="Hyperlink"/>
               <w:rStyle w:val="Hyperlink"/>
             </w:rPr>
             <w:t xml:space="preserve">scottericr@gmail.com</w:t>
@@ -298,112 +299,427 @@
       </w:pPr>
       <w:bookmarkStart w:id="21" w:name="introduction"/>
       <w:r>
-        <w:t xml:space="preserve">Introduction</w:t>
+        <w:t xml:space="preserve">1	Introduction</w:t>
       </w:r>
       <w:bookmarkEnd w:id="21"/>
     </w:p>
     <w:p>
       <w:pPr>
         <w:numPr>
+          <w:numId w:val="1001"/>
           <w:ilvl w:val="0"/>
+        </w:numPr>
+      </w:pPr>
+      <w:r>
+        <w:t xml:space="preserve">Organisms experience multiple sources of natural and anthropogenic stress simultaneously. However, the impacts of multiple sources of stress on population dynamics are not well understood</w:t>
+      </w:r>
+      <w:r>
+        <w:t xml:space="preserve"> </w:t>
+      </w:r>
+      <w:r>
+        <w:t xml:space="preserve">(Tye et al. 2016)</w:t>
+      </w:r>
+      <w:r>
+        <w:t xml:space="preserve">.</w:t>
+      </w:r>
+    </w:p>
+    <w:p>
+      <w:pPr>
+        <w:numPr>
+          <w:numId w:val="1002"/>
+          <w:ilvl w:val="1"/>
+        </w:numPr>
+      </w:pPr>
+      <w:r>
+        <w:t xml:space="preserve">Cite Pedro F. Quintana-Ascencio in intro—he will likely be a reviewer.</w:t>
+      </w:r>
+    </w:p>
+    <w:p>
+      <w:pPr>
+        <w:numPr>
+          <w:numId w:val="1002"/>
+          <w:ilvl w:val="1"/>
+        </w:numPr>
+      </w:pPr>
+      <w:r>
+        <w:t xml:space="preserve">Cite Jennifer Williams</w:t>
+      </w:r>
+    </w:p>
+    <w:p>
+      <w:pPr>
+        <w:numPr>
+          <w:numId w:val="1002"/>
+          <w:ilvl w:val="1"/>
+        </w:numPr>
+      </w:pPr>
+      <w:r>
+        <w:t xml:space="preserve">Emphasize demography. We know about interactions on physiology and other stuff, but we don’t know as much about how demography of plants is shaped by how populations respond to multiple stresses, increasingly anthropogenic.</w:t>
+      </w:r>
+    </w:p>
+    <w:p>
+      <w:pPr>
+        <w:numPr>
+          <w:numId w:val="1002"/>
+          <w:ilvl w:val="1"/>
+        </w:numPr>
+      </w:pPr>
+      <w:r>
+        <w:t xml:space="preserve">Especially difficult when lagged effects are expected. Part of the challenge in doing this modeling is the statistics are new</w:t>
+      </w:r>
+      <w:r>
+        <w:t xml:space="preserve"> </w:t>
+      </w:r>
+      <w:r>
+        <w:t xml:space="preserve"> </w:t>
+      </w:r>
+      <w:r>
+        <w:t xml:space="preserve">.</w:t>
+      </w:r>
+      <w:r>
+        <w:t xml:space="preserve"> </w:t>
+      </w:r>
+      <w:r>
+        <w:t xml:space="preserve">“</w:t>
+      </w:r>
+      <w:r>
+        <w:t xml:space="preserve">Move beyond the statistical shackles of interaction terms</w:t>
+      </w:r>
+      <w:r>
+        <w:t xml:space="preserve">”</w:t>
+      </w:r>
+      <w:r>
+        <w:t xml:space="preserve">.LOL</w:t>
+      </w:r>
+    </w:p>
+    <w:p>
+      <w:pPr>
+        <w:numPr>
           <w:numId w:val="1001"/>
+          <w:ilvl w:val="0"/>
         </w:numPr>
       </w:pPr>
       <w:r>
-        <w:t xml:space="preserve">Little is known about how organisms respond to multiple anthropogenic stresses simultaneously</w:t>
-      </w:r>
-      <w:r>
-        <w:t xml:space="preserve"> </w:t>
+        <w:t xml:space="preserve">As a result of intense deforestation, tropical lowland forests are becoming an increasingly fragmented landscape. This is especially true in the Amazon basin where ____ km</w:t>
+      </w:r>
+      <w:r>
+        <w:rPr>
+          <w:vertAlign w:val="superscript"/>
+        </w:rPr>
+        <w:t xml:space="preserve">2</w:t>
+      </w:r>
+      <w:r>
+        <w:t xml:space="preserve"> </w:t>
+      </w:r>
+      <w:r>
+        <w:t xml:space="preserve">forest are within 100m of a forest edge</w:t>
+      </w:r>
+      <w:r>
+        <w:t xml:space="preserve"> </w:t>
+      </w:r>
+      <w:r>
+        <w:t xml:space="preserve">.</w:t>
       </w:r>
     </w:p>
     <w:p>
       <w:pPr>
         <w:numPr>
+          <w:numId w:val="1003"/>
+          <w:ilvl w:val="1"/>
+        </w:numPr>
+      </w:pPr>
+      <w:r>
+        <w:t xml:space="preserve">also cite: Kapos 1989, Lovejoy et al. 1986, Kapos et al. 1997?</w:t>
+      </w:r>
+    </w:p>
+    <w:p>
+      <w:pPr>
+        <w:numPr>
+          <w:numId w:val="1003"/>
+          <w:ilvl w:val="1"/>
+        </w:numPr>
+      </w:pPr>
+      <w:r>
+        <w:t xml:space="preserve">This can result in …</w:t>
+      </w:r>
+    </w:p>
+    <w:p>
+      <w:pPr>
+        <w:numPr>
+          <w:numId w:val="1001"/>
           <w:ilvl w:val="0"/>
+        </w:numPr>
+      </w:pPr>
+      <w:r>
+        <w:t xml:space="preserve">Simultaneously, these fragmented habitats are experiencing increased drought stress as a result of climate change. The northern Amazon has been experiencing a drying trend since the mid 1970s and ensemble climate models predict substantial decreases in dry season precipitation in southern Amazonia for the 21st century</w:t>
+      </w:r>
+      <w:r>
+        <w:t xml:space="preserve"> </w:t>
+      </w:r>
+      <w:r>
+        <w:t xml:space="preserve">(Malhi et al. 2008)</w:t>
+      </w:r>
+      <w:r>
+        <w:t xml:space="preserve">. Additionally, El Niño Southern Oscillation (ENSO)-induced droughts are predicted to increase in frequency and severity</w:t>
+      </w:r>
+      <w:r>
+        <w:t xml:space="preserve"> </w:t>
+      </w:r>
+      <w:r>
+        <w:t xml:space="preserve">(Cai et al. 2014)</w:t>
+      </w:r>
+      <w:r>
+        <w:t xml:space="preserve">.</w:t>
+      </w:r>
+    </w:p>
+    <w:p>
+      <w:pPr>
+        <w:numPr>
+          <w:numId w:val="1004"/>
+          <w:ilvl w:val="1"/>
+        </w:numPr>
+      </w:pPr>
+      <w:r>
+        <w:t xml:space="preserve">1997 ENSO drought</w:t>
+      </w:r>
+      <w:r>
+        <w:t xml:space="preserve"> </w:t>
+      </w:r>
+      <w:r>
+        <w:t xml:space="preserve">(Williamson et al. 2000)</w:t>
+      </w:r>
+    </w:p>
+    <w:p>
+      <w:pPr>
+        <w:numPr>
+          <w:numId w:val="1004"/>
+          <w:ilvl w:val="1"/>
+        </w:numPr>
+      </w:pPr>
+      <w:r>
+        <w:t xml:space="preserve">2005 ENSO drought</w:t>
+      </w:r>
+      <w:r>
+        <w:t xml:space="preserve"> </w:t>
+      </w:r>
+      <w:r>
+        <w:t xml:space="preserve">(Marengo et al. 2008, Phillips et al. 2009)</w:t>
+      </w:r>
+    </w:p>
+    <w:p>
+      <w:pPr>
+        <w:numPr>
+          <w:numId w:val="1004"/>
+          <w:ilvl w:val="1"/>
+        </w:numPr>
+      </w:pPr>
+      <w:r>
+        <w:t xml:space="preserve">2010 drought</w:t>
+      </w:r>
+      <w:r>
+        <w:t xml:space="preserve"> </w:t>
+      </w:r>
+      <w:r>
+        <w:t xml:space="preserve">(Lewis et al. 2011)</w:t>
+      </w:r>
+    </w:p>
+    <w:p>
+      <w:pPr>
+        <w:numPr>
+          <w:numId w:val="1004"/>
+          <w:ilvl w:val="1"/>
+        </w:numPr>
+      </w:pPr>
+      <w:r>
+        <w:t xml:space="preserve">Drought is bad because…</w:t>
+      </w:r>
+    </w:p>
+    <w:p>
+      <w:pPr>
+        <w:numPr>
+          <w:numId w:val="1004"/>
+          <w:ilvl w:val="1"/>
+        </w:numPr>
+      </w:pPr>
+      <w:r>
+        <w:t xml:space="preserve">Combined environmental stresses, such as drought and fragmentation, have the potential to exacerbate or dampen effects on population dynamics</w:t>
+      </w:r>
+      <w:r>
+        <w:t xml:space="preserve"> </w:t>
+      </w:r>
+      <w:r>
+        <w:t xml:space="preserve">(Tye et al. 2016)</w:t>
+      </w:r>
+      <w:r>
+        <w:t xml:space="preserve">.</w:t>
+      </w:r>
+    </w:p>
+    <w:p>
+      <w:pPr>
+        <w:numPr>
           <w:numId w:val="1001"/>
+          <w:ilvl w:val="0"/>
         </w:numPr>
       </w:pPr>
       <w:r>
-        <w:t xml:space="preserve">The Amazon Basin, an important place, has been fragmented, and although deforestation has slowed in recent years, it is continuing.</w:t>
+        <w:t xml:space="preserve">Plant populations may be more susceptible to drought in fragmented forests. Fragmentation results in changes in forest microclimate that could exacerbate the effects of drought on plant populations. Near edges, tropical forests experience increased solar radiation, increased temperature, and decreased humidity and soil moisture due to reduced microclimate buffering</w:t>
+      </w:r>
+      <w:r>
+        <w:t xml:space="preserve"> </w:t>
+      </w:r>
+      <w:r>
+        <w:t xml:space="preserve">(Didham and Lawton 1999, Ewers and Banks-Leite 2013)</w:t>
+      </w:r>
+      <w:r>
+        <w:t xml:space="preserve">.</w:t>
       </w:r>
     </w:p>
     <w:p>
       <w:pPr>
         <w:numPr>
+          <w:numId w:val="1005"/>
           <w:ilvl w:val="1"/>
-          <w:numId w:val="1002"/>
         </w:numPr>
+      </w:pPr>
+      <w:r>
+        <w:t xml:space="preserve">Trees near forest edges experience increased mortality after droughts compared to forest interiors</w:t>
+      </w:r>
+      <w:r>
+        <w:t xml:space="preserve"> </w:t>
+      </w:r>
+      <w:r>
+        <w:t xml:space="preserve">(Laurance et al. 2001, Schwartz et al. 2019)</w:t>
+      </w:r>
+      <w:r>
+        <w:t xml:space="preserve">.</w:t>
+      </w:r>
+    </w:p>
+    <w:p>
+      <w:pPr>
+        <w:numPr>
+          <w:numId w:val="1005"/>
+          <w:ilvl w:val="1"/>
+        </w:numPr>
+      </w:pPr>
+      <w:r>
+        <w:t xml:space="preserve">Increased mortality after droughts disproportionately affects large trees.</w:t>
+      </w:r>
+    </w:p>
+    <w:p>
+      <w:pPr>
+        <w:numPr>
+          <w:numId w:val="1001"/>
+          <w:ilvl w:val="0"/>
+        </w:numPr>
+      </w:pPr>
+      <w:r>
+        <w:t xml:space="preserve">Alternatively, plant individuals that are more susceptible to desiccation may not have survived fragmentation, resulting in populations in fragments which are more resilient to drought.</w:t>
+      </w:r>
+    </w:p>
+    <w:p>
+      <w:pPr>
         <w:pStyle w:val="Compact"/>
-      </w:pPr>
-      <w:r>
-        <w:t xml:space="preserve">fragmentation is bad because…</w:t>
-      </w:r>
-    </w:p>
-    <w:p>
-      <w:pPr>
         <w:numPr>
+          <w:numId w:val="1006"/>
+          <w:ilvl w:val="1"/>
+        </w:numPr>
+      </w:pPr>
+      <w:r>
+        <w:t xml:space="preserve">(Betts et al. 2019)</w:t>
+      </w:r>
+      <w:r>
+        <w:t xml:space="preserve">.</w:t>
+      </w:r>
+    </w:p>
+    <w:p>
+      <w:pPr>
+        <w:numPr>
+          <w:numId w:val="1000"/>
           <w:ilvl w:val="0"/>
+        </w:numPr>
+      </w:pPr>
+      <w:r>
+        <w:t xml:space="preserve">In addition to variation among vital rates, responses to drought and fragmentation could depend on life history stage or plant size. Large established adults could respond differently than seedlings. This is unknown because there are very few systems where we have data on entire life history in a climate change or fragmentation context.</w:t>
+      </w:r>
+    </w:p>
+    <w:p>
+      <w:pPr>
+        <w:pStyle w:val="Compact"/>
+        <w:numPr>
+          <w:numId w:val="1007"/>
+          <w:ilvl w:val="1"/>
+        </w:numPr>
+      </w:pPr>
+      <w:r>
+        <w:t xml:space="preserve">Fragmentation affects plant size (in</w:t>
+      </w:r>
+      <w:r>
+        <w:t xml:space="preserve"> </w:t>
+      </w:r>
+      <w:r>
+        <w:rPr>
+          <w:i/>
+        </w:rPr>
+        <w:t xml:space="preserve">Heliconia</w:t>
+      </w:r>
+      <w:r>
+        <w:t xml:space="preserve"> </w:t>
+      </w:r>
+      <w:r>
+        <w:t xml:space="preserve">(Bruna and Oli 2005)</w:t>
+      </w:r>
+      <w:r>
+        <w:t xml:space="preserve"> </w:t>
+      </w:r>
+      <w:r>
+        <w:t xml:space="preserve">and trees</w:t>
+      </w:r>
+      <w:r>
+        <w:t xml:space="preserve"> </w:t>
+      </w:r>
+      <w:r>
+        <w:t xml:space="preserve">(Schwartz et al. 2019)</w:t>
+      </w:r>
+      <w:r>
+        <w:t xml:space="preserve">). Smaller/larger plants might be more susceptible to drought. So differential effects of drought in fragments and continuous forest could be due to an interaction between drought and plant size.</w:t>
+      </w:r>
+    </w:p>
+    <w:p>
+      <w:pPr>
+        <w:numPr>
           <w:numId w:val="1001"/>
+          <w:ilvl w:val="0"/>
         </w:numPr>
       </w:pPr>
       <w:r>
-        <w:t xml:space="preserve">Simultaneously, there is a drying trend in the Amazon and also increasing intensity and frequency of droughts caused by ENSO (wet-season) and sea surface warming (dry-season).</w:t>
-      </w:r>
-    </w:p>
-    <w:p>
-      <w:pPr>
-        <w:numPr>
-          <w:ilvl w:val="1"/>
-          <w:numId w:val="1003"/>
-        </w:numPr>
-        <w:pStyle w:val="Compact"/>
-      </w:pPr>
-      <w:r>
-        <w:t xml:space="preserve">Drought is bad because…</w:t>
-      </w:r>
-    </w:p>
-    <w:p>
-      <w:pPr>
-        <w:numPr>
-          <w:ilvl w:val="0"/>
-          <w:numId w:val="1001"/>
-        </w:numPr>
-      </w:pPr>
-      <w:r>
-        <w:t xml:space="preserve">The effects of drought and fragmentation could be additive, or interactive.</w:t>
-      </w:r>
-    </w:p>
-    <w:p>
-      <w:pPr>
-        <w:numPr>
-          <w:ilvl w:val="1"/>
-          <w:numId w:val="1004"/>
-        </w:numPr>
-      </w:pPr>
-      <w:r>
-        <w:t xml:space="preserve">The effects of drought could be more severe in fragments because of reduced microclimate buffering.</w:t>
-      </w:r>
-    </w:p>
-    <w:p>
-      <w:pPr>
-        <w:numPr>
-          <w:ilvl w:val="1"/>
-          <w:numId w:val="1004"/>
-        </w:numPr>
-      </w:pPr>
-      <w:r>
-        <w:t xml:space="preserve">Alternatively, plants in fragmented habitats could be more resilient to drought because the individuals surviving in fragmented forests are already resilient in the face of a relatively dry and variable climate, even in non-drought years.</w:t>
-      </w:r>
-    </w:p>
-    <w:p>
-      <w:pPr>
-        <w:numPr>
-          <w:ilvl w:val="1"/>
-          <w:numId w:val="1004"/>
-        </w:numPr>
-      </w:pPr>
-      <w:r>
-        <w:t xml:space="preserve">Fragmentation affects plant size (in</w:t>
+        <w:t xml:space="preserve">We investigated the effects of drought on the growth, survival, reproduction, and recruitment of an understory plant in an experimentally fragmented landscape. Specifically, we want to know 1) Does drought increase or decrease the growth, survival, and fertility rates of plant populations in continuous forest? 2) Are the effects of drought on the vital rates of populations in fragments similar in direction and magnitude to those in continuous forest? 3) Are the effects of drought and fragmentation on vital rates consistent across life-history stages?</w:t>
+      </w:r>
+    </w:p>
+    <w:p>
+      <w:pPr>
+        <w:pStyle w:val="Heading1"/>
+      </w:pPr>
+      <w:bookmarkStart w:id="22" w:name="methods"/>
+      <w:r>
+        <w:t xml:space="preserve">2	Methods</w:t>
+      </w:r>
+      <w:bookmarkEnd w:id="22"/>
+    </w:p>
+    <w:p>
+      <w:pPr>
+        <w:pStyle w:val="Heading2"/>
+      </w:pPr>
+      <w:bookmarkStart w:id="23" w:name="study-site"/>
+      <w:r>
+        <w:t xml:space="preserve">2.1	Study site</w:t>
+      </w:r>
+      <w:bookmarkEnd w:id="23"/>
+    </w:p>
+    <w:p>
+      <w:pPr>
+        <w:pStyle w:val="FirstParagraph"/>
+      </w:pPr>
+      <w:r>
+        <w:t xml:space="preserve">The Biological Dynamics of Forest Fragments Project (BDFFP) is located ~70 km north of Manaus, Brazil (2º30’ S, 60ºW). In addition to large expanses of continuous forest, the BDFFP has forest fragment reserves ranging in size from 1-100 ha (Fig. –). These fragments were isolated from 1980-1984 by felling the trees surrounding the forest patch chosen for isolation and, in most cases, burning the downed trees once they dried. The vegetation regenerating around fragments is cleared periodically to ensure their isolation (Bierregaard et al. 2001). The BDFFP reserves are located in nonflooded (i.e.,</w:t>
       </w:r>
       <w:r>
         <w:t xml:space="preserve"> </w:t>
@@ -412,635 +728,195 @@
         <w:rPr>
           <w:i/>
         </w:rPr>
+        <w:t xml:space="preserve">terra firme</w:t>
+      </w:r>
+      <w:r>
+        <w:t xml:space="preserve">) tropical lowland forest with a 30-37m tall canopy, emergent trees up to 55m (Rankin-de Merona et al. 1992), and an understory dominated by stemless palms (Scariot 1999). The soils in the reserves are nutrient-poor xanthic ferrosols with poor water retention capacity despite their high clay content. Mean annual temperature in the region is 26º C (range=19–39º C), and annual rainfall at the BDFFP reserves ranges from 1900-2300 mm with a pronounced dry season from June to October (Appendix?).</w:t>
+      </w:r>
+    </w:p>
+    <w:p>
+      <w:pPr>
+        <w:pStyle w:val="Heading2"/>
+      </w:pPr>
+      <w:bookmarkStart w:id="24" w:name="focal-species"/>
+      <w:r>
+        <w:t xml:space="preserve">2.2	Focal species</w:t>
+      </w:r>
+      <w:bookmarkEnd w:id="24"/>
+    </w:p>
+    <w:p>
+      <w:pPr>
+        <w:pStyle w:val="FirstParagraph"/>
+      </w:pPr>
+      <w:r>
+        <w:rPr>
+          <w:i/>
+        </w:rPr>
+        <w:t xml:space="preserve">Heliconia acuminata</w:t>
+      </w:r>
+      <w:r>
+        <w:t xml:space="preserve"> </w:t>
+      </w:r>
+      <w:r>
+        <w:t xml:space="preserve">(LC Rich.) (Heliconiaceae) is a perennial monocot widely distributed throughout the Central Amazon (Kress 1990), and it is the most abundant understory herb at the BDFFP (Ribeiro et al. 2010). While many</w:t>
+      </w:r>
+      <w:r>
+        <w:t xml:space="preserve"> </w:t>
+      </w:r>
+      <w:r>
+        <w:rPr>
+          <w:i/>
+        </w:rPr>
         <w:t xml:space="preserve">Heliconia</w:t>
       </w:r>
       <w:r>
         <w:t xml:space="preserve"> </w:t>
       </w:r>
       <w:r>
-        <w:t xml:space="preserve">(Bruna and Oli 2005)</w:t>
-      </w:r>
-      <w:r>
-        <w:t xml:space="preserve"> </w:t>
-      </w:r>
-      <w:r>
-        <w:t xml:space="preserve">and trees</w:t>
-      </w:r>
-      <w:r>
-        <w:t xml:space="preserve"> </w:t>
-      </w:r>
-      <w:r>
-        <w:t xml:space="preserve">(Schwartz et al. 2019)</w:t>
-      </w:r>
-      <w:r>
-        <w:t xml:space="preserve">). Smaller/larger plants might be more susceptible to drought. So differential effects of drought in fragments and continuous forest could be due to an interaction between drought and plant size.</w:t>
-      </w:r>
-      <w:r>
-        <w:t xml:space="preserve"> </w:t>
-      </w:r>
-    </w:p>
-    <w:p>
-      <w:pPr>
-        <w:numPr>
-          <w:ilvl w:val="0"/>
-          <w:numId w:val="1001"/>
-        </w:numPr>
-      </w:pPr>
-      <w:r>
-        <w:t xml:space="preserve">We investigated the effects of drought on the growth, survival, reproduction, and recruitment of an understory plant in an experimentally fragmented landscape.</w:t>
-      </w:r>
-    </w:p>
-    <w:p>
-      <w:pPr>
-        <w:numPr>
-          <w:ilvl w:val="0"/>
-          <w:numId w:val="1001"/>
-        </w:numPr>
-      </w:pPr>
-      <w:r>
-        <w:t xml:space="preserve">Specifically, we want to know 1) Does drought have different impacts on plants in forest fragments compared to intact forest? 2) Do the magnitudes and directions of these effects differ among vital rates? 3) Do the effects of drought, fragmentation, and their interaction vary with plant size</w:t>
-      </w:r>
-    </w:p>
-    <w:p>
-      <w:pPr>
-        <w:pStyle w:val="Heading1"/>
-      </w:pPr>
-      <w:bookmarkStart w:id="22" w:name="Xeb5a847ce42f4d1294b31b267f3d59d9a036f52"/>
-      <w:r>
-        <w:t xml:space="preserve">Notes for Introduction (first attempt at outline):</w:t>
-      </w:r>
-      <w:bookmarkEnd w:id="22"/>
+        <w:t xml:space="preserve">species grow in large patches along forest edges or in disturbed areas, others – such as</w:t>
+      </w:r>
+      <w:r>
+        <w:t xml:space="preserve"> </w:t>
+      </w:r>
+      <w:r>
+        <w:rPr>
+          <w:i/>
+        </w:rPr>
+        <w:t xml:space="preserve">H. acuminata</w:t>
+      </w:r>
+      <w:r>
+        <w:t xml:space="preserve"> </w:t>
+      </w:r>
+      <w:r>
+        <w:t xml:space="preserve">– are found at lower densities in shaded forest understories. Species in this group produce fewer infloresences and are pollinated by traplining hummingbirds that move from one plant to the next rather than defend a territory (Berry and Kress 1991). In our sites</w:t>
+      </w:r>
+      <w:r>
+        <w:t xml:space="preserve"> </w:t>
+      </w:r>
+      <w:r>
+        <w:rPr>
+          <w:i/>
+        </w:rPr>
+        <w:t xml:space="preserve">H. acuminata</w:t>
+      </w:r>
+      <w:r>
+        <w:t xml:space="preserve"> </w:t>
+      </w:r>
+      <w:r>
+        <w:t xml:space="preserve">is pollinated by</w:t>
+      </w:r>
+      <w:r>
+        <w:t xml:space="preserve"> </w:t>
+      </w:r>
+      <w:r>
+        <w:rPr>
+          <w:i/>
+        </w:rPr>
+        <w:t xml:space="preserve">Phaeothornis superciliosus</w:t>
+      </w:r>
+      <w:r>
+        <w:t xml:space="preserve"> </w:t>
+      </w:r>
+      <w:r>
+        <w:t xml:space="preserve">and</w:t>
+      </w:r>
+      <w:r>
+        <w:t xml:space="preserve"> </w:t>
+      </w:r>
+      <w:r>
+        <w:rPr>
+          <w:i/>
+        </w:rPr>
+        <w:t xml:space="preserve">P. bourcieri</w:t>
+      </w:r>
+      <w:r>
+        <w:t xml:space="preserve"> </w:t>
+      </w:r>
+      <w:r>
+        <w:t xml:space="preserve">(Bruna et al. 2004); reproducctive plants will have 1-X flowering shoots , wach of which has an inflorescence with 20–25 flowers</w:t>
+      </w:r>
+      <w:r>
+        <w:t xml:space="preserve"> </w:t>
+      </w:r>
+      <w:r>
+        <w:t xml:space="preserve">(Bruna and Kress 2002)</w:t>
+      </w:r>
+      <w:r>
+        <w:t xml:space="preserve">. Fruits mature April-May and are consumed by a thrush and several species of manakin (Uriarte et al. 2011). Dispersed seeds (1-3 seeds per fruit,</w:t>
+      </w:r>
+      <w:r>
+        <w:t xml:space="preserve"> </w:t>
+      </w:r>
+      <m:oMath>
+        <m:bar>
+          <m:barPr>
+            <m:pos m:val="top"/>
+          </m:barPr>
+          <m:e>
+            <m:r>
+              <m:t>x</m:t>
+            </m:r>
+          </m:e>
+        </m:bar>
+      </m:oMath>
+      <w:r>
+        <w:t xml:space="preserve">=2) germinate ~6 months after dispersal at the beginning of the rainy season, and have higher rates of germination and seedling establishment in continuous forest than forest fragments (Bruna 1999, 2002).</w:t>
+      </w:r>
+      <w:r>
+        <w:t xml:space="preserve"> </w:t>
+      </w:r>
+      <w:r>
+        <w:rPr>
+          <w:i/>
+        </w:rPr>
+        <w:t xml:space="preserve">Heliconia acuminata</w:t>
+      </w:r>
+      <w:r>
+        <w:t xml:space="preserve"> </w:t>
+      </w:r>
+      <w:r>
+        <w:t xml:space="preserve">is self-incompatible and does not reproduce vegetatively.</w:t>
+      </w:r>
+    </w:p>
+    <w:p>
+      <w:pPr>
+        <w:pStyle w:val="Heading2"/>
+      </w:pPr>
+      <w:bookmarkStart w:id="25" w:name="demographic-data"/>
+      <w:r>
+        <w:t xml:space="preserve">2.3	Demographic data</w:t>
+      </w:r>
+      <w:bookmarkEnd w:id="25"/>
     </w:p>
     <w:p>
       <w:pPr>
         <w:pStyle w:val="FirstParagraph"/>
       </w:pPr>
       <w:r>
-        <w:t xml:space="preserve">Habitat fragmentation is bad, pervasive, and getting worse</w:t>
-      </w:r>
-    </w:p>
-    <w:p>
-      <w:pPr>
-        <w:numPr>
-          <w:ilvl w:val="0"/>
-          <w:numId w:val="1005"/>
-        </w:numPr>
-      </w:pPr>
-      <w:r>
-        <w:t xml:space="preserve">stats about global land use change</w:t>
-      </w:r>
-      <w:r>
-        <w:t xml:space="preserve"> </w:t>
-      </w:r>
-    </w:p>
-    <w:p>
-      <w:pPr>
-        <w:numPr>
-          <w:ilvl w:val="0"/>
-          <w:numId w:val="1005"/>
-        </w:numPr>
-      </w:pPr>
-      <w:r>
-        <w:t xml:space="preserve">stats about amazon deforestation</w:t>
-      </w:r>
-      <w:r>
-        <w:t xml:space="preserve"> </w:t>
-      </w:r>
-      <w:r>
-        <w:t xml:space="preserve">(Malhi et al. 2008)</w:t>
-      </w:r>
-    </w:p>
-    <w:p>
-      <w:pPr>
-        <w:numPr>
-          <w:ilvl w:val="0"/>
-          <w:numId w:val="1005"/>
-        </w:numPr>
-      </w:pPr>
-      <w:r>
-        <w:t xml:space="preserve">stats about how much land is near an edge (refs in Schwartz et al and betts 2019)</w:t>
-      </w:r>
-    </w:p>
-    <w:p>
-      <w:pPr>
-        <w:numPr>
-          <w:ilvl w:val="0"/>
-          <w:numId w:val="1005"/>
-        </w:numPr>
-      </w:pPr>
-      <w:r>
-        <w:t xml:space="preserve">Why fragmentation bad</w:t>
-      </w:r>
-    </w:p>
-    <w:p>
-      <w:pPr>
-        <w:numPr>
-          <w:ilvl w:val="1"/>
-          <w:numId w:val="1006"/>
-        </w:numPr>
-      </w:pPr>
-      <w:r>
-        <w:t xml:space="preserve">microclimate changes</w:t>
-      </w:r>
-      <w:r>
-        <w:t xml:space="preserve"> </w:t>
-      </w:r>
-      <w:r>
-        <w:t xml:space="preserve">(Ewers and Banks-Leite 2013)</w:t>
-      </w:r>
-    </w:p>
-    <w:p>
-      <w:pPr>
-        <w:numPr>
-          <w:ilvl w:val="1"/>
-          <w:numId w:val="1006"/>
-        </w:numPr>
-      </w:pPr>
-      <w:r>
-        <w:t xml:space="preserve">metapopulation and connectivity stuff (necessary?)</w:t>
-      </w:r>
-    </w:p>
-    <w:p>
-      <w:pPr>
-        <w:numPr>
-          <w:ilvl w:val="0"/>
-          <w:numId w:val="1005"/>
-        </w:numPr>
-      </w:pPr>
-      <w:r>
-        <w:t xml:space="preserve">Plants in the tropics are less well adapted to fragmentation because lack of historical distrubance and less variable climate</w:t>
-      </w:r>
-      <w:r>
-        <w:t xml:space="preserve"> </w:t>
-      </w:r>
-      <w:r>
-        <w:t xml:space="preserve">(Betts et al. 2019)</w:t>
-      </w:r>
-    </w:p>
-    <w:p>
-      <w:pPr>
-        <w:pStyle w:val="Heading2"/>
-      </w:pPr>
-      <w:bookmarkStart w:id="23" w:name="climate-change-and-drought"/>
-      <w:r>
-        <w:t xml:space="preserve">Climate change and drought</w:t>
-      </w:r>
-      <w:bookmarkEnd w:id="23"/>
-    </w:p>
-    <w:p>
-      <w:pPr>
-        <w:numPr>
-          <w:ilvl w:val="0"/>
-          <w:numId w:val="1007"/>
-        </w:numPr>
-      </w:pPr>
-      <w:r>
-        <w:t xml:space="preserve">The northern Amazon has been experiencing a drying trend since the mid 1970s and ensemble climate models predict substantial decreases in dry season precipitation in southern Amazonia for the 21st century</w:t>
-      </w:r>
-      <w:r>
-        <w:t xml:space="preserve"> </w:t>
-      </w:r>
-      <w:r>
-        <w:t xml:space="preserve">(Malhi et al. 2008)</w:t>
-      </w:r>
-      <w:r>
-        <w:t xml:space="preserve">.</w:t>
-      </w:r>
-    </w:p>
-    <w:p>
-      <w:pPr>
-        <w:numPr>
-          <w:ilvl w:val="0"/>
-          <w:numId w:val="1007"/>
-        </w:numPr>
-      </w:pPr>
-      <w:r>
-        <w:t xml:space="preserve">The El Niño–Southern Oscillation (ENSO) reduces wet-season rainfall in the Amazon</w:t>
-      </w:r>
-      <w:r>
-        <w:t xml:space="preserve"> </w:t>
-      </w:r>
-      <w:r>
-        <w:t xml:space="preserve">. ENSO-induced droughts are predicted to increase in frequency and severity.</w:t>
-      </w:r>
-      <w:r>
-        <w:t xml:space="preserve"> </w:t>
-      </w:r>
-      <w:r>
-        <w:t xml:space="preserve">(Cai et al. 2014)</w:t>
-      </w:r>
-      <w:r>
-        <w:t xml:space="preserve">.</w:t>
-      </w:r>
-    </w:p>
-    <w:p>
-      <w:pPr>
-        <w:numPr>
-          <w:ilvl w:val="0"/>
-          <w:numId w:val="1007"/>
-        </w:numPr>
-      </w:pPr>
-      <w:r>
-        <w:t xml:space="preserve">Also sea surface temperature related drought. Warming of north Atlantic results longer and more intense dry season in southern and eastern Amazonia</w:t>
-      </w:r>
-      <w:r>
-        <w:t xml:space="preserve"> </w:t>
-      </w:r>
-      <w:r>
-        <w:t xml:space="preserve">(Malhi et al. 2008, Phillips et al. 2009)</w:t>
-      </w:r>
-    </w:p>
-    <w:p>
-      <w:pPr>
-        <w:numPr>
-          <w:ilvl w:val="0"/>
-          <w:numId w:val="1007"/>
-        </w:numPr>
-      </w:pPr>
-      <w:r>
-        <w:t xml:space="preserve">drought effects on plant vital rates</w:t>
-      </w:r>
-    </w:p>
-    <w:p>
-      <w:pPr>
-        <w:numPr>
-          <w:ilvl w:val="0"/>
-          <w:numId w:val="1007"/>
-        </w:numPr>
-      </w:pPr>
-      <w:r>
-        <w:t xml:space="preserve">1997 ENSO drought</w:t>
-      </w:r>
-      <w:r>
-        <w:t xml:space="preserve"> </w:t>
-      </w:r>
-      <w:r>
-        <w:t xml:space="preserve">(Williamson et al. 2000)</w:t>
-      </w:r>
-    </w:p>
-    <w:p>
-      <w:pPr>
-        <w:numPr>
-          <w:ilvl w:val="0"/>
-          <w:numId w:val="1007"/>
-        </w:numPr>
-      </w:pPr>
-      <w:r>
-        <w:t xml:space="preserve">2005 ENSO drought</w:t>
-      </w:r>
-      <w:r>
-        <w:t xml:space="preserve"> </w:t>
-      </w:r>
-      <w:r>
-        <w:t xml:space="preserve">(Marengo et al. 2008, Phillips et al. 2009)</w:t>
-      </w:r>
-    </w:p>
-    <w:p>
-      <w:pPr>
-        <w:numPr>
-          <w:ilvl w:val="0"/>
-          <w:numId w:val="1007"/>
-        </w:numPr>
-      </w:pPr>
-      <w:r>
-        <w:t xml:space="preserve">2010 drought</w:t>
-      </w:r>
-      <w:r>
-        <w:t xml:space="preserve"> </w:t>
-      </w:r>
-      <w:r>
-        <w:t xml:space="preserve">(Lewis et al. 2011)</w:t>
-      </w:r>
-    </w:p>
-    <w:p>
-      <w:pPr>
-        <w:numPr>
-          <w:ilvl w:val="0"/>
-          <w:numId w:val="1007"/>
-        </w:numPr>
-      </w:pPr>
-      <w:r>
-        <w:t xml:space="preserve">(Zeng et al. 2008)</w:t>
-      </w:r>
-    </w:p>
-    <w:p>
-      <w:pPr>
-        <w:pStyle w:val="Heading2"/>
-      </w:pPr>
-      <w:bookmarkStart w:id="24" w:name="interactions"/>
-      <w:r>
-        <w:t xml:space="preserve">Interactions</w:t>
-      </w:r>
-      <w:bookmarkEnd w:id="24"/>
-    </w:p>
-    <w:p>
-      <w:pPr>
-        <w:numPr>
-          <w:ilvl w:val="0"/>
-          <w:numId w:val="1008"/>
-        </w:numPr>
-      </w:pPr>
-      <w:r>
-        <w:t xml:space="preserve">However, our understanding of how climate change and habitat fragmentation might interact to impact organisms is limited.</w:t>
-      </w:r>
-    </w:p>
-    <w:p>
-      <w:pPr>
-        <w:numPr>
-          <w:ilvl w:val="0"/>
-          <w:numId w:val="1008"/>
-        </w:numPr>
-      </w:pPr>
-      <w:r>
-        <w:t xml:space="preserve">(Schwartz et al. 2019)</w:t>
-      </w:r>
-      <w:r>
-        <w:t xml:space="preserve"> </w:t>
-      </w:r>
-      <w:r>
-        <w:t xml:space="preserve">(mention how tree size classes affected differently, but we don’t know if this is also true for understory herbaceous plants.</w:t>
-      </w:r>
-    </w:p>
-    <w:p>
-      <w:pPr>
-        <w:numPr>
-          <w:ilvl w:val="0"/>
-          <w:numId w:val="1008"/>
-        </w:numPr>
-      </w:pPr>
-      <w:r>
-        <w:t xml:space="preserve">(Malhi et al. 2008)</w:t>
-      </w:r>
-    </w:p>
-    <w:p>
-      <w:pPr>
-        <w:numPr>
-          <w:ilvl w:val="0"/>
-          <w:numId w:val="1008"/>
-        </w:numPr>
-      </w:pPr>
-      <w:r>
-        <w:t xml:space="preserve">The 1997–1998 ENSO drought caused greater tree mortality and increased leaf litter fall in experimentally fragmented forests compared to intact forest in the Amazon</w:t>
-      </w:r>
-      <w:r>
-        <w:t xml:space="preserve"> </w:t>
-      </w:r>
-      <w:r>
-        <w:t xml:space="preserve">(Laurance and Williamson 2001)</w:t>
-      </w:r>
-      <w:r>
-        <w:t xml:space="preserve">.</w:t>
-      </w:r>
-    </w:p>
-    <w:p>
-      <w:pPr>
-        <w:numPr>
-          <w:ilvl w:val="0"/>
-          <w:numId w:val="1008"/>
-        </w:numPr>
-      </w:pPr>
-      <w:r>
-        <w:t xml:space="preserve">Furthermore, the interactive effects of fragmentation and drought may be difficult to detect in long-lived species (e.g. Heliconia) [bruna paper that shows growth is reduced after 10 years slightly, but impacts reproduction]</w:t>
-      </w:r>
-    </w:p>
-    <w:p>
-      <w:pPr>
-        <w:pStyle w:val="Heading2"/>
-      </w:pPr>
-      <w:bookmarkStart w:id="25" w:name="this-experiment"/>
-      <w:r>
-        <w:t xml:space="preserve">This experiment</w:t>
-      </w:r>
-      <w:bookmarkEnd w:id="25"/>
-    </w:p>
-    <w:p>
-      <w:pPr>
-        <w:numPr>
-          <w:ilvl w:val="0"/>
-          <w:numId w:val="1009"/>
-        </w:numPr>
-      </w:pPr>
-      <w:r>
-        <w:t xml:space="preserve">The</w:t>
-      </w:r>
-      <w:r>
-        <w:t xml:space="preserve"> </w:t>
-      </w:r>
-      <w:r>
-        <w:t xml:space="preserve">“</w:t>
-      </w:r>
-      <w:r>
-        <w:t xml:space="preserve">fragmentation drought hypothesis</w:t>
-      </w:r>
-      <w:r>
-        <w:t xml:space="preserve">”</w:t>
-      </w:r>
-      <w:r>
-        <w:t xml:space="preserve"> </w:t>
-      </w:r>
-      <w:r>
-        <w:t xml:space="preserve">expects drought to have stronger impacts on forest fragments because of reduced microclimate buffering. Under this hypothesis we would expect drought to reduce growth, survival, reproduction and recruitment more in fragmented landscapes compared to intact forest.</w:t>
-      </w:r>
-    </w:p>
-    <w:p>
-      <w:pPr>
-        <w:numPr>
-          <w:ilvl w:val="0"/>
-          <w:numId w:val="1009"/>
-        </w:numPr>
-      </w:pPr>
-      <w:r>
-        <w:t xml:space="preserve">It’s also possible that plants in fragments have already been filtered such that the survivors are already adapted to more variable and desiccating conditions associated with forest edges</w:t>
-      </w:r>
-      <w:r>
-        <w:t xml:space="preserve"> </w:t>
-      </w:r>
-      <w:r>
-        <w:t xml:space="preserve">(Schwartz et al. 2019)</w:t>
-      </w:r>
-      <w:r>
-        <w:t xml:space="preserve">. This may result in drought having a less noticeable impact on plants in fragments, although we would expect fragmentation to still have an impact on survival, growth, and reproduction.</w:t>
-      </w:r>
-    </w:p>
-    <w:p>
-      <w:pPr>
-        <w:numPr>
-          <w:ilvl w:val="0"/>
-          <w:numId w:val="1009"/>
-        </w:numPr>
-      </w:pPr>
-      <w:r>
-        <w:t xml:space="preserve">We set out to answer the following questions: 1) Does drought have different impacts on plants in forest fragments compared to intact forest? 2) Do the magnitudes and directions of these effects differ among vital rates? 3) Do the effects of drought, fragmentation, and their interaction vary with plant size</w:t>
-      </w:r>
-      <w:r>
-        <w:t xml:space="preserve"> </w:t>
-      </w:r>
-      <w:r>
-        <w:t xml:space="preserve">(Tredennick et al. 2018)</w:t>
-      </w:r>
-      <w:r>
-        <w:t xml:space="preserve"> </w:t>
-      </w:r>
-      <w:r>
-        <w:t xml:space="preserve"> </w:t>
-      </w:r>
-      <w:r>
-        <w:t xml:space="preserve">?</w:t>
-      </w:r>
-    </w:p>
-    <w:p>
-      <w:pPr>
-        <w:pStyle w:val="Heading1"/>
-      </w:pPr>
-      <w:bookmarkStart w:id="26" w:name="background"/>
-      <w:r>
-        <w:t xml:space="preserve">Background</w:t>
-      </w:r>
-      <w:bookmarkEnd w:id="26"/>
-    </w:p>
-    <w:p>
-      <w:pPr>
-        <w:pStyle w:val="Heading1"/>
-      </w:pPr>
-      <w:bookmarkStart w:id="27" w:name="methods"/>
-      <w:r>
-        <w:t xml:space="preserve">Methods</w:t>
-      </w:r>
-      <w:bookmarkEnd w:id="27"/>
-    </w:p>
-    <w:p>
-      <w:pPr>
-        <w:pStyle w:val="FirstParagraph"/>
-      </w:pPr>
-      <w:r>
-        <w:rPr>
-          <w:i/>
-        </w:rPr>
-        <w:t xml:space="preserve">Heliconia acuminata</w:t>
-      </w:r>
-      <w:r>
-        <w:t xml:space="preserve"> </w:t>
-      </w:r>
-      <w:r>
-        <w:t xml:space="preserve">(Heliconiaceae) is a perennial, self-incompatible understory monocot native to the nonflooded rainforests of central Amazonia.</w:t>
-      </w:r>
-      <w:r>
-        <w:t xml:space="preserve"> </w:t>
-      </w:r>
-      <w:r>
-        <w:rPr>
-          <w:i/>
-        </w:rPr>
-        <w:t xml:space="preserve">Heliconia</w:t>
-      </w:r>
-      <w:r>
-        <w:t xml:space="preserve"> </w:t>
-      </w:r>
-      <w:r>
-        <w:t xml:space="preserve">are rhizomatious, but clonal reproduction via underground runners is rare in</w:t>
-      </w:r>
-      <w:r>
-        <w:t xml:space="preserve"> </w:t>
-      </w:r>
-      <w:r>
-        <w:rPr>
-          <w:i/>
-        </w:rPr>
-        <w:t xml:space="preserve">H. acuminata</w:t>
-      </w:r>
-      <w:r>
-        <w:t xml:space="preserve">, unlike other congeners</w:t>
-      </w:r>
-      <w:r>
-        <w:t xml:space="preserve"> </w:t>
-      </w:r>
-      <w:r>
-        <w:t xml:space="preserve">(Bruna et al. 2004)</w:t>
-      </w:r>
-      <w:r>
-        <w:t xml:space="preserve">. Vegetative shoots grow from the rhizome as well as one or more flowering shoots when plants reproduce. Each flowering shoot has a single inflorescence of 20–25 flowers</w:t>
-      </w:r>
-      <w:r>
-        <w:t xml:space="preserve"> </w:t>
-      </w:r>
-      <w:r>
-        <w:t xml:space="preserve">(Bruna and Kress 2002)</w:t>
-      </w:r>
-      <w:r>
-        <w:t xml:space="preserve">. Flowers are pollinated nearly exclusively by two species of hummingbirds at this site</w:t>
-      </w:r>
-      <w:r>
-        <w:t xml:space="preserve"> </w:t>
-      </w:r>
-      <w:r>
-        <w:t xml:space="preserve">. Pollinated ovaries develop into fleshy fruits containing a maximum of 3 seeds which are dispersed exclusively by birds</w:t>
-      </w:r>
-      <w:r>
-        <w:t xml:space="preserve"> </w:t>
-      </w:r>
-      <w:r>
-        <w:t xml:space="preserve">(Uriarte et al. 2011, Bruna 2014)</w:t>
-      </w:r>
-      <w:r>
-        <w:t xml:space="preserve">.</w:t>
-      </w:r>
-    </w:p>
-    <w:p>
-      <w:pPr>
-        <w:pStyle w:val="Heading2"/>
-      </w:pPr>
-      <w:bookmarkStart w:id="28" w:name="site"/>
-      <w:r>
-        <w:t xml:space="preserve">Site</w:t>
-      </w:r>
-      <w:bookmarkEnd w:id="28"/>
-    </w:p>
-    <w:p>
-      <w:pPr>
-        <w:numPr>
-          <w:ilvl w:val="0"/>
-          <w:numId w:val="1010"/>
-        </w:numPr>
-      </w:pPr>
-      <w:r>
-        <w:t xml:space="preserve">All field data were collected at the Biological Dynamics of Forest Fragments Project (BDFFP)—a long term experimental site located about 80km north of Manaus (2º30’ S, 60ºW)</w:t>
-      </w:r>
-      <w:r>
-        <w:t xml:space="preserve"> </w:t>
-      </w:r>
-      <w:r>
-        <w:t xml:space="preserve">(Bierregaard, et al. 1992, Laurance et al. 2002, 2011)</w:t>
-      </w:r>
-      <w:r>
-        <w:t xml:space="preserve">. The experimental plots are located in BDFFP reserves in nonflooded tropical lowland rainforest with nutrient-poor, well-draining, xanthic ferrosols.</w:t>
-      </w:r>
-    </w:p>
-    <w:p>
-      <w:pPr>
-        <w:numPr>
-          <w:ilvl w:val="0"/>
-          <w:numId w:val="1010"/>
-        </w:numPr>
-      </w:pPr>
-      <w:r>
-        <w:t xml:space="preserve">Something about seasonality</w:t>
-      </w:r>
-    </w:p>
-    <w:p>
-      <w:pPr>
-        <w:numPr>
-          <w:ilvl w:val="0"/>
-          <w:numId w:val="1010"/>
-        </w:numPr>
-      </w:pPr>
-      <w:r>
-        <w:t xml:space="preserve">BDFFP is comprised of replicated forest fragments of 1, 10, and 100ha as well as continuous forest plots that were established between 1980 and 1984. Fragments were maintained by clearing secondary growth around fragments occasionally</w:t>
-      </w:r>
-      <w:r>
-        <w:t xml:space="preserve"> </w:t>
-      </w:r>
-      <w:r>
-        <w:t xml:space="preserve">. Demographic plots (</w:t>
+        <w:t xml:space="preserve">In 1997-1998 we established a series of 5000</w:t>
+      </w:r>
+      <w:r>
+        <w:t xml:space="preserve"> </w:t>
+      </w:r>
+      <m:oMath>
+        <m:sSup>
+          <m:e>
+            <m:r>
+              <m:t>m</m:t>
+            </m:r>
+          </m:e>
+          <m:sup>
+            <m:r>
+              <m:t>2</m:t>
+            </m:r>
+          </m:sup>
+        </m:sSup>
+      </m:oMath>
+      <w:r>
+        <w:t xml:space="preserve"> </w:t>
+      </w:r>
+      <w:r>
+        <w:t xml:space="preserve">plots (</w:t>
       </w:r>
       <m:oMath>
         <m:r>
@@ -1054,16 +930,7 @@
         </m:r>
       </m:oMath>
       <w:r>
-        <w:t xml:space="preserve">m) were established in</w:t>
-      </w:r>
-      <w:r>
-        <w:t xml:space="preserve"> </w:t>
-      </w:r>
-      <w:r>
-        <w:t xml:space="preserve"> </w:t>
-      </w:r>
-      <w:r>
-        <w:t xml:space="preserve">to track the growth, reproduction, and survival of</w:t>
+        <w:t xml:space="preserve">m) in the BDFFP reserves in which we marked and measured all</w:t>
       </w:r>
       <w:r>
         <w:t xml:space="preserve"> </w:t>
@@ -1072,332 +939,793 @@
         <w:rPr>
           <w:i/>
         </w:rPr>
-        <w:t xml:space="preserve">Heliconia acuminata</w:t>
-      </w:r>
-      <w:r>
-        <w:t xml:space="preserve">. Six of these plots were established in continuous forest, four were in 1-ha fragments, and three were in 10-ha fragments. The plots in continuous forest were established at haphazardly chosen locations 500–4000m from any mature forest borders, plots in 1-ha fragments were established on a randomly selected half of the fragment, and plots in 10-ha fragments were established in the center.</w:t>
+        <w:t xml:space="preserve">H. acuminata</w:t>
+      </w:r>
+      <w:r>
+        <w:t xml:space="preserve">. The plots are located in continuous forest (n=6), 10-ha fragments (n=3), and 1-ha fragments (n=4), with distance between plots ranging from 500 m-41 km. Plots in 1-ha fragments were on one randomly selected half of the fragment, plots in 10-ha fragments were in the fragment center, and plots in continuous forest were placed in locations 500-4000 m from the borders of secondary and mature forest (Fig or Table). Each plot is subdivided into 50 quadrats (</w:t>
+      </w:r>
+      <m:oMath>
+        <m:r>
+          <m:t>10</m:t>
+        </m:r>
+        <m:r>
+          <m:t>×</m:t>
+        </m:r>
+        <m:r>
+          <m:t>10</m:t>
+        </m:r>
+      </m:oMath>
+      <w:r>
+        <w:t xml:space="preserve">m) to simplify surveys, during which we recorded the identity of flowering plants, the number of vegetative shoots each plant had, and the height of each plant to the tallest leaf. Height and shoot number are correlated with leaf area, the probability of flowering, and rates of survivorship (Bruna and Kress 2002, Bruna et al. 2002). In 2008 we mapped the location of all established plants to the nearest 10 cm; in subsequent years we did the same with all new seedlings. There is a seven-fold range in H. acuminata density in the forest plots, with density in several of the plots comparable to that in low-density fragments (Bruna and Kress 2002).</w:t>
       </w:r>
     </w:p>
     <w:p>
       <w:pPr>
         <w:pStyle w:val="Heading1"/>
       </w:pPr>
-      <w:bookmarkStart w:id="29" w:name="results"/>
-      <w:r>
-        <w:t xml:space="preserve">Results</w:t>
+      <w:bookmarkStart w:id="26" w:name="results"/>
+      <w:r>
+        <w:t xml:space="preserve">3	Results</w:t>
+      </w:r>
+      <w:bookmarkEnd w:id="26"/>
+    </w:p>
+    <w:p>
+      <w:pPr>
+        <w:pStyle w:val="Heading1"/>
+      </w:pPr>
+      <w:bookmarkStart w:id="27" w:name="discussion"/>
+      <w:r>
+        <w:t xml:space="preserve">4	Discussion</w:t>
+      </w:r>
+      <w:bookmarkEnd w:id="27"/>
+    </w:p>
+    <w:p>
+      <w:pPr>
+        <w:pStyle w:val="FirstParagraph"/>
+      </w:pPr>
+      <w:r>
+        <w:t xml:space="preserve">metapopulation dynamics stuff goes here.</w:t>
+      </w:r>
+    </w:p>
+    <w:p>
+      <w:pPr>
+        <w:pStyle w:val="Heading1"/>
+      </w:pPr>
+      <w:bookmarkStart w:id="28" w:name="conclusion"/>
+      <w:r>
+        <w:t xml:space="preserve">5	Conclusion</w:t>
+      </w:r>
+      <w:bookmarkEnd w:id="28"/>
+    </w:p>
+    <w:p>
+      <w:pPr>
+        <w:pStyle w:val="Heading1"/>
+      </w:pPr>
+      <w:bookmarkStart w:id="29" w:name="acknowledgments"/>
+      <w:r>
+        <w:t xml:space="preserve">6	Acknowledgments</w:t>
       </w:r>
       <w:bookmarkEnd w:id="29"/>
     </w:p>
     <w:p>
       <w:pPr>
+        <w:pStyle w:val="FirstParagraph"/>
+      </w:pPr>
+      <w:r>
+        <w:t xml:space="preserve">If TRMM data is used, they suggest:</w:t>
+      </w:r>
+      <w:r>
+        <w:t xml:space="preserve"> </w:t>
+      </w:r>
+      <w:r>
+        <w:t xml:space="preserve">“</w:t>
+      </w:r>
+      <w:r>
+        <w:t xml:space="preserve">The TMPA data were provided by the</w:t>
+      </w:r>
+      <w:r>
+        <w:br/>
+      </w:r>
+      <w:r>
+        <w:t xml:space="preserve">NASA/Goddard Space Flight Center’s Mesoscale Atmospheric Processes Laboratory and</w:t>
+      </w:r>
+      <w:r>
+        <w:br/>
+      </w:r>
+      <w:r>
+        <w:t xml:space="preserve">PPS, which develop and compute the TMPA as a contribution to TRMM.</w:t>
+      </w:r>
+      <w:r>
+        <w:t xml:space="preserve">”</w:t>
+      </w:r>
+    </w:p>
+    <w:p>
+      <w:pPr>
         <w:pStyle w:val="Heading1"/>
       </w:pPr>
-      <w:bookmarkStart w:id="30" w:name="discussion"/>
-      <w:r>
-        <w:t xml:space="preserve">Discussion</w:t>
+      <w:bookmarkStart w:id="30" w:name="references"/>
+      <w:r>
+        <w:t xml:space="preserve">7	References</w:t>
       </w:r>
       <w:bookmarkEnd w:id="30"/>
     </w:p>
-    <w:p>
-      <w:pPr>
-        <w:pStyle w:val="Heading1"/>
-      </w:pPr>
-      <w:bookmarkStart w:id="31" w:name="conclusion"/>
-      <w:r>
-        <w:t xml:space="preserve">Conclusion</w:t>
-      </w:r>
-      <w:bookmarkEnd w:id="31"/>
-    </w:p>
-    <w:p>
-      <w:pPr>
-        <w:pStyle w:val="Heading1"/>
-      </w:pPr>
-      <w:bookmarkStart w:id="32" w:name="acknowledgments"/>
-      <w:r>
-        <w:t xml:space="preserve">Acknowledgments</w:t>
-      </w:r>
-      <w:bookmarkEnd w:id="32"/>
+    <w:bookmarkStart w:id="45" w:name="refs"/>
+    <w:bookmarkStart w:id="31" w:name="ref-betts2019"/>
+    <w:p>
+      <w:pPr>
+        <w:pStyle w:val="Bibliography"/>
+      </w:pPr>
+      <w:r>
+        <w:t xml:space="preserve">Betts, M., C. Wolf, M. Pfeifer, C. Banks-Leite, V. Arroyo-Rodríguez, D. Ribeiro, J. Barlow, F. Eigenbrod, D. Faria, R. Fletcher, A. Hadley, J. Hawes, R. Holt, B. Klingbeil, U. Kormann, L. Lens, T. Levi, G. Medina-Rangel, S. Melles, D. Mezger, J. Morante-Filho, C. Orme, C. Peres, B. Phalan, A. Pidgeon, H. Possingham, W. Ripple, E. Slade, E. Somarriba, J. Tobias, J. Tylianakis, J. Urbina-Cardona, J. Valente, J. Watling, K. Wells, O. Wearn, E. Wood, R. Young, and R. Ewers. 2019. Extinction filters mediate the global effects of habitat fragmentation on animals. Science 366:1236–1239.</w:t>
+      </w:r>
+    </w:p>
+    <w:bookmarkEnd w:id="31"/>
+    <w:bookmarkStart w:id="32" w:name="ref-bruna2002"/>
+    <w:p>
+      <w:pPr>
+        <w:pStyle w:val="Bibliography"/>
+      </w:pPr>
+      <w:r>
+        <w:t xml:space="preserve">Bruna, E., and W. Kress. 2002. Habitat fragmentation and the demographic structure of an amazonian understory herb (heliconia acuminata). Conservation Biology 16:1256–1266.</w:t>
+      </w:r>
+    </w:p>
+    <w:bookmarkEnd w:id="32"/>
+    <w:bookmarkStart w:id="33" w:name="ref-brunaDemographicEffectsHabitat2005"/>
+    <w:p>
+      <w:pPr>
+        <w:pStyle w:val="Bibliography"/>
+      </w:pPr>
+      <w:r>
+        <w:t xml:space="preserve">Bruna, E., and M. Oli. 2005. Demographic effects of habitat fragmentation on a tropical herb: Life-table response experiments. Ecology 86:1816–1824.</w:t>
+      </w:r>
+    </w:p>
+    <w:bookmarkEnd w:id="33"/>
+    <w:bookmarkStart w:id="34" w:name="ref-caiIncreasingFrequencyExtreme2014"/>
+    <w:p>
+      <w:pPr>
+        <w:pStyle w:val="Bibliography"/>
+      </w:pPr>
+      <w:r>
+        <w:t xml:space="preserve">Cai, W., S. Borlace, M. Lengaigne, P. van Rensch, M. Collins, G. Vecchi, A. Timmermann, A. Santoso, M. McPhaden, L. Wu, M. England, G. Wang, E. Guilyardi, and F. Jin. 2014. Increasing frequency of extreme el niño events due to greenhouse warming. Nature Climate Change 4:111–116.</w:t>
+      </w:r>
+    </w:p>
+    <w:bookmarkEnd w:id="34"/>
+    <w:bookmarkStart w:id="35" w:name="ref-didhamEdgeStructureDetermines1999"/>
+    <w:p>
+      <w:pPr>
+        <w:pStyle w:val="Bibliography"/>
+      </w:pPr>
+      <w:r>
+        <w:t xml:space="preserve">Didham, R., and J. Lawton. 1999. Edge structure determines the magnitude of changes in microclimate and vegetation structure in tropical forest fragments1. Biotropica 31:17–30.</w:t>
+      </w:r>
+    </w:p>
+    <w:bookmarkEnd w:id="35"/>
+    <w:bookmarkStart w:id="36" w:name="X2c0574c19ecb88ad79c97e711ad3aa776095451"/>
+    <w:p>
+      <w:pPr>
+        <w:pStyle w:val="Bibliography"/>
+      </w:pPr>
+      <w:r>
+        <w:t xml:space="preserve">Ewers, R., and C. Banks-Leite. 2013. Fragmentation impairs the microclimate buffering effect of tropical forests. PLoS ONE 8:e58093.</w:t>
+      </w:r>
+    </w:p>
+    <w:bookmarkEnd w:id="36"/>
+    <w:bookmarkStart w:id="37" w:name="ref-lauranceEffectsStrongDrought2001"/>
+    <w:p>
+      <w:pPr>
+        <w:pStyle w:val="Bibliography"/>
+      </w:pPr>
+      <w:r>
+        <w:t xml:space="preserve">Laurance, W., G. Williamson, P. Delamônica, A. Oliveira, T. Lovejoy, C. Gascon, and L. Pohl. 2001. Effects of a strong drought on amazonian forest fragments and edges. Journal of Tropical Ecology 17:771–785.</w:t>
+      </w:r>
+    </w:p>
+    <w:bookmarkEnd w:id="37"/>
+    <w:bookmarkStart w:id="38" w:name="ref-lewis2010AmazonDrought2011"/>
+    <w:p>
+      <w:pPr>
+        <w:pStyle w:val="Bibliography"/>
+      </w:pPr>
+      <w:r>
+        <w:t xml:space="preserve">Lewis, S., P. Brando, O. Phillips, G. van der Heijden, and D. Nepstad. 2011. The 2010 amazon drought. Science 331:554–554.</w:t>
+      </w:r>
+    </w:p>
+    <w:bookmarkEnd w:id="38"/>
+    <w:bookmarkStart w:id="39" w:name="ref-malhi2008"/>
+    <w:p>
+      <w:pPr>
+        <w:pStyle w:val="Bibliography"/>
+      </w:pPr>
+      <w:r>
+        <w:t xml:space="preserve">Malhi, Y., J. Roberts, R. Betts, T. Killeen, W. Li, and C. Nobre. 2008. Climate change, deforestation, and the fate of the amazon. Science 319:169–172.</w:t>
+      </w:r>
+    </w:p>
+    <w:bookmarkEnd w:id="39"/>
+    <w:bookmarkStart w:id="40" w:name="ref-marengoDroughtAmazonia20052008"/>
+    <w:p>
+      <w:pPr>
+        <w:pStyle w:val="Bibliography"/>
+      </w:pPr>
+      <w:r>
+        <w:t xml:space="preserve">Marengo, J., C. Nobre, J. Tomasella, M. Oyama, G. Sampaio de Oliveira, R. de Oliveira, H. Camargo, L. Alves, and I. Brown. 2008. The drought of amazonia in 2005. Journal of Climate 21:495–516.</w:t>
+      </w:r>
+    </w:p>
+    <w:bookmarkEnd w:id="40"/>
+    <w:bookmarkStart w:id="41" w:name="ref-phillipsDroughtSensitivityAmazon2009"/>
+    <w:p>
+      <w:pPr>
+        <w:pStyle w:val="Bibliography"/>
+      </w:pPr>
+      <w:r>
+        <w:t xml:space="preserve">Phillips, O., L. Aragao, S. Lewis, J. Fisher, J. Lloyd, G. Lopez-Gonzalez, Y. Malhi, A. Monteagudo, J. Peacock, C. Quesada, G. van der Heijden, S. Almeida, I. Amaral, L. Arroyo, G. Aymard, T. Baker, O. Banki, L. Blanc, D. Bonal, P. Brando, J. Chave, A. de Oliveira, N. Cardozo, C. Czimczik, T. Feldpausch, M. Freitas, E. Gloor, N. Higuchi, E. Jimenez, G. Lloyd, P. Meir, C. Mendoza, A. Morel, D. Neill, D. Nepstad, S. Patino, M. Penuela, A. Prieto, F. Ramirez, M. Schwarz, J. Silva, M. Silveira, A. Thomas, H. Steege, J. Stropp, R. Vasquez, P. Zelazowski, E. Davila, S. Andelman, A. Andrade, K. Chao, T. Erwin, A. Di Fiore, E. C., H. Keeling, T. Killeen, W. Laurance, A. Cruz, N. Pitman, P. Vargas, H. Ramirez-Angulo, A. Rudas, R. Salamao, N. Silva, J. Terborgh, and A. Torres-Lezama. 2009. Drought sensitivity of the amazon rainforest. Science 323:1344–1347.</w:t>
+      </w:r>
+    </w:p>
+    <w:bookmarkEnd w:id="41"/>
+    <w:bookmarkStart w:id="42" w:name="ref-schwartz2019"/>
+    <w:p>
+      <w:pPr>
+        <w:pStyle w:val="Bibliography"/>
+      </w:pPr>
+      <w:r>
+        <w:t xml:space="preserve">Schwartz, N., A. Budsock, and M. Uriarte. 2019. Fragmentation, forest structure, and topography modulate impacts of drought in a tropical forest landscape. Ecology 100:e02677.</w:t>
+      </w:r>
+    </w:p>
+    <w:bookmarkEnd w:id="42"/>
+    <w:bookmarkStart w:id="43" w:name="ref-tyeDemographicMenageTrois2016"/>
+    <w:p>
+      <w:pPr>
+        <w:pStyle w:val="Bibliography"/>
+      </w:pPr>
+      <w:r>
+        <w:t xml:space="preserve">Tye, M., E. Menges, C. Weekley, P. Quintana-Ascencio, and R. Salguero-Gómez. 2016. A demographic ménage à trois: Interactions between disturbances both amplify and dampen population dynamics of an endemic plant. Journal of Ecology 104:1778–1788.</w:t>
+      </w:r>
+    </w:p>
+    <w:bookmarkEnd w:id="43"/>
+    <w:bookmarkStart w:id="44" w:name="ref-williamsonAmazonianTreeMortality2000"/>
+    <w:p>
+      <w:pPr>
+        <w:pStyle w:val="Bibliography"/>
+      </w:pPr>
+      <w:r>
+        <w:t xml:space="preserve">Williamson, G., W. Laurance, A. Oliveira, P. Delamônica, C. Gascon, T. Lovejoy, and L. Pohl. 2000. Amazonian tree mortality during the 1997 el niño drought. Conservation Biology 14:1538–1542.</w:t>
+      </w:r>
+    </w:p>
+    <w:bookmarkEnd w:id="44"/>
+    <w:bookmarkEnd w:id="45"/>
+    <w:p>
+      <w:r>
+        <w:br w:type="page"/>
+      </w:r>
+    </w:p>
+    <w:p>
+      <w:pPr>
+        <w:pStyle w:val="Heading3"/>
+      </w:pPr>
+      <w:bookmarkStart w:id="46" w:name="colophon"/>
+      <w:r>
+        <w:t xml:space="preserve">7.0.1	Colophon</w:t>
+      </w:r>
+      <w:bookmarkEnd w:id="46"/>
     </w:p>
     <w:p>
       <w:pPr>
         <w:pStyle w:val="FirstParagraph"/>
       </w:pPr>
       <w:r>
-        <w:t xml:space="preserve">If TRMM data is used, they suggest:</w:t>
-      </w:r>
-      <w:r>
-        <w:t xml:space="preserve"> </w:t>
-      </w:r>
-      <w:r>
-        <w:t xml:space="preserve">“</w:t>
-      </w:r>
-      <w:r>
-        <w:t xml:space="preserve">The TMPA data were provided by the</w:t>
-      </w:r>
-      <w:r>
-        <w:br/>
-      </w:r>
-      <w:r>
-        <w:t xml:space="preserve">NASA/Goddard Space Flight Center’s Mesoscale Atmospheric Processes Laboratory and</w:t>
-      </w:r>
-      <w:r>
-        <w:br/>
-      </w:r>
-      <w:r>
-        <w:t xml:space="preserve">PPS, which develop and compute the TMPA as a contribution to TRMM.</w:t>
-      </w:r>
-      <w:r>
-        <w:t xml:space="preserve">”</w:t>
-      </w:r>
-    </w:p>
-    <w:p>
-      <w:pPr>
-        <w:pStyle w:val="Heading1"/>
-      </w:pPr>
-      <w:bookmarkStart w:id="33" w:name="references"/>
-      <w:r>
-        <w:t xml:space="preserve">References</w:t>
-      </w:r>
-      <w:bookmarkEnd w:id="33"/>
-    </w:p>
-    <w:bookmarkStart w:id="54" w:name="refs"/>
-    <w:bookmarkStart w:id="34" w:name="ref-betts2019"/>
-    <w:p>
-      <w:pPr>
-        <w:pStyle w:val="Bibliography"/>
-      </w:pPr>
-      <w:r>
-        <w:t xml:space="preserve">Betts, M., C. Wolf, M. Pfeifer, C. Banks-Leite, V. Arroyo-Rodríguez, D. Ribeiro, J. Barlow, F. Eigenbrod, D. Faria, R. Fletcher, A. Hadley, J. Hawes, R. Holt, B. Klingbeil, U. Kormann, L. Lens, T. Levi, G. Medina-Rangel, S. Melles, D. Mezger, J. Morante-Filho, C. Orme, C. Peres, B. Phalan, A. Pidgeon, H. Possingham, W. Ripple, E. Slade, E. Somarriba, J. Tobias, J. Tylianakis, J. Urbina-Cardona, J. Valente, J. Watling, K. Wells, O. Wearn, E. Wood, R. Young, and R. Ewers. 2019. Extinction filters mediate the global effects of habitat fragmentation on animals. Science 366:1236–1239.</w:t>
-      </w:r>
-    </w:p>
-    <w:bookmarkEnd w:id="34"/>
-    <w:bookmarkStart w:id="35" w:name="ref-bierregaard1992"/>
-    <w:p>
-      <w:pPr>
-        <w:pStyle w:val="Bibliography"/>
-      </w:pPr>
-      <w:r>
-        <w:t xml:space="preserve">Bierregaard, R., T. Lovejoy, V. Kapos, and R. Hutchings. 1992. The biological dynamics of tropical rainforest fragments. BioScience 42:859–866.</w:t>
-      </w:r>
-    </w:p>
-    <w:bookmarkEnd w:id="35"/>
-    <w:bookmarkStart w:id="36" w:name="ref-brunaHeliconiaAcuminataSeed2014"/>
-    <w:p>
-      <w:pPr>
-        <w:pStyle w:val="Bibliography"/>
-      </w:pPr>
-      <w:r>
-        <w:t xml:space="preserve">Bruna, E. 2014.</w:t>
-      </w:r>
-      <w:r>
-        <w:t xml:space="preserve"> </w:t>
-      </w:r>
-      <w:r>
-        <w:rPr>
-          <w:i/>
-        </w:rPr>
-        <w:t xml:space="preserve">Heliconia acuminata</w:t>
-      </w:r>
-      <w:r>
-        <w:t xml:space="preserve"> </w:t>
-      </w:r>
-      <w:r>
-        <w:t xml:space="preserve">seed set (seeds per fruit).</w:t>
-      </w:r>
-    </w:p>
-    <w:bookmarkEnd w:id="36"/>
-    <w:bookmarkStart w:id="37" w:name="ref-bruna2002"/>
-    <w:p>
-      <w:pPr>
-        <w:pStyle w:val="Bibliography"/>
-      </w:pPr>
-      <w:r>
-        <w:t xml:space="preserve">Bruna, E., and W. Kress. 2002. Habitat fragmentation and the demographic structure of an amazonian understory herb (heliconia acuminata). Conservation Biology 16:1256–1266.</w:t>
-      </w:r>
-    </w:p>
-    <w:bookmarkEnd w:id="37"/>
-    <w:bookmarkStart w:id="38" w:name="ref-bruna2004"/>
-    <w:p>
-      <w:pPr>
-        <w:pStyle w:val="Bibliography"/>
-      </w:pPr>
-      <w:r>
-        <w:t xml:space="preserve">Bruna, E., W. Kress, F. Marques, and O. Silva. 2004. Heliconia acuminata reproductive success is independent of local floral density. Acta Amazonica 34:467–471.</w:t>
-      </w:r>
-    </w:p>
-    <w:bookmarkEnd w:id="38"/>
-    <w:bookmarkStart w:id="39" w:name="ref-brunaDemographicEffectsHabitat2005"/>
-    <w:p>
-      <w:pPr>
-        <w:pStyle w:val="Bibliography"/>
-      </w:pPr>
-      <w:r>
-        <w:t xml:space="preserve">Bruna, E., and M. Oli. 2005. Demographic effects of habitat fragmentation on a tropical herb: Life-table response experiments. Ecology 86:1816–1824.</w:t>
-      </w:r>
-    </w:p>
-    <w:bookmarkEnd w:id="39"/>
-    <w:bookmarkStart w:id="40" w:name="ref-caiIncreasingFrequencyExtreme2014"/>
-    <w:p>
-      <w:pPr>
-        <w:pStyle w:val="Bibliography"/>
-      </w:pPr>
-      <w:r>
-        <w:t xml:space="preserve">Cai, W., S. Borlace, M. Lengaigne, P. van Rensch, M. Collins, G. Vecchi, A. Timmermann, A. Santoso, M. McPhaden, L. Wu, M. England, G. Wang, E. Guilyardi, and F. Jin. 2014. Increasing frequency of extreme el niño events due to greenhouse warming. Nature Climate Change 4:111–116.</w:t>
-      </w:r>
-    </w:p>
-    <w:bookmarkEnd w:id="40"/>
-    <w:bookmarkStart w:id="41" w:name="X2c0574c19ecb88ad79c97e711ad3aa776095451"/>
-    <w:p>
-      <w:pPr>
-        <w:pStyle w:val="Bibliography"/>
-      </w:pPr>
-      <w:r>
-        <w:t xml:space="preserve">Ewers, R., and C. Banks-Leite. 2013. Fragmentation impairs the microclimate buffering effect of tropical forests. PLoS ONE 8:e58093.</w:t>
-      </w:r>
-    </w:p>
-    <w:bookmarkEnd w:id="41"/>
-    <w:bookmarkStart w:id="42" w:name="ref-laurance2011"/>
-    <w:p>
-      <w:pPr>
-        <w:pStyle w:val="Bibliography"/>
-      </w:pPr>
-      <w:r>
-        <w:t xml:space="preserve">Laurance, W., J. Camargo, R. Luizão, S. Laurance, S. Pimm, E. Bruna, P. Stouffer, G. Bruce Williamson, J. Benítez-Malvido, H. Vasconcelos, K. Van Houtan, C. Zartman, S. Boyle, R. Didham, A. Andrade, and T. Lovejoy. 2011. The fate of amazonian forest fragments: A 32-year investigation. Biological Conservation 144:56–67.</w:t>
-      </w:r>
-    </w:p>
-    <w:bookmarkEnd w:id="42"/>
-    <w:bookmarkStart w:id="43" w:name="ref-laurance2002"/>
-    <w:p>
-      <w:pPr>
-        <w:pStyle w:val="Bibliography"/>
-      </w:pPr>
-      <w:r>
-        <w:t xml:space="preserve">Laurance, W., T. Lovejoy, H. Vasconcelos, E. Bruna, R. Didham, P. Stouffer, C. Gascon, R. Bierregaard, S. Laurance, and E. Sampaio. 2002. Ecosystem decay of amazonian forest fragments: A 22-year investigation. Conservation Biology 16:605–618.</w:t>
-      </w:r>
-    </w:p>
-    <w:bookmarkEnd w:id="43"/>
-    <w:bookmarkStart w:id="44" w:name="ref-laurancePositiveFeedbacksForest2001"/>
-    <w:p>
-      <w:pPr>
-        <w:pStyle w:val="Bibliography"/>
-      </w:pPr>
-      <w:r>
-        <w:t xml:space="preserve">Laurance, W., and G. Williamson. 2001. Positive feedbacks among forest fragmentation, drought, and climate change in the amazon. Conservation Biology 15:1529–1535.</w:t>
-      </w:r>
-    </w:p>
-    <w:bookmarkEnd w:id="44"/>
-    <w:bookmarkStart w:id="45" w:name="ref-lewis2010AmazonDrought2011"/>
-    <w:p>
-      <w:pPr>
-        <w:pStyle w:val="Bibliography"/>
-      </w:pPr>
-      <w:r>
-        <w:t xml:space="preserve">Lewis, S., P. Brando, O. Phillips, G. van der Heijden, and D. Nepstad. 2011. The 2010 amazon drought. Science 331:554–554.</w:t>
-      </w:r>
-    </w:p>
-    <w:bookmarkEnd w:id="45"/>
-    <w:bookmarkStart w:id="46" w:name="ref-malhi2008"/>
-    <w:p>
-      <w:pPr>
-        <w:pStyle w:val="Bibliography"/>
-      </w:pPr>
-      <w:r>
-        <w:t xml:space="preserve">Malhi, Y., J. Roberts, R. Betts, T. Killeen, W. Li, and C. Nobre. 2008. Climate change, deforestation, and the fate of the amazon. Science 319:169–172.</w:t>
-      </w:r>
-    </w:p>
-    <w:bookmarkEnd w:id="46"/>
-    <w:bookmarkStart w:id="47" w:name="ref-marengoDroughtAmazonia20052008"/>
-    <w:p>
-      <w:pPr>
-        <w:pStyle w:val="Bibliography"/>
-      </w:pPr>
-      <w:r>
-        <w:t xml:space="preserve">Marengo, J., C. Nobre, J. Tomasella, M. Oyama, G. Sampaio de Oliveira, R. de Oliveira, H. Camargo, L. Alves, and I. Brown. 2008. The drought of amazonia in 2005. Journal of Climate 21:495–516.</w:t>
-      </w:r>
-    </w:p>
-    <w:bookmarkEnd w:id="47"/>
-    <w:bookmarkStart w:id="48" w:name="ref-phillipsDroughtSensitivityAmazon2009"/>
-    <w:p>
-      <w:pPr>
-        <w:pStyle w:val="Bibliography"/>
-      </w:pPr>
-      <w:r>
-        <w:t xml:space="preserve">Phillips, O., L. Aragao, S. Lewis, J. Fisher, J. Lloyd, G. Lopez-Gonzalez, Y. Malhi, A. Monteagudo, J. Peacock, C. Quesada, G. van der Heijden, S. Almeida, I. Amaral, L. Arroyo, G. Aymard, T. Baker, O. Banki, L. Blanc, D. Bonal, P. Brando, J. Chave, A. de Oliveira, N. Cardozo, C. Czimczik, T. Feldpausch, M. Freitas, E. Gloor, N. Higuchi, E. Jimenez, G. Lloyd, P. Meir, C. Mendoza, A. Morel, D. Neill, D. Nepstad, S. Patino, M. Penuela, A. Prieto, F. Ramirez, M. Schwarz, J. Silva, M. Silveira, A. Thomas, H. Steege, J. Stropp, R. Vasquez, P. Zelazowski, E. Davila, S. Andelman, A. Andrade, K. Chao, T. Erwin, A. Di Fiore, E. C., H. Keeling, T. Killeen, W. Laurance, A. Cruz, N. Pitman, P. Vargas, H. Ramirez-Angulo, A. Rudas, R. Salamao, N. Silva, J. Terborgh, and A. Torres-Lezama. 2009. Drought sensitivity of the amazon rainforest. Science 323:1344–1347.</w:t>
-      </w:r>
-    </w:p>
-    <w:bookmarkEnd w:id="48"/>
-    <w:bookmarkStart w:id="49" w:name="ref-schwartz2019"/>
-    <w:p>
-      <w:pPr>
-        <w:pStyle w:val="Bibliography"/>
-      </w:pPr>
-      <w:r>
-        <w:t xml:space="preserve">Schwartz, N., A. Budsock, and M. Uriarte. 2019. Fragmentation, forest structure, and topography modulate impacts of drought in a tropical forest landscape. Ecology 100:e02677.</w:t>
-      </w:r>
-    </w:p>
-    <w:bookmarkEnd w:id="49"/>
-    <w:bookmarkStart w:id="50" w:name="Xa81433ed46227e83e3ce3afb51cba17371b5b1f"/>
-    <w:p>
-      <w:pPr>
-        <w:pStyle w:val="Bibliography"/>
-      </w:pPr>
-      <w:r>
-        <w:t xml:space="preserve">Tredennick, A., B. Teller, P. Adler, G. Hooker, and S. Ellner. 2018. Size-by-environment interactions: A neglected dimension of species’ responses to environmental variation. Ecology Letters 21:1757–1770.</w:t>
-      </w:r>
-    </w:p>
-    <w:bookmarkEnd w:id="50"/>
-    <w:bookmarkStart w:id="51" w:name="ref-uriarte2011"/>
-    <w:p>
-      <w:pPr>
-        <w:pStyle w:val="Bibliography"/>
-      </w:pPr>
-      <w:r>
-        <w:t xml:space="preserve">Uriarte, M., M. Anciães, M. da Silva, P. Rubim, E. Johnson, and E. Bruna. 2011. Disentangling the drivers of reduced long-distance seed dispersal by birds in an experimentally fragmented landscape. Ecology 92:924–937.</w:t>
-      </w:r>
-    </w:p>
-    <w:bookmarkEnd w:id="51"/>
-    <w:bookmarkStart w:id="52" w:name="ref-williamsonAmazonianTreeMortality2000"/>
-    <w:p>
-      <w:pPr>
-        <w:pStyle w:val="Bibliography"/>
-      </w:pPr>
-      <w:r>
-        <w:t xml:space="preserve">Williamson, G., W. Laurance, A. Oliveira, P. Delamônica, C. Gascon, T. Lovejoy, and L. Pohl. 2000. Amazonian tree mortality during the 1997 el niño drought. Conservation Biology 14:1538–1542.</w:t>
-      </w:r>
-    </w:p>
-    <w:bookmarkEnd w:id="52"/>
-    <w:bookmarkStart w:id="53" w:name="ref-zengCausesImpacts20052008"/>
-    <w:p>
-      <w:pPr>
-        <w:pStyle w:val="Bibliography"/>
-      </w:pPr>
-      <w:r>
-        <w:t xml:space="preserve">Zeng, N., J. Yoon, J. Marengo, A. Subramaniam, C. Nobre, A. Mariotti, and J. Neelin. 2008. Causes and impacts of the 2005 amazon drought. Environmental Research Letters 3:014002.</w:t>
-      </w:r>
-    </w:p>
-    <w:bookmarkEnd w:id="53"/>
-    <w:bookmarkEnd w:id="54"/>
-    <w:p>
-      <w:r>
-        <w:br w:type="page"/>
-      </w:r>
-    </w:p>
-    <w:p>
-      <w:pPr>
-        <w:pStyle w:val="Heading3"/>
-      </w:pPr>
-      <w:bookmarkStart w:id="55" w:name="colophon"/>
-      <w:r>
-        <w:t xml:space="preserve">Colophon</w:t>
-      </w:r>
-      <w:bookmarkEnd w:id="55"/>
+        <w:t xml:space="preserve">This report was generated on 2020-11-20 11:23:19 using the following computational environment and dependencies:</w:t>
+      </w:r>
+    </w:p>
+    <w:p>
+      <w:pPr>
+        <w:pStyle w:val="SourceCode"/>
+      </w:pPr>
+      <w:r>
+        <w:rPr>
+          <w:rStyle w:val="VerbatimChar"/>
+        </w:rPr>
+        <w:t xml:space="preserve">#&gt; ─ Session info ───────────────────────────────────────────────────────────────</w:t>
+      </w:r>
+      <w:r>
+        <w:br/>
+      </w:r>
+      <w:r>
+        <w:rPr>
+          <w:rStyle w:val="VerbatimChar"/>
+        </w:rPr>
+        <w:t xml:space="preserve">#&gt;  setting  value                       </w:t>
+      </w:r>
+      <w:r>
+        <w:br/>
+      </w:r>
+      <w:r>
+        <w:rPr>
+          <w:rStyle w:val="VerbatimChar"/>
+        </w:rPr>
+        <w:t xml:space="preserve">#&gt;  version  R version 4.0.2 (2020-06-22)</w:t>
+      </w:r>
+      <w:r>
+        <w:br/>
+      </w:r>
+      <w:r>
+        <w:rPr>
+          <w:rStyle w:val="VerbatimChar"/>
+        </w:rPr>
+        <w:t xml:space="preserve">#&gt;  os       macOS Catalina 10.15.7      </w:t>
+      </w:r>
+      <w:r>
+        <w:br/>
+      </w:r>
+      <w:r>
+        <w:rPr>
+          <w:rStyle w:val="VerbatimChar"/>
+        </w:rPr>
+        <w:t xml:space="preserve">#&gt;  system   x86_64, darwin17.0          </w:t>
+      </w:r>
+      <w:r>
+        <w:br/>
+      </w:r>
+      <w:r>
+        <w:rPr>
+          <w:rStyle w:val="VerbatimChar"/>
+        </w:rPr>
+        <w:t xml:space="preserve">#&gt;  ui       X11                         </w:t>
+      </w:r>
+      <w:r>
+        <w:br/>
+      </w:r>
+      <w:r>
+        <w:rPr>
+          <w:rStyle w:val="VerbatimChar"/>
+        </w:rPr>
+        <w:t xml:space="preserve">#&gt;  language (EN)                        </w:t>
+      </w:r>
+      <w:r>
+        <w:br/>
+      </w:r>
+      <w:r>
+        <w:rPr>
+          <w:rStyle w:val="VerbatimChar"/>
+        </w:rPr>
+        <w:t xml:space="preserve">#&gt;  collate  en_US.UTF-8                 </w:t>
+      </w:r>
+      <w:r>
+        <w:br/>
+      </w:r>
+      <w:r>
+        <w:rPr>
+          <w:rStyle w:val="VerbatimChar"/>
+        </w:rPr>
+        <w:t xml:space="preserve">#&gt;  ctype    en_US.UTF-8                 </w:t>
+      </w:r>
+      <w:r>
+        <w:br/>
+      </w:r>
+      <w:r>
+        <w:rPr>
+          <w:rStyle w:val="VerbatimChar"/>
+        </w:rPr>
+        <w:t xml:space="preserve">#&gt;  tz       America/New_York            </w:t>
+      </w:r>
+      <w:r>
+        <w:br/>
+      </w:r>
+      <w:r>
+        <w:rPr>
+          <w:rStyle w:val="VerbatimChar"/>
+        </w:rPr>
+        <w:t xml:space="preserve">#&gt;  date     2020-11-20                  </w:t>
+      </w:r>
+      <w:r>
+        <w:br/>
+      </w:r>
+      <w:r>
+        <w:rPr>
+          <w:rStyle w:val="VerbatimChar"/>
+        </w:rPr>
+        <w:t xml:space="preserve">#&gt; </w:t>
+      </w:r>
+      <w:r>
+        <w:br/>
+      </w:r>
+      <w:r>
+        <w:rPr>
+          <w:rStyle w:val="VerbatimChar"/>
+        </w:rPr>
+        <w:t xml:space="preserve">#&gt; ─ Packages ───────────────────────────────────────────────────────────────────</w:t>
+      </w:r>
+      <w:r>
+        <w:br/>
+      </w:r>
+      <w:r>
+        <w:rPr>
+          <w:rStyle w:val="VerbatimChar"/>
+        </w:rPr>
+        <w:t xml:space="preserve">#&gt;  ! package     * version date       lib source        </w:t>
+      </w:r>
+      <w:r>
+        <w:br/>
+      </w:r>
+      <w:r>
+        <w:rPr>
+          <w:rStyle w:val="VerbatimChar"/>
+        </w:rPr>
+        <w:t xml:space="preserve">#&gt;  P assertthat    0.2.1   2019-03-21 [?] CRAN (R 4.0.2)</w:t>
+      </w:r>
+      <w:r>
+        <w:br/>
+      </w:r>
+      <w:r>
+        <w:rPr>
+          <w:rStyle w:val="VerbatimChar"/>
+        </w:rPr>
+        <w:t xml:space="preserve">#&gt;  P backports     1.2.0   2020-11-02 [?] CRAN (R 4.0.2)</w:t>
+      </w:r>
+      <w:r>
+        <w:br/>
+      </w:r>
+      <w:r>
+        <w:rPr>
+          <w:rStyle w:val="VerbatimChar"/>
+        </w:rPr>
+        <w:t xml:space="preserve">#&gt;  P bookdown      0.21    2020-10-13 [?] CRAN (R 4.0.2)</w:t>
+      </w:r>
+      <w:r>
+        <w:br/>
+      </w:r>
+      <w:r>
+        <w:rPr>
+          <w:rStyle w:val="VerbatimChar"/>
+        </w:rPr>
+        <w:t xml:space="preserve">#&gt;  P callr         3.5.1   2020-10-13 [?] CRAN (R 4.0.2)</w:t>
+      </w:r>
+      <w:r>
+        <w:br/>
+      </w:r>
+      <w:r>
+        <w:rPr>
+          <w:rStyle w:val="VerbatimChar"/>
+        </w:rPr>
+        <w:t xml:space="preserve">#&gt;  P cli           2.1.0   2020-10-12 [?] CRAN (R 4.0.2)</w:t>
+      </w:r>
+      <w:r>
+        <w:br/>
+      </w:r>
+      <w:r>
+        <w:rPr>
+          <w:rStyle w:val="VerbatimChar"/>
+        </w:rPr>
+        <w:t xml:space="preserve">#&gt;  P crayon        1.3.4   2017-09-16 [?] CRAN (R 4.0.2)</w:t>
+      </w:r>
+      <w:r>
+        <w:br/>
+      </w:r>
+      <w:r>
+        <w:rPr>
+          <w:rStyle w:val="VerbatimChar"/>
+        </w:rPr>
+        <w:t xml:space="preserve">#&gt;  P desc          1.2.0   2018-05-01 [?] CRAN (R 4.0.2)</w:t>
+      </w:r>
+      <w:r>
+        <w:br/>
+      </w:r>
+      <w:r>
+        <w:rPr>
+          <w:rStyle w:val="VerbatimChar"/>
+        </w:rPr>
+        <w:t xml:space="preserve">#&gt;  P devtools      2.3.2   2020-09-18 [?] CRAN (R 4.0.2)</w:t>
+      </w:r>
+      <w:r>
+        <w:br/>
+      </w:r>
+      <w:r>
+        <w:rPr>
+          <w:rStyle w:val="VerbatimChar"/>
+        </w:rPr>
+        <w:t xml:space="preserve">#&gt;  P digest        0.6.27  2020-10-24 [?] CRAN (R 4.0.2)</w:t>
+      </w:r>
+      <w:r>
+        <w:br/>
+      </w:r>
+      <w:r>
+        <w:rPr>
+          <w:rStyle w:val="VerbatimChar"/>
+        </w:rPr>
+        <w:t xml:space="preserve">#&gt;  P ellipsis      0.3.1   2020-05-15 [?] CRAN (R 4.0.2)</w:t>
+      </w:r>
+      <w:r>
+        <w:br/>
+      </w:r>
+      <w:r>
+        <w:rPr>
+          <w:rStyle w:val="VerbatimChar"/>
+        </w:rPr>
+        <w:t xml:space="preserve">#&gt;  P evaluate      0.14    2019-05-28 [?] CRAN (R 4.0.1)</w:t>
+      </w:r>
+      <w:r>
+        <w:br/>
+      </w:r>
+      <w:r>
+        <w:rPr>
+          <w:rStyle w:val="VerbatimChar"/>
+        </w:rPr>
+        <w:t xml:space="preserve">#&gt;  P fansi         0.4.1   2020-01-08 [?] CRAN (R 4.0.2)</w:t>
+      </w:r>
+      <w:r>
+        <w:br/>
+      </w:r>
+      <w:r>
+        <w:rPr>
+          <w:rStyle w:val="VerbatimChar"/>
+        </w:rPr>
+        <w:t xml:space="preserve">#&gt;  P fs            1.5.0   2020-07-31 [?] CRAN (R 4.0.2)</w:t>
+      </w:r>
+      <w:r>
+        <w:br/>
+      </w:r>
+      <w:r>
+        <w:rPr>
+          <w:rStyle w:val="VerbatimChar"/>
+        </w:rPr>
+        <w:t xml:space="preserve">#&gt;  P glue          1.4.2   2020-08-27 [?] CRAN (R 4.0.2)</w:t>
+      </w:r>
+      <w:r>
+        <w:br/>
+      </w:r>
+      <w:r>
+        <w:rPr>
+          <w:rStyle w:val="VerbatimChar"/>
+        </w:rPr>
+        <w:t xml:space="preserve">#&gt;  P htmltools     0.5.0   2020-06-16 [?] CRAN (R 4.0.2)</w:t>
+      </w:r>
+      <w:r>
+        <w:br/>
+      </w:r>
+      <w:r>
+        <w:rPr>
+          <w:rStyle w:val="VerbatimChar"/>
+        </w:rPr>
+        <w:t xml:space="preserve">#&gt;  P knitr         1.30    2020-09-22 [?] CRAN (R 4.0.2)</w:t>
+      </w:r>
+      <w:r>
+        <w:br/>
+      </w:r>
+      <w:r>
+        <w:rPr>
+          <w:rStyle w:val="VerbatimChar"/>
+        </w:rPr>
+        <w:t xml:space="preserve">#&gt;  P magrittr      1.5     2014-11-22 [?] CRAN (R 4.0.2)</w:t>
+      </w:r>
+      <w:r>
+        <w:br/>
+      </w:r>
+      <w:r>
+        <w:rPr>
+          <w:rStyle w:val="VerbatimChar"/>
+        </w:rPr>
+        <w:t xml:space="preserve">#&gt;  P memoise       1.1.0   2017-04-21 [?] CRAN (R 4.0.2)</w:t>
+      </w:r>
+      <w:r>
+        <w:br/>
+      </w:r>
+      <w:r>
+        <w:rPr>
+          <w:rStyle w:val="VerbatimChar"/>
+        </w:rPr>
+        <w:t xml:space="preserve">#&gt;  P pkgbuild      1.1.0   2020-07-13 [?] CRAN (R 4.0.2)</w:t>
+      </w:r>
+      <w:r>
+        <w:br/>
+      </w:r>
+      <w:r>
+        <w:rPr>
+          <w:rStyle w:val="VerbatimChar"/>
+        </w:rPr>
+        <w:t xml:space="preserve">#&gt;  P pkgload       1.1.0   2020-05-29 [?] CRAN (R 4.0.2)</w:t>
+      </w:r>
+      <w:r>
+        <w:br/>
+      </w:r>
+      <w:r>
+        <w:rPr>
+          <w:rStyle w:val="VerbatimChar"/>
+        </w:rPr>
+        <w:t xml:space="preserve">#&gt;  P prettyunits   1.1.1   2020-01-24 [?] CRAN (R 4.0.2)</w:t>
+      </w:r>
+      <w:r>
+        <w:br/>
+      </w:r>
+      <w:r>
+        <w:rPr>
+          <w:rStyle w:val="VerbatimChar"/>
+        </w:rPr>
+        <w:t xml:space="preserve">#&gt;  P processx      3.4.4   2020-09-03 [?] CRAN (R 4.0.2)</w:t>
+      </w:r>
+      <w:r>
+        <w:br/>
+      </w:r>
+      <w:r>
+        <w:rPr>
+          <w:rStyle w:val="VerbatimChar"/>
+        </w:rPr>
+        <w:t xml:space="preserve">#&gt;  P ps            1.4.0   2020-10-07 [?] CRAN (R 4.0.2)</w:t>
+      </w:r>
+      <w:r>
+        <w:br/>
+      </w:r>
+      <w:r>
+        <w:rPr>
+          <w:rStyle w:val="VerbatimChar"/>
+        </w:rPr>
+        <w:t xml:space="preserve">#&gt;  P R6            2.5.0   2020-10-28 [?] CRAN (R 4.0.2)</w:t>
+      </w:r>
+      <w:r>
+        <w:br/>
+      </w:r>
+      <w:r>
+        <w:rPr>
+          <w:rStyle w:val="VerbatimChar"/>
+        </w:rPr>
+        <w:t xml:space="preserve">#&gt;  P remotes       2.2.0   2020-07-21 [?] CRAN (R 4.0.2)</w:t>
+      </w:r>
+      <w:r>
+        <w:br/>
+      </w:r>
+      <w:r>
+        <w:rPr>
+          <w:rStyle w:val="VerbatimChar"/>
+        </w:rPr>
+        <w:t xml:space="preserve">#&gt;    renv          0.12.0  2020-08-28 [1] CRAN (R 4.0.2)</w:t>
+      </w:r>
+      <w:r>
+        <w:br/>
+      </w:r>
+      <w:r>
+        <w:rPr>
+          <w:rStyle w:val="VerbatimChar"/>
+        </w:rPr>
+        <w:t xml:space="preserve">#&gt;  P rlang         0.4.8   2020-10-08 [?] CRAN (R 4.0.2)</w:t>
+      </w:r>
+      <w:r>
+        <w:br/>
+      </w:r>
+      <w:r>
+        <w:rPr>
+          <w:rStyle w:val="VerbatimChar"/>
+        </w:rPr>
+        <w:t xml:space="preserve">#&gt;  P rmarkdown     2.5     2020-10-21 [?] CRAN (R 4.0.2)</w:t>
+      </w:r>
+      <w:r>
+        <w:br/>
+      </w:r>
+      <w:r>
+        <w:rPr>
+          <w:rStyle w:val="VerbatimChar"/>
+        </w:rPr>
+        <w:t xml:space="preserve">#&gt;  P rprojroot     1.3-2   2018-01-03 [?] CRAN (R 4.0.2)</w:t>
+      </w:r>
+      <w:r>
+        <w:br/>
+      </w:r>
+      <w:r>
+        <w:rPr>
+          <w:rStyle w:val="VerbatimChar"/>
+        </w:rPr>
+        <w:t xml:space="preserve">#&gt;  P sessioninfo   1.1.1   2018-11-05 [?] CRAN (R 4.0.2)</w:t>
+      </w:r>
+      <w:r>
+        <w:br/>
+      </w:r>
+      <w:r>
+        <w:rPr>
+          <w:rStyle w:val="VerbatimChar"/>
+        </w:rPr>
+        <w:t xml:space="preserve">#&gt;  P stringi       1.5.3   2020-09-09 [?] CRAN (R 4.0.2)</w:t>
+      </w:r>
+      <w:r>
+        <w:br/>
+      </w:r>
+      <w:r>
+        <w:rPr>
+          <w:rStyle w:val="VerbatimChar"/>
+        </w:rPr>
+        <w:t xml:space="preserve">#&gt;  P stringr       1.4.0   2019-02-10 [?] CRAN (R 4.0.2)</w:t>
+      </w:r>
+      <w:r>
+        <w:br/>
+      </w:r>
+      <w:r>
+        <w:rPr>
+          <w:rStyle w:val="VerbatimChar"/>
+        </w:rPr>
+        <w:t xml:space="preserve">#&gt;  P testthat      3.0.0   2020-10-31 [?] CRAN (R 4.0.2)</w:t>
+      </w:r>
+      <w:r>
+        <w:br/>
+      </w:r>
+      <w:r>
+        <w:rPr>
+          <w:rStyle w:val="VerbatimChar"/>
+        </w:rPr>
+        <w:t xml:space="preserve">#&gt;  P usethis       1.6.3   2020-09-17 [?] CRAN (R 4.0.2)</w:t>
+      </w:r>
+      <w:r>
+        <w:br/>
+      </w:r>
+      <w:r>
+        <w:rPr>
+          <w:rStyle w:val="VerbatimChar"/>
+        </w:rPr>
+        <w:t xml:space="preserve">#&gt;  P withr         2.3.0   2020-09-22 [?] CRAN (R 4.0.2)</w:t>
+      </w:r>
+      <w:r>
+        <w:br/>
+      </w:r>
+      <w:r>
+        <w:rPr>
+          <w:rStyle w:val="VerbatimChar"/>
+        </w:rPr>
+        <w:t xml:space="preserve">#&gt;  P xfun          0.19    2020-10-30 [?] CRAN (R 4.0.2)</w:t>
+      </w:r>
+      <w:r>
+        <w:br/>
+      </w:r>
+      <w:r>
+        <w:rPr>
+          <w:rStyle w:val="VerbatimChar"/>
+        </w:rPr>
+        <w:t xml:space="preserve">#&gt;  P yaml          2.2.1   2020-02-01 [?] CRAN (R 4.0.2)</w:t>
+      </w:r>
+      <w:r>
+        <w:br/>
+      </w:r>
+      <w:r>
+        <w:rPr>
+          <w:rStyle w:val="VerbatimChar"/>
+        </w:rPr>
+        <w:t xml:space="preserve">#&gt; </w:t>
+      </w:r>
+      <w:r>
+        <w:br/>
+      </w:r>
+      <w:r>
+        <w:rPr>
+          <w:rStyle w:val="VerbatimChar"/>
+        </w:rPr>
+        <w:t xml:space="preserve">#&gt; [1] /Users/emiliobruna/Dropbox (UFL)/Research/Heliconia/HeliconiaDemography/renv/library/R-4.0/x86_64-apple-darwin17.0</w:t>
+      </w:r>
+      <w:r>
+        <w:br/>
+      </w:r>
+      <w:r>
+        <w:rPr>
+          <w:rStyle w:val="VerbatimChar"/>
+        </w:rPr>
+        <w:t xml:space="preserve">#&gt; [2] /private/var/folders/_g/qm39nv914lvc1bn8_d99t4sw0000gn/T/RtmpO0eg4t/renv-system-library</w:t>
+      </w:r>
+      <w:r>
+        <w:br/>
+      </w:r>
+      <w:r>
+        <w:rPr>
+          <w:rStyle w:val="VerbatimChar"/>
+        </w:rPr>
+        <w:t xml:space="preserve">#&gt; </w:t>
+      </w:r>
+      <w:r>
+        <w:br/>
+      </w:r>
+      <w:r>
+        <w:rPr>
+          <w:rStyle w:val="VerbatimChar"/>
+        </w:rPr>
+        <w:t xml:space="preserve">#&gt;  P ── Loaded and on-disk path mismatch.</w:t>
+      </w:r>
     </w:p>
     <w:p>
       <w:pPr>
         <w:pStyle w:val="FirstParagraph"/>
       </w:pPr>
       <w:r>
-        <w:t xml:space="preserve">This report was generated on 2020-11-12 15:30:56 using the following computational environment and dependencies:</w:t>
+        <w:t xml:space="preserve">The current Git commit details are:</w:t>
       </w:r>
     </w:p>
     <w:p>
@@ -1408,539 +1736,25 @@
         <w:rPr>
           <w:rStyle w:val="VerbatimChar"/>
         </w:rPr>
-        <w:t xml:space="preserve">#&gt; ─ Session info ───────────────────────────────────────────────────────────────</w:t>
-      </w:r>
-      <w:r>
-        <w:br/>
-      </w:r>
-      <w:r>
-        <w:rPr>
-          <w:rStyle w:val="VerbatimChar"/>
-        </w:rPr>
-        <w:t xml:space="preserve">#&gt;  setting  value                       </w:t>
-      </w:r>
-      <w:r>
-        <w:br/>
-      </w:r>
-      <w:r>
-        <w:rPr>
-          <w:rStyle w:val="VerbatimChar"/>
-        </w:rPr>
-        <w:t xml:space="preserve">#&gt;  version  R version 4.0.2 (2020-06-22)</w:t>
-      </w:r>
-      <w:r>
-        <w:br/>
-      </w:r>
-      <w:r>
-        <w:rPr>
-          <w:rStyle w:val="VerbatimChar"/>
-        </w:rPr>
-        <w:t xml:space="preserve">#&gt;  os       macOS Mojave 10.14.6        </w:t>
-      </w:r>
-      <w:r>
-        <w:br/>
-      </w:r>
-      <w:r>
-        <w:rPr>
-          <w:rStyle w:val="VerbatimChar"/>
-        </w:rPr>
-        <w:t xml:space="preserve">#&gt;  system   x86_64, darwin17.0          </w:t>
-      </w:r>
-      <w:r>
-        <w:br/>
-      </w:r>
-      <w:r>
-        <w:rPr>
-          <w:rStyle w:val="VerbatimChar"/>
-        </w:rPr>
-        <w:t xml:space="preserve">#&gt;  ui       X11                         </w:t>
-      </w:r>
-      <w:r>
-        <w:br/>
-      </w:r>
-      <w:r>
-        <w:rPr>
-          <w:rStyle w:val="VerbatimChar"/>
-        </w:rPr>
-        <w:t xml:space="preserve">#&gt;  language (EN)                        </w:t>
-      </w:r>
-      <w:r>
-        <w:br/>
-      </w:r>
-      <w:r>
-        <w:rPr>
-          <w:rStyle w:val="VerbatimChar"/>
-        </w:rPr>
-        <w:t xml:space="preserve">#&gt;  collate  en_US.UTF-8                 </w:t>
-      </w:r>
-      <w:r>
-        <w:br/>
-      </w:r>
-      <w:r>
-        <w:rPr>
-          <w:rStyle w:val="VerbatimChar"/>
-        </w:rPr>
-        <w:t xml:space="preserve">#&gt;  ctype    en_US.UTF-8                 </w:t>
-      </w:r>
-      <w:r>
-        <w:br/>
-      </w:r>
-      <w:r>
-        <w:rPr>
-          <w:rStyle w:val="VerbatimChar"/>
-        </w:rPr>
-        <w:t xml:space="preserve">#&gt;  tz       America/New_York            </w:t>
-      </w:r>
-      <w:r>
-        <w:br/>
-      </w:r>
-      <w:r>
-        <w:rPr>
-          <w:rStyle w:val="VerbatimChar"/>
-        </w:rPr>
-        <w:t xml:space="preserve">#&gt;  date     2020-11-12                  </w:t>
-      </w:r>
-      <w:r>
-        <w:br/>
-      </w:r>
-      <w:r>
-        <w:rPr>
-          <w:rStyle w:val="VerbatimChar"/>
-        </w:rPr>
-        <w:t xml:space="preserve">#&gt; </w:t>
-      </w:r>
-      <w:r>
-        <w:br/>
-      </w:r>
-      <w:r>
-        <w:rPr>
-          <w:rStyle w:val="VerbatimChar"/>
-        </w:rPr>
-        <w:t xml:space="preserve">#&gt; ─ Packages ───────────────────────────────────────────────────────────────────</w:t>
-      </w:r>
-      <w:r>
-        <w:br/>
-      </w:r>
-      <w:r>
-        <w:rPr>
-          <w:rStyle w:val="VerbatimChar"/>
-        </w:rPr>
-        <w:t xml:space="preserve">#&gt;  ! package     * version date       lib source        </w:t>
-      </w:r>
-      <w:r>
-        <w:br/>
-      </w:r>
-      <w:r>
-        <w:rPr>
-          <w:rStyle w:val="VerbatimChar"/>
-        </w:rPr>
-        <w:t xml:space="preserve">#&gt;  P assertthat    0.2.1   2019-03-21 [?] CRAN (R 4.0.0)</w:t>
-      </w:r>
-      <w:r>
-        <w:br/>
-      </w:r>
-      <w:r>
-        <w:rPr>
-          <w:rStyle w:val="VerbatimChar"/>
-        </w:rPr>
-        <w:t xml:space="preserve">#&gt;    backports     1.1.10  2020-09-15 [1] CRAN (R 4.0.2)</w:t>
-      </w:r>
-      <w:r>
-        <w:br/>
-      </w:r>
-      <w:r>
-        <w:rPr>
-          <w:rStyle w:val="VerbatimChar"/>
-        </w:rPr>
-        <w:t xml:space="preserve">#&gt;  P bookdown      0.20    2020-06-23 [?] CRAN (R 4.0.2)</w:t>
-      </w:r>
-      <w:r>
-        <w:br/>
-      </w:r>
-      <w:r>
-        <w:rPr>
-          <w:rStyle w:val="VerbatimChar"/>
-        </w:rPr>
-        <w:t xml:space="preserve">#&gt;    callr         3.5.1   2020-10-13 [1] CRAN (R 4.0.2)</w:t>
-      </w:r>
-      <w:r>
-        <w:br/>
-      </w:r>
-      <w:r>
-        <w:rPr>
-          <w:rStyle w:val="VerbatimChar"/>
-        </w:rPr>
-        <w:t xml:space="preserve">#&gt;    cli           2.1.0   2020-10-12 [1] CRAN (R 4.0.2)</w:t>
-      </w:r>
-      <w:r>
-        <w:br/>
-      </w:r>
-      <w:r>
-        <w:rPr>
-          <w:rStyle w:val="VerbatimChar"/>
-        </w:rPr>
-        <w:t xml:space="preserve">#&gt;  P crayon        1.3.4   2017-09-16 [?] CRAN (R 4.0.0)</w:t>
-      </w:r>
-      <w:r>
-        <w:br/>
-      </w:r>
-      <w:r>
-        <w:rPr>
-          <w:rStyle w:val="VerbatimChar"/>
-        </w:rPr>
-        <w:t xml:space="preserve">#&gt;  P desc          1.2.0   2018-05-01 [?] CRAN (R 4.0.0)</w:t>
-      </w:r>
-      <w:r>
-        <w:br/>
-      </w:r>
-      <w:r>
-        <w:rPr>
-          <w:rStyle w:val="VerbatimChar"/>
-        </w:rPr>
-        <w:t xml:space="preserve">#&gt;  P devtools      2.3.1   2020-07-21 [?] CRAN (R 4.0.2)</w:t>
-      </w:r>
-      <w:r>
-        <w:br/>
-      </w:r>
-      <w:r>
-        <w:rPr>
-          <w:rStyle w:val="VerbatimChar"/>
-        </w:rPr>
-        <w:t xml:space="preserve">#&gt;    digest        0.6.27  2020-10-24 [1] CRAN (R 4.0.2)</w:t>
-      </w:r>
-      <w:r>
-        <w:br/>
-      </w:r>
-      <w:r>
-        <w:rPr>
-          <w:rStyle w:val="VerbatimChar"/>
-        </w:rPr>
-        <w:t xml:space="preserve">#&gt;  P ellipsis      0.3.1   2020-05-15 [?] CRAN (R 4.0.0)</w:t>
-      </w:r>
-      <w:r>
-        <w:br/>
-      </w:r>
-      <w:r>
-        <w:rPr>
-          <w:rStyle w:val="VerbatimChar"/>
-        </w:rPr>
-        <w:t xml:space="preserve">#&gt;  P evaluate      0.14    2019-05-28 [?] CRAN (R 4.0.0)</w:t>
-      </w:r>
-      <w:r>
-        <w:br/>
-      </w:r>
-      <w:r>
-        <w:rPr>
-          <w:rStyle w:val="VerbatimChar"/>
-        </w:rPr>
-        <w:t xml:space="preserve">#&gt;  P fansi         0.4.1   2020-01-08 [?] CRAN (R 4.0.0)</w:t>
-      </w:r>
-      <w:r>
-        <w:br/>
-      </w:r>
-      <w:r>
-        <w:rPr>
-          <w:rStyle w:val="VerbatimChar"/>
-        </w:rPr>
-        <w:t xml:space="preserve">#&gt;  P fs            1.5.0   2020-07-31 [?] CRAN (R 4.0.2)</w:t>
-      </w:r>
-      <w:r>
-        <w:br/>
-      </w:r>
-      <w:r>
-        <w:rPr>
-          <w:rStyle w:val="VerbatimChar"/>
-        </w:rPr>
-        <w:t xml:space="preserve">#&gt;  P glue          1.4.2   2020-08-27 [?] CRAN (R 4.0.2)</w:t>
-      </w:r>
-      <w:r>
-        <w:br/>
-      </w:r>
-      <w:r>
-        <w:rPr>
-          <w:rStyle w:val="VerbatimChar"/>
-        </w:rPr>
-        <w:t xml:space="preserve">#&gt;  P htmltools     0.5.0   2020-06-16 [?] CRAN (R 4.0.0)</w:t>
-      </w:r>
-      <w:r>
-        <w:br/>
-      </w:r>
-      <w:r>
-        <w:rPr>
-          <w:rStyle w:val="VerbatimChar"/>
-        </w:rPr>
-        <w:t xml:space="preserve">#&gt;  P knitr         1.29    2020-06-23 [?] CRAN (R 4.0.0)</w:t>
-      </w:r>
-      <w:r>
-        <w:br/>
-      </w:r>
-      <w:r>
-        <w:rPr>
-          <w:rStyle w:val="VerbatimChar"/>
-        </w:rPr>
-        <w:t xml:space="preserve">#&gt;  P magrittr      1.5     2014-11-22 [?] CRAN (R 4.0.0)</w:t>
-      </w:r>
-      <w:r>
-        <w:br/>
-      </w:r>
-      <w:r>
-        <w:rPr>
-          <w:rStyle w:val="VerbatimChar"/>
-        </w:rPr>
-        <w:t xml:space="preserve">#&gt;  P memoise       1.1.0   2017-04-21 [?] CRAN (R 4.0.0)</w:t>
-      </w:r>
-      <w:r>
-        <w:br/>
-      </w:r>
-      <w:r>
-        <w:rPr>
-          <w:rStyle w:val="VerbatimChar"/>
-        </w:rPr>
-        <w:t xml:space="preserve">#&gt;  P pkgbuild      1.1.0   2020-07-13 [?] CRAN (R 4.0.2)</w:t>
-      </w:r>
-      <w:r>
-        <w:br/>
-      </w:r>
-      <w:r>
-        <w:rPr>
-          <w:rStyle w:val="VerbatimChar"/>
-        </w:rPr>
-        <w:t xml:space="preserve">#&gt;  P pkgload       1.1.0   2020-05-29 [?] CRAN (R 4.0.0)</w:t>
-      </w:r>
-      <w:r>
-        <w:br/>
-      </w:r>
-      <w:r>
-        <w:rPr>
-          <w:rStyle w:val="VerbatimChar"/>
-        </w:rPr>
-        <w:t xml:space="preserve">#&gt;  P prettyunits   1.1.1   2020-01-24 [?] CRAN (R 4.0.0)</w:t>
-      </w:r>
-      <w:r>
-        <w:br/>
-      </w:r>
-      <w:r>
-        <w:rPr>
-          <w:rStyle w:val="VerbatimChar"/>
-        </w:rPr>
-        <w:t xml:space="preserve">#&gt;  P processx      3.4.4   2020-09-03 [?] CRAN (R 4.0.2)</w:t>
-      </w:r>
-      <w:r>
-        <w:br/>
-      </w:r>
-      <w:r>
-        <w:rPr>
-          <w:rStyle w:val="VerbatimChar"/>
-        </w:rPr>
-        <w:t xml:space="preserve">#&gt;    ps            1.4.0   2020-10-07 [1] CRAN (R 4.0.2)</w:t>
-      </w:r>
-      <w:r>
-        <w:br/>
-      </w:r>
-      <w:r>
-        <w:rPr>
-          <w:rStyle w:val="VerbatimChar"/>
-        </w:rPr>
-        <w:t xml:space="preserve">#&gt;    R6            2.5.0   2020-10-28 [1] CRAN (R 4.0.2)</w:t>
-      </w:r>
-      <w:r>
-        <w:br/>
-      </w:r>
-      <w:r>
-        <w:rPr>
-          <w:rStyle w:val="VerbatimChar"/>
-        </w:rPr>
-        <w:t xml:space="preserve">#&gt;  P remotes       2.2.0   2020-07-21 [?] CRAN (R 4.0.2)</w:t>
-      </w:r>
-      <w:r>
-        <w:br/>
-      </w:r>
-      <w:r>
-        <w:rPr>
-          <w:rStyle w:val="VerbatimChar"/>
-        </w:rPr>
-        <w:t xml:space="preserve">#&gt;    rlang         0.4.8   2020-10-08 [1] CRAN (R 4.0.2)</w:t>
-      </w:r>
-      <w:r>
-        <w:br/>
-      </w:r>
-      <w:r>
-        <w:rPr>
-          <w:rStyle w:val="VerbatimChar"/>
-        </w:rPr>
-        <w:t xml:space="preserve">#&gt;  P rmarkdown     2.3     2020-06-18 [?] CRAN (R 4.0.0)</w:t>
-      </w:r>
-      <w:r>
-        <w:br/>
-      </w:r>
-      <w:r>
-        <w:rPr>
-          <w:rStyle w:val="VerbatimChar"/>
-        </w:rPr>
-        <w:t xml:space="preserve">#&gt;  P rprojroot     1.3-2   2018-01-03 [?] CRAN (R 4.0.0)</w:t>
-      </w:r>
-      <w:r>
-        <w:br/>
-      </w:r>
-      <w:r>
-        <w:rPr>
-          <w:rStyle w:val="VerbatimChar"/>
-        </w:rPr>
-        <w:t xml:space="preserve">#&gt;  P sessioninfo   1.1.1   2018-11-05 [?] CRAN (R 4.0.2)</w:t>
-      </w:r>
-      <w:r>
-        <w:br/>
-      </w:r>
-      <w:r>
-        <w:rPr>
-          <w:rStyle w:val="VerbatimChar"/>
-        </w:rPr>
-        <w:t xml:space="preserve">#&gt;  P stringi       1.5.3   2020-09-09 [?] CRAN (R 4.0.2)</w:t>
-      </w:r>
-      <w:r>
-        <w:br/>
-      </w:r>
-      <w:r>
-        <w:rPr>
-          <w:rStyle w:val="VerbatimChar"/>
-        </w:rPr>
-        <w:t xml:space="preserve">#&gt;  P stringr       1.4.0   2019-02-10 [?] CRAN (R 4.0.0)</w:t>
-      </w:r>
-      <w:r>
-        <w:br/>
-      </w:r>
-      <w:r>
-        <w:rPr>
-          <w:rStyle w:val="VerbatimChar"/>
-        </w:rPr>
-        <w:t xml:space="preserve">#&gt;  P testthat      2.3.2   2020-03-02 [?] CRAN (R 4.0.0)</w:t>
-      </w:r>
-      <w:r>
-        <w:br/>
-      </w:r>
-      <w:r>
-        <w:rPr>
-          <w:rStyle w:val="VerbatimChar"/>
-        </w:rPr>
-        <w:t xml:space="preserve">#&gt;  P usethis       1.6.1   2020-04-29 [?] CRAN (R 4.0.2)</w:t>
-      </w:r>
-      <w:r>
-        <w:br/>
-      </w:r>
-      <w:r>
-        <w:rPr>
-          <w:rStyle w:val="VerbatimChar"/>
-        </w:rPr>
-        <w:t xml:space="preserve">#&gt;    withr         2.3.0   2020-09-22 [1] CRAN (R 4.0.2)</w:t>
-      </w:r>
-      <w:r>
-        <w:br/>
-      </w:r>
-      <w:r>
-        <w:rPr>
-          <w:rStyle w:val="VerbatimChar"/>
-        </w:rPr>
-        <w:t xml:space="preserve">#&gt;  P xfun          0.17    2020-09-09 [?] CRAN (R 4.0.2)</w:t>
-      </w:r>
-      <w:r>
-        <w:br/>
-      </w:r>
-      <w:r>
-        <w:rPr>
-          <w:rStyle w:val="VerbatimChar"/>
-        </w:rPr>
-        <w:t xml:space="preserve">#&gt;  P yaml          2.2.1   2020-02-01 [?] CRAN (R 4.0.0)</w:t>
-      </w:r>
-      <w:r>
-        <w:br/>
-      </w:r>
-      <w:r>
-        <w:rPr>
-          <w:rStyle w:val="VerbatimChar"/>
-        </w:rPr>
-        <w:t xml:space="preserve">#&gt; </w:t>
-      </w:r>
-      <w:r>
-        <w:br/>
-      </w:r>
-      <w:r>
-        <w:rPr>
-          <w:rStyle w:val="VerbatimChar"/>
-        </w:rPr>
-        <w:t xml:space="preserve">#&gt; [1] /Users/scottericr/Documents/HeliconiaDemography/renv/library/R-4.0/x86_64-apple-darwin17.0</w:t>
-      </w:r>
-      <w:r>
-        <w:br/>
-      </w:r>
-      <w:r>
-        <w:rPr>
-          <w:rStyle w:val="VerbatimChar"/>
-        </w:rPr>
-        <w:t xml:space="preserve">#&gt; [2] /private/var/folders/b_/2vfnxxls5vs401tmhhb3wqdh0000gp/T/RtmpBJnHKP/renv-system-library</w:t>
-      </w:r>
-      <w:r>
-        <w:br/>
-      </w:r>
-      <w:r>
-        <w:rPr>
-          <w:rStyle w:val="VerbatimChar"/>
-        </w:rPr>
-        <w:t xml:space="preserve">#&gt; [3] /Library/Frameworks/R.framework/Versions/4.0/Resources/library</w:t>
-      </w:r>
-      <w:r>
-        <w:br/>
-      </w:r>
-      <w:r>
-        <w:rPr>
-          <w:rStyle w:val="VerbatimChar"/>
-        </w:rPr>
-        <w:t xml:space="preserve">#&gt; </w:t>
-      </w:r>
-      <w:r>
-        <w:br/>
-      </w:r>
-      <w:r>
-        <w:rPr>
-          <w:rStyle w:val="VerbatimChar"/>
-        </w:rPr>
-        <w:t xml:space="preserve">#&gt;  P ── Loaded and on-disk path mismatch.</w:t>
-      </w:r>
-    </w:p>
-    <w:p>
-      <w:pPr>
-        <w:pStyle w:val="FirstParagraph"/>
-      </w:pPr>
-      <w:r>
-        <w:t xml:space="preserve">The current Git commit details are:</w:t>
-      </w:r>
-    </w:p>
-    <w:p>
-      <w:pPr>
-        <w:pStyle w:val="SourceCode"/>
-      </w:pPr>
-      <w:r>
-        <w:rPr>
-          <w:rStyle w:val="VerbatimChar"/>
-        </w:rPr>
-        <w:t xml:space="preserve">#&gt; Local:    master /Users/scottericr/Documents/HeliconiaDemography</w:t>
-      </w:r>
-      <w:r>
-        <w:br/>
-      </w:r>
-      <w:r>
-        <w:rPr>
-          <w:rStyle w:val="VerbatimChar"/>
-        </w:rPr>
-        <w:t xml:space="preserve">#&gt; Remote:   master @ origin (https://github.com/BrunaLab/HeliconiaDemography.git)</w:t>
-      </w:r>
-      <w:r>
-        <w:br/>
-      </w:r>
-      <w:r>
-        <w:rPr>
-          <w:rStyle w:val="VerbatimChar"/>
-        </w:rPr>
-        <w:t xml:space="preserve">#&gt; Head:     [5d07e87] 2020-11-12: refined outline</w:t>
+        <w:t xml:space="preserve">#&gt; Local:    master /Users/emiliobruna/Dropbox (UFL)/Research/Heliconia/HeliconiaDemography</w:t>
+      </w:r>
+      <w:r>
+        <w:br/>
+      </w:r>
+      <w:r>
+        <w:rPr>
+          <w:rStyle w:val="VerbatimChar"/>
+        </w:rPr>
+        <w:t xml:space="preserve">#&gt; Remote:   master @ origin (https://github.com/BrunaLab/HeliconiaDemography)</w:t>
+      </w:r>
+      <w:r>
+        <w:br/>
+      </w:r>
+      <w:r>
+        <w:rPr>
+          <w:rStyle w:val="VerbatimChar"/>
+        </w:rPr>
+        <w:t xml:space="preserve">#&gt; Head:     [5cc57bc] 2020-11-18: cleaned up and fleshed out outline of introduction</w:t>
       </w:r>
     </w:p>
     <w:sectPr>
@@ -2616,94 +2430,13 @@
     </w:lvlOverride>
   </w:num>
   <w:num w:numId="1002">
-    <w:abstractNumId w:val="99411"/>
-    <w:lvlOverride w:ilvl="0">
-      <w:startOverride w:val="1"/>
-    </w:lvlOverride>
-    <w:lvlOverride w:ilvl="1">
-      <w:startOverride w:val="1"/>
-    </w:lvlOverride>
-    <w:lvlOverride w:ilvl="2">
-      <w:startOverride w:val="1"/>
-    </w:lvlOverride>
-    <w:lvlOverride w:ilvl="3">
-      <w:startOverride w:val="1"/>
-    </w:lvlOverride>
-    <w:lvlOverride w:ilvl="4">
-      <w:startOverride w:val="1"/>
-    </w:lvlOverride>
-    <w:lvlOverride w:ilvl="5">
-      <w:startOverride w:val="1"/>
-    </w:lvlOverride>
-    <w:lvlOverride w:ilvl="6">
-      <w:startOverride w:val="1"/>
-    </w:lvlOverride>
-    <w:lvlOverride w:ilvl="7">
-      <w:startOverride w:val="1"/>
-    </w:lvlOverride>
-    <w:lvlOverride w:ilvl="8">
-      <w:startOverride w:val="1"/>
-    </w:lvlOverride>
+    <w:abstractNumId w:val="991"/>
   </w:num>
   <w:num w:numId="1003">
-    <w:abstractNumId w:val="99411"/>
-    <w:lvlOverride w:ilvl="0">
-      <w:startOverride w:val="1"/>
-    </w:lvlOverride>
-    <w:lvlOverride w:ilvl="1">
-      <w:startOverride w:val="1"/>
-    </w:lvlOverride>
-    <w:lvlOverride w:ilvl="2">
-      <w:startOverride w:val="1"/>
-    </w:lvlOverride>
-    <w:lvlOverride w:ilvl="3">
-      <w:startOverride w:val="1"/>
-    </w:lvlOverride>
-    <w:lvlOverride w:ilvl="4">
-      <w:startOverride w:val="1"/>
-    </w:lvlOverride>
-    <w:lvlOverride w:ilvl="5">
-      <w:startOverride w:val="1"/>
-    </w:lvlOverride>
-    <w:lvlOverride w:ilvl="6">
-      <w:startOverride w:val="1"/>
-    </w:lvlOverride>
-    <w:lvlOverride w:ilvl="7">
-      <w:startOverride w:val="1"/>
-    </w:lvlOverride>
-    <w:lvlOverride w:ilvl="8">
-      <w:startOverride w:val="1"/>
-    </w:lvlOverride>
+    <w:abstractNumId w:val="991"/>
   </w:num>
   <w:num w:numId="1004">
-    <w:abstractNumId w:val="99411"/>
-    <w:lvlOverride w:ilvl="0">
-      <w:startOverride w:val="1"/>
-    </w:lvlOverride>
-    <w:lvlOverride w:ilvl="1">
-      <w:startOverride w:val="1"/>
-    </w:lvlOverride>
-    <w:lvlOverride w:ilvl="2">
-      <w:startOverride w:val="1"/>
-    </w:lvlOverride>
-    <w:lvlOverride w:ilvl="3">
-      <w:startOverride w:val="1"/>
-    </w:lvlOverride>
-    <w:lvlOverride w:ilvl="4">
-      <w:startOverride w:val="1"/>
-    </w:lvlOverride>
-    <w:lvlOverride w:ilvl="5">
-      <w:startOverride w:val="1"/>
-    </w:lvlOverride>
-    <w:lvlOverride w:ilvl="6">
-      <w:startOverride w:val="1"/>
-    </w:lvlOverride>
-    <w:lvlOverride w:ilvl="7">
-      <w:startOverride w:val="1"/>
-    </w:lvlOverride>
-    <w:lvlOverride w:ilvl="8">
-      <w:startOverride w:val="1"/>
-    </w:lvlOverride>
+    <w:abstractNumId w:val="991"/>
   </w:num>
   <w:num w:numId="1005">
     <w:abstractNumId w:val="991"/>
@@ -2712,15 +2445,6 @@
     <w:abstractNumId w:val="991"/>
   </w:num>
   <w:num w:numId="1007">
-    <w:abstractNumId w:val="991"/>
-  </w:num>
-  <w:num w:numId="1008">
-    <w:abstractNumId w:val="991"/>
-  </w:num>
-  <w:num w:numId="1009">
-    <w:abstractNumId w:val="991"/>
-  </w:num>
-  <w:num w:numId="1010">
     <w:abstractNumId w:val="991"/>
   </w:num>
 </w:numbering>

</xml_diff>

<commit_message>
minor edits and notes
</commit_message>
<xml_diff>
--- a/analysis/paper/paper.docx
+++ b/analysis/paper/paper.docx
@@ -155,13 +155,13 @@
         <w:pStyle w:val="Date"/>
       </w:pPr>
       <w:r>
-        <w:t xml:space="preserve">12</w:t>
-      </w:r>
-      <w:r>
-        <w:t xml:space="preserve"> </w:t>
-      </w:r>
-      <w:r>
-        <w:t xml:space="preserve">November,</w:t>
+        <w:t xml:space="preserve">03</w:t>
+      </w:r>
+      <w:r>
+        <w:t xml:space="preserve"> </w:t>
+      </w:r>
+      <w:r>
+        <w:t xml:space="preserve">December,</w:t>
       </w:r>
       <w:r>
         <w:t xml:space="preserve"> </w:t>
@@ -304,16 +304,224 @@
     </w:p>
     <w:p>
       <w:pPr>
+        <w:pStyle w:val="FirstParagraph"/>
+      </w:pPr>
+      <w:r>
+        <w:t xml:space="preserve">Habitat fragmentation and drought are major threats to biodiversity, and it has been</w:t>
+      </w:r>
+      <w:r>
+        <w:t xml:space="preserve"> </w:t>
+      </w:r>
+      <w:r>
+        <w:t xml:space="preserve">hypothesized that they could act synergistically to further reduce population</w:t>
+      </w:r>
+      <w:r>
+        <w:t xml:space="preserve"> </w:t>
+      </w:r>
+      <w:r>
+        <w:t xml:space="preserve">viability in fragmented landscapes, particularly in the tropics</w:t>
+      </w:r>
+      <w:r>
+        <w:t xml:space="preserve"> </w:t>
+      </w:r>
+      <w:r>
+        <w:t xml:space="preserve">(Didham and Lawton 1999, Laurance et al. 2001)</w:t>
+      </w:r>
+      <w:r>
+        <w:t xml:space="preserve">. Forest fragmentation is widespread and has resulted in 70% of the Earth’s remaining forest being within 1km of forest edge</w:t>
+      </w:r>
+      <w:r>
+        <w:t xml:space="preserve"> </w:t>
+      </w:r>
+      <w:r>
+        <w:t xml:space="preserve">(Haddad et al. 2015)</w:t>
+      </w:r>
+      <w:r>
+        <w:t xml:space="preserve">. In the tropics…</w:t>
+      </w:r>
+      <w:r>
+        <w:t xml:space="preserve"> </w:t>
+      </w:r>
+      <w:r>
+        <w:t xml:space="preserve">. Near edges, tropical forests experience increased solar radiation, increased temperature, and decreased humidity and soil moisture due to reduced microclimate buffering</w:t>
+      </w:r>
+      <w:r>
+        <w:t xml:space="preserve"> </w:t>
+      </w:r>
+      <w:r>
+        <w:t xml:space="preserve">(Didham and Lawton 1999, Ewers and Banks-Leite 2013)</w:t>
+      </w:r>
+      <w:r>
+        <w:t xml:space="preserve">. This decrease in microclimate buffering could exacerbate the effects of drought in fragments compared to intact forest.</w:t>
+      </w:r>
+    </w:p>
+    <w:p>
+      <w:pPr>
+        <w:pStyle w:val="BodyText"/>
+      </w:pPr>
+      <w:r>
+        <w:t xml:space="preserve">To date, however, this hypothesis remains untested for three primary reasons. First, most studies elucidating how tropical plants respond to fragmentation have studied either juvenile (i.e., seed, seedling) or larger, reproductive plants.</w:t>
+      </w:r>
+      <w:r>
+        <w:t xml:space="preserve"> </w:t>
+      </w:r>
+      <w:r>
+        <w:t xml:space="preserve">.</w:t>
+      </w:r>
+      <w:r>
+        <w:t xml:space="preserve"> </w:t>
+      </w:r>
+      <w:r>
+        <w:t xml:space="preserve">. Additionally, while most studies of tropical plant demography focus on trees, little is known about the understory plants that comprise up to ____% of biomass in tropical forests and are ecologically important</w:t>
+      </w:r>
+      <w:r>
+        <w:t xml:space="preserve"> </w:t>
+      </w:r>
+      <w:r>
+        <w:t xml:space="preserve">.</w:t>
+      </w:r>
+    </w:p>
+    <w:p>
+      <w:pPr>
+        <w:pStyle w:val="BodyText"/>
+      </w:pPr>
+      <w:r>
+        <w:t xml:space="preserve">Second, there is a growing literature on how tropical plants respond to severe droughts, but few studies have compared the responses of plants in continuous forest with those in fragments. Laurance et al. </w:t>
+      </w:r>
+      <w:r>
+        <w:t xml:space="preserve">(2001)</w:t>
+      </w:r>
+      <w:r>
+        <w:t xml:space="preserve"> </w:t>
+      </w:r>
+      <w:r>
+        <w:t xml:space="preserve">found that the increase in tree (&gt;10 cm DBH) mortality during a drought were exacerbated in fragments, but the decline in mortality after the drought was also stronger in fragments. However, in a temperate system…</w:t>
+      </w:r>
+      <w:r>
+        <w:t xml:space="preserve"> </w:t>
+      </w:r>
+      <w:r>
+        <w:t xml:space="preserve"> </w:t>
+      </w:r>
+      <w:r>
+        <w:t xml:space="preserve">(Forner et al. 2020)</w:t>
+      </w:r>
+      <w:r>
+        <w:t xml:space="preserve">.</w:t>
+      </w:r>
+    </w:p>
+    <w:p>
+      <w:pPr>
+        <w:pStyle w:val="BodyText"/>
+      </w:pPr>
+      <w:r>
+        <w:t xml:space="preserve">Finally, the long-term data needed to test population-level hypotheses about climate change-fragmentation synergies are scant, especially for tropical systems</w:t>
+      </w:r>
+      <w:r>
+        <w:t xml:space="preserve"> </w:t>
+      </w:r>
+      <w:r>
+        <w:t xml:space="preserve">(Crone et al. 2011, Salguero-Gomez et al. 2015)</w:t>
+      </w:r>
+      <w:r>
+        <w:t xml:space="preserve">. However, without multi-decadal sampling one cannot capture enough droughts to quantify their ecological impact, nor the variation in vital rates needed to parameterize demographic models of long-lived species in changing climates</w:t>
+      </w:r>
+      <w:r>
+        <w:t xml:space="preserve"> </w:t>
+      </w:r>
+      <w:r>
+        <w:t xml:space="preserve">(Morris and Doak 2002, Teller et al. 2016)</w:t>
+      </w:r>
+      <w:r>
+        <w:t xml:space="preserve">. Long-term data are also needed because while some demographic effects of fragmentation or drought on can be detected immediately, others may take years to manifest.</w:t>
+      </w:r>
+    </w:p>
+    <w:p>
+      <w:pPr>
         <w:numPr>
           <w:ilvl w:val="0"/>
           <w:numId w:val="1001"/>
         </w:numPr>
       </w:pPr>
       <w:r>
-        <w:t xml:space="preserve">Little is known about how organisms respond to multiple anthropogenic stresses simultaneously</w:t>
-      </w:r>
-      <w:r>
-        <w:t xml:space="preserve"> </w:t>
+        <w:t xml:space="preserve">Organisms experience multiple sources of natural and anthropogenic stress simultaneously. However, the impacts of multiple sources of stress on population dynamics are not well understood</w:t>
+      </w:r>
+      <w:r>
+        <w:t xml:space="preserve"> </w:t>
+      </w:r>
+      <w:r>
+        <w:t xml:space="preserve">(Tye et al. 2016)</w:t>
+      </w:r>
+      <w:r>
+        <w:t xml:space="preserve">.</w:t>
+      </w:r>
+    </w:p>
+    <w:p>
+      <w:pPr>
+        <w:numPr>
+          <w:ilvl w:val="1"/>
+          <w:numId w:val="1002"/>
+        </w:numPr>
+      </w:pPr>
+      <w:r>
+        <w:t xml:space="preserve">Cite Pedro F. Quintana-Ascencio in intro—he will likely be a reviewer.</w:t>
+      </w:r>
+    </w:p>
+    <w:p>
+      <w:pPr>
+        <w:numPr>
+          <w:ilvl w:val="1"/>
+          <w:numId w:val="1002"/>
+        </w:numPr>
+      </w:pPr>
+      <w:r>
+        <w:t xml:space="preserve">Cite Jennifer Williams</w:t>
+      </w:r>
+    </w:p>
+    <w:p>
+      <w:pPr>
+        <w:numPr>
+          <w:ilvl w:val="1"/>
+          <w:numId w:val="1002"/>
+        </w:numPr>
+      </w:pPr>
+      <w:r>
+        <w:t xml:space="preserve">Emphasize demography. We know about interactions on physiology and other stuff, but we don’t know as much about how demography of plants is shaped by how populations respond to multiple stresses, increasingly anthropogenic.</w:t>
+      </w:r>
+    </w:p>
+    <w:p>
+      <w:pPr>
+        <w:numPr>
+          <w:ilvl w:val="1"/>
+          <w:numId w:val="1002"/>
+        </w:numPr>
+      </w:pPr>
+      <w:r>
+        <w:t xml:space="preserve">Especially difficult when lagged effects are expected. Part of the challenge in doing this modeling is the statistics are new</w:t>
+      </w:r>
+      <w:r>
+        <w:t xml:space="preserve"> </w:t>
+      </w:r>
+      <w:r>
+        <w:t xml:space="preserve"> </w:t>
+      </w:r>
+      <w:r>
+        <w:t xml:space="preserve">.</w:t>
+      </w:r>
+      <w:r>
+        <w:t xml:space="preserve"> </w:t>
+      </w:r>
+      <w:r>
+        <w:t xml:space="preserve">“</w:t>
+      </w:r>
+      <w:r>
+        <w:t xml:space="preserve">Move beyond the statistical shackles of interaction terms</w:t>
+      </w:r>
+      <w:r>
+        <w:t xml:space="preserve">”</w:t>
+      </w:r>
+      <w:r>
+        <w:t xml:space="preserve">.LOL</w:t>
       </w:r>
     </w:p>
     <w:p>
@@ -324,19 +532,64 @@
         </w:numPr>
       </w:pPr>
       <w:r>
-        <w:t xml:space="preserve">The Amazon Basin, an important place, has been fragmented, and although deforestation has slowed in recent years, it is continuing.</w:t>
+        <w:t xml:space="preserve">As a result of intense deforestation, tropical lowland forests are becoming an increasingly fragmented landscape. This is especially true in the Amazon basin where ____ km</w:t>
+      </w:r>
+      <w:r>
+        <w:rPr>
+          <w:vertAlign w:val="superscript"/>
+        </w:rPr>
+        <w:t xml:space="preserve">2</w:t>
+      </w:r>
+      <w:r>
+        <w:t xml:space="preserve"> </w:t>
+      </w:r>
+      <w:r>
+        <w:t xml:space="preserve">forest are within 100m of a forest edge</w:t>
+      </w:r>
+      <w:r>
+        <w:t xml:space="preserve"> </w:t>
+      </w:r>
+      <w:r>
+        <w:t xml:space="preserve">.</w:t>
       </w:r>
     </w:p>
     <w:p>
       <w:pPr>
         <w:numPr>
           <w:ilvl w:val="1"/>
-          <w:numId w:val="1002"/>
+          <w:numId w:val="1003"/>
         </w:numPr>
-        <w:pStyle w:val="Compact"/>
-      </w:pPr>
-      <w:r>
-        <w:t xml:space="preserve">fragmentation is bad because…</w:t>
+      </w:pPr>
+      <w:r>
+        <w:t xml:space="preserve">“</w:t>
+      </w:r>
+      <w:r>
+        <w:t xml:space="preserve">Over 70000 km of new forest edges are being created annually in the Brazilian Amazon by human activities (Broadbent et al., 2008)</w:t>
+      </w:r>
+      <w:r>
+        <w:t xml:space="preserve">”</w:t>
+      </w:r>
+    </w:p>
+    <w:p>
+      <w:pPr>
+        <w:numPr>
+          <w:ilvl w:val="1"/>
+          <w:numId w:val="1003"/>
+        </w:numPr>
+      </w:pPr>
+      <w:r>
+        <w:t xml:space="preserve">also cite: Kapos 1989, Lovejoy et al. 1986, Kapos et al. 1997?</w:t>
+      </w:r>
+    </w:p>
+    <w:p>
+      <w:pPr>
+        <w:numPr>
+          <w:ilvl w:val="1"/>
+          <w:numId w:val="1003"/>
+        </w:numPr>
+      </w:pPr>
+      <w:r>
+        <w:t xml:space="preserve">This can result in …</w:t>
       </w:r>
     </w:p>
     <w:p>
@@ -347,19 +600,107 @@
         </w:numPr>
       </w:pPr>
       <w:r>
-        <w:t xml:space="preserve">Simultaneously, there is a drying trend in the Amazon and also increasing intensity and frequency of droughts caused by ENSO (wet-season) and sea surface warming (dry-season).</w:t>
+        <w:t xml:space="preserve">Simultaneously, these fragmented habitats are experiencing increased drought stress as a result of climate change. The northern Amazon has been experiencing a drying trend since the mid 1970s and ensemble climate models predict substantial decreases in dry season precipitation in southern Amazonia for the 21st century</w:t>
+      </w:r>
+      <w:r>
+        <w:t xml:space="preserve"> </w:t>
+      </w:r>
+      <w:r>
+        <w:t xml:space="preserve">(Malhi et al. 2008)</w:t>
+      </w:r>
+      <w:r>
+        <w:t xml:space="preserve">. Additionally, El Niño Southern Oscillation (ENSO)-induced droughts are predicted to increase in frequency and severity</w:t>
+      </w:r>
+      <w:r>
+        <w:t xml:space="preserve"> </w:t>
+      </w:r>
+      <w:r>
+        <w:t xml:space="preserve">(Cai et al. 2014)</w:t>
+      </w:r>
+      <w:r>
+        <w:t xml:space="preserve">.</w:t>
       </w:r>
     </w:p>
     <w:p>
       <w:pPr>
         <w:numPr>
           <w:ilvl w:val="1"/>
-          <w:numId w:val="1003"/>
+          <w:numId w:val="1004"/>
         </w:numPr>
-        <w:pStyle w:val="Compact"/>
+      </w:pPr>
+      <w:r>
+        <w:t xml:space="preserve">1997 ENSO drought</w:t>
+      </w:r>
+      <w:r>
+        <w:t xml:space="preserve"> </w:t>
+      </w:r>
+      <w:r>
+        <w:t xml:space="preserve">(Williamson et al. 2000)</w:t>
+      </w:r>
+    </w:p>
+    <w:p>
+      <w:pPr>
+        <w:numPr>
+          <w:ilvl w:val="1"/>
+          <w:numId w:val="1004"/>
+        </w:numPr>
+      </w:pPr>
+      <w:r>
+        <w:t xml:space="preserve">2005 ENSO drought</w:t>
+      </w:r>
+      <w:r>
+        <w:t xml:space="preserve"> </w:t>
+      </w:r>
+      <w:r>
+        <w:t xml:space="preserve">(Marengo et al. 2008, Phillips et al. 2009)</w:t>
+      </w:r>
+    </w:p>
+    <w:p>
+      <w:pPr>
+        <w:numPr>
+          <w:ilvl w:val="1"/>
+          <w:numId w:val="1004"/>
+        </w:numPr>
+      </w:pPr>
+      <w:r>
+        <w:t xml:space="preserve">2010 drought</w:t>
+      </w:r>
+      <w:r>
+        <w:t xml:space="preserve"> </w:t>
+      </w:r>
+      <w:r>
+        <w:t xml:space="preserve">(Lewis et al. 2011)</w:t>
+      </w:r>
+    </w:p>
+    <w:p>
+      <w:pPr>
+        <w:numPr>
+          <w:ilvl w:val="1"/>
+          <w:numId w:val="1004"/>
+        </w:numPr>
       </w:pPr>
       <w:r>
         <w:t xml:space="preserve">Drought is bad because…</w:t>
+      </w:r>
+    </w:p>
+    <w:p>
+      <w:pPr>
+        <w:numPr>
+          <w:ilvl w:val="1"/>
+          <w:numId w:val="1004"/>
+        </w:numPr>
+      </w:pPr>
+      <w:r>
+        <w:t xml:space="preserve">Combined environmental stresses, such as drought and fragmentation, have the potential to exacerbate or dampen effects on population dynamics</w:t>
+      </w:r>
+      <w:r>
+        <w:t xml:space="preserve"> </w:t>
+      </w:r>
+      <w:r>
+        <w:t xml:space="preserve">(Tye et al. 2016)</w:t>
+      </w:r>
+      <w:r>
+        <w:t xml:space="preserve">.</w:t>
       </w:r>
     </w:p>
     <w:p>
@@ -370,73 +711,47 @@
         </w:numPr>
       </w:pPr>
       <w:r>
-        <w:t xml:space="preserve">The effects of drought and fragmentation could be additive, or interactive.</w:t>
+        <w:t xml:space="preserve">Plant populations may be more susceptible to drought in fragmented forests. Fragmentation results in changes in forest microclimate that could exacerbate the effects of drought on plant populations. Near edges, tropical forests experience increased solar radiation, increased temperature, and decreased humidity and soil moisture due to reduced microclimate buffering</w:t>
+      </w:r>
+      <w:r>
+        <w:t xml:space="preserve"> </w:t>
+      </w:r>
+      <w:r>
+        <w:t xml:space="preserve">(Didham and Lawton 1999, Ewers and Banks-Leite 2013)</w:t>
+      </w:r>
+      <w:r>
+        <w:t xml:space="preserve">.</w:t>
       </w:r>
     </w:p>
     <w:p>
       <w:pPr>
         <w:numPr>
           <w:ilvl w:val="1"/>
-          <w:numId w:val="1004"/>
+          <w:numId w:val="1005"/>
         </w:numPr>
       </w:pPr>
       <w:r>
-        <w:t xml:space="preserve">The effects of drought could be more severe in fragments because of reduced microclimate buffering.</w:t>
+        <w:t xml:space="preserve">Trees near forest edges experience increased mortality after droughts compared to forest interiors</w:t>
+      </w:r>
+      <w:r>
+        <w:t xml:space="preserve"> </w:t>
+      </w:r>
+      <w:r>
+        <w:t xml:space="preserve">(Laurance et al. 2001, Schwartz et al. 2019)</w:t>
+      </w:r>
+      <w:r>
+        <w:t xml:space="preserve">.</w:t>
       </w:r>
     </w:p>
     <w:p>
       <w:pPr>
         <w:numPr>
           <w:ilvl w:val="1"/>
-          <w:numId w:val="1004"/>
+          <w:numId w:val="1005"/>
         </w:numPr>
       </w:pPr>
       <w:r>
-        <w:t xml:space="preserve">Alternatively, plants in fragmented habitats could be more resilient to drought because the individuals surviving in fragmented forests are already resilient in the face of a relatively dry and variable climate, even in non-drought years.</w:t>
-      </w:r>
-    </w:p>
-    <w:p>
-      <w:pPr>
-        <w:numPr>
-          <w:ilvl w:val="1"/>
-          <w:numId w:val="1004"/>
-        </w:numPr>
-      </w:pPr>
-      <w:r>
-        <w:t xml:space="preserve">Fragmentation affects plant size (in</w:t>
-      </w:r>
-      <w:r>
-        <w:t xml:space="preserve"> </w:t>
-      </w:r>
-      <w:r>
-        <w:rPr>
-          <w:i/>
-        </w:rPr>
-        <w:t xml:space="preserve">Heliconia</w:t>
-      </w:r>
-      <w:r>
-        <w:t xml:space="preserve"> </w:t>
-      </w:r>
-      <w:r>
-        <w:t xml:space="preserve">(Bruna and Oli 2005)</w:t>
-      </w:r>
-      <w:r>
-        <w:t xml:space="preserve"> </w:t>
-      </w:r>
-      <w:r>
-        <w:t xml:space="preserve">and trees</w:t>
-      </w:r>
-      <w:r>
-        <w:t xml:space="preserve"> </w:t>
-      </w:r>
-      <w:r>
-        <w:t xml:space="preserve">(Schwartz et al. 2019)</w:t>
-      </w:r>
-      <w:r>
-        <w:t xml:space="preserve">). Smaller/larger plants might be more susceptible to drought. So differential effects of drought in fragments and continuous forest could be due to an interaction between drought and plant size.</w:t>
-      </w:r>
-      <w:r>
-        <w:t xml:space="preserve"> </w:t>
+        <w:t xml:space="preserve">Increased mortality after droughts disproportionately affects large trees.</w:t>
       </w:r>
     </w:p>
     <w:p>
@@ -447,7 +762,75 @@
         </w:numPr>
       </w:pPr>
       <w:r>
-        <w:t xml:space="preserve">We investigated the effects of drought on the growth, survival, reproduction, and recruitment of an understory plant in an experimentally fragmented landscape.</w:t>
+        <w:t xml:space="preserve">Alternatively, plant individuals that are more susceptible to desiccation may not have survived fragmentation, resulting in populations in fragments which are more resilient to drought.</w:t>
+      </w:r>
+    </w:p>
+    <w:p>
+      <w:pPr>
+        <w:numPr>
+          <w:ilvl w:val="1"/>
+          <w:numId w:val="1006"/>
+        </w:numPr>
+        <w:pStyle w:val="Compact"/>
+      </w:pPr>
+      <w:r>
+        <w:t xml:space="preserve">(Betts et al. 2019)</w:t>
+      </w:r>
+      <w:r>
+        <w:t xml:space="preserve">.</w:t>
+      </w:r>
+    </w:p>
+    <w:p>
+      <w:pPr>
+        <w:numPr>
+          <w:ilvl w:val="0"/>
+          <w:numId w:val="1000"/>
+        </w:numPr>
+      </w:pPr>
+      <w:r>
+        <w:t xml:space="preserve">In addition to variation among vital rates, responses to drought and fragmentation could depend on life history stage or plant size. Large established adults could respond differently than seedlings. This is unknown because there are very few systems where we have data on entire life history in a climate change or fragmentation context.</w:t>
+      </w:r>
+    </w:p>
+    <w:p>
+      <w:pPr>
+        <w:numPr>
+          <w:ilvl w:val="1"/>
+          <w:numId w:val="1007"/>
+        </w:numPr>
+        <w:pStyle w:val="Compact"/>
+      </w:pPr>
+      <w:r>
+        <w:t xml:space="preserve">Fragmentation affects plant size (in</w:t>
+      </w:r>
+      <w:r>
+        <w:t xml:space="preserve"> </w:t>
+      </w:r>
+      <w:r>
+        <w:rPr>
+          <w:i/>
+        </w:rPr>
+        <w:t xml:space="preserve">Heliconia</w:t>
+      </w:r>
+      <w:r>
+        <w:t xml:space="preserve"> </w:t>
+      </w:r>
+      <w:r>
+        <w:t xml:space="preserve">(Bruna and Oli 2005)</w:t>
+      </w:r>
+      <w:r>
+        <w:t xml:space="preserve"> </w:t>
+      </w:r>
+      <w:r>
+        <w:t xml:space="preserve">and trees</w:t>
+      </w:r>
+      <w:r>
+        <w:t xml:space="preserve"> </w:t>
+      </w:r>
+      <w:r>
+        <w:t xml:space="preserve">(Schwartz et al. 2019)</w:t>
+      </w:r>
+      <w:r>
+        <w:t xml:space="preserve">). Smaller/larger plants might be more susceptible to drought. So differential effects of drought in fragments and continuous forest could be due to an interaction between drought and plant size.</w:t>
       </w:r>
     </w:p>
     <w:p>
@@ -458,16 +841,16 @@
         </w:numPr>
       </w:pPr>
       <w:r>
-        <w:t xml:space="preserve">Specifically, we want to know 1) Does drought have different impacts on plants in forest fragments compared to intact forest? 2) Do the magnitudes and directions of these effects differ among vital rates? 3) Do the effects of drought, fragmentation, and their interaction vary with plant size</w:t>
+        <w:t xml:space="preserve">We investigated the effects of drought on the growth, survival, reproduction, and recruitment of an understory plant in an experimentally fragmented landscape. Specifically, we want to know 1) Does drought increase or decrease the growth, survival, and fertility rates of plant populations in continuous forest? 2) Are the effects of drought on the vital rates of populations in fragments similar in direction and magnitude to those in continuous forest? 3) Are the effects of drought and fragmentation on vital rates consistent across life-history stages?</w:t>
       </w:r>
     </w:p>
     <w:p>
       <w:pPr>
         <w:pStyle w:val="Heading1"/>
       </w:pPr>
-      <w:bookmarkStart w:id="22" w:name="Xeb5a847ce42f4d1294b31b267f3d59d9a036f52"/>
-      <w:r>
-        <w:t xml:space="preserve">Notes for Introduction (first attempt at outline):</w:t>
+      <w:bookmarkStart w:id="22" w:name="methods"/>
+      <w:r>
+        <w:t xml:space="preserve">Methods</w:t>
       </w:r>
       <w:bookmarkEnd w:id="22"/>
     </w:p>
@@ -476,262 +859,87 @@
         <w:pStyle w:val="FirstParagraph"/>
       </w:pPr>
       <w:r>
-        <w:t xml:space="preserve">Habitat fragmentation is bad, pervasive, and getting worse</w:t>
-      </w:r>
-    </w:p>
-    <w:p>
-      <w:pPr>
-        <w:numPr>
-          <w:ilvl w:val="0"/>
-          <w:numId w:val="1005"/>
-        </w:numPr>
-      </w:pPr>
-      <w:r>
-        <w:t xml:space="preserve">stats about global land use change</w:t>
-      </w:r>
-      <w:r>
-        <w:t xml:space="preserve"> </w:t>
-      </w:r>
-    </w:p>
-    <w:p>
-      <w:pPr>
-        <w:numPr>
-          <w:ilvl w:val="0"/>
-          <w:numId w:val="1005"/>
-        </w:numPr>
-      </w:pPr>
-      <w:r>
-        <w:t xml:space="preserve">stats about amazon deforestation</w:t>
-      </w:r>
-      <w:r>
-        <w:t xml:space="preserve"> </w:t>
-      </w:r>
-      <w:r>
-        <w:t xml:space="preserve">(Malhi et al. 2008)</w:t>
-      </w:r>
-    </w:p>
-    <w:p>
-      <w:pPr>
-        <w:numPr>
-          <w:ilvl w:val="0"/>
-          <w:numId w:val="1005"/>
-        </w:numPr>
-      </w:pPr>
-      <w:r>
-        <w:t xml:space="preserve">stats about how much land is near an edge (refs in Schwartz et al and betts 2019)</w:t>
-      </w:r>
-    </w:p>
-    <w:p>
-      <w:pPr>
-        <w:numPr>
-          <w:ilvl w:val="0"/>
-          <w:numId w:val="1005"/>
-        </w:numPr>
-      </w:pPr>
-      <w:r>
-        <w:t xml:space="preserve">Why fragmentation bad</w:t>
-      </w:r>
-    </w:p>
-    <w:p>
-      <w:pPr>
-        <w:numPr>
-          <w:ilvl w:val="1"/>
-          <w:numId w:val="1006"/>
-        </w:numPr>
-      </w:pPr>
-      <w:r>
-        <w:t xml:space="preserve">microclimate changes</w:t>
-      </w:r>
-      <w:r>
-        <w:t xml:space="preserve"> </w:t>
-      </w:r>
-      <w:r>
-        <w:t xml:space="preserve">(Ewers and Banks-Leite 2013)</w:t>
-      </w:r>
-    </w:p>
-    <w:p>
-      <w:pPr>
-        <w:numPr>
-          <w:ilvl w:val="1"/>
-          <w:numId w:val="1006"/>
-        </w:numPr>
-      </w:pPr>
-      <w:r>
-        <w:t xml:space="preserve">metapopulation and connectivity stuff (necessary?)</w:t>
-      </w:r>
-    </w:p>
-    <w:p>
-      <w:pPr>
-        <w:numPr>
-          <w:ilvl w:val="0"/>
-          <w:numId w:val="1005"/>
-        </w:numPr>
-      </w:pPr>
-      <w:r>
-        <w:t xml:space="preserve">Plants in the tropics are less well adapted to fragmentation because lack of historical distrubance and less variable climate</w:t>
-      </w:r>
-      <w:r>
-        <w:t xml:space="preserve"> </w:t>
-      </w:r>
-      <w:r>
-        <w:t xml:space="preserve">(Betts et al. 2019)</w:t>
+        <w:rPr>
+          <w:i/>
+        </w:rPr>
+        <w:t xml:space="preserve">Heliconia acuminata</w:t>
+      </w:r>
+      <w:r>
+        <w:t xml:space="preserve"> </w:t>
+      </w:r>
+      <w:r>
+        <w:t xml:space="preserve">(Heliconiaceae) is a perennial, self-incompatible understory monocot native to the nonflooded rainforests of central Amazonia.</w:t>
+      </w:r>
+      <w:r>
+        <w:t xml:space="preserve"> </w:t>
+      </w:r>
+      <w:r>
+        <w:rPr>
+          <w:i/>
+        </w:rPr>
+        <w:t xml:space="preserve">Heliconia</w:t>
+      </w:r>
+      <w:r>
+        <w:t xml:space="preserve"> </w:t>
+      </w:r>
+      <w:r>
+        <w:t xml:space="preserve">are rhizomatious, but clonal reproduction via underground runners is rare in</w:t>
+      </w:r>
+      <w:r>
+        <w:t xml:space="preserve"> </w:t>
+      </w:r>
+      <w:r>
+        <w:rPr>
+          <w:i/>
+        </w:rPr>
+        <w:t xml:space="preserve">H. acuminata</w:t>
+      </w:r>
+      <w:r>
+        <w:t xml:space="preserve">, unlike other congeners</w:t>
+      </w:r>
+      <w:r>
+        <w:t xml:space="preserve"> </w:t>
+      </w:r>
+      <w:r>
+        <w:t xml:space="preserve">(Bruna et al. 2004)</w:t>
+      </w:r>
+      <w:r>
+        <w:t xml:space="preserve">. Vegetative shoots grow from the rhizome as well as one or more flowering shoots when plants reproduce. Each flowering shoot has a single inflorescence of 20–25 flowers</w:t>
+      </w:r>
+      <w:r>
+        <w:t xml:space="preserve"> </w:t>
+      </w:r>
+      <w:r>
+        <w:t xml:space="preserve">(Bruna and Kress 2002)</w:t>
+      </w:r>
+      <w:r>
+        <w:t xml:space="preserve">. Flowers are pollinated nearly exclusively by two species of hummingbirds at this site</w:t>
+      </w:r>
+      <w:r>
+        <w:t xml:space="preserve"> </w:t>
+      </w:r>
+      <w:r>
+        <w:t xml:space="preserve">. Pollinated ovaries develop into fleshy fruits containing a maximum of 3 seeds which are dispersed exclusively by birds</w:t>
+      </w:r>
+      <w:r>
+        <w:t xml:space="preserve"> </w:t>
+      </w:r>
+      <w:r>
+        <w:t xml:space="preserve">(Uriarte et al. 2011, Bruna 2014)</w:t>
+      </w:r>
+      <w:r>
+        <w:t xml:space="preserve">.</w:t>
       </w:r>
     </w:p>
     <w:p>
       <w:pPr>
         <w:pStyle w:val="Heading2"/>
       </w:pPr>
-      <w:bookmarkStart w:id="23" w:name="climate-change-and-drought"/>
-      <w:r>
-        <w:t xml:space="preserve">Climate change and drought</w:t>
+      <w:bookmarkStart w:id="23" w:name="site"/>
+      <w:r>
+        <w:t xml:space="preserve">Site</w:t>
       </w:r>
       <w:bookmarkEnd w:id="23"/>
-    </w:p>
-    <w:p>
-      <w:pPr>
-        <w:numPr>
-          <w:ilvl w:val="0"/>
-          <w:numId w:val="1007"/>
-        </w:numPr>
-      </w:pPr>
-      <w:r>
-        <w:t xml:space="preserve">The northern Amazon has been experiencing a drying trend since the mid 1970s and ensemble climate models predict substantial decreases in dry season precipitation in southern Amazonia for the 21st century</w:t>
-      </w:r>
-      <w:r>
-        <w:t xml:space="preserve"> </w:t>
-      </w:r>
-      <w:r>
-        <w:t xml:space="preserve">(Malhi et al. 2008)</w:t>
-      </w:r>
-      <w:r>
-        <w:t xml:space="preserve">.</w:t>
-      </w:r>
-    </w:p>
-    <w:p>
-      <w:pPr>
-        <w:numPr>
-          <w:ilvl w:val="0"/>
-          <w:numId w:val="1007"/>
-        </w:numPr>
-      </w:pPr>
-      <w:r>
-        <w:t xml:space="preserve">The El Niño–Southern Oscillation (ENSO) reduces wet-season rainfall in the Amazon</w:t>
-      </w:r>
-      <w:r>
-        <w:t xml:space="preserve"> </w:t>
-      </w:r>
-      <w:r>
-        <w:t xml:space="preserve">. ENSO-induced droughts are predicted to increase in frequency and severity.</w:t>
-      </w:r>
-      <w:r>
-        <w:t xml:space="preserve"> </w:t>
-      </w:r>
-      <w:r>
-        <w:t xml:space="preserve">(Cai et al. 2014)</w:t>
-      </w:r>
-      <w:r>
-        <w:t xml:space="preserve">.</w:t>
-      </w:r>
-    </w:p>
-    <w:p>
-      <w:pPr>
-        <w:numPr>
-          <w:ilvl w:val="0"/>
-          <w:numId w:val="1007"/>
-        </w:numPr>
-      </w:pPr>
-      <w:r>
-        <w:t xml:space="preserve">Also sea surface temperature related drought. Warming of north Atlantic results longer and more intense dry season in southern and eastern Amazonia</w:t>
-      </w:r>
-      <w:r>
-        <w:t xml:space="preserve"> </w:t>
-      </w:r>
-      <w:r>
-        <w:t xml:space="preserve">(Malhi et al. 2008, Phillips et al. 2009)</w:t>
-      </w:r>
-    </w:p>
-    <w:p>
-      <w:pPr>
-        <w:numPr>
-          <w:ilvl w:val="0"/>
-          <w:numId w:val="1007"/>
-        </w:numPr>
-      </w:pPr>
-      <w:r>
-        <w:t xml:space="preserve">drought effects on plant vital rates</w:t>
-      </w:r>
-    </w:p>
-    <w:p>
-      <w:pPr>
-        <w:numPr>
-          <w:ilvl w:val="0"/>
-          <w:numId w:val="1007"/>
-        </w:numPr>
-      </w:pPr>
-      <w:r>
-        <w:t xml:space="preserve">1997 ENSO drought</w:t>
-      </w:r>
-      <w:r>
-        <w:t xml:space="preserve"> </w:t>
-      </w:r>
-      <w:r>
-        <w:t xml:space="preserve">(Williamson et al. 2000)</w:t>
-      </w:r>
-    </w:p>
-    <w:p>
-      <w:pPr>
-        <w:numPr>
-          <w:ilvl w:val="0"/>
-          <w:numId w:val="1007"/>
-        </w:numPr>
-      </w:pPr>
-      <w:r>
-        <w:t xml:space="preserve">2005 ENSO drought</w:t>
-      </w:r>
-      <w:r>
-        <w:t xml:space="preserve"> </w:t>
-      </w:r>
-      <w:r>
-        <w:t xml:space="preserve">(Marengo et al. 2008, Phillips et al. 2009)</w:t>
-      </w:r>
-    </w:p>
-    <w:p>
-      <w:pPr>
-        <w:numPr>
-          <w:ilvl w:val="0"/>
-          <w:numId w:val="1007"/>
-        </w:numPr>
-      </w:pPr>
-      <w:r>
-        <w:t xml:space="preserve">2010 drought</w:t>
-      </w:r>
-      <w:r>
-        <w:t xml:space="preserve"> </w:t>
-      </w:r>
-      <w:r>
-        <w:t xml:space="preserve">(Lewis et al. 2011)</w:t>
-      </w:r>
-    </w:p>
-    <w:p>
-      <w:pPr>
-        <w:numPr>
-          <w:ilvl w:val="0"/>
-          <w:numId w:val="1007"/>
-        </w:numPr>
-      </w:pPr>
-      <w:r>
-        <w:t xml:space="preserve">(Zeng et al. 2008)</w:t>
-      </w:r>
-    </w:p>
-    <w:p>
-      <w:pPr>
-        <w:pStyle w:val="Heading2"/>
-      </w:pPr>
-      <w:bookmarkStart w:id="24" w:name="interactions"/>
-      <w:r>
-        <w:t xml:space="preserve">Interactions</w:t>
-      </w:r>
-      <w:bookmarkEnd w:id="24"/>
     </w:p>
     <w:p>
       <w:pPr>
@@ -741,7 +949,16 @@
         </w:numPr>
       </w:pPr>
       <w:r>
-        <w:t xml:space="preserve">However, our understanding of how climate change and habitat fragmentation might interact to impact organisms is limited.</w:t>
+        <w:t xml:space="preserve">All field data were collected at the Biological Dynamics of Forest Fragments Project (BDFFP)—a long term experimental site located about 80km north of Manaus (2º30’ S, 60ºW)</w:t>
+      </w:r>
+      <w:r>
+        <w:t xml:space="preserve"> </w:t>
+      </w:r>
+      <w:r>
+        <w:t xml:space="preserve">(Bierregaard, et al. 1992, Laurance et al. 2002, 2011)</w:t>
+      </w:r>
+      <w:r>
+        <w:t xml:space="preserve">. The experimental plots are located in BDFFP reserves in nonflooded tropical lowland rainforest with nutrient-poor, well-draining, xanthic ferrosols.</w:t>
       </w:r>
     </w:p>
     <w:p>
@@ -752,13 +969,7 @@
         </w:numPr>
       </w:pPr>
       <w:r>
-        <w:t xml:space="preserve">(Schwartz et al. 2019)</w:t>
-      </w:r>
-      <w:r>
-        <w:t xml:space="preserve"> </w:t>
-      </w:r>
-      <w:r>
-        <w:t xml:space="preserve">(mention how tree size classes affected differently, but we don’t know if this is also true for understory herbaceous plants.</w:t>
+        <w:t xml:space="preserve">Something about seasonality</w:t>
       </w:r>
     </w:p>
     <w:p>
@@ -766,271 +977,6 @@
         <w:numPr>
           <w:ilvl w:val="0"/>
           <w:numId w:val="1008"/>
-        </w:numPr>
-      </w:pPr>
-      <w:r>
-        <w:t xml:space="preserve">(Malhi et al. 2008)</w:t>
-      </w:r>
-    </w:p>
-    <w:p>
-      <w:pPr>
-        <w:numPr>
-          <w:ilvl w:val="0"/>
-          <w:numId w:val="1008"/>
-        </w:numPr>
-      </w:pPr>
-      <w:r>
-        <w:t xml:space="preserve">The 1997–1998 ENSO drought caused greater tree mortality and increased leaf litter fall in experimentally fragmented forests compared to intact forest in the Amazon</w:t>
-      </w:r>
-      <w:r>
-        <w:t xml:space="preserve"> </w:t>
-      </w:r>
-      <w:r>
-        <w:t xml:space="preserve">(Laurance and Williamson 2001)</w:t>
-      </w:r>
-      <w:r>
-        <w:t xml:space="preserve">.</w:t>
-      </w:r>
-    </w:p>
-    <w:p>
-      <w:pPr>
-        <w:numPr>
-          <w:ilvl w:val="0"/>
-          <w:numId w:val="1008"/>
-        </w:numPr>
-      </w:pPr>
-      <w:r>
-        <w:t xml:space="preserve">Furthermore, the interactive effects of fragmentation and drought may be difficult to detect in long-lived species (e.g. Heliconia) [bruna paper that shows growth is reduced after 10 years slightly, but impacts reproduction]</w:t>
-      </w:r>
-    </w:p>
-    <w:p>
-      <w:pPr>
-        <w:pStyle w:val="Heading2"/>
-      </w:pPr>
-      <w:bookmarkStart w:id="25" w:name="this-experiment"/>
-      <w:r>
-        <w:t xml:space="preserve">This experiment</w:t>
-      </w:r>
-      <w:bookmarkEnd w:id="25"/>
-    </w:p>
-    <w:p>
-      <w:pPr>
-        <w:numPr>
-          <w:ilvl w:val="0"/>
-          <w:numId w:val="1009"/>
-        </w:numPr>
-      </w:pPr>
-      <w:r>
-        <w:t xml:space="preserve">The</w:t>
-      </w:r>
-      <w:r>
-        <w:t xml:space="preserve"> </w:t>
-      </w:r>
-      <w:r>
-        <w:t xml:space="preserve">“</w:t>
-      </w:r>
-      <w:r>
-        <w:t xml:space="preserve">fragmentation drought hypothesis</w:t>
-      </w:r>
-      <w:r>
-        <w:t xml:space="preserve">”</w:t>
-      </w:r>
-      <w:r>
-        <w:t xml:space="preserve"> </w:t>
-      </w:r>
-      <w:r>
-        <w:t xml:space="preserve">expects drought to have stronger impacts on forest fragments because of reduced microclimate buffering. Under this hypothesis we would expect drought to reduce growth, survival, reproduction and recruitment more in fragmented landscapes compared to intact forest.</w:t>
-      </w:r>
-    </w:p>
-    <w:p>
-      <w:pPr>
-        <w:numPr>
-          <w:ilvl w:val="0"/>
-          <w:numId w:val="1009"/>
-        </w:numPr>
-      </w:pPr>
-      <w:r>
-        <w:t xml:space="preserve">It’s also possible that plants in fragments have already been filtered such that the survivors are already adapted to more variable and desiccating conditions associated with forest edges</w:t>
-      </w:r>
-      <w:r>
-        <w:t xml:space="preserve"> </w:t>
-      </w:r>
-      <w:r>
-        <w:t xml:space="preserve">(Schwartz et al. 2019)</w:t>
-      </w:r>
-      <w:r>
-        <w:t xml:space="preserve">. This may result in drought having a less noticeable impact on plants in fragments, although we would expect fragmentation to still have an impact on survival, growth, and reproduction.</w:t>
-      </w:r>
-    </w:p>
-    <w:p>
-      <w:pPr>
-        <w:numPr>
-          <w:ilvl w:val="0"/>
-          <w:numId w:val="1009"/>
-        </w:numPr>
-      </w:pPr>
-      <w:r>
-        <w:t xml:space="preserve">We set out to answer the following questions: 1) Does drought have different impacts on plants in forest fragments compared to intact forest? 2) Do the magnitudes and directions of these effects differ among vital rates? 3) Do the effects of drought, fragmentation, and their interaction vary with plant size</w:t>
-      </w:r>
-      <w:r>
-        <w:t xml:space="preserve"> </w:t>
-      </w:r>
-      <w:r>
-        <w:t xml:space="preserve">(Tredennick et al. 2018)</w:t>
-      </w:r>
-      <w:r>
-        <w:t xml:space="preserve"> </w:t>
-      </w:r>
-      <w:r>
-        <w:t xml:space="preserve"> </w:t>
-      </w:r>
-      <w:r>
-        <w:t xml:space="preserve">?</w:t>
-      </w:r>
-    </w:p>
-    <w:p>
-      <w:pPr>
-        <w:pStyle w:val="Heading1"/>
-      </w:pPr>
-      <w:bookmarkStart w:id="26" w:name="background"/>
-      <w:r>
-        <w:t xml:space="preserve">Background</w:t>
-      </w:r>
-      <w:bookmarkEnd w:id="26"/>
-    </w:p>
-    <w:p>
-      <w:pPr>
-        <w:pStyle w:val="Heading1"/>
-      </w:pPr>
-      <w:bookmarkStart w:id="27" w:name="methods"/>
-      <w:r>
-        <w:t xml:space="preserve">Methods</w:t>
-      </w:r>
-      <w:bookmarkEnd w:id="27"/>
-    </w:p>
-    <w:p>
-      <w:pPr>
-        <w:pStyle w:val="FirstParagraph"/>
-      </w:pPr>
-      <w:r>
-        <w:rPr>
-          <w:i/>
-        </w:rPr>
-        <w:t xml:space="preserve">Heliconia acuminata</w:t>
-      </w:r>
-      <w:r>
-        <w:t xml:space="preserve"> </w:t>
-      </w:r>
-      <w:r>
-        <w:t xml:space="preserve">(Heliconiaceae) is a perennial, self-incompatible understory monocot native to the nonflooded rainforests of central Amazonia.</w:t>
-      </w:r>
-      <w:r>
-        <w:t xml:space="preserve"> </w:t>
-      </w:r>
-      <w:r>
-        <w:rPr>
-          <w:i/>
-        </w:rPr>
-        <w:t xml:space="preserve">Heliconia</w:t>
-      </w:r>
-      <w:r>
-        <w:t xml:space="preserve"> </w:t>
-      </w:r>
-      <w:r>
-        <w:t xml:space="preserve">are rhizomatious, but clonal reproduction via underground runners is rare in</w:t>
-      </w:r>
-      <w:r>
-        <w:t xml:space="preserve"> </w:t>
-      </w:r>
-      <w:r>
-        <w:rPr>
-          <w:i/>
-        </w:rPr>
-        <w:t xml:space="preserve">H. acuminata</w:t>
-      </w:r>
-      <w:r>
-        <w:t xml:space="preserve">, unlike other congeners</w:t>
-      </w:r>
-      <w:r>
-        <w:t xml:space="preserve"> </w:t>
-      </w:r>
-      <w:r>
-        <w:t xml:space="preserve">(Bruna et al. 2004)</w:t>
-      </w:r>
-      <w:r>
-        <w:t xml:space="preserve">. Vegetative shoots grow from the rhizome as well as one or more flowering shoots when plants reproduce. Each flowering shoot has a single inflorescence of 20–25 flowers</w:t>
-      </w:r>
-      <w:r>
-        <w:t xml:space="preserve"> </w:t>
-      </w:r>
-      <w:r>
-        <w:t xml:space="preserve">(Bruna and Kress 2002)</w:t>
-      </w:r>
-      <w:r>
-        <w:t xml:space="preserve">. Flowers are pollinated nearly exclusively by two species of hummingbirds at this site</w:t>
-      </w:r>
-      <w:r>
-        <w:t xml:space="preserve"> </w:t>
-      </w:r>
-      <w:r>
-        <w:t xml:space="preserve">. Pollinated ovaries develop into fleshy fruits containing a maximum of 3 seeds which are dispersed exclusively by birds</w:t>
-      </w:r>
-      <w:r>
-        <w:t xml:space="preserve"> </w:t>
-      </w:r>
-      <w:r>
-        <w:t xml:space="preserve">(Uriarte et al. 2011, Bruna 2014)</w:t>
-      </w:r>
-      <w:r>
-        <w:t xml:space="preserve">.</w:t>
-      </w:r>
-    </w:p>
-    <w:p>
-      <w:pPr>
-        <w:pStyle w:val="Heading2"/>
-      </w:pPr>
-      <w:bookmarkStart w:id="28" w:name="site"/>
-      <w:r>
-        <w:t xml:space="preserve">Site</w:t>
-      </w:r>
-      <w:bookmarkEnd w:id="28"/>
-    </w:p>
-    <w:p>
-      <w:pPr>
-        <w:numPr>
-          <w:ilvl w:val="0"/>
-          <w:numId w:val="1010"/>
-        </w:numPr>
-      </w:pPr>
-      <w:r>
-        <w:t xml:space="preserve">All field data were collected at the Biological Dynamics of Forest Fragments Project (BDFFP)—a long term experimental site located about 80km north of Manaus (2º30’ S, 60ºW)</w:t>
-      </w:r>
-      <w:r>
-        <w:t xml:space="preserve"> </w:t>
-      </w:r>
-      <w:r>
-        <w:t xml:space="preserve">(Bierregaard, et al. 1992, Laurance et al. 2002, 2011)</w:t>
-      </w:r>
-      <w:r>
-        <w:t xml:space="preserve">. The experimental plots are located in BDFFP reserves in nonflooded tropical lowland rainforest with nutrient-poor, well-draining, xanthic ferrosols.</w:t>
-      </w:r>
-    </w:p>
-    <w:p>
-      <w:pPr>
-        <w:numPr>
-          <w:ilvl w:val="0"/>
-          <w:numId w:val="1010"/>
-        </w:numPr>
-      </w:pPr>
-      <w:r>
-        <w:t xml:space="preserve">Something about seasonality</w:t>
-      </w:r>
-    </w:p>
-    <w:p>
-      <w:pPr>
-        <w:numPr>
-          <w:ilvl w:val="0"/>
-          <w:numId w:val="1010"/>
         </w:numPr>
       </w:pPr>
       <w:r>
@@ -1082,41 +1028,49 @@
       <w:pPr>
         <w:pStyle w:val="Heading1"/>
       </w:pPr>
-      <w:bookmarkStart w:id="29" w:name="results"/>
+      <w:bookmarkStart w:id="24" w:name="results"/>
       <w:r>
         <w:t xml:space="preserve">Results</w:t>
       </w:r>
-      <w:bookmarkEnd w:id="29"/>
+      <w:bookmarkEnd w:id="24"/>
     </w:p>
     <w:p>
       <w:pPr>
         <w:pStyle w:val="Heading1"/>
       </w:pPr>
-      <w:bookmarkStart w:id="30" w:name="discussion"/>
+      <w:bookmarkStart w:id="25" w:name="discussion"/>
       <w:r>
         <w:t xml:space="preserve">Discussion</w:t>
       </w:r>
-      <w:bookmarkEnd w:id="30"/>
+      <w:bookmarkEnd w:id="25"/>
+    </w:p>
+    <w:p>
+      <w:pPr>
+        <w:pStyle w:val="FirstParagraph"/>
+      </w:pPr>
+      <w:r>
+        <w:t xml:space="preserve">metapopulation dynamics stuff goes here.</w:t>
+      </w:r>
     </w:p>
     <w:p>
       <w:pPr>
         <w:pStyle w:val="Heading1"/>
       </w:pPr>
-      <w:bookmarkStart w:id="31" w:name="conclusion"/>
+      <w:bookmarkStart w:id="26" w:name="conclusion"/>
       <w:r>
         <w:t xml:space="preserve">Conclusion</w:t>
       </w:r>
-      <w:bookmarkEnd w:id="31"/>
+      <w:bookmarkEnd w:id="26"/>
     </w:p>
     <w:p>
       <w:pPr>
         <w:pStyle w:val="Heading1"/>
       </w:pPr>
-      <w:bookmarkStart w:id="32" w:name="acknowledgments"/>
+      <w:bookmarkStart w:id="27" w:name="acknowledgments"/>
       <w:r>
         <w:t xml:space="preserve">Acknowledgments</w:t>
       </w:r>
-      <w:bookmarkEnd w:id="32"/>
+      <w:bookmarkEnd w:id="27"/>
     </w:p>
     <w:p>
       <w:pPr>
@@ -1154,14 +1108,14 @@
       <w:pPr>
         <w:pStyle w:val="Heading1"/>
       </w:pPr>
-      <w:bookmarkStart w:id="33" w:name="references"/>
+      <w:bookmarkStart w:id="28" w:name="references"/>
       <w:r>
         <w:t xml:space="preserve">References</w:t>
       </w:r>
-      <w:bookmarkEnd w:id="33"/>
-    </w:p>
-    <w:bookmarkStart w:id="54" w:name="refs"/>
-    <w:bookmarkStart w:id="34" w:name="ref-betts2019"/>
+      <w:bookmarkEnd w:id="28"/>
+    </w:p>
+    <w:bookmarkStart w:id="55" w:name="refs"/>
+    <w:bookmarkStart w:id="29" w:name="ref-betts2019"/>
     <w:p>
       <w:pPr>
         <w:pStyle w:val="Bibliography"/>
@@ -1170,149 +1124,199 @@
         <w:t xml:space="preserve">Betts, M., C. Wolf, M. Pfeifer, C. Banks-Leite, V. Arroyo-Rodríguez, D. Ribeiro, J. Barlow, F. Eigenbrod, D. Faria, R. Fletcher, A. Hadley, J. Hawes, R. Holt, B. Klingbeil, U. Kormann, L. Lens, T. Levi, G. Medina-Rangel, S. Melles, D. Mezger, J. Morante-Filho, C. Orme, C. Peres, B. Phalan, A. Pidgeon, H. Possingham, W. Ripple, E. Slade, E. Somarriba, J. Tobias, J. Tylianakis, J. Urbina-Cardona, J. Valente, J. Watling, K. Wells, O. Wearn, E. Wood, R. Young, and R. Ewers. 2019. Extinction filters mediate the global effects of habitat fragmentation on animals. Science 366:1236–1239.</w:t>
       </w:r>
     </w:p>
+    <w:bookmarkEnd w:id="29"/>
+    <w:bookmarkStart w:id="30" w:name="ref-bierregaard1992"/>
+    <w:p>
+      <w:pPr>
+        <w:pStyle w:val="Bibliography"/>
+      </w:pPr>
+      <w:r>
+        <w:t xml:space="preserve">Bierregaard, R., T. Lovejoy, V. Kapos, and R. Hutchings. 1992. The biological dynamics of tropical rainforest fragments. BioScience 42:859–866.</w:t>
+      </w:r>
+    </w:p>
+    <w:bookmarkEnd w:id="30"/>
+    <w:bookmarkStart w:id="31" w:name="ref-brunaHeliconiaAcuminataSeed2014"/>
+    <w:p>
+      <w:pPr>
+        <w:pStyle w:val="Bibliography"/>
+      </w:pPr>
+      <w:r>
+        <w:t xml:space="preserve">Bruna, E. 2014.</w:t>
+      </w:r>
+      <w:r>
+        <w:t xml:space="preserve"> </w:t>
+      </w:r>
+      <w:r>
+        <w:rPr>
+          <w:i/>
+        </w:rPr>
+        <w:t xml:space="preserve">Heliconia acuminata</w:t>
+      </w:r>
+      <w:r>
+        <w:t xml:space="preserve"> </w:t>
+      </w:r>
+      <w:r>
+        <w:t xml:space="preserve">seed set (seeds per fruit).</w:t>
+      </w:r>
+    </w:p>
+    <w:bookmarkEnd w:id="31"/>
+    <w:bookmarkStart w:id="32" w:name="ref-bruna2002"/>
+    <w:p>
+      <w:pPr>
+        <w:pStyle w:val="Bibliography"/>
+      </w:pPr>
+      <w:r>
+        <w:t xml:space="preserve">Bruna, E., and W. Kress. 2002. Habitat fragmentation and the demographic structure of an amazonian understory herb (heliconia acuminata). Conservation Biology 16:1256–1266.</w:t>
+      </w:r>
+    </w:p>
+    <w:bookmarkEnd w:id="32"/>
+    <w:bookmarkStart w:id="33" w:name="ref-bruna2004"/>
+    <w:p>
+      <w:pPr>
+        <w:pStyle w:val="Bibliography"/>
+      </w:pPr>
+      <w:r>
+        <w:t xml:space="preserve">Bruna, E., W. Kress, F. Marques, and O. Silva. 2004. Heliconia acuminata reproductive success is independent of local floral density. Acta Amazonica 34:467–471.</w:t>
+      </w:r>
+    </w:p>
+    <w:bookmarkEnd w:id="33"/>
+    <w:bookmarkStart w:id="34" w:name="ref-brunaDemographicEffectsHabitat2005"/>
+    <w:p>
+      <w:pPr>
+        <w:pStyle w:val="Bibliography"/>
+      </w:pPr>
+      <w:r>
+        <w:t xml:space="preserve">Bruna, E., and M. Oli. 2005. Demographic effects of habitat fragmentation on a tropical herb: Life-table response experiments. Ecology 86:1816–1824.</w:t>
+      </w:r>
+    </w:p>
     <w:bookmarkEnd w:id="34"/>
-    <w:bookmarkStart w:id="35" w:name="ref-bierregaard1992"/>
+    <w:bookmarkStart w:id="35" w:name="ref-caiIncreasingFrequencyExtreme2014"/>
     <w:p>
       <w:pPr>
         <w:pStyle w:val="Bibliography"/>
       </w:pPr>
       <w:r>
-        <w:t xml:space="preserve">Bierregaard, R., T. Lovejoy, V. Kapos, and R. Hutchings. 1992. The biological dynamics of tropical rainforest fragments. BioScience 42:859–866.</w:t>
+        <w:t xml:space="preserve">Cai, W., S. Borlace, M. Lengaigne, P. van Rensch, M. Collins, G. Vecchi, A. Timmermann, A. Santoso, M. McPhaden, L. Wu, M. England, G. Wang, E. Guilyardi, and F. Jin. 2014. Increasing frequency of extreme el niño events due to greenhouse warming. Nature Climate Change 4:111–116.</w:t>
       </w:r>
     </w:p>
     <w:bookmarkEnd w:id="35"/>
-    <w:bookmarkStart w:id="36" w:name="ref-brunaHeliconiaAcuminataSeed2014"/>
+    <w:bookmarkStart w:id="36" w:name="ref-croneHowPlantEcologists2011"/>
     <w:p>
       <w:pPr>
         <w:pStyle w:val="Bibliography"/>
       </w:pPr>
       <w:r>
-        <w:t xml:space="preserve">Bruna, E. 2014.</w:t>
-      </w:r>
-      <w:r>
-        <w:t xml:space="preserve"> </w:t>
-      </w:r>
-      <w:r>
-        <w:rPr>
-          <w:i/>
-        </w:rPr>
-        <w:t xml:space="preserve">Heliconia acuminata</w:t>
-      </w:r>
-      <w:r>
-        <w:t xml:space="preserve"> </w:t>
-      </w:r>
-      <w:r>
-        <w:t xml:space="preserve">seed set (seeds per fruit).</w:t>
+        <w:t xml:space="preserve">Crone, E. E., E. S. Menges, M. M. Ellis, T. Bell, P. Bierzychudek, J. Ehrlen, T. N. Kaye, T. M. Knight, P. Lesica, W. F. Morris, G. Oostermeijer, P. F. Quintana-Ascencio, A. Stanley, T. Ticktin, T. Valverde, and J. L. Williams. 2011. How do plant ecologists use matrix population models? Ecology Letters 14:1–8.</w:t>
       </w:r>
     </w:p>
     <w:bookmarkEnd w:id="36"/>
-    <w:bookmarkStart w:id="37" w:name="ref-bruna2002"/>
+    <w:bookmarkStart w:id="37" w:name="ref-didhamEdgeStructureDetermines1999"/>
     <w:p>
       <w:pPr>
         <w:pStyle w:val="Bibliography"/>
       </w:pPr>
       <w:r>
-        <w:t xml:space="preserve">Bruna, E., and W. Kress. 2002. Habitat fragmentation and the demographic structure of an amazonian understory herb (heliconia acuminata). Conservation Biology 16:1256–1266.</w:t>
+        <w:t xml:space="preserve">Didham, R., and J. Lawton. 1999. Edge structure determines the magnitude of changes in microclimate and vegetation structure in tropical forest fragments1. Biotropica 31:17–30.</w:t>
       </w:r>
     </w:p>
     <w:bookmarkEnd w:id="37"/>
-    <w:bookmarkStart w:id="38" w:name="ref-bruna2004"/>
+    <w:bookmarkStart w:id="38" w:name="X2c0574c19ecb88ad79c97e711ad3aa776095451"/>
     <w:p>
       <w:pPr>
         <w:pStyle w:val="Bibliography"/>
       </w:pPr>
       <w:r>
-        <w:t xml:space="preserve">Bruna, E., W. Kress, F. Marques, and O. Silva. 2004. Heliconia acuminata reproductive success is independent of local floral density. Acta Amazonica 34:467–471.</w:t>
+        <w:t xml:space="preserve">Ewers, R., and C. Banks-Leite. 2013. Fragmentation impairs the microclimate buffering effect of tropical forests. PLoS ONE 8:e58093.</w:t>
       </w:r>
     </w:p>
     <w:bookmarkEnd w:id="38"/>
-    <w:bookmarkStart w:id="39" w:name="ref-brunaDemographicEffectsHabitat2005"/>
+    <w:bookmarkStart w:id="39" w:name="ref-forner2020"/>
     <w:p>
       <w:pPr>
         <w:pStyle w:val="Bibliography"/>
       </w:pPr>
       <w:r>
-        <w:t xml:space="preserve">Bruna, E., and M. Oli. 2005. Demographic effects of habitat fragmentation on a tropical herb: Life-table response experiments. Ecology 86:1816–1824.</w:t>
+        <w:t xml:space="preserve">Forner, A., T. Morán-López, D. Flores-Rentería, I. Aranda, and F. Valladares. 2020. Fragmentation reduces severe drought impacts on tree functioning in holm oak forests. Environmental and Experimental Botany 173:104001.</w:t>
       </w:r>
     </w:p>
     <w:bookmarkEnd w:id="39"/>
-    <w:bookmarkStart w:id="40" w:name="ref-caiIncreasingFrequencyExtreme2014"/>
+    <w:bookmarkStart w:id="40" w:name="ref-haddadHabitatFragmentationIts2015"/>
     <w:p>
       <w:pPr>
         <w:pStyle w:val="Bibliography"/>
       </w:pPr>
       <w:r>
-        <w:t xml:space="preserve">Cai, W., S. Borlace, M. Lengaigne, P. van Rensch, M. Collins, G. Vecchi, A. Timmermann, A. Santoso, M. McPhaden, L. Wu, M. England, G. Wang, E. Guilyardi, and F. Jin. 2014. Increasing frequency of extreme el niño events due to greenhouse warming. Nature Climate Change 4:111–116.</w:t>
+        <w:t xml:space="preserve">Haddad, N. M., L. A. Brudvig, J. Clobert, K. F. Davies, A. Gonzalez, R. D. Holt, T. E. Lovejoy, J. O. Sexton, M. P. Austin, C. D. Collins, W. M. Cook, E. I. Damschen, R. M. Ewers, B. L. Foster, C. N. Jenkins, A. J. King, W. F. Laurance, D. J. Levey, C. R. Margules, B. A. Melbourne, A. O. Nicholls, J. L. Orrock, D.-X. Song, and J. R. Townshend. 2015. Habitat fragmentation and its lasting impact on Earth’s ecosystems. Science Advances 1:e1500052.</w:t>
       </w:r>
     </w:p>
     <w:bookmarkEnd w:id="40"/>
-    <w:bookmarkStart w:id="41" w:name="X2c0574c19ecb88ad79c97e711ad3aa776095451"/>
+    <w:bookmarkStart w:id="41" w:name="ref-laurance2011"/>
     <w:p>
       <w:pPr>
         <w:pStyle w:val="Bibliography"/>
       </w:pPr>
       <w:r>
-        <w:t xml:space="preserve">Ewers, R., and C. Banks-Leite. 2013. Fragmentation impairs the microclimate buffering effect of tropical forests. PLoS ONE 8:e58093.</w:t>
+        <w:t xml:space="preserve">Laurance, W., J. Camargo, R. Luizão, S. Laurance, S. Pimm, E. Bruna, P. Stouffer, G. Bruce Williamson, J. Benítez-Malvido, H. Vasconcelos, K. Van Houtan, C. Zartman, S. Boyle, R. Didham, A. Andrade, and T. Lovejoy. 2011. The fate of amazonian forest fragments: A 32-year investigation. Biological Conservation 144:56–67.</w:t>
       </w:r>
     </w:p>
     <w:bookmarkEnd w:id="41"/>
-    <w:bookmarkStart w:id="42" w:name="ref-laurance2011"/>
+    <w:bookmarkStart w:id="42" w:name="ref-laurance2002"/>
     <w:p>
       <w:pPr>
         <w:pStyle w:val="Bibliography"/>
       </w:pPr>
       <w:r>
-        <w:t xml:space="preserve">Laurance, W., J. Camargo, R. Luizão, S. Laurance, S. Pimm, E. Bruna, P. Stouffer, G. Bruce Williamson, J. Benítez-Malvido, H. Vasconcelos, K. Van Houtan, C. Zartman, S. Boyle, R. Didham, A. Andrade, and T. Lovejoy. 2011. The fate of amazonian forest fragments: A 32-year investigation. Biological Conservation 144:56–67.</w:t>
+        <w:t xml:space="preserve">Laurance, W., T. Lovejoy, H. Vasconcelos, E. Bruna, R. Didham, P. Stouffer, C. Gascon, R. Bierregaard, S. Laurance, and E. Sampaio. 2002. Ecosystem decay of amazonian forest fragments: A 22-year investigation. Conservation Biology 16:605–618.</w:t>
       </w:r>
     </w:p>
     <w:bookmarkEnd w:id="42"/>
-    <w:bookmarkStart w:id="43" w:name="ref-laurance2002"/>
+    <w:bookmarkStart w:id="43" w:name="ref-lauranceEffectsStrongDrought2001"/>
     <w:p>
       <w:pPr>
         <w:pStyle w:val="Bibliography"/>
       </w:pPr>
       <w:r>
-        <w:t xml:space="preserve">Laurance, W., T. Lovejoy, H. Vasconcelos, E. Bruna, R. Didham, P. Stouffer, C. Gascon, R. Bierregaard, S. Laurance, and E. Sampaio. 2002. Ecosystem decay of amazonian forest fragments: A 22-year investigation. Conservation Biology 16:605–618.</w:t>
+        <w:t xml:space="preserve">Laurance, W., G. Williamson, P. Delamônica, A. Oliveira, T. Lovejoy, C. Gascon, and L. Pohl. 2001. Effects of a strong drought on amazonian forest fragments and edges. Journal of Tropical Ecology 17:771–785.</w:t>
       </w:r>
     </w:p>
     <w:bookmarkEnd w:id="43"/>
-    <w:bookmarkStart w:id="44" w:name="ref-laurancePositiveFeedbacksForest2001"/>
+    <w:bookmarkStart w:id="44" w:name="ref-lewis2010AmazonDrought2011"/>
     <w:p>
       <w:pPr>
         <w:pStyle w:val="Bibliography"/>
       </w:pPr>
       <w:r>
-        <w:t xml:space="preserve">Laurance, W., and G. Williamson. 2001. Positive feedbacks among forest fragmentation, drought, and climate change in the amazon. Conservation Biology 15:1529–1535.</w:t>
+        <w:t xml:space="preserve">Lewis, S., P. Brando, O. Phillips, G. van der Heijden, and D. Nepstad. 2011. The 2010 amazon drought. Science 331:554–554.</w:t>
       </w:r>
     </w:p>
     <w:bookmarkEnd w:id="44"/>
-    <w:bookmarkStart w:id="45" w:name="ref-lewis2010AmazonDrought2011"/>
+    <w:bookmarkStart w:id="45" w:name="ref-malhi2008"/>
     <w:p>
       <w:pPr>
         <w:pStyle w:val="Bibliography"/>
       </w:pPr>
       <w:r>
-        <w:t xml:space="preserve">Lewis, S., P. Brando, O. Phillips, G. van der Heijden, and D. Nepstad. 2011. The 2010 amazon drought. Science 331:554–554.</w:t>
+        <w:t xml:space="preserve">Malhi, Y., J. Roberts, R. Betts, T. Killeen, W. Li, and C. Nobre. 2008. Climate change, deforestation, and the fate of the amazon. Science 319:169–172.</w:t>
       </w:r>
     </w:p>
     <w:bookmarkEnd w:id="45"/>
-    <w:bookmarkStart w:id="46" w:name="ref-malhi2008"/>
+    <w:bookmarkStart w:id="46" w:name="ref-marengoDroughtAmazonia20052008"/>
     <w:p>
       <w:pPr>
         <w:pStyle w:val="Bibliography"/>
       </w:pPr>
       <w:r>
-        <w:t xml:space="preserve">Malhi, Y., J. Roberts, R. Betts, T. Killeen, W. Li, and C. Nobre. 2008. Climate change, deforestation, and the fate of the amazon. Science 319:169–172.</w:t>
+        <w:t xml:space="preserve">Marengo, J., C. Nobre, J. Tomasella, M. Oyama, G. Sampaio de Oliveira, R. de Oliveira, H. Camargo, L. Alves, and I. Brown. 2008. The drought of amazonia in 2005. Journal of Climate 21:495–516.</w:t>
       </w:r>
     </w:p>
     <w:bookmarkEnd w:id="46"/>
-    <w:bookmarkStart w:id="47" w:name="ref-marengoDroughtAmazonia20052008"/>
+    <w:bookmarkStart w:id="47" w:name="Xec6f0c7b84276cd7f17ea44629dea44269d3186"/>
     <w:p>
       <w:pPr>
         <w:pStyle w:val="Bibliography"/>
       </w:pPr>
       <w:r>
-        <w:t xml:space="preserve">Marengo, J., C. Nobre, J. Tomasella, M. Oyama, G. Sampaio de Oliveira, R. de Oliveira, H. Camargo, L. Alves, and I. Brown. 2008. The drought of amazonia in 2005. Journal of Climate 21:495–516.</w:t>
+        <w:t xml:space="preserve">Morris, W. F., and D. F. Doak. 2002. Quantitative conservation biology: Theory and practice of population viability analysis. Sinauer, Sunderland, MA.</w:t>
       </w:r>
     </w:p>
     <w:bookmarkEnd w:id="47"/>
@@ -1326,37 +1330,57 @@
       </w:r>
     </w:p>
     <w:bookmarkEnd w:id="48"/>
-    <w:bookmarkStart w:id="49" w:name="ref-schwartz2019"/>
+    <w:bookmarkStart w:id="49" w:name="Xcbee6c200d88516fc08087f948e2a00bd8858d1"/>
     <w:p>
       <w:pPr>
         <w:pStyle w:val="Bibliography"/>
       </w:pPr>
       <w:r>
+        <w:t xml:space="preserve">Salguero-Gomez, R., O. R. Jones, C. R. Archer, Y. M. Buckley, J. Che-Castaldo, H. Caswell, D. Hodgson, A. Scheuerlein, D. A. Conde, E. Brinks, H. de Buhr, C. Farack, F. Gottschalk, A. Hartmann, A. Henning, G. Hoppe, G. Roemer, J. Runge, T. Ruoff, J. Wille, S. Zeh, R. Davison, D. Vieregg, A. Baudisch, R. Altwegg, F. Colchero, M. Dong, H. de Kroon, J. D. Lebreton, C. J. E. Metcalf, M. M. Neel, I. M. Parker, T. Takada, T. Valverde, L. A. Velez-Espino, G. M. Wardle, M. Franco, and J. W. Vaupel. 2015. The COMPADRE Plant Matrix Database: An open online repository for plant demography. Journal of Ecology 103:202–218.</w:t>
+      </w:r>
+    </w:p>
+    <w:bookmarkEnd w:id="49"/>
+    <w:bookmarkStart w:id="50" w:name="ref-schwartz2019"/>
+    <w:p>
+      <w:pPr>
+        <w:pStyle w:val="Bibliography"/>
+      </w:pPr>
+      <w:r>
         <w:t xml:space="preserve">Schwartz, N., A. Budsock, and M. Uriarte. 2019. Fragmentation, forest structure, and topography modulate impacts of drought in a tropical forest landscape. Ecology 100:e02677.</w:t>
       </w:r>
     </w:p>
-    <w:bookmarkEnd w:id="49"/>
-    <w:bookmarkStart w:id="50" w:name="Xa81433ed46227e83e3ce3afb51cba17371b5b1f"/>
+    <w:bookmarkEnd w:id="50"/>
+    <w:bookmarkStart w:id="51" w:name="ref-teller2016"/>
     <w:p>
       <w:pPr>
         <w:pStyle w:val="Bibliography"/>
       </w:pPr>
       <w:r>
-        <w:t xml:space="preserve">Tredennick, A., B. Teller, P. Adler, G. Hooker, and S. Ellner. 2018. Size-by-environment interactions: A neglected dimension of species’ responses to environmental variation. Ecology Letters 21:1757–1770.</w:t>
-      </w:r>
-    </w:p>
-    <w:bookmarkEnd w:id="50"/>
-    <w:bookmarkStart w:id="51" w:name="ref-uriarte2011"/>
+        <w:t xml:space="preserve">Teller, B., P. Adler, C. Edwards, G. Hooker, and S. Ellner. 2016. Linking demography with drivers: Climate and competition. Methods in Ecology and Evolution 7:171–183.</w:t>
+      </w:r>
+    </w:p>
+    <w:bookmarkEnd w:id="51"/>
+    <w:bookmarkStart w:id="52" w:name="ref-tyeDemographicMenageTrois2016"/>
     <w:p>
       <w:pPr>
         <w:pStyle w:val="Bibliography"/>
       </w:pPr>
       <w:r>
+        <w:t xml:space="preserve">Tye, M., E. Menges, C. Weekley, P. Quintana-Ascencio, and R. Salguero-Gómez. 2016. A demographic ménage à trois: Interactions between disturbances both amplify and dampen population dynamics of an endemic plant. Journal of Ecology 104:1778–1788.</w:t>
+      </w:r>
+    </w:p>
+    <w:bookmarkEnd w:id="52"/>
+    <w:bookmarkStart w:id="53" w:name="ref-uriarte2011"/>
+    <w:p>
+      <w:pPr>
+        <w:pStyle w:val="Bibliography"/>
+      </w:pPr>
+      <w:r>
         <w:t xml:space="preserve">Uriarte, M., M. Anciães, M. da Silva, P. Rubim, E. Johnson, and E. Bruna. 2011. Disentangling the drivers of reduced long-distance seed dispersal by birds in an experimentally fragmented landscape. Ecology 92:924–937.</w:t>
       </w:r>
     </w:p>
-    <w:bookmarkEnd w:id="51"/>
-    <w:bookmarkStart w:id="52" w:name="ref-williamsonAmazonianTreeMortality2000"/>
+    <w:bookmarkEnd w:id="53"/>
+    <w:bookmarkStart w:id="54" w:name="ref-williamsonAmazonianTreeMortality2000"/>
     <w:p>
       <w:pPr>
         <w:pStyle w:val="Bibliography"/>
@@ -1365,18 +1389,8 @@
         <w:t xml:space="preserve">Williamson, G., W. Laurance, A. Oliveira, P. Delamônica, C. Gascon, T. Lovejoy, and L. Pohl. 2000. Amazonian tree mortality during the 1997 el niño drought. Conservation Biology 14:1538–1542.</w:t>
       </w:r>
     </w:p>
-    <w:bookmarkEnd w:id="52"/>
-    <w:bookmarkStart w:id="53" w:name="ref-zengCausesImpacts20052008"/>
-    <w:p>
-      <w:pPr>
-        <w:pStyle w:val="Bibliography"/>
-      </w:pPr>
-      <w:r>
-        <w:t xml:space="preserve">Zeng, N., J. Yoon, J. Marengo, A. Subramaniam, C. Nobre, A. Mariotti, and J. Neelin. 2008. Causes and impacts of the 2005 amazon drought. Environmental Research Letters 3:014002.</w:t>
-      </w:r>
-    </w:p>
-    <w:bookmarkEnd w:id="53"/>
     <w:bookmarkEnd w:id="54"/>
+    <w:bookmarkEnd w:id="55"/>
     <w:p>
       <w:r>
         <w:br w:type="page"/>
@@ -1386,18 +1400,18 @@
       <w:pPr>
         <w:pStyle w:val="Heading3"/>
       </w:pPr>
-      <w:bookmarkStart w:id="55" w:name="colophon"/>
+      <w:bookmarkStart w:id="56" w:name="colophon"/>
       <w:r>
         <w:t xml:space="preserve">Colophon</w:t>
       </w:r>
-      <w:bookmarkEnd w:id="55"/>
+      <w:bookmarkEnd w:id="56"/>
     </w:p>
     <w:p>
       <w:pPr>
         <w:pStyle w:val="FirstParagraph"/>
       </w:pPr>
       <w:r>
-        <w:t xml:space="preserve">This report was generated on 2020-11-12 15:30:56 using the following computational environment and dependencies:</w:t>
+        <w:t xml:space="preserve">This report was generated on 2020-12-03 11:18:45 using the following computational environment and dependencies:</w:t>
       </w:r>
     </w:p>
     <w:p>
@@ -1498,7 +1512,7 @@
         <w:rPr>
           <w:rStyle w:val="VerbatimChar"/>
         </w:rPr>
-        <w:t xml:space="preserve">#&gt;  date     2020-11-12                  </w:t>
+        <w:t xml:space="preserve">#&gt;  date     2020-12-03                  </w:t>
       </w:r>
       <w:r>
         <w:br/>
@@ -1876,7 +1890,7 @@
         <w:rPr>
           <w:rStyle w:val="VerbatimChar"/>
         </w:rPr>
-        <w:t xml:space="preserve">#&gt; [2] /private/var/folders/b_/2vfnxxls5vs401tmhhb3wqdh0000gp/T/RtmpBJnHKP/renv-system-library</w:t>
+        <w:t xml:space="preserve">#&gt; [2] /private/var/folders/b_/2vfnxxls5vs401tmhhb3wqdh0000gp/T/RtmpfublTe/renv-system-library</w:t>
       </w:r>
       <w:r>
         <w:br/>
@@ -1940,7 +1954,7 @@
         <w:rPr>
           <w:rStyle w:val="VerbatimChar"/>
         </w:rPr>
-        <w:t xml:space="preserve">#&gt; Head:     [5d07e87] 2020-11-12: refined outline</w:t>
+        <w:t xml:space="preserve">#&gt; Head:     [3bb78f4] 2020-12-03: I'm about to re-arrange the introduction</w:t>
       </w:r>
     </w:p>
     <w:sectPr>
@@ -2616,94 +2630,13 @@
     </w:lvlOverride>
   </w:num>
   <w:num w:numId="1002">
-    <w:abstractNumId w:val="99411"/>
-    <w:lvlOverride w:ilvl="0">
-      <w:startOverride w:val="1"/>
-    </w:lvlOverride>
-    <w:lvlOverride w:ilvl="1">
-      <w:startOverride w:val="1"/>
-    </w:lvlOverride>
-    <w:lvlOverride w:ilvl="2">
-      <w:startOverride w:val="1"/>
-    </w:lvlOverride>
-    <w:lvlOverride w:ilvl="3">
-      <w:startOverride w:val="1"/>
-    </w:lvlOverride>
-    <w:lvlOverride w:ilvl="4">
-      <w:startOverride w:val="1"/>
-    </w:lvlOverride>
-    <w:lvlOverride w:ilvl="5">
-      <w:startOverride w:val="1"/>
-    </w:lvlOverride>
-    <w:lvlOverride w:ilvl="6">
-      <w:startOverride w:val="1"/>
-    </w:lvlOverride>
-    <w:lvlOverride w:ilvl="7">
-      <w:startOverride w:val="1"/>
-    </w:lvlOverride>
-    <w:lvlOverride w:ilvl="8">
-      <w:startOverride w:val="1"/>
-    </w:lvlOverride>
+    <w:abstractNumId w:val="991"/>
   </w:num>
   <w:num w:numId="1003">
-    <w:abstractNumId w:val="99411"/>
-    <w:lvlOverride w:ilvl="0">
-      <w:startOverride w:val="1"/>
-    </w:lvlOverride>
-    <w:lvlOverride w:ilvl="1">
-      <w:startOverride w:val="1"/>
-    </w:lvlOverride>
-    <w:lvlOverride w:ilvl="2">
-      <w:startOverride w:val="1"/>
-    </w:lvlOverride>
-    <w:lvlOverride w:ilvl="3">
-      <w:startOverride w:val="1"/>
-    </w:lvlOverride>
-    <w:lvlOverride w:ilvl="4">
-      <w:startOverride w:val="1"/>
-    </w:lvlOverride>
-    <w:lvlOverride w:ilvl="5">
-      <w:startOverride w:val="1"/>
-    </w:lvlOverride>
-    <w:lvlOverride w:ilvl="6">
-      <w:startOverride w:val="1"/>
-    </w:lvlOverride>
-    <w:lvlOverride w:ilvl="7">
-      <w:startOverride w:val="1"/>
-    </w:lvlOverride>
-    <w:lvlOverride w:ilvl="8">
-      <w:startOverride w:val="1"/>
-    </w:lvlOverride>
+    <w:abstractNumId w:val="991"/>
   </w:num>
   <w:num w:numId="1004">
-    <w:abstractNumId w:val="99411"/>
-    <w:lvlOverride w:ilvl="0">
-      <w:startOverride w:val="1"/>
-    </w:lvlOverride>
-    <w:lvlOverride w:ilvl="1">
-      <w:startOverride w:val="1"/>
-    </w:lvlOverride>
-    <w:lvlOverride w:ilvl="2">
-      <w:startOverride w:val="1"/>
-    </w:lvlOverride>
-    <w:lvlOverride w:ilvl="3">
-      <w:startOverride w:val="1"/>
-    </w:lvlOverride>
-    <w:lvlOverride w:ilvl="4">
-      <w:startOverride w:val="1"/>
-    </w:lvlOverride>
-    <w:lvlOverride w:ilvl="5">
-      <w:startOverride w:val="1"/>
-    </w:lvlOverride>
-    <w:lvlOverride w:ilvl="6">
-      <w:startOverride w:val="1"/>
-    </w:lvlOverride>
-    <w:lvlOverride w:ilvl="7">
-      <w:startOverride w:val="1"/>
-    </w:lvlOverride>
-    <w:lvlOverride w:ilvl="8">
-      <w:startOverride w:val="1"/>
-    </w:lvlOverride>
+    <w:abstractNumId w:val="991"/>
   </w:num>
   <w:num w:numId="1005">
     <w:abstractNumId w:val="991"/>
@@ -2715,12 +2648,6 @@
     <w:abstractNumId w:val="991"/>
   </w:num>
   <w:num w:numId="1008">
-    <w:abstractNumId w:val="991"/>
-  </w:num>
-  <w:num w:numId="1009">
-    <w:abstractNumId w:val="991"/>
-  </w:num>
-  <w:num w:numId="1010">
     <w:abstractNumId w:val="991"/>
   </w:num>
 </w:numbering>

</xml_diff>

<commit_message>
edits, back to Eric
</commit_message>
<xml_diff>
--- a/analysis/paper/paper.docx
+++ b/analysis/paper/paper.docx
@@ -155,19 +155,19 @@
         <w:pStyle w:val="Date"/>
       </w:pPr>
       <w:r>
-        <w:t xml:space="preserve">03</w:t>
-      </w:r>
-      <w:r>
-        <w:t xml:space="preserve"> </w:t>
-      </w:r>
-      <w:r>
-        <w:t xml:space="preserve">December,</w:t>
-      </w:r>
-      <w:r>
-        <w:t xml:space="preserve"> </w:t>
-      </w:r>
-      <w:r>
-        <w:t xml:space="preserve">2020</w:t>
+        <w:t xml:space="preserve">28</w:t>
+      </w:r>
+      <w:r>
+        <w:t xml:space="preserve"> </w:t>
+      </w:r>
+      <w:r>
+        <w:t xml:space="preserve">January,</w:t>
+      </w:r>
+      <w:r>
+        <w:t xml:space="preserve"> </w:t>
+      </w:r>
+      <w:r>
+        <w:t xml:space="preserve">2021</w:t>
       </w:r>
     </w:p>
     <w:p>
@@ -292,148 +292,22 @@
         <w:t xml:space="preserve">Highlights: These are the highlights</w:t>
       </w:r>
     </w:p>
+    <w:bookmarkStart w:id="21" w:name="introduction"/>
     <w:p>
       <w:pPr>
         <w:pStyle w:val="Heading1"/>
       </w:pPr>
-      <w:bookmarkStart w:id="21" w:name="introduction"/>
+      <w:r>
+        <w:rPr>
+          <w:rStyle w:val="SectionNumber"/>
+        </w:rPr>
+        <w:t xml:space="preserve">1</w:t>
+      </w:r>
+      <w:r>
+        <w:tab/>
+      </w:r>
       <w:r>
         <w:t xml:space="preserve">Introduction</w:t>
-      </w:r>
-      <w:bookmarkEnd w:id="21"/>
-    </w:p>
-    <w:p>
-      <w:pPr>
-        <w:pStyle w:val="FirstParagraph"/>
-      </w:pPr>
-      <w:r>
-        <w:t xml:space="preserve">Habitat fragmentation and drought are major threats to biodiversity, and it has been</w:t>
-      </w:r>
-      <w:r>
-        <w:t xml:space="preserve"> </w:t>
-      </w:r>
-      <w:r>
-        <w:t xml:space="preserve">hypothesized that they could act synergistically to further reduce population</w:t>
-      </w:r>
-      <w:r>
-        <w:t xml:space="preserve"> </w:t>
-      </w:r>
-      <w:r>
-        <w:t xml:space="preserve">viability in fragmented landscapes, particularly in the tropics</w:t>
-      </w:r>
-      <w:r>
-        <w:t xml:space="preserve"> </w:t>
-      </w:r>
-      <w:r>
-        <w:t xml:space="preserve">(Didham and Lawton 1999, Laurance et al. 2001)</w:t>
-      </w:r>
-      <w:r>
-        <w:t xml:space="preserve">. Forest fragmentation is widespread and has resulted in 70% of the Earth’s remaining forest being within 1km of forest edge</w:t>
-      </w:r>
-      <w:r>
-        <w:t xml:space="preserve"> </w:t>
-      </w:r>
-      <w:r>
-        <w:t xml:space="preserve">(Haddad et al. 2015)</w:t>
-      </w:r>
-      <w:r>
-        <w:t xml:space="preserve">. In the tropics…</w:t>
-      </w:r>
-      <w:r>
-        <w:t xml:space="preserve"> </w:t>
-      </w:r>
-      <w:r>
-        <w:t xml:space="preserve">. Near edges, tropical forests experience increased solar radiation, increased temperature, and decreased humidity and soil moisture due to reduced microclimate buffering</w:t>
-      </w:r>
-      <w:r>
-        <w:t xml:space="preserve"> </w:t>
-      </w:r>
-      <w:r>
-        <w:t xml:space="preserve">(Didham and Lawton 1999, Ewers and Banks-Leite 2013)</w:t>
-      </w:r>
-      <w:r>
-        <w:t xml:space="preserve">. This decrease in microclimate buffering could exacerbate the effects of drought in fragments compared to intact forest.</w:t>
-      </w:r>
-    </w:p>
-    <w:p>
-      <w:pPr>
-        <w:pStyle w:val="BodyText"/>
-      </w:pPr>
-      <w:r>
-        <w:t xml:space="preserve">To date, however, this hypothesis remains untested for three primary reasons. First, most studies elucidating how tropical plants respond to fragmentation have studied either juvenile (i.e., seed, seedling) or larger, reproductive plants.</w:t>
-      </w:r>
-      <w:r>
-        <w:t xml:space="preserve"> </w:t>
-      </w:r>
-      <w:r>
-        <w:t xml:space="preserve">.</w:t>
-      </w:r>
-      <w:r>
-        <w:t xml:space="preserve"> </w:t>
-      </w:r>
-      <w:r>
-        <w:t xml:space="preserve">. Additionally, while most studies of tropical plant demography focus on trees, little is known about the understory plants that comprise up to ____% of biomass in tropical forests and are ecologically important</w:t>
-      </w:r>
-      <w:r>
-        <w:t xml:space="preserve"> </w:t>
-      </w:r>
-      <w:r>
-        <w:t xml:space="preserve">.</w:t>
-      </w:r>
-    </w:p>
-    <w:p>
-      <w:pPr>
-        <w:pStyle w:val="BodyText"/>
-      </w:pPr>
-      <w:r>
-        <w:t xml:space="preserve">Second, there is a growing literature on how tropical plants respond to severe droughts, but few studies have compared the responses of plants in continuous forest with those in fragments. Laurance et al. </w:t>
-      </w:r>
-      <w:r>
-        <w:t xml:space="preserve">(2001)</w:t>
-      </w:r>
-      <w:r>
-        <w:t xml:space="preserve"> </w:t>
-      </w:r>
-      <w:r>
-        <w:t xml:space="preserve">found that the increase in tree (&gt;10 cm DBH) mortality during a drought were exacerbated in fragments, but the decline in mortality after the drought was also stronger in fragments. However, in a temperate system…</w:t>
-      </w:r>
-      <w:r>
-        <w:t xml:space="preserve"> </w:t>
-      </w:r>
-      <w:r>
-        <w:t xml:space="preserve"> </w:t>
-      </w:r>
-      <w:r>
-        <w:t xml:space="preserve">(Forner et al. 2020)</w:t>
-      </w:r>
-      <w:r>
-        <w:t xml:space="preserve">.</w:t>
-      </w:r>
-    </w:p>
-    <w:p>
-      <w:pPr>
-        <w:pStyle w:val="BodyText"/>
-      </w:pPr>
-      <w:r>
-        <w:t xml:space="preserve">Finally, the long-term data needed to test population-level hypotheses about climate change-fragmentation synergies are scant, especially for tropical systems</w:t>
-      </w:r>
-      <w:r>
-        <w:t xml:space="preserve"> </w:t>
-      </w:r>
-      <w:r>
-        <w:t xml:space="preserve">(Crone et al. 2011, Salguero-Gomez et al. 2015)</w:t>
-      </w:r>
-      <w:r>
-        <w:t xml:space="preserve">. However, without multi-decadal sampling one cannot capture enough droughts to quantify their ecological impact, nor the variation in vital rates needed to parameterize demographic models of long-lived species in changing climates</w:t>
-      </w:r>
-      <w:r>
-        <w:t xml:space="preserve"> </w:t>
-      </w:r>
-      <w:r>
-        <w:t xml:space="preserve">(Morris and Doak 2002, Teller et al. 2016)</w:t>
-      </w:r>
-      <w:r>
-        <w:t xml:space="preserve">. Long-term data are also needed because while some demographic effects of fragmentation or drought on can be detected immediately, others may take years to manifest.</w:t>
       </w:r>
     </w:p>
     <w:p>
@@ -444,10 +318,13 @@
         </w:numPr>
       </w:pPr>
       <w:r>
-        <w:t xml:space="preserve">Organisms experience multiple sources of natural and anthropogenic stress simultaneously. However, the impacts of multiple sources of stress on population dynamics are not well understood</w:t>
-      </w:r>
-      <w:r>
-        <w:t xml:space="preserve"> </w:t>
+        <w:t xml:space="preserve">Organisms simultanously experience multiple forms of natural and anthropogenic disturbance. While work investigating the demographic effects of individual factors is common, studies investigating how multiple factors interact to influence population dynamics remains poorly understood. They could act in concert to exacerbate or dampen population dynamics.</w:t>
+      </w:r>
+      <w:r>
+        <w:t xml:space="preserve"> </w:t>
+      </w:r>
+      <w:r>
+        <w:t xml:space="preserve">For example, fire and herbivory …</w:t>
       </w:r>
       <w:r>
         <w:t xml:space="preserve">(Tye et al. 2016)</w:t>
@@ -492,36 +369,60 @@
     <w:p>
       <w:pPr>
         <w:numPr>
-          <w:ilvl w:val="1"/>
-          <w:numId w:val="1002"/>
+          <w:ilvl w:val="0"/>
+          <w:numId w:val="1001"/>
         </w:numPr>
       </w:pPr>
       <w:r>
-        <w:t xml:space="preserve">Especially difficult when lagged effects are expected. Part of the challenge in doing this modeling is the statistics are new</w:t>
-      </w:r>
-      <w:r>
-        <w:t xml:space="preserve"> </w:t>
-      </w:r>
-      <w:r>
-        <w:t xml:space="preserve"> </w:t>
-      </w:r>
-      <w:r>
-        <w:t xml:space="preserve">.</w:t>
-      </w:r>
-      <w:r>
-        <w:t xml:space="preserve"> </w:t>
-      </w:r>
-      <w:r>
-        <w:t xml:space="preserve">“</w:t>
-      </w:r>
-      <w:r>
-        <w:t xml:space="preserve">Move beyond the statistical shackles of interaction terms</w:t>
-      </w:r>
-      <w:r>
-        <w:t xml:space="preserve">”</w:t>
-      </w:r>
-      <w:r>
-        <w:t xml:space="preserve">.LOL</w:t>
+        <w:t xml:space="preserve">Habitat fragmentation is a major source of environmental stress.</w:t>
+      </w:r>
+      <w:r>
+        <w:t xml:space="preserve"> </w:t>
+      </w:r>
+      <w:r>
+        <w:rPr>
+          <w:b/>
+        </w:rPr>
+        <w:t xml:space="preserve">[I’m not sure I’d call it a stress…I think the biotic and abioti changes associated with it are stressful]</w:t>
+      </w:r>
+      <w:r>
+        <w:t xml:space="preserve"> </w:t>
+      </w:r>
+      <w:r>
+        <w:t xml:space="preserve">Forest fragmentation, in particular, is widespread and has resulted in 70% of the Earth’s remaining forest being within 1km of forest edge</w:t>
+      </w:r>
+      <w:r>
+        <w:t xml:space="preserve"> </w:t>
+      </w:r>
+      <w:r>
+        <w:t xml:space="preserve">(Haddad et al. 2015)</w:t>
+      </w:r>
+      <w:r>
+        <w:t xml:space="preserve">. Of particualar concern are the effects of fragmentation on species-rich tropical ecosystems. In the Brazilian Amazon, for example, over 70,000 km of new forest edges are being created annually</w:t>
+      </w:r>
+      <w:r>
+        <w:t xml:space="preserve"> </w:t>
+      </w:r>
+      <w:r>
+        <w:t xml:space="preserve">(Broadbent et al. 2008)</w:t>
+      </w:r>
+      <w:r>
+        <w:t xml:space="preserve"> </w:t>
+      </w:r>
+      <w:r>
+        <w:t xml:space="preserve">and the proportion of forest &gt;1 km from an forest edge has decreased to from 90% to only 75%</w:t>
+      </w:r>
+      <w:r>
+        <w:t xml:space="preserve"> </w:t>
+      </w:r>
+      <w:r>
+        <w:t xml:space="preserve">(Haddad et al. 2015)</w:t>
+      </w:r>
+      <w:r>
+        <w:t xml:space="preserve">. Fragmentation can impact plant population dynamics through …</w:t>
+      </w:r>
+      <w:r>
+        <w:t xml:space="preserve"> </w:t>
       </w:r>
     </w:p>
     <w:p>
@@ -532,22 +433,22 @@
         </w:numPr>
       </w:pPr>
       <w:r>
-        <w:t xml:space="preserve">As a result of intense deforestation, tropical lowland forests are becoming an increasingly fragmented landscape. This is especially true in the Amazon basin where ____ km</w:t>
-      </w:r>
-      <w:r>
-        <w:rPr>
-          <w:vertAlign w:val="superscript"/>
-        </w:rPr>
-        <w:t xml:space="preserve">2</w:t>
-      </w:r>
-      <w:r>
-        <w:t xml:space="preserve"> </w:t>
-      </w:r>
-      <w:r>
-        <w:t xml:space="preserve">forest are within 100m of a forest edge</w:t>
-      </w:r>
-      <w:r>
-        <w:t xml:space="preserve"> </w:t>
+        <w:t xml:space="preserve">In addition to the environmental changes associated with fragmentation, populations persisting in tropical forest remnants experience abiotic stress resulting from climate change. For instance, the northern Amazon has been experiencing a drying trend since the mid-1970s, and ensemble climate models predict substantial decreases in dry season precipitation in southern Amazonia for the 21st century</w:t>
+      </w:r>
+      <w:r>
+        <w:t xml:space="preserve"> </w:t>
+      </w:r>
+      <w:r>
+        <w:t xml:space="preserve">(Malhi et al. 2008)</w:t>
+      </w:r>
+      <w:r>
+        <w:t xml:space="preserve">. Furthermore, droughts induced by the El Niño Southern Oscillation (ENSO) are predicted to increase in frequency and severity</w:t>
+      </w:r>
+      <w:r>
+        <w:t xml:space="preserve"> </w:t>
+      </w:r>
+      <w:r>
+        <w:t xml:space="preserve">(Cai et al. 2014)</w:t>
       </w:r>
       <w:r>
         <w:t xml:space="preserve">.</w:t>
@@ -561,13 +462,7 @@
         </w:numPr>
       </w:pPr>
       <w:r>
-        <w:t xml:space="preserve">“</w:t>
-      </w:r>
-      <w:r>
-        <w:t xml:space="preserve">Over 70000 km of new forest edges are being created annually in the Brazilian Amazon by human activities (Broadbent et al., 2008)</w:t>
-      </w:r>
-      <w:r>
-        <w:t xml:space="preserve">”</w:t>
+        <w:t xml:space="preserve">Drought is bad because…</w:t>
       </w:r>
     </w:p>
     <w:p>
@@ -578,7 +473,13 @@
         </w:numPr>
       </w:pPr>
       <w:r>
-        <w:t xml:space="preserve">also cite: Kapos 1989, Lovejoy et al. 1986, Kapos et al. 1997?</w:t>
+        <w:t xml:space="preserve">1997 ENSO drought</w:t>
+      </w:r>
+      <w:r>
+        <w:t xml:space="preserve"> </w:t>
+      </w:r>
+      <w:r>
+        <w:t xml:space="preserve">(Williamson et al. 2000)</w:t>
       </w:r>
     </w:p>
     <w:p>
@@ -589,7 +490,30 @@
         </w:numPr>
       </w:pPr>
       <w:r>
-        <w:t xml:space="preserve">This can result in …</w:t>
+        <w:t xml:space="preserve">2005 ENSO drought</w:t>
+      </w:r>
+      <w:r>
+        <w:t xml:space="preserve"> </w:t>
+      </w:r>
+      <w:r>
+        <w:t xml:space="preserve">(Marengo et al. 2008, Phillips et al. 2009)</w:t>
+      </w:r>
+    </w:p>
+    <w:p>
+      <w:pPr>
+        <w:numPr>
+          <w:ilvl w:val="1"/>
+          <w:numId w:val="1003"/>
+        </w:numPr>
+      </w:pPr>
+      <w:r>
+        <w:t xml:space="preserve">2010 drought</w:t>
+      </w:r>
+      <w:r>
+        <w:t xml:space="preserve"> </w:t>
+      </w:r>
+      <w:r>
+        <w:t xml:space="preserve">(Lewis et al. 2011)</w:t>
       </w:r>
     </w:p>
     <w:p>
@@ -600,25 +524,45 @@
         </w:numPr>
       </w:pPr>
       <w:r>
-        <w:t xml:space="preserve">Simultaneously, these fragmented habitats are experiencing increased drought stress as a result of climate change. The northern Amazon has been experiencing a drying trend since the mid 1970s and ensemble climate models predict substantial decreases in dry season precipitation in southern Amazonia for the 21st century</w:t>
-      </w:r>
-      <w:r>
-        <w:t xml:space="preserve"> </w:t>
-      </w:r>
-      <w:r>
-        <w:t xml:space="preserve">(Malhi et al. 2008)</w:t>
-      </w:r>
-      <w:r>
-        <w:t xml:space="preserve">. Additionally, El Niño Southern Oscillation (ENSO)-induced droughts are predicted to increase in frequency and severity</w:t>
-      </w:r>
-      <w:r>
-        <w:t xml:space="preserve"> </w:t>
-      </w:r>
-      <w:r>
-        <w:t xml:space="preserve">(Cai et al. 2014)</w:t>
+        <w:t xml:space="preserve">It has been hypothesized that drought and fragmentation could act in synergy to further reduce population viability in fragmented landscapes, particularly in the tropics</w:t>
+      </w:r>
+      <w:r>
+        <w:t xml:space="preserve"> </w:t>
+      </w:r>
+      <w:r>
+        <w:t xml:space="preserve">(Didham and Lawton 1999, Laurance et al. 2001)</w:t>
+      </w:r>
+      <w:r>
+        <w:t xml:space="preserve">. Fragmentation drives several changes in microclimate near forest edges, including increased air temperature, decreased relative humidity, reduced soil moisture, and increased penetration of solar radiation in the forest understory</w:t>
+      </w:r>
+      <w:r>
+        <w:t xml:space="preserve"> </w:t>
+      </w:r>
+      <w:r>
+        <w:t xml:space="preserve">(Didham and Lawton 1999, Ewers and Banks-Leite 2013)</w:t>
+      </w:r>
+      <w:r>
+        <w:t xml:space="preserve">. This decrease in microclimatic buffering could exacerbate the effects of drought in fragments compared to intact forest. This may be why the drought-induced mortality of trees is higher near forest edges than in forest interiors</w:t>
+      </w:r>
+      <w:r>
+        <w:t xml:space="preserve"> </w:t>
+      </w:r>
+      <w:r>
+        <w:t xml:space="preserve">(Laurance et al. 2001, Schwartz et al. 2019)</w:t>
       </w:r>
       <w:r>
         <w:t xml:space="preserve">.</w:t>
+      </w:r>
+    </w:p>
+    <w:p>
+      <w:pPr>
+        <w:numPr>
+          <w:ilvl w:val="0"/>
+          <w:numId w:val="1001"/>
+        </w:numPr>
+      </w:pPr>
+      <w:r>
+        <w:t xml:space="preserve">Alternatively, the populations persisting in fragments may be more resilient to drought if individuals susceptible to desiccation died quickly after fragment isolation.</w:t>
       </w:r>
     </w:p>
     <w:p>
@@ -627,77 +571,10 @@
           <w:ilvl w:val="1"/>
           <w:numId w:val="1004"/>
         </w:numPr>
-      </w:pPr>
-      <w:r>
-        <w:t xml:space="preserve">1997 ENSO drought</w:t>
-      </w:r>
-      <w:r>
-        <w:t xml:space="preserve"> </w:t>
-      </w:r>
-      <w:r>
-        <w:t xml:space="preserve">(Williamson et al. 2000)</w:t>
-      </w:r>
-    </w:p>
-    <w:p>
-      <w:pPr>
-        <w:numPr>
-          <w:ilvl w:val="1"/>
-          <w:numId w:val="1004"/>
-        </w:numPr>
-      </w:pPr>
-      <w:r>
-        <w:t xml:space="preserve">2005 ENSO drought</w:t>
-      </w:r>
-      <w:r>
-        <w:t xml:space="preserve"> </w:t>
-      </w:r>
-      <w:r>
-        <w:t xml:space="preserve">(Marengo et al. 2008, Phillips et al. 2009)</w:t>
-      </w:r>
-    </w:p>
-    <w:p>
-      <w:pPr>
-        <w:numPr>
-          <w:ilvl w:val="1"/>
-          <w:numId w:val="1004"/>
-        </w:numPr>
-      </w:pPr>
-      <w:r>
-        <w:t xml:space="preserve">2010 drought</w:t>
-      </w:r>
-      <w:r>
-        <w:t xml:space="preserve"> </w:t>
-      </w:r>
-      <w:r>
-        <w:t xml:space="preserve">(Lewis et al. 2011)</w:t>
-      </w:r>
-    </w:p>
-    <w:p>
-      <w:pPr>
-        <w:numPr>
-          <w:ilvl w:val="1"/>
-          <w:numId w:val="1004"/>
-        </w:numPr>
-      </w:pPr>
-      <w:r>
-        <w:t xml:space="preserve">Drought is bad because…</w:t>
-      </w:r>
-    </w:p>
-    <w:p>
-      <w:pPr>
-        <w:numPr>
-          <w:ilvl w:val="1"/>
-          <w:numId w:val="1004"/>
-        </w:numPr>
-      </w:pPr>
-      <w:r>
-        <w:t xml:space="preserve">Combined environmental stresses, such as drought and fragmentation, have the potential to exacerbate or dampen effects on population dynamics</w:t>
-      </w:r>
-      <w:r>
-        <w:t xml:space="preserve"> </w:t>
-      </w:r>
-      <w:r>
-        <w:t xml:space="preserve">(Tye et al. 2016)</w:t>
+        <w:pStyle w:val="Compact"/>
+      </w:pPr>
+      <w:r>
+        <w:t xml:space="preserve">(Betts et al. 2019)</w:t>
       </w:r>
       <w:r>
         <w:t xml:space="preserve">.</w:t>
@@ -707,20 +584,11 @@
       <w:pPr>
         <w:numPr>
           <w:ilvl w:val="0"/>
-          <w:numId w:val="1001"/>
+          <w:numId w:val="1000"/>
         </w:numPr>
       </w:pPr>
       <w:r>
-        <w:t xml:space="preserve">Plant populations may be more susceptible to drought in fragmented forests. Fragmentation results in changes in forest microclimate that could exacerbate the effects of drought on plant populations. Near edges, tropical forests experience increased solar radiation, increased temperature, and decreased humidity and soil moisture due to reduced microclimate buffering</w:t>
-      </w:r>
-      <w:r>
-        <w:t xml:space="preserve"> </w:t>
-      </w:r>
-      <w:r>
-        <w:t xml:space="preserve">(Didham and Lawton 1999, Ewers and Banks-Leite 2013)</w:t>
-      </w:r>
-      <w:r>
-        <w:t xml:space="preserve">.</w:t>
+        <w:t xml:space="preserve">In addition to variation among vital rates, responses to drought and fragmentation could depend on life history stage or plant size. Large established adults could respond differently than seedlings. This is unknown because there are very few systems where we have data on entire life history in a climate change or fragmentation context.</w:t>
       </w:r>
     </w:p>
     <w:p>
@@ -729,52 +597,63 @@
           <w:ilvl w:val="1"/>
           <w:numId w:val="1005"/>
         </w:numPr>
-      </w:pPr>
-      <w:r>
-        <w:t xml:space="preserve">Trees near forest edges experience increased mortality after droughts compared to forest interiors</w:t>
-      </w:r>
-      <w:r>
-        <w:t xml:space="preserve"> </w:t>
-      </w:r>
-      <w:r>
-        <w:t xml:space="preserve">(Laurance et al. 2001, Schwartz et al. 2019)</w:t>
+        <w:pStyle w:val="Compact"/>
+      </w:pPr>
+      <w:r>
+        <w:t xml:space="preserve">Fragmentation affects plant size (in</w:t>
+      </w:r>
+      <w:r>
+        <w:t xml:space="preserve"> </w:t>
+      </w:r>
+      <w:r>
+        <w:rPr>
+          <w:i/>
+        </w:rPr>
+        <w:t xml:space="preserve">Heliconia</w:t>
+      </w:r>
+      <w:r>
+        <w:t xml:space="preserve"> </w:t>
+      </w:r>
+      <w:r>
+        <w:t xml:space="preserve">(Bruna and Oli 2005)</w:t>
+      </w:r>
+      <w:r>
+        <w:t xml:space="preserve"> </w:t>
+      </w:r>
+      <w:r>
+        <w:t xml:space="preserve">and trees</w:t>
+      </w:r>
+      <w:r>
+        <w:t xml:space="preserve"> </w:t>
+      </w:r>
+      <w:r>
+        <w:t xml:space="preserve">(Schwartz et al. 2019)</w:t>
+      </w:r>
+      <w:r>
+        <w:t xml:space="preserve">). Smaller/larger plants might be more susceptible to drought. So differential effects of drought in fragments and continuous forest could be due to an interaction between drought and plant size.</w:t>
+      </w:r>
+    </w:p>
+    <w:p>
+      <w:pPr>
+        <w:pStyle w:val="FirstParagraph"/>
+      </w:pPr>
+      <w:r>
+        <w:t xml:space="preserve">To date, however, this hypothesis remains untested for three primary reasons. First, most studies elucidating how tropical plants respond to fragmentation have studied either juvenile (i.e., seed, seedling) or larger, reproductive plants.</w:t>
+      </w:r>
+      <w:r>
+        <w:t xml:space="preserve"> </w:t>
       </w:r>
       <w:r>
         <w:t xml:space="preserve">.</w:t>
       </w:r>
-    </w:p>
-    <w:p>
-      <w:pPr>
-        <w:numPr>
-          <w:ilvl w:val="1"/>
-          <w:numId w:val="1005"/>
-        </w:numPr>
-      </w:pPr>
-      <w:r>
-        <w:t xml:space="preserve">Increased mortality after droughts disproportionately affects large trees.</w:t>
-      </w:r>
-    </w:p>
-    <w:p>
-      <w:pPr>
-        <w:numPr>
-          <w:ilvl w:val="0"/>
-          <w:numId w:val="1001"/>
-        </w:numPr>
-      </w:pPr>
-      <w:r>
-        <w:t xml:space="preserve">Alternatively, plant individuals that are more susceptible to desiccation may not have survived fragmentation, resulting in populations in fragments which are more resilient to drought.</w:t>
-      </w:r>
-    </w:p>
-    <w:p>
-      <w:pPr>
-        <w:numPr>
-          <w:ilvl w:val="1"/>
-          <w:numId w:val="1006"/>
-        </w:numPr>
-        <w:pStyle w:val="Compact"/>
-      </w:pPr>
-      <w:r>
-        <w:t xml:space="preserve">(Betts et al. 2019)</w:t>
+      <w:r>
+        <w:t xml:space="preserve"> </w:t>
+      </w:r>
+      <w:r>
+        <w:t xml:space="preserve">. Additionally, while most studies of tropical plant demography focus on trees, little is known about the understory plants that comprise up to ____% of biomass in tropical forests and are ecologically important</w:t>
+      </w:r>
+      <w:r>
+        <w:t xml:space="preserve"> </w:t>
       </w:r>
       <w:r>
         <w:t xml:space="preserve">.</w:t>
@@ -782,25 +661,136 @@
     </w:p>
     <w:p>
       <w:pPr>
-        <w:numPr>
-          <w:ilvl w:val="0"/>
-          <w:numId w:val="1000"/>
-        </w:numPr>
-      </w:pPr>
-      <w:r>
-        <w:t xml:space="preserve">In addition to variation among vital rates, responses to drought and fragmentation could depend on life history stage or plant size. Large established adults could respond differently than seedlings. This is unknown because there are very few systems where we have data on entire life history in a climate change or fragmentation context.</w:t>
-      </w:r>
-    </w:p>
-    <w:p>
-      <w:pPr>
-        <w:numPr>
-          <w:ilvl w:val="1"/>
-          <w:numId w:val="1007"/>
-        </w:numPr>
-        <w:pStyle w:val="Compact"/>
-      </w:pPr>
-      <w:r>
-        <w:t xml:space="preserve">Fragmentation affects plant size (in</w:t>
+        <w:pStyle w:val="BodyText"/>
+      </w:pPr>
+      <w:r>
+        <w:t xml:space="preserve">Second, there is a growing literature on how tropical plants respond to droughts, but few studies have compared the responses of plants in continuous forest with those in forest fragments. Laurance et al.</w:t>
+      </w:r>
+      <w:r>
+        <w:t xml:space="preserve"> </w:t>
+      </w:r>
+      <w:r>
+        <w:t xml:space="preserve">(2001)</w:t>
+      </w:r>
+      <w:r>
+        <w:t xml:space="preserve"> </w:t>
+      </w:r>
+      <w:r>
+        <w:t xml:space="preserve">found that the increase in tree (&gt;10 cm DBH) mortality during a drought were exacerbated in fragments, but the decline in mortality after the drought was also stronger in fragments. However, in a temperate system…</w:t>
+      </w:r>
+      <w:r>
+        <w:t xml:space="preserve"> </w:t>
+      </w:r>
+      <w:r>
+        <w:t xml:space="preserve"> </w:t>
+      </w:r>
+      <w:r>
+        <w:t xml:space="preserve">(Forner et al. 2020)</w:t>
+      </w:r>
+      <w:r>
+        <w:t xml:space="preserve">.</w:t>
+      </w:r>
+    </w:p>
+    <w:p>
+      <w:pPr>
+        <w:pStyle w:val="BodyText"/>
+      </w:pPr>
+      <w:r>
+        <w:t xml:space="preserve">Finally, the long-term data needed to test population-level hypotheses about climate change-fragmentation synergies are scant, especially for tropical systems</w:t>
+      </w:r>
+      <w:r>
+        <w:t xml:space="preserve"> </w:t>
+      </w:r>
+      <w:r>
+        <w:t xml:space="preserve">(Crone et al. 2011, Salguero-Gomez et al. 2015)</w:t>
+      </w:r>
+      <w:r>
+        <w:t xml:space="preserve">. However, without multi-decadal sampling one cannot capture enough droughts to quantify their ecological impact, nor the variation in vital rates needed to parameterize demographic models of long-lived species in changing climates</w:t>
+      </w:r>
+      <w:r>
+        <w:t xml:space="preserve"> </w:t>
+      </w:r>
+      <w:r>
+        <w:t xml:space="preserve">(Morris and Doak 2002, Teller et al. 2016)</w:t>
+      </w:r>
+      <w:r>
+        <w:t xml:space="preserve">. Long-term data are also needed because while some demographic effects of fragmentation or drought on can be detected immediately, others may take years to manifest.</w:t>
+      </w:r>
+    </w:p>
+    <w:p>
+      <w:pPr>
+        <w:pStyle w:val="BodyText"/>
+      </w:pPr>
+      <w:r>
+        <w:t xml:space="preserve">We investigated the effects of drought on the growth, survival, reproduction, and recruitment of a understory herb in an experimentally fragmented landscape in the Central Amazon. Specifically, we asked 1) Does drought increase or decrease the growth, survival, and fertility rates of plant populations in continuous forest? 2) Are the effects of drought on the vital rates of populations in fragments similar in direction and magnitude to those in continuous forest? 3) Are the effects of drought and fragmentation on vital rates consistent across life-history stages?</w:t>
+      </w:r>
+    </w:p>
+    <w:bookmarkEnd w:id="21"/>
+    <w:bookmarkStart w:id="27" w:name="methods"/>
+    <w:p>
+      <w:pPr>
+        <w:pStyle w:val="Heading1"/>
+      </w:pPr>
+      <w:r>
+        <w:rPr>
+          <w:rStyle w:val="SectionNumber"/>
+        </w:rPr>
+        <w:t xml:space="preserve">2</w:t>
+      </w:r>
+      <w:r>
+        <w:tab/>
+      </w:r>
+      <w:r>
+        <w:t xml:space="preserve">Methods</w:t>
+      </w:r>
+    </w:p>
+    <w:bookmarkStart w:id="22" w:name="study-site"/>
+    <w:p>
+      <w:pPr>
+        <w:pStyle w:val="Heading2"/>
+      </w:pPr>
+      <w:r>
+        <w:rPr>
+          <w:rStyle w:val="SectionNumber"/>
+        </w:rPr>
+        <w:t xml:space="preserve">2.1</w:t>
+      </w:r>
+      <w:r>
+        <w:tab/>
+      </w:r>
+      <w:r>
+        <w:t xml:space="preserve">Study site</w:t>
+      </w:r>
+    </w:p>
+    <w:p>
+      <w:pPr>
+        <w:pStyle w:val="FirstParagraph"/>
+      </w:pPr>
+      <w:r>
+        <w:t xml:space="preserve">The Biological Dynamics of Forest Fragments Project (BDFFP) is located ~70 km north of Manaus, Brazil (2º30’ S, 60ºW). In addition to large areas of continuous forest, the BDFFP has forest fragment reserves that range in size from 1-100 ha (Fig. –</w:t>
+      </w:r>
+      <w:r>
+        <w:t xml:space="preserve"> </w:t>
+      </w:r>
+      <w:r>
+        <w:t xml:space="preserve">). These fragments were isolated from 1980–1984 by felling the trees surrounding the area chosen for isolation and - in most cases - burning the downed trees once they dried. In subsequent decades the vegetation regenerating around fragments has been periodically cleared to ensure fragment isolation</w:t>
+      </w:r>
+      <w:r>
+        <w:t xml:space="preserve"> </w:t>
+      </w:r>
+      <w:r>
+        <w:t xml:space="preserve">(Bierregaard et al. 2001)</w:t>
+      </w:r>
+      <w:r>
+        <w:t xml:space="preserve">.</w:t>
+      </w:r>
+    </w:p>
+    <w:p>
+      <w:pPr>
+        <w:pStyle w:val="BodyText"/>
+      </w:pPr>
+      <w:r>
+        <w:t xml:space="preserve">The BDFFP reserves are located in nonflooded (i.e.,</w:t>
       </w:r>
       <w:r>
         <w:t xml:space="preserve"> </w:t>
@@ -809,184 +799,333 @@
         <w:rPr>
           <w:i/>
         </w:rPr>
+        <w:t xml:space="preserve">terra firme</w:t>
+      </w:r>
+      <w:r>
+        <w:t xml:space="preserve">) tropical lowland forest with a 30–37m tall canopy</w:t>
+      </w:r>
+      <w:r>
+        <w:t xml:space="preserve"> </w:t>
+      </w:r>
+      <w:r>
+        <w:t xml:space="preserve">(Rankin-de-Mérona et al. 1992)</w:t>
+      </w:r>
+      <w:r>
+        <w:t xml:space="preserve"> </w:t>
+      </w:r>
+      <w:r>
+        <w:t xml:space="preserve">and an understory dominated by stemless palms</w:t>
+      </w:r>
+      <w:r>
+        <w:t xml:space="preserve"> </w:t>
+      </w:r>
+      <w:r>
+        <w:t xml:space="preserve">(Scariot 1999)</w:t>
+      </w:r>
+      <w:r>
+        <w:t xml:space="preserve">. The soils in the reserves are nutrient-poor xanthic ferrosols; their water retention capacity is poor despite having a high clay content. Mean annual temperature in the region is 26º C (range=19–39º C), and annual rainfall at the BDFFP reserves ranges from 1900-2300 mm. There is a pronounced dry season from June to October</w:t>
+      </w:r>
+      <w:r>
+        <w:t xml:space="preserve"> </w:t>
+      </w:r>
+      <w:r>
+        <w:rPr>
+          <w:b/>
+        </w:rPr>
+        <w:t xml:space="preserve">(Appendix?)</w:t>
+      </w:r>
+      <w:r>
+        <w:t xml:space="preserve">.</w:t>
+      </w:r>
+    </w:p>
+    <w:bookmarkEnd w:id="22"/>
+    <w:bookmarkStart w:id="23" w:name="focal-species"/>
+    <w:p>
+      <w:pPr>
+        <w:pStyle w:val="Heading2"/>
+      </w:pPr>
+      <w:r>
+        <w:rPr>
+          <w:rStyle w:val="SectionNumber"/>
+        </w:rPr>
+        <w:t xml:space="preserve">2.2</w:t>
+      </w:r>
+      <w:r>
+        <w:tab/>
+      </w:r>
+      <w:r>
+        <w:t xml:space="preserve">Focal species</w:t>
+      </w:r>
+    </w:p>
+    <w:p>
+      <w:pPr>
+        <w:pStyle w:val="FirstParagraph"/>
+      </w:pPr>
+      <w:r>
+        <w:rPr>
+          <w:i/>
+        </w:rPr>
+        <w:t xml:space="preserve">Heliconia acuminata</w:t>
+      </w:r>
+      <w:r>
+        <w:t xml:space="preserve"> </w:t>
+      </w:r>
+      <w:r>
+        <w:t xml:space="preserve">(LC Rich.) (Heliconiaceae) is a perennial monocot distributed throughout Central Amazonia</w:t>
+      </w:r>
+      <w:r>
+        <w:t xml:space="preserve"> </w:t>
+      </w:r>
+      <w:r>
+        <w:t xml:space="preserve">(Kress 1990)</w:t>
+      </w:r>
+      <w:r>
+        <w:t xml:space="preserve">; it is the most abundant understory herb at the BDFFP</w:t>
+      </w:r>
+      <w:r>
+        <w:t xml:space="preserve"> </w:t>
+      </w:r>
+      <w:r>
+        <w:t xml:space="preserve">(Ribeiro et al. 2010)</w:t>
+      </w:r>
+      <w:r>
+        <w:t xml:space="preserve">. While many</w:t>
+      </w:r>
+      <w:r>
+        <w:t xml:space="preserve"> </w:t>
+      </w:r>
+      <w:r>
+        <w:rPr>
+          <w:i/>
+        </w:rPr>
         <w:t xml:space="preserve">Heliconia</w:t>
       </w:r>
       <w:r>
         <w:t xml:space="preserve"> </w:t>
       </w:r>
       <w:r>
-        <w:t xml:space="preserve">(Bruna and Oli 2005)</w:t>
-      </w:r>
-      <w:r>
-        <w:t xml:space="preserve"> </w:t>
-      </w:r>
-      <w:r>
-        <w:t xml:space="preserve">and trees</w:t>
-      </w:r>
-      <w:r>
-        <w:t xml:space="preserve"> </w:t>
-      </w:r>
-      <w:r>
-        <w:t xml:space="preserve">(Schwartz et al. 2019)</w:t>
-      </w:r>
-      <w:r>
-        <w:t xml:space="preserve">). Smaller/larger plants might be more susceptible to drought. So differential effects of drought in fragments and continuous forest could be due to an interaction between drought and plant size.</w:t>
-      </w:r>
-    </w:p>
-    <w:p>
-      <w:pPr>
-        <w:numPr>
-          <w:ilvl w:val="0"/>
-          <w:numId w:val="1001"/>
-        </w:numPr>
-      </w:pPr>
-      <w:r>
-        <w:t xml:space="preserve">We investigated the effects of drought on the growth, survival, reproduction, and recruitment of an understory plant in an experimentally fragmented landscape. Specifically, we want to know 1) Does drought increase or decrease the growth, survival, and fertility rates of plant populations in continuous forest? 2) Are the effects of drought on the vital rates of populations in fragments similar in direction and magnitude to those in continuous forest? 3) Are the effects of drought and fragmentation on vital rates consistent across life-history stages?</w:t>
-      </w:r>
-    </w:p>
-    <w:p>
-      <w:pPr>
-        <w:pStyle w:val="Heading1"/>
-      </w:pPr>
-      <w:bookmarkStart w:id="22" w:name="methods"/>
-      <w:r>
-        <w:t xml:space="preserve">Methods</w:t>
-      </w:r>
-      <w:bookmarkEnd w:id="22"/>
+        <w:t xml:space="preserve">species grow in large patches along forest edges or in disturbed areas, others—including as</w:t>
+      </w:r>
+      <w:r>
+        <w:t xml:space="preserve"> </w:t>
+      </w:r>
+      <w:r>
+        <w:rPr>
+          <w:i/>
+        </w:rPr>
+        <w:t xml:space="preserve">H. acuminata</w:t>
+      </w:r>
+      <w:r>
+        <w:t xml:space="preserve">—are usually found at lower densities and in the more shaded forest understory. These species produce fewer infloresences and are pollinated by traplining rather than territorial hummingbirds</w:t>
+      </w:r>
+      <w:r>
+        <w:t xml:space="preserve"> </w:t>
+      </w:r>
+      <w:r>
+        <w:t xml:space="preserve">(Berry and Kress 1991)</w:t>
+      </w:r>
+      <w:r>
+        <w:t xml:space="preserve">. In our sites</w:t>
+      </w:r>
+      <w:r>
+        <w:t xml:space="preserve"> </w:t>
+      </w:r>
+      <w:r>
+        <w:rPr>
+          <w:i/>
+        </w:rPr>
+        <w:t xml:space="preserve">H. acuminata</w:t>
+      </w:r>
+      <w:r>
+        <w:t xml:space="preserve"> </w:t>
+      </w:r>
+      <w:r>
+        <w:t xml:space="preserve">is pollinated by</w:t>
+      </w:r>
+      <w:r>
+        <w:t xml:space="preserve"> </w:t>
+      </w:r>
+      <w:r>
+        <w:rPr>
+          <w:i/>
+        </w:rPr>
+        <w:t xml:space="preserve">Phaeothornis superciliosus</w:t>
+      </w:r>
+      <w:r>
+        <w:t xml:space="preserve"> </w:t>
+      </w:r>
+      <w:r>
+        <w:t xml:space="preserve">and</w:t>
+      </w:r>
+      <w:r>
+        <w:t xml:space="preserve"> </w:t>
+      </w:r>
+      <w:r>
+        <w:rPr>
+          <w:i/>
+        </w:rPr>
+        <w:t xml:space="preserve">P. bourcieri</w:t>
+      </w:r>
+      <w:r>
+        <w:t xml:space="preserve"> </w:t>
+      </w:r>
+      <w:r>
+        <w:t xml:space="preserve">(Bruna et al. 2004)</w:t>
+      </w:r>
+      <w:r>
+        <w:t xml:space="preserve">; reproductive plants have</w:t>
+      </w:r>
+      <w:r>
+        <w:t xml:space="preserve"> </w:t>
+      </w:r>
+      <m:oMath>
+        <m:acc>
+          <m:accPr>
+            <m:chr m:val="‾"/>
+          </m:accPr>
+          <m:e>
+            <m:r>
+              <m:t>x</m:t>
+            </m:r>
+          </m:e>
+        </m:acc>
+      </m:oMath>
+      <w:r>
+        <w:t xml:space="preserve"> </w:t>
+      </w:r>
+      <w:r>
+        <w:t xml:space="preserve">=</w:t>
+      </w:r>
+      <w:r>
+        <w:t xml:space="preserve"> </w:t>
+      </w:r>
+      <w:r>
+        <w:rPr>
+          <w:b/>
+        </w:rPr>
+        <w:t xml:space="preserve">X.X</w:t>
+      </w:r>
+      <w:r>
+        <w:t xml:space="preserve"> </w:t>
+      </w:r>
+      <w:r>
+        <w:t xml:space="preserve">flowering shoots (range = 1-7), each of which has an inflorescence with 20–25 flowers</w:t>
+      </w:r>
+      <w:r>
+        <w:t xml:space="preserve"> </w:t>
+      </w:r>
+      <w:r>
+        <w:t xml:space="preserve">(Bruna and Kress 2002)</w:t>
+      </w:r>
+      <w:r>
+        <w:t xml:space="preserve">. Fruits mature April-May and are consumed by a thrush and several species of manakin</w:t>
+      </w:r>
+      <w:r>
+        <w:t xml:space="preserve"> </w:t>
+      </w:r>
+      <w:r>
+        <w:t xml:space="preserve">(Uriarte et al. 2011)</w:t>
+      </w:r>
+      <w:r>
+        <w:t xml:space="preserve">. Dispersed seeds (1–3 seeds per fruit,</w:t>
+      </w:r>
+      <w:r>
+        <w:t xml:space="preserve"> </w:t>
+      </w:r>
+      <m:oMath>
+        <m:acc>
+          <m:accPr>
+            <m:chr m:val="‾"/>
+          </m:accPr>
+          <m:e>
+            <m:r>
+              <m:t>x</m:t>
+            </m:r>
+          </m:e>
+        </m:acc>
+      </m:oMath>
+      <w:r>
+        <w:t xml:space="preserve">=2</w:t>
+      </w:r>
+      <w:r>
+        <w:t xml:space="preserve"> </w:t>
+      </w:r>
+      <w:r>
+        <w:t xml:space="preserve">) germinate ~6 months after dispersal at the beginning of the rainy season, and have higher rates of germination and seedling establishment in continuous forest than forest fragments</w:t>
+      </w:r>
+      <w:r>
+        <w:t xml:space="preserve"> </w:t>
+      </w:r>
+      <w:r>
+        <w:t xml:space="preserve">(Bruna 1999, Bruna and Kress 2002)</w:t>
+      </w:r>
+      <w:r>
+        <w:t xml:space="preserve">.</w:t>
+      </w:r>
+      <w:r>
+        <w:t xml:space="preserve"> </w:t>
+      </w:r>
+      <w:r>
+        <w:rPr>
+          <w:i/>
+        </w:rPr>
+        <w:t xml:space="preserve">Heliconia acuminata</w:t>
+      </w:r>
+      <w:r>
+        <w:t xml:space="preserve"> </w:t>
+      </w:r>
+      <w:r>
+        <w:t xml:space="preserve">is self-incompatible and does not reproduce vegetatively.</w:t>
+      </w:r>
+    </w:p>
+    <w:bookmarkEnd w:id="23"/>
+    <w:bookmarkStart w:id="24" w:name="demographic-data-collection"/>
+    <w:p>
+      <w:pPr>
+        <w:pStyle w:val="Heading2"/>
+      </w:pPr>
+      <w:r>
+        <w:rPr>
+          <w:rStyle w:val="SectionNumber"/>
+        </w:rPr>
+        <w:t xml:space="preserve">2.3</w:t>
+      </w:r>
+      <w:r>
+        <w:tab/>
+      </w:r>
+      <w:r>
+        <w:t xml:space="preserve">Demographic data collection</w:t>
+      </w:r>
     </w:p>
     <w:p>
       <w:pPr>
         <w:pStyle w:val="FirstParagraph"/>
       </w:pPr>
       <w:r>
-        <w:rPr>
-          <w:i/>
-        </w:rPr>
-        <w:t xml:space="preserve">Heliconia acuminata</w:t>
-      </w:r>
-      <w:r>
-        <w:t xml:space="preserve"> </w:t>
-      </w:r>
-      <w:r>
-        <w:t xml:space="preserve">(Heliconiaceae) is a perennial, self-incompatible understory monocot native to the nonflooded rainforests of central Amazonia.</w:t>
-      </w:r>
-      <w:r>
-        <w:t xml:space="preserve"> </w:t>
-      </w:r>
-      <w:r>
-        <w:rPr>
-          <w:i/>
-        </w:rPr>
-        <w:t xml:space="preserve">Heliconia</w:t>
-      </w:r>
-      <w:r>
-        <w:t xml:space="preserve"> </w:t>
-      </w:r>
-      <w:r>
-        <w:t xml:space="preserve">are rhizomatious, but clonal reproduction via underground runners is rare in</w:t>
-      </w:r>
-      <w:r>
-        <w:t xml:space="preserve"> </w:t>
-      </w:r>
-      <w:r>
-        <w:rPr>
-          <w:i/>
-        </w:rPr>
-        <w:t xml:space="preserve">H. acuminata</w:t>
-      </w:r>
-      <w:r>
-        <w:t xml:space="preserve">, unlike other congeners</w:t>
-      </w:r>
-      <w:r>
-        <w:t xml:space="preserve"> </w:t>
-      </w:r>
-      <w:r>
-        <w:t xml:space="preserve">(Bruna et al. 2004)</w:t>
-      </w:r>
-      <w:r>
-        <w:t xml:space="preserve">. Vegetative shoots grow from the rhizome as well as one or more flowering shoots when plants reproduce. Each flowering shoot has a single inflorescence of 20–25 flowers</w:t>
-      </w:r>
-      <w:r>
-        <w:t xml:space="preserve"> </w:t>
-      </w:r>
-      <w:r>
-        <w:t xml:space="preserve">(Bruna and Kress 2002)</w:t>
-      </w:r>
-      <w:r>
-        <w:t xml:space="preserve">. Flowers are pollinated nearly exclusively by two species of hummingbirds at this site</w:t>
-      </w:r>
-      <w:r>
-        <w:t xml:space="preserve"> </w:t>
-      </w:r>
-      <w:r>
-        <w:t xml:space="preserve">. Pollinated ovaries develop into fleshy fruits containing a maximum of 3 seeds which are dispersed exclusively by birds</w:t>
-      </w:r>
-      <w:r>
-        <w:t xml:space="preserve"> </w:t>
-      </w:r>
-      <w:r>
-        <w:t xml:space="preserve">(Uriarte et al. 2011, Bruna 2014)</w:t>
-      </w:r>
-      <w:r>
-        <w:t xml:space="preserve">.</w:t>
-      </w:r>
-    </w:p>
-    <w:p>
-      <w:pPr>
-        <w:pStyle w:val="Heading2"/>
-      </w:pPr>
-      <w:bookmarkStart w:id="23" w:name="site"/>
-      <w:r>
-        <w:t xml:space="preserve">Site</w:t>
-      </w:r>
-      <w:bookmarkEnd w:id="23"/>
-    </w:p>
-    <w:p>
-      <w:pPr>
-        <w:numPr>
-          <w:ilvl w:val="0"/>
-          <w:numId w:val="1008"/>
-        </w:numPr>
-      </w:pPr>
-      <w:r>
-        <w:t xml:space="preserve">All field data were collected at the Biological Dynamics of Forest Fragments Project (BDFFP)—a long term experimental site located about 80km north of Manaus (2º30’ S, 60ºW)</w:t>
-      </w:r>
-      <w:r>
-        <w:t xml:space="preserve"> </w:t>
-      </w:r>
-      <w:r>
-        <w:t xml:space="preserve">(Bierregaard, et al. 1992, Laurance et al. 2002, 2011)</w:t>
-      </w:r>
-      <w:r>
-        <w:t xml:space="preserve">. The experimental plots are located in BDFFP reserves in nonflooded tropical lowland rainforest with nutrient-poor, well-draining, xanthic ferrosols.</w:t>
-      </w:r>
-    </w:p>
-    <w:p>
-      <w:pPr>
-        <w:numPr>
-          <w:ilvl w:val="0"/>
-          <w:numId w:val="1008"/>
-        </w:numPr>
-      </w:pPr>
-      <w:r>
-        <w:t xml:space="preserve">Something about seasonality</w:t>
-      </w:r>
-    </w:p>
-    <w:p>
-      <w:pPr>
-        <w:numPr>
-          <w:ilvl w:val="0"/>
-          <w:numId w:val="1008"/>
-        </w:numPr>
-      </w:pPr>
-      <w:r>
-        <w:t xml:space="preserve">BDFFP is comprised of replicated forest fragments of 1, 10, and 100ha as well as continuous forest plots that were established between 1980 and 1984. Fragments were maintained by clearing secondary growth around fragments occasionally</w:t>
-      </w:r>
-      <w:r>
-        <w:t xml:space="preserve"> </w:t>
-      </w:r>
-      <w:r>
-        <w:t xml:space="preserve">. Demographic plots (</w:t>
+        <w:t xml:space="preserve">In 1997–1998 we established a series of 5000</w:t>
+      </w:r>
+      <w:r>
+        <w:t xml:space="preserve"> </w:t>
+      </w:r>
+      <m:oMath>
+        <m:sSup>
+          <m:e>
+            <m:r>
+              <m:t>m</m:t>
+            </m:r>
+          </m:e>
+          <m:sup>
+            <m:r>
+              <m:t>2</m:t>
+            </m:r>
+          </m:sup>
+        </m:sSup>
+      </m:oMath>
+      <w:r>
+        <w:t xml:space="preserve"> </w:t>
+      </w:r>
+      <w:r>
+        <w:t xml:space="preserve">plots (</w:t>
       </w:r>
       <m:oMath>
         <m:r>
@@ -1000,16 +1139,7 @@
         </m:r>
       </m:oMath>
       <w:r>
-        <w:t xml:space="preserve">m) were established in</w:t>
-      </w:r>
-      <w:r>
-        <w:t xml:space="preserve"> </w:t>
-      </w:r>
-      <w:r>
-        <w:t xml:space="preserve"> </w:t>
-      </w:r>
-      <w:r>
-        <w:t xml:space="preserve">to track the growth, reproduction, and survival of</w:t>
+        <w:t xml:space="preserve">m) in the BDFFP reserves in which we marked and measured all</w:t>
       </w:r>
       <w:r>
         <w:t xml:space="preserve"> </w:t>
@@ -1021,62 +1151,1341 @@
         <w:t xml:space="preserve">Heliconia acuminata</w:t>
       </w:r>
       <w:r>
-        <w:t xml:space="preserve">. Six of these plots were established in continuous forest, four were in 1-ha fragments, and three were in 10-ha fragments. The plots in continuous forest were established at haphazardly chosen locations 500–4000m from any mature forest borders, plots in 1-ha fragments were established on a randomly selected half of the fragment, and plots in 10-ha fragments were established in the center.</w:t>
-      </w:r>
-    </w:p>
+        <w:t xml:space="preserve">. The plots are located in continuous forest (n=6), 10-ha fragments (n=3), and 1-ha fragments (n=4), with distance between plots ranging from 500 m–41 km. Plots in 1-ha fragments were on one randomly selected half of the fragment, plots in 10-ha fragments were in the fragment center, and plots in continuous forest were placed in locations 500-4000 m from the borders of secondary and mature forest (Fig or Table</w:t>
+      </w:r>
+      <w:r>
+        <w:t xml:space="preserve"> </w:t>
+      </w:r>
+      <w:r>
+        <w:t xml:space="preserve">). Each plot is subdivided into 50 quadrats (</w:t>
+      </w:r>
+      <m:oMath>
+        <m:r>
+          <m:t>10</m:t>
+        </m:r>
+        <m:r>
+          <m:t>×</m:t>
+        </m:r>
+        <m:r>
+          <m:t>10</m:t>
+        </m:r>
+      </m:oMath>
+      <w:r>
+        <w:t xml:space="preserve">m) to simplify the annual surveys, during which we recorded the number of vegetative shoots each plant had, the height of each plant to the tallest leaf, and the identity of any flowering plants. We also surveyed plots regularly during the rainy season to identify any that flowered after the survey. Height and shoot number are correlated with leaf area, the probability of flowering, and rates of survivorship</w:t>
+      </w:r>
+      <w:r>
+        <w:t xml:space="preserve"> </w:t>
+      </w:r>
+      <w:r>
+        <w:t xml:space="preserve">(Bruna 2002, Bruna and Kress 2002)</w:t>
+      </w:r>
+      <w:r>
+        <w:t xml:space="preserve">. In 2008 we mapped the location of all established plants to the nearest 10 cm; in subsequent years we did the same with all new seedlings. There is a seven-fold range in H. acuminata density in the forest plots, with density in several of the plots comparable to that in low-density fragments</w:t>
+      </w:r>
+      <w:r>
+        <w:t xml:space="preserve"> </w:t>
+      </w:r>
+      <w:r>
+        <w:t xml:space="preserve">(Bruna and Kress 2002)</w:t>
+      </w:r>
+      <w:r>
+        <w:t xml:space="preserve">.</w:t>
+      </w:r>
+    </w:p>
+    <w:bookmarkEnd w:id="24"/>
+    <w:bookmarkStart w:id="25" w:name="weather-data"/>
+    <w:p>
+      <w:pPr>
+        <w:pStyle w:val="Heading2"/>
+      </w:pPr>
+      <w:r>
+        <w:rPr>
+          <w:rStyle w:val="SectionNumber"/>
+        </w:rPr>
+        <w:t xml:space="preserve">2.4</w:t>
+      </w:r>
+      <w:r>
+        <w:tab/>
+      </w:r>
+      <w:r>
+        <w:t xml:space="preserve">Weather data</w:t>
+      </w:r>
+    </w:p>
+    <w:p>
+      <w:pPr>
+        <w:pStyle w:val="FirstParagraph"/>
+      </w:pPr>
+      <w:r>
+        <w:t xml:space="preserve">Precipitation and potential evapotranspiration data were obtained from a gridded dataset (0.25º x 0.25º resolution) built using data from 3,625 ground-based weather stations across Brazil</w:t>
+      </w:r>
+      <w:r>
+        <w:t xml:space="preserve"> </w:t>
+      </w:r>
+      <w:r>
+        <w:t xml:space="preserve">(Xavier et al. 2016)</w:t>
+      </w:r>
+      <w:r>
+        <w:t xml:space="preserve">. The estimates of potential evapotranspiration were calculated using the Pennman-Monteith method, and then along with monthly precipitation were used to calculate the standardized precipitation evapotranspiration index (SPEI)</w:t>
+      </w:r>
+      <w:r>
+        <w:t xml:space="preserve"> </w:t>
+      </w:r>
+      <w:r>
+        <w:t xml:space="preserve">(Vicente-Serrano et al. 2010)</w:t>
+      </w:r>
+      <w:r>
+        <w:t xml:space="preserve">. SPEI is a proxy for meteorological drought that integrates precipitation and evapotranspiration anomalies over a specified time scale. Positive SPEI values indicate wetter than average months</w:t>
+      </w:r>
+      <w:r>
+        <w:t xml:space="preserve">, while negative values of SPEI indicate droughts with intensity categorized as mild (0 - -1), moderate (-1 - -1.5), severe (-1.5 - -2), or extreme (&lt; -2)</w:t>
+      </w:r>
+      <w:r>
+        <w:t xml:space="preserve"> </w:t>
+      </w:r>
+      <w:r>
+        <w:t xml:space="preserve">(McKee et al. 1993)</w:t>
+      </w:r>
+      <w:r>
+        <w:t xml:space="preserve">. A 3 month time scale for SPEI was deemed as most relevant for</w:t>
+      </w:r>
+      <w:r>
+        <w:t xml:space="preserve"> </w:t>
+      </w:r>
+      <w:r>
+        <w:rPr>
+          <w:i/>
+        </w:rPr>
+        <w:t xml:space="preserve">H. acuminata</w:t>
+      </w:r>
+      <w:r>
+        <w:t xml:space="preserve"> </w:t>
+      </w:r>
+      <w:r>
+        <w:t xml:space="preserve">as it relies primarily on soil moisture and not water sources buffered over longer timescales (e.g. it lacks deep taproots to access groundwater). We calculated 3-month SPEI using the</w:t>
+      </w:r>
+      <w:r>
+        <w:t xml:space="preserve"> </w:t>
+      </w:r>
+      <w:r>
+        <w:rPr>
+          <w:rStyle w:val="VerbatimChar"/>
+        </w:rPr>
+        <w:t xml:space="preserve">SPEI</w:t>
+      </w:r>
+      <w:r>
+        <w:t xml:space="preserve"> </w:t>
+      </w:r>
+      <w:r>
+        <w:t xml:space="preserve">package in R version 4.0.2 (2020-06-22)</w:t>
+      </w:r>
+      <w:r>
+        <w:t xml:space="preserve"> </w:t>
+      </w:r>
+      <w:r>
+        <w:t xml:space="preserve">(Beguería 2017a, R Core Team 2020)</w:t>
+      </w:r>
+      <w:r>
+        <w:t xml:space="preserve">. We compared the SPEI values calculated using this data source to several others including near by weather stations, the global SPEI database</w:t>
+      </w:r>
+      <w:r>
+        <w:t xml:space="preserve"> </w:t>
+      </w:r>
+      <w:r>
+        <w:t xml:space="preserve">(Beguería 2017b)</w:t>
+      </w:r>
+      <w:r>
+        <w:t xml:space="preserve"> </w:t>
+      </w:r>
+      <w:r>
+        <w:t xml:space="preserve">and TRMM</w:t>
+      </w:r>
+      <w:r>
+        <w:t xml:space="preserve"> </w:t>
+      </w:r>
+      <w:r>
+        <w:t xml:space="preserve">(</w:t>
+      </w:r>
+      <w:r>
+        <w:t xml:space="preserve">“TRMM (TMPA/3B43) rainfall estimate L3 1 month 0.25 degree x 0.25 degree V7”</w:t>
+      </w:r>
+      <w:r>
+        <w:t xml:space="preserve"> </w:t>
+      </w:r>
+      <w:r>
+        <w:t xml:space="preserve">2011)</w:t>
+      </w:r>
+      <w:r>
+        <w:t xml:space="preserve"> </w:t>
+      </w:r>
+      <w:r>
+        <w:t xml:space="preserve">and the timing of drought events is consistent among these datasets although the exact magnitude of drought differs among datasets (Appendix 1).</w:t>
+      </w:r>
+    </w:p>
+    <w:bookmarkEnd w:id="25"/>
+    <w:bookmarkStart w:id="26" w:name="statistical-modeling"/>
+    <w:p>
+      <w:pPr>
+        <w:pStyle w:val="Heading2"/>
+      </w:pPr>
+      <w:r>
+        <w:rPr>
+          <w:rStyle w:val="SectionNumber"/>
+        </w:rPr>
+        <w:t xml:space="preserve">2.5</w:t>
+      </w:r>
+      <w:r>
+        <w:tab/>
+      </w:r>
+      <w:r>
+        <w:t xml:space="preserve">Statistical Modeling</w:t>
+      </w:r>
+    </w:p>
+    <w:p>
+      <w:pPr>
+        <w:pStyle w:val="FirstParagraph"/>
+      </w:pPr>
+      <w:r>
+        <w:t xml:space="preserve">We assessed the effects of drought history on plant vital rates using distributed lag non-linear models (DLNMs)</w:t>
+      </w:r>
+      <w:r>
+        <w:t xml:space="preserve"> </w:t>
+      </w:r>
+      <w:r>
+        <w:t xml:space="preserve">(Gasparrini et al. 2017)</w:t>
+      </w:r>
+      <w:r>
+        <w:t xml:space="preserve">. DLNMs model potentially delayed effects of predictor variables by fitting a bi-dimensional dose-lag-response association spline, called a crossbasis function. This crossbasis function allows the effect of a predictor to vary non-linearly through lag time and across predictor intensity. Crossbasis functions were created using the</w:t>
+      </w:r>
+      <w:r>
+        <w:t xml:space="preserve"> </w:t>
+      </w:r>
+      <w:r>
+        <w:rPr>
+          <w:i/>
+        </w:rPr>
+        <w:t xml:space="preserve">dlnm</w:t>
+      </w:r>
+      <w:r>
+        <w:t xml:space="preserve"> </w:t>
+      </w:r>
+      <w:r>
+        <w:t xml:space="preserve">package in R with a maximum lag of 36 months</w:t>
+      </w:r>
+      <w:r>
+        <w:t xml:space="preserve"> </w:t>
+      </w:r>
+      <w:r>
+        <w:t xml:space="preserve">(Gasparrini 2011, R Core Team 2020)</w:t>
+      </w:r>
+      <w:r>
+        <w:t xml:space="preserve">. This particular maximum lag time was chosen because previous experiments showed that</w:t>
+      </w:r>
+      <w:r>
+        <w:t xml:space="preserve"> </w:t>
+      </w:r>
+      <w:r>
+        <w:rPr>
+          <w:i/>
+        </w:rPr>
+        <w:t xml:space="preserve">H. acuminata</w:t>
+      </w:r>
+      <w:r>
+        <w:t xml:space="preserve"> </w:t>
+      </w:r>
+      <w:r>
+        <w:t xml:space="preserve">individuals recovered from transplant shock after 36 months, so we expected at most 36 months lag time in the response to drought</w:t>
+      </w:r>
+      <w:r>
+        <w:t xml:space="preserve"> </w:t>
+      </w:r>
+      <w:r>
+        <w:t xml:space="preserve">(Bruna et al. 2002)</w:t>
+      </w:r>
+      <w:r>
+        <w:t xml:space="preserve">. The crossbasis function was fit to the data in the context of a generalized additive model (GAM) using the</w:t>
+      </w:r>
+      <w:r>
+        <w:t xml:space="preserve"> </w:t>
+      </w:r>
+      <w:r>
+        <w:rPr>
+          <w:i/>
+        </w:rPr>
+        <w:t xml:space="preserve">mgcv</w:t>
+      </w:r>
+      <w:r>
+        <w:t xml:space="preserve"> </w:t>
+      </w:r>
+      <w:r>
+        <w:t xml:space="preserve">package in R with restricted maximum likelihood</w:t>
+      </w:r>
+      <w:r>
+        <w:t xml:space="preserve"> </w:t>
+      </w:r>
+      <w:r>
+        <w:t xml:space="preserve">(Wood 2017)</w:t>
+      </w:r>
+      <w:r>
+        <w:t xml:space="preserve">. In the process of fitting the model, the penalty on the crossbasis smooth (and other smoothed terms) is optimized such that more linear shapes are favored unless the data supports non-linearity.</w:t>
+      </w:r>
+    </w:p>
+    <w:p>
+      <w:pPr>
+        <w:pStyle w:val="BodyText"/>
+      </w:pPr>
+      <w:r>
+        <w:t xml:space="preserve">The general form of the vital rate models was as follows:</w:t>
+      </w:r>
+    </w:p>
+    <w:p>
+      <w:pPr>
+        <w:pStyle w:val="BodyText"/>
+      </w:pPr>
+      <w:r>
+        <w:t xml:space="preserve">$$
+g[\textrm{E}(y_{i})] = \alpha_j + f_1(x_i) + f_2(d_{i,t}, ..., d_{i,t-24}) \\
+\alpha_j \sim N(\mu_{\alpha_j}, \sigma^2_{\alpha_j}), \textrm{for plot }j
+$$</w:t>
+      </w:r>
+    </w:p>
+    <w:p>
+      <w:pPr>
+        <w:pStyle w:val="FirstParagraph"/>
+      </w:pPr>
+      <w:r>
+        <w:t xml:space="preserve">Where</w:t>
+      </w:r>
+      <w:r>
+        <w:t xml:space="preserve"> </w:t>
+      </w:r>
+      <m:oMath>
+        <m:sSub>
+          <m:e>
+            <m:r>
+              <m:t>f</m:t>
+            </m:r>
+          </m:e>
+          <m:sub>
+            <m:r>
+              <m:t>1</m:t>
+            </m:r>
+          </m:sub>
+        </m:sSub>
+        <m:r>
+          <m:t>(</m:t>
+        </m:r>
+        <m:sSub>
+          <m:e>
+            <m:r>
+              <m:t>x</m:t>
+            </m:r>
+          </m:e>
+          <m:sub>
+            <m:r>
+              <m:t>i</m:t>
+            </m:r>
+          </m:sub>
+        </m:sSub>
+        <m:r>
+          <m:t>)</m:t>
+        </m:r>
+      </m:oMath>
+      <w:r>
+        <w:t xml:space="preserve"> </w:t>
+      </w:r>
+      <w:r>
+        <w:t xml:space="preserve">is a smooth function of plant size [ ln(height</w:t>
+      </w:r>
+      <w:r>
+        <w:t xml:space="preserve"> </w:t>
+      </w:r>
+      <m:oMath>
+        <m:r>
+          <m:t>×</m:t>
+        </m:r>
+      </m:oMath>
+      <w:r>
+        <w:t xml:space="preserve"> </w:t>
+      </w:r>
+      <w:r>
+        <w:t xml:space="preserve">shoot number) ], fit using a penalized cubic regression spline,</w:t>
+      </w:r>
+      <w:r>
+        <w:t xml:space="preserve"> </w:t>
+      </w:r>
+      <m:oMath>
+        <m:sSub>
+          <m:e>
+            <m:r>
+              <m:t>f</m:t>
+            </m:r>
+          </m:e>
+          <m:sub>
+            <m:r>
+              <m:t>2</m:t>
+            </m:r>
+          </m:sub>
+        </m:sSub>
+        <m:r>
+          <m:t>(</m:t>
+        </m:r>
+        <m:r>
+          <m:t>)</m:t>
+        </m:r>
+      </m:oMath>
+      <w:r>
+        <w:t xml:space="preserve"> </w:t>
+      </w:r>
+      <w:r>
+        <w:t xml:space="preserve">is the crossbasis function in which</w:t>
+      </w:r>
+      <w:r>
+        <w:t xml:space="preserve"> </w:t>
+      </w:r>
+      <m:oMath>
+        <m:sSub>
+          <m:e>
+            <m:r>
+              <m:t>d</m:t>
+            </m:r>
+          </m:e>
+          <m:sub>
+            <m:r>
+              <m:t>i</m:t>
+            </m:r>
+            <m:r>
+              <m:t>,</m:t>
+            </m:r>
+            <m:r>
+              <m:t>t</m:t>
+            </m:r>
+          </m:sub>
+        </m:sSub>
+      </m:oMath>
+      <w:r>
+        <w:t xml:space="preserve"> </w:t>
+      </w:r>
+      <w:r>
+        <w:t xml:space="preserve">is the SPEI value during the census month of an observation (February) and</w:t>
+      </w:r>
+      <w:r>
+        <w:t xml:space="preserve"> </w:t>
+      </w:r>
+      <m:oMath>
+        <m:sSub>
+          <m:e>
+            <m:r>
+              <m:t>d</m:t>
+            </m:r>
+          </m:e>
+          <m:sub>
+            <m:r>
+              <m:t>i</m:t>
+            </m:r>
+            <m:r>
+              <m:t>,</m:t>
+            </m:r>
+            <m:r>
+              <m:t>t</m:t>
+            </m:r>
+            <m:r>
+              <m:t>−</m:t>
+            </m:r>
+            <m:r>
+              <m:t>l</m:t>
+            </m:r>
+          </m:sub>
+        </m:sSub>
+      </m:oMath>
+      <w:r>
+        <w:t xml:space="preserve"> </w:t>
+      </w:r>
+      <w:r>
+        <w:t xml:space="preserve">is the SPEI</w:t>
+      </w:r>
+      <w:r>
+        <w:t xml:space="preserve"> </w:t>
+      </w:r>
+      <m:oMath>
+        <m:r>
+          <m:t>l</m:t>
+        </m:r>
+      </m:oMath>
+      <w:r>
+        <w:t xml:space="preserve"> </w:t>
+      </w:r>
+      <w:r>
+        <w:t xml:space="preserve">months prior (see Gasparrini et al. 2017 for details). Penalized cubic regression splines were used for both dimensions of the crossbasis function, with 35 knots for the lag dimension and 3 knots for the drought response dimension to restrict the fitted response to drought to bimodal at most complex. A random effect of plot ID on the intercept is represented by</w:t>
+      </w:r>
+      <w:r>
+        <w:t xml:space="preserve"> </w:t>
+      </w:r>
+      <m:oMath>
+        <m:sSub>
+          <m:e>
+            <m:r>
+              <m:t>a</m:t>
+            </m:r>
+          </m:e>
+          <m:sub>
+            <m:r>
+              <m:t>j</m:t>
+            </m:r>
+          </m:sub>
+        </m:sSub>
+      </m:oMath>
+      <w:r>
+        <w:t xml:space="preserve">. For plant growth the response was plant size (height</w:t>
+      </w:r>
+      <w:r>
+        <w:t xml:space="preserve"> </w:t>
+      </w:r>
+      <m:oMath>
+        <m:r>
+          <m:t>×</m:t>
+        </m:r>
+      </m:oMath>
+      <w:r>
+        <w:t xml:space="preserve"> </w:t>
+      </w:r>
+      <w:r>
+        <w:t xml:space="preserve">shoot number) in year t+1 modeled with a scaled t family error distribution and a log link function (</w:t>
+      </w:r>
+      <m:oMath>
+        <m:r>
+          <m:t>g</m:t>
+        </m:r>
+        <m:r>
+          <m:t>(</m:t>
+        </m:r>
+        <m:r>
+          <m:t>⋅</m:t>
+        </m:r>
+        <m:r>
+          <m:t>)</m:t>
+        </m:r>
+        <m:r>
+          <m:t>=</m:t>
+        </m:r>
+        <m:r>
+          <m:t>l</m:t>
+        </m:r>
+        <m:r>
+          <m:t>o</m:t>
+        </m:r>
+        <m:r>
+          <m:t>g</m:t>
+        </m:r>
+        <m:r>
+          <m:t>(</m:t>
+        </m:r>
+        <m:r>
+          <m:t>⋅</m:t>
+        </m:r>
+        <m:r>
+          <m:t>)</m:t>
+        </m:r>
+      </m:oMath>
+      <w:r>
+        <w:t xml:space="preserve">). A scaled t family was chosen because residuals were leptokurtic with a gaussian error structure. The data on number of infloresences was converted to binary (1 for ≥1 inflorescence, 0 for no inflorescence). For survival and flowering as a response, we used a binomial family error distribution with a logit link.</w:t>
+      </w:r>
+    </w:p>
+    <w:p>
+      <w:r>
+        <w:pict>
+          <v:rect style="width:0;height:1.5pt" o:hralign="center" o:hrstd="t" o:hr="t"/>
+        </w:pict>
+      </w:r>
+    </w:p>
+    <w:p>
+      <w:pPr>
+        <w:pStyle w:val="FirstParagraph"/>
+      </w:pPr>
+      <w:r>
+        <w:t xml:space="preserve">NOTE FOR EMILIO: In Gasparrini et al. 2017, the crossbasis function is defined like so:</w:t>
+      </w:r>
+    </w:p>
+    <w:p>
+      <w:pPr>
+        <w:pStyle w:val="BodyText"/>
+      </w:pPr>
+      <m:oMathPara>
+        <m:oMathParaPr>
+          <m:jc m:val="center"/>
+        </m:oMathParaPr>
+        <m:oMath>
+          <m:r>
+            <m:t>s</m:t>
+          </m:r>
+          <m:r>
+            <m:t>(</m:t>
+          </m:r>
+          <m:sSub>
+            <m:e>
+              <m:r>
+                <m:t>x</m:t>
+              </m:r>
+            </m:e>
+            <m:sub>
+              <m:r>
+                <m:t>i</m:t>
+              </m:r>
+              <m:r>
+                <m:t>,</m:t>
+              </m:r>
+              <m:r>
+                <m:t>t</m:t>
+              </m:r>
+              <m:r>
+                <m:t>−</m:t>
+              </m:r>
+              <m:sSub>
+                <m:e>
+                  <m:r>
+                    <m:t>l</m:t>
+                  </m:r>
+                </m:e>
+                <m:sub>
+                  <m:r>
+                    <m:t>0</m:t>
+                  </m:r>
+                </m:sub>
+              </m:sSub>
+            </m:sub>
+          </m:sSub>
+          <m:r>
+            <m:t>,</m:t>
+          </m:r>
+          <m:r>
+            <m:t>.</m:t>
+          </m:r>
+          <m:r>
+            <m:t>.</m:t>
+          </m:r>
+          <m:r>
+            <m:t>.</m:t>
+          </m:r>
+          <m:r>
+            <m:t>,</m:t>
+          </m:r>
+          <m:sSub>
+            <m:e>
+              <m:r>
+                <m:t>x</m:t>
+              </m:r>
+            </m:e>
+            <m:sub>
+              <m:r>
+                <m:t>i</m:t>
+              </m:r>
+              <m:r>
+                <m:t>,</m:t>
+              </m:r>
+              <m:r>
+                <m:t>t</m:t>
+              </m:r>
+              <m:r>
+                <m:t>−</m:t>
+              </m:r>
+              <m:r>
+                <m:t>L</m:t>
+              </m:r>
+            </m:sub>
+          </m:sSub>
+          <m:r>
+            <m:t>)</m:t>
+          </m:r>
+          <m:r>
+            <m:t>=</m:t>
+          </m:r>
+          <m:nary>
+            <m:naryPr>
+              <m:chr m:val="∑"/>
+              <m:limLoc m:val="undOvr"/>
+              <m:subHide m:val="0"/>
+              <m:supHide m:val="0"/>
+            </m:naryPr>
+            <m:sub>
+              <m:r>
+                <m:t>l</m:t>
+              </m:r>
+              <m:r>
+                <m:t>=</m:t>
+              </m:r>
+              <m:sSub>
+                <m:e>
+                  <m:r>
+                    <m:t>l</m:t>
+                  </m:r>
+                </m:e>
+                <m:sub>
+                  <m:r>
+                    <m:t>0</m:t>
+                  </m:r>
+                </m:sub>
+              </m:sSub>
+            </m:sub>
+            <m:sup>
+              <m:r>
+                <m:t>L</m:t>
+              </m:r>
+            </m:sup>
+            <m:e>
+              <m:r>
+                <m:t>f</m:t>
+              </m:r>
+            </m:e>
+          </m:nary>
+          <m:r>
+            <m:t>⋅</m:t>
+          </m:r>
+          <m:r>
+            <m:t>w</m:t>
+          </m:r>
+          <m:r>
+            <m:t>(</m:t>
+          </m:r>
+          <m:sSub>
+            <m:e>
+              <m:r>
+                <m:t>x</m:t>
+              </m:r>
+            </m:e>
+            <m:sub>
+              <m:r>
+                <m:t>i</m:t>
+              </m:r>
+              <m:r>
+                <m:t>,</m:t>
+              </m:r>
+              <m:r>
+                <m:t>t</m:t>
+              </m:r>
+              <m:r>
+                <m:t>−</m:t>
+              </m:r>
+              <m:r>
+                <m:t>l</m:t>
+              </m:r>
+            </m:sub>
+          </m:sSub>
+          <m:r>
+            <m:t>,</m:t>
+          </m:r>
+          <m:r>
+            <m:t>l</m:t>
+          </m:r>
+          <m:r>
+            <m:t>)</m:t>
+          </m:r>
+        </m:oMath>
+      </m:oMathPara>
+    </w:p>
+    <w:p>
+      <w:pPr>
+        <w:pStyle w:val="FirstParagraph"/>
+      </w:pPr>
+      <w:r>
+        <w:t xml:space="preserve">Where</w:t>
+      </w:r>
+      <w:r>
+        <w:t xml:space="preserve"> </w:t>
+      </w:r>
+      <w:r>
+        <w:t xml:space="preserve">“</w:t>
+      </w:r>
+      <w:r>
+        <w:t xml:space="preserve">the bi-dimensional dose-lag-response function</w:t>
+      </w:r>
+      <w:r>
+        <w:t xml:space="preserve"> </w:t>
+      </w:r>
+      <m:oMath>
+        <m:r>
+          <m:t>f</m:t>
+        </m:r>
+        <m:r>
+          <m:t>⋅</m:t>
+        </m:r>
+        <m:r>
+          <m:t>w</m:t>
+        </m:r>
+        <m:r>
+          <m:t>(</m:t>
+        </m:r>
+        <m:r>
+          <m:t>x</m:t>
+        </m:r>
+        <m:r>
+          <m:t>,</m:t>
+        </m:r>
+        <m:r>
+          <m:t>l</m:t>
+        </m:r>
+        <m:r>
+          <m:t>)</m:t>
+        </m:r>
+      </m:oMath>
+      <w:r>
+        <w:t xml:space="preserve"> </w:t>
+      </w:r>
+      <w:r>
+        <w:t xml:space="preserve">is composed of two marginal functions: the standard dose-response function</w:t>
+      </w:r>
+      <w:r>
+        <w:t xml:space="preserve"> </w:t>
+      </w:r>
+      <m:oMath>
+        <m:r>
+          <m:t>f</m:t>
+        </m:r>
+        <m:r>
+          <m:t>(</m:t>
+        </m:r>
+        <m:r>
+          <m:t>x</m:t>
+        </m:r>
+        <m:r>
+          <m:t>)</m:t>
+        </m:r>
+      </m:oMath>
+      <w:r>
+        <w:t xml:space="preserve">, and the additional lag-response function</w:t>
+      </w:r>
+      <w:r>
+        <w:t xml:space="preserve"> </w:t>
+      </w:r>
+      <m:oMath>
+        <m:r>
+          <m:t>w</m:t>
+        </m:r>
+        <m:r>
+          <m:t>(</m:t>
+        </m:r>
+        <m:r>
+          <m:t>l</m:t>
+        </m:r>
+        <m:r>
+          <m:t>)</m:t>
+        </m:r>
+      </m:oMath>
+      <w:r>
+        <w:t xml:space="preserve"> </w:t>
+      </w:r>
+      <w:r>
+        <w:t xml:space="preserve">that models the lag structure….</w:t>
+      </w:r>
+      <w:r>
+        <w:t xml:space="preserve">”</w:t>
+      </w:r>
+      <w:r>
+        <w:t xml:space="preserve"> </w:t>
+      </w:r>
+      <w:r>
+        <w:t xml:space="preserve">I like this summation notation because it clarifies that the function is two-dimensional, but I’m not sure it’s mathematically appropriate to drop into the model equation.</w:t>
+      </w:r>
+      <w:r>
+        <w:br/>
+      </w:r>
+      <w:r>
+        <w:t xml:space="preserve">The crossbasis function could also be represented by something a lot more abstract like</w:t>
+      </w:r>
+      <w:r>
+        <w:t xml:space="preserve"> </w:t>
+      </w:r>
+      <m:oMath>
+        <m:sSub>
+          <m:e>
+            <m:r>
+              <m:t>f</m:t>
+            </m:r>
+          </m:e>
+          <m:sub>
+            <m:r>
+              <m:t>2</m:t>
+            </m:r>
+          </m:sub>
+        </m:sSub>
+        <m:r>
+          <m:t>(</m:t>
+        </m:r>
+        <m:sSub>
+          <m:e>
+            <m:r>
+              <m:t>X</m:t>
+            </m:r>
+          </m:e>
+          <m:sub>
+            <m:r>
+              <m:t>i</m:t>
+            </m:r>
+          </m:sub>
+        </m:sSub>
+        <m:r>
+          <m:t>,</m:t>
+        </m:r>
+        <m:r>
+          <m:t>L</m:t>
+        </m:r>
+        <m:r>
+          <m:t>)</m:t>
+        </m:r>
+      </m:oMath>
+      <w:r>
+        <w:t xml:space="preserve"> </w:t>
+      </w:r>
+      <w:r>
+        <w:t xml:space="preserve">where</w:t>
+      </w:r>
+      <w:r>
+        <w:t xml:space="preserve"> </w:t>
+      </w:r>
+      <m:oMath>
+        <m:sSub>
+          <m:e>
+            <m:r>
+              <m:t>X</m:t>
+            </m:r>
+          </m:e>
+          <m:sub>
+            <m:r>
+              <m:t>i</m:t>
+            </m:r>
+          </m:sub>
+        </m:sSub>
+      </m:oMath>
+      <w:r>
+        <w:t xml:space="preserve"> </w:t>
+      </w:r>
+      <w:r>
+        <w:t xml:space="preserve">is the SPEI history and</w:t>
+      </w:r>
+      <w:r>
+        <w:t xml:space="preserve"> </w:t>
+      </w:r>
+      <m:oMath>
+        <m:r>
+          <m:t>L</m:t>
+        </m:r>
+      </m:oMath>
+      <w:r>
+        <w:t xml:space="preserve"> </w:t>
+      </w:r>
+      <w:r>
+        <w:t xml:space="preserve">is a vector (0, …, 36) describing the lag structure of</w:t>
+      </w:r>
+      <w:r>
+        <w:t xml:space="preserve"> </w:t>
+      </w:r>
+      <m:oMath>
+        <m:sSub>
+          <m:e>
+            <m:r>
+              <m:t>X</m:t>
+            </m:r>
+          </m:e>
+          <m:sub>
+            <m:r>
+              <m:t>i</m:t>
+            </m:r>
+          </m:sub>
+        </m:sSub>
+      </m:oMath>
+      <w:r>
+        <w:t xml:space="preserve">. This is closer to how the model is written in R. Let’s talk about the clearest way to write and describe these models.</w:t>
+      </w:r>
+    </w:p>
+    <w:p>
+      <w:r>
+        <w:pict>
+          <v:rect style="width:0;height:1.5pt" o:hralign="center" o:hrstd="t" o:hr="t"/>
+        </w:pict>
+      </w:r>
+    </w:p>
+    <w:p>
+      <w:pPr>
+        <w:pStyle w:val="FirstParagraph"/>
+      </w:pPr>
+      <w:r>
+        <w:t xml:space="preserve">Because DLNMs do not currently allow modeling of interactions, we fit separate models for plants in fragments and in continuous forest to allow the shape of the crossbasis function to differ between habitats.</w:t>
+      </w:r>
+    </w:p>
+    <w:p>
+      <w:pPr>
+        <w:pStyle w:val="BodyText"/>
+      </w:pPr>
+      <w:r>
+        <w:t xml:space="preserve">Statistical significance of crossbasis functions and covariates was determined by ….</w:t>
+      </w:r>
+      <w:r>
+        <w:t xml:space="preserve"> </w:t>
+      </w:r>
+    </w:p>
+    <w:bookmarkEnd w:id="26"/>
+    <w:bookmarkEnd w:id="27"/>
+    <w:bookmarkStart w:id="30" w:name="results"/>
     <w:p>
       <w:pPr>
         <w:pStyle w:val="Heading1"/>
       </w:pPr>
-      <w:bookmarkStart w:id="24" w:name="results"/>
+      <w:r>
+        <w:rPr>
+          <w:rStyle w:val="SectionNumber"/>
+        </w:rPr>
+        <w:t xml:space="preserve">3</w:t>
+      </w:r>
+      <w:r>
+        <w:tab/>
+      </w:r>
       <w:r>
         <w:t xml:space="preserve">Results</w:t>
       </w:r>
-      <w:bookmarkEnd w:id="24"/>
-    </w:p>
+    </w:p>
+    <w:bookmarkStart w:id="28" w:name="dlnms"/>
+    <w:p>
+      <w:pPr>
+        <w:pStyle w:val="Heading2"/>
+      </w:pPr>
+      <w:r>
+        <w:rPr>
+          <w:rStyle w:val="SectionNumber"/>
+        </w:rPr>
+        <w:t xml:space="preserve">3.1</w:t>
+      </w:r>
+      <w:r>
+        <w:tab/>
+      </w:r>
+      <w:r>
+        <w:t xml:space="preserve">DLNMs</w:t>
+      </w:r>
+    </w:p>
+    <w:bookmarkEnd w:id="28"/>
+    <w:bookmarkStart w:id="29" w:name="size-by-year-interaction"/>
+    <w:p>
+      <w:pPr>
+        <w:pStyle w:val="Heading2"/>
+      </w:pPr>
+      <w:r>
+        <w:rPr>
+          <w:rStyle w:val="SectionNumber"/>
+        </w:rPr>
+        <w:t xml:space="preserve">3.2</w:t>
+      </w:r>
+      <w:r>
+        <w:tab/>
+      </w:r>
+      <w:r>
+        <w:t xml:space="preserve">Size by year interaction</w:t>
+      </w:r>
+    </w:p>
+    <w:p>
+      <w:pPr>
+        <w:pStyle w:val="FirstParagraph"/>
+      </w:pPr>
+      <w:r>
+        <w:t xml:space="preserve">In continuous forest plots there was support for size by year interactions for growth (95% LR</w:t>
+      </w:r>
+      <w:r>
+        <w:rPr>
+          <w:vertAlign w:val="subscript"/>
+        </w:rPr>
+        <w:t xml:space="preserve">null</w:t>
+      </w:r>
+      <w:r>
+        <w:t xml:space="preserve"> </w:t>
+      </w:r>
+      <w:r>
+        <w:t xml:space="preserve">= 4.54, LR</w:t>
+      </w:r>
+      <w:r>
+        <w:rPr>
+          <w:vertAlign w:val="subscript"/>
+        </w:rPr>
+        <w:t xml:space="preserve">obs</w:t>
+      </w:r>
+      <w:r>
+        <w:t xml:space="preserve"> </w:t>
+      </w:r>
+      <w:r>
+        <w:t xml:space="preserve">= 45.69) and survival (95% LR</w:t>
+      </w:r>
+      <w:r>
+        <w:rPr>
+          <w:vertAlign w:val="subscript"/>
+        </w:rPr>
+        <w:t xml:space="preserve">null</w:t>
+      </w:r>
+      <w:r>
+        <w:t xml:space="preserve"> </w:t>
+      </w:r>
+      <w:r>
+        <w:t xml:space="preserve">= 3.91, LR</w:t>
+      </w:r>
+      <w:r>
+        <w:rPr>
+          <w:vertAlign w:val="subscript"/>
+        </w:rPr>
+        <w:t xml:space="preserve">obs</w:t>
+      </w:r>
+      <w:r>
+        <w:t xml:space="preserve"> </w:t>
+      </w:r>
+      <w:r>
+        <w:t xml:space="preserve">= 29.18) , but not for flowering (95% LR</w:t>
+      </w:r>
+      <w:r>
+        <w:rPr>
+          <w:vertAlign w:val="subscript"/>
+        </w:rPr>
+        <w:t xml:space="preserve">null</w:t>
+      </w:r>
+      <w:r>
+        <w:t xml:space="preserve"> </w:t>
+      </w:r>
+      <w:r>
+        <w:t xml:space="preserve">= 4.44, LR</w:t>
+      </w:r>
+      <w:r>
+        <w:rPr>
+          <w:vertAlign w:val="subscript"/>
+        </w:rPr>
+        <w:t xml:space="preserve">obs</w:t>
+      </w:r>
+      <w:r>
+        <w:t xml:space="preserve"> </w:t>
+      </w:r>
+      <w:r>
+        <w:t xml:space="preserve">= 1.77). However, in 1 ha fragments, we saw no evidence of size by year interaction. For growth 95% LR</w:t>
+      </w:r>
+      <w:r>
+        <w:rPr>
+          <w:vertAlign w:val="subscript"/>
+        </w:rPr>
+        <w:t xml:space="preserve">null</w:t>
+      </w:r>
+      <w:r>
+        <w:t xml:space="preserve"> </w:t>
+      </w:r>
+      <w:r>
+        <w:t xml:space="preserve">= 4.45, LR</w:t>
+      </w:r>
+      <w:r>
+        <w:rPr>
+          <w:vertAlign w:val="subscript"/>
+        </w:rPr>
+        <w:t xml:space="preserve">obs</w:t>
+      </w:r>
+      <w:r>
+        <w:t xml:space="preserve"> </w:t>
+      </w:r>
+      <w:r>
+        <w:t xml:space="preserve">= 4.35, for survival 95% LR</w:t>
+      </w:r>
+      <w:r>
+        <w:rPr>
+          <w:vertAlign w:val="subscript"/>
+        </w:rPr>
+        <w:t xml:space="preserve">null</w:t>
+      </w:r>
+      <w:r>
+        <w:t xml:space="preserve"> </w:t>
+      </w:r>
+      <w:r>
+        <w:t xml:space="preserve">= 4.47, LR</w:t>
+      </w:r>
+      <w:r>
+        <w:rPr>
+          <w:vertAlign w:val="subscript"/>
+        </w:rPr>
+        <w:t xml:space="preserve">obs</w:t>
+      </w:r>
+      <w:r>
+        <w:t xml:space="preserve"> </w:t>
+      </w:r>
+      <w:r>
+        <w:t xml:space="preserve">= 0.62, and for flowering probability 95% LR</w:t>
+      </w:r>
+      <w:r>
+        <w:rPr>
+          <w:vertAlign w:val="subscript"/>
+        </w:rPr>
+        <w:t xml:space="preserve">null</w:t>
+      </w:r>
+      <w:r>
+        <w:t xml:space="preserve"> </w:t>
+      </w:r>
+      <w:r>
+        <w:t xml:space="preserve">= 3.86, LR</w:t>
+      </w:r>
+      <w:r>
+        <w:rPr>
+          <w:vertAlign w:val="subscript"/>
+        </w:rPr>
+        <w:t xml:space="preserve">obs</w:t>
+      </w:r>
+      <w:r>
+        <w:t xml:space="preserve"> </w:t>
+      </w:r>
+      <w:r>
+        <w:t xml:space="preserve">= 2.82. This is consistent with the DLNMs in that the crossbasis functions for ___ and ___ were much flatter in fragments compared to continuous forest.</w:t>
+      </w:r>
+    </w:p>
+    <w:bookmarkEnd w:id="29"/>
+    <w:bookmarkEnd w:id="30"/>
+    <w:bookmarkStart w:id="31" w:name="discussion"/>
     <w:p>
       <w:pPr>
         <w:pStyle w:val="Heading1"/>
       </w:pPr>
-      <w:bookmarkStart w:id="25" w:name="discussion"/>
+      <w:r>
+        <w:rPr>
+          <w:rStyle w:val="SectionNumber"/>
+        </w:rPr>
+        <w:t xml:space="preserve">4</w:t>
+      </w:r>
+      <w:r>
+        <w:tab/>
+      </w:r>
       <w:r>
         <w:t xml:space="preserve">Discussion</w:t>
       </w:r>
-      <w:bookmarkEnd w:id="25"/>
     </w:p>
     <w:p>
       <w:pPr>
         <w:pStyle w:val="FirstParagraph"/>
       </w:pPr>
       <w:r>
-        <w:t xml:space="preserve">metapopulation dynamics stuff goes here.</w:t>
-      </w:r>
-    </w:p>
+        <w:t xml:space="preserve">Caveats:</w:t>
+      </w:r>
+    </w:p>
+    <w:p>
+      <w:pPr>
+        <w:pStyle w:val="BodyText"/>
+      </w:pPr>
+      <w:r>
+        <w:t xml:space="preserve">One limitation of the DLNM approach is that it does not currently allow for modeling of interactions with a crossbasis function. This limitation meant that we were unable to model a potential size by environment (i.e. drought history) interaction, which may occur with many plant species</w:t>
+      </w:r>
+      <w:r>
+        <w:t xml:space="preserve"> </w:t>
+      </w:r>
+      <w:r>
+        <w:t xml:space="preserve">(Tredennick et al. 2018)</w:t>
+      </w:r>
+      <w:r>
+        <w:t xml:space="preserve">. To check for a size by environment interaction, we followed the methods of Tredennick et al.</w:t>
+      </w:r>
+      <w:r>
+        <w:t xml:space="preserve"> </w:t>
+      </w:r>
+      <w:r>
+        <w:t xml:space="preserve">(2018)</w:t>
+      </w:r>
+      <w:r>
+        <w:t xml:space="preserve"> </w:t>
+      </w:r>
+      <w:r>
+        <w:t xml:space="preserve">and fit a pair of generalized linear mixed effects models (GLMMs) for each vital rate using the</w:t>
+      </w:r>
+      <w:r>
+        <w:t xml:space="preserve"> </w:t>
+      </w:r>
+      <w:r>
+        <w:rPr>
+          <w:i/>
+        </w:rPr>
+        <w:t xml:space="preserve">lme4</w:t>
+      </w:r>
+      <w:r>
+        <w:t xml:space="preserve"> </w:t>
+      </w:r>
+      <w:r>
+        <w:t xml:space="preserve">package</w:t>
+      </w:r>
+      <w:r>
+        <w:t xml:space="preserve"> </w:t>
+      </w:r>
+      <w:r>
+        <w:t xml:space="preserve">(Bates et al. 2015)</w:t>
+      </w:r>
+      <w:r>
+        <w:t xml:space="preserve">. Rather than explicitly modeling the effects of drought history, we modeled environmental stochasticity with random effects of year. For each vital rate, we essentially replaced the crossbasis function in Eq 1. with a random effect of year on either the intercept or both the intercept and relationship with plant size. We assessed the significance of the year-by-size interaction by testing the likelihood ratio of models with and without the interaction against an expected likelihood ratio distribution under the null hypothesis of no interaction</w:t>
+      </w:r>
+      <w:r>
+        <w:t xml:space="preserve"> </w:t>
+      </w:r>
+      <w:r>
+        <w:t xml:space="preserve">(Tredennick et al. 2018)</w:t>
+      </w:r>
+      <w:r>
+        <w:t xml:space="preserve">.</w:t>
+      </w:r>
+    </w:p>
+    <w:bookmarkEnd w:id="31"/>
+    <w:bookmarkStart w:id="32" w:name="conclusion"/>
     <w:p>
       <w:pPr>
         <w:pStyle w:val="Heading1"/>
       </w:pPr>
-      <w:bookmarkStart w:id="26" w:name="conclusion"/>
+      <w:r>
+        <w:rPr>
+          <w:rStyle w:val="SectionNumber"/>
+        </w:rPr>
+        <w:t xml:space="preserve">5</w:t>
+      </w:r>
+      <w:r>
+        <w:tab/>
+      </w:r>
       <w:r>
         <w:t xml:space="preserve">Conclusion</w:t>
       </w:r>
-      <w:bookmarkEnd w:id="26"/>
-    </w:p>
+    </w:p>
+    <w:bookmarkEnd w:id="32"/>
+    <w:bookmarkStart w:id="33" w:name="acknowledgments"/>
     <w:p>
       <w:pPr>
         <w:pStyle w:val="Heading1"/>
       </w:pPr>
-      <w:bookmarkStart w:id="27" w:name="acknowledgments"/>
+      <w:r>
+        <w:rPr>
+          <w:rStyle w:val="SectionNumber"/>
+        </w:rPr>
+        <w:t xml:space="preserve">6</w:t>
+      </w:r>
+      <w:r>
+        <w:tab/>
+      </w:r>
       <w:r>
         <w:t xml:space="preserve">Acknowledgments</w:t>
       </w:r>
-      <w:bookmarkEnd w:id="27"/>
     </w:p>
     <w:p>
       <w:pPr>
         <w:pStyle w:val="FirstParagraph"/>
       </w:pPr>
       <w:r>
+        <w:t xml:space="preserve">We thank —-, —-, —-, and — anonymous reviewers for helpful discussions and comments on the manuscript. We also thank the technicians and students who helped conduct the</w:t>
+      </w:r>
+      <w:r>
+        <w:t xml:space="preserve"> </w:t>
+      </w:r>
+      <w:r>
+        <w:rPr>
+          <w:i/>
+        </w:rPr>
+        <w:t xml:space="preserve">Heliconia</w:t>
+      </w:r>
+      <w:r>
+        <w:t xml:space="preserve"> </w:t>
+      </w:r>
+      <w:r>
+        <w:t xml:space="preserve">censuses and the BDFFP and INPA for logistical support. Financial support was provided by the U.S. National Science Foundation (awards DEB-0614339, DEB-0614149, INT 98-06351, and DEB-1948607). This is publication No. —- in the BDFFP Technical Series.</w:t>
+      </w:r>
+    </w:p>
+    <w:p>
+      <w:pPr>
+        <w:pStyle w:val="BodyText"/>
+      </w:pPr>
+      <w:r>
         <w:t xml:space="preserve">If TRMM data is used, they suggest:</w:t>
       </w:r>
       <w:r>
@@ -1104,44 +2513,627 @@
         <w:t xml:space="preserve">”</w:t>
       </w:r>
     </w:p>
+    <w:bookmarkEnd w:id="33"/>
+    <w:bookmarkStart w:id="85" w:name="references"/>
     <w:p>
       <w:pPr>
         <w:pStyle w:val="Heading1"/>
       </w:pPr>
-      <w:bookmarkStart w:id="28" w:name="references"/>
+      <w:r>
+        <w:rPr>
+          <w:rStyle w:val="SectionNumber"/>
+        </w:rPr>
+        <w:t xml:space="preserve">7</w:t>
+      </w:r>
+      <w:r>
+        <w:tab/>
+      </w:r>
       <w:r>
         <w:t xml:space="preserve">References</w:t>
       </w:r>
-      <w:bookmarkEnd w:id="28"/>
-    </w:p>
-    <w:bookmarkStart w:id="55" w:name="refs"/>
-    <w:bookmarkStart w:id="29" w:name="ref-betts2019"/>
+    </w:p>
+    <w:bookmarkStart w:id="83" w:name="refs"/>
+    <w:bookmarkStart w:id="34" w:name="ref-batesFittingLinearMixedeffects2015"/>
     <w:p>
       <w:pPr>
         <w:pStyle w:val="Bibliography"/>
       </w:pPr>
       <w:r>
-        <w:t xml:space="preserve">Betts, M., C. Wolf, M. Pfeifer, C. Banks-Leite, V. Arroyo-Rodríguez, D. Ribeiro, J. Barlow, F. Eigenbrod, D. Faria, R. Fletcher, A. Hadley, J. Hawes, R. Holt, B. Klingbeil, U. Kormann, L. Lens, T. Levi, G. Medina-Rangel, S. Melles, D. Mezger, J. Morante-Filho, C. Orme, C. Peres, B. Phalan, A. Pidgeon, H. Possingham, W. Ripple, E. Slade, E. Somarriba, J. Tobias, J. Tylianakis, J. Urbina-Cardona, J. Valente, J. Watling, K. Wells, O. Wearn, E. Wood, R. Young, and R. Ewers. 2019. Extinction filters mediate the global effects of habitat fragmentation on animals. Science 366:1236–1239.</w:t>
-      </w:r>
-    </w:p>
-    <w:bookmarkEnd w:id="29"/>
-    <w:bookmarkStart w:id="30" w:name="ref-bierregaard1992"/>
+        <w:t xml:space="preserve">Bates, D., M. Mächler, B. Bolker, and S. Walker. 2015. Fitting linear mixed-effects models using</w:t>
+      </w:r>
+      <w:r>
+        <w:t xml:space="preserve"> </w:t>
+      </w:r>
+      <w:r>
+        <w:t xml:space="preserve">lme4</w:t>
+      </w:r>
+      <w:r>
+        <w:t xml:space="preserve">. Journal of Statistical Software 67:1–48.</w:t>
+      </w:r>
+    </w:p>
+    <w:bookmarkEnd w:id="34"/>
+    <w:bookmarkStart w:id="35" w:name="X4f292b35ec6e53ec09c49b3d551dc718e6b780b"/>
     <w:p>
       <w:pPr>
         <w:pStyle w:val="Bibliography"/>
       </w:pPr>
       <w:r>
-        <w:t xml:space="preserve">Bierregaard, R., T. Lovejoy, V. Kapos, and R. Hutchings. 1992. The biological dynamics of tropical rainforest fragments. BioScience 42:859–866.</w:t>
-      </w:r>
-    </w:p>
-    <w:bookmarkEnd w:id="30"/>
-    <w:bookmarkStart w:id="31" w:name="ref-brunaHeliconiaAcuminataSeed2014"/>
+        <w:t xml:space="preserve">Beguería, S. 2017a. Sbegueria/SPEIbase: Version 2.5.1. Zenodo.</w:t>
+      </w:r>
+    </w:p>
+    <w:bookmarkEnd w:id="35"/>
+    <w:bookmarkStart w:id="36" w:name="ref-begueriaSbegueriaSPEIbaseVersion2017"/>
     <w:p>
       <w:pPr>
         <w:pStyle w:val="Bibliography"/>
       </w:pPr>
       <w:r>
-        <w:t xml:space="preserve">Bruna, E. 2014.</w:t>
+        <w:t xml:space="preserve">Beguería, S. 2017b, July. Sbegueria/</w:t>
+      </w:r>
+      <w:r>
+        <w:t xml:space="preserve">SPEIbase</w:t>
+      </w:r>
+      <w:r>
+        <w:t xml:space="preserve">:</w:t>
+      </w:r>
+      <w:r>
+        <w:t xml:space="preserve"> </w:t>
+      </w:r>
+      <w:r>
+        <w:t xml:space="preserve">Version</w:t>
+      </w:r>
+      <w:r>
+        <w:t xml:space="preserve"> </w:t>
+      </w:r>
+      <w:r>
+        <w:t xml:space="preserve">2.5.1. Zenodo.</w:t>
+      </w:r>
+    </w:p>
+    <w:bookmarkEnd w:id="36"/>
+    <w:bookmarkStart w:id="37" w:name="X342970152a43d986528d8f706002c6994202cb8"/>
+    <w:p>
+      <w:pPr>
+        <w:pStyle w:val="Bibliography"/>
+      </w:pPr>
+      <w:r>
+        <w:t xml:space="preserve">Berry, F., and W. J. Kress. 1991. Heliconia: An identification guide.</w:t>
+      </w:r>
+      <w:r>
+        <w:t xml:space="preserve"> </w:t>
+      </w:r>
+      <w:r>
+        <w:t xml:space="preserve">Smithsonian Institution Press</w:t>
+      </w:r>
+      <w:r>
+        <w:t xml:space="preserve">,</w:t>
+      </w:r>
+      <w:r>
+        <w:t xml:space="preserve"> </w:t>
+      </w:r>
+      <w:r>
+        <w:t xml:space="preserve">Washington D.C., USA</w:t>
+      </w:r>
+      <w:r>
+        <w:t xml:space="preserve">.</w:t>
+      </w:r>
+    </w:p>
+    <w:bookmarkEnd w:id="37"/>
+    <w:bookmarkStart w:id="38" w:name="ref-betts2019"/>
+    <w:p>
+      <w:pPr>
+        <w:pStyle w:val="Bibliography"/>
+      </w:pPr>
+      <w:r>
+        <w:t xml:space="preserve">Betts, M. G., C. Wolf, M. Pfeifer, C. Banks-Leite, V. Arroyo-Rodríguez, D. B. Ribeiro, J. Barlow, F. Eigenbrod, D. Faria, R. J. Fletcher, A. S. Hadley, J. E. Hawes, R. D. Holt, B. Klingbeil, U. Kormann, L. Lens, T. Levi, G. F. Medina-Rangel, S. L. Melles, D. Mezger, J. C. Morante-Filho, C. D. L. Orme, C. A. Peres, B. T. Phalan, A. Pidgeon, H. Possingham, W. J. Ripple, E. M. Slade, E. Somarriba, J. A. Tobias, J. M. Tylianakis, J. N. Urbina-Cardona, J. J. Valente, J. I. Watling, K. Wells, O. R. Wearn, E. Wood, R. Young, and R. M. Ewers. 2019. Extinction filters mediate the global effects of habitat fragmentation on animals. Science 366:1236–1239.</w:t>
+      </w:r>
+    </w:p>
+    <w:bookmarkEnd w:id="38"/>
+    <w:bookmarkStart w:id="39" w:name="X68f194f0c08fc4a36fc4b0cc84aaa970db2ece2"/>
+    <w:p>
+      <w:pPr>
+        <w:pStyle w:val="Bibliography"/>
+      </w:pPr>
+      <w:r>
+        <w:t xml:space="preserve">Bierregaard, R. O., C. Gascon, T. E. Lovejoy, and R. Mesquita, editors. 2001. Lessons from</w:t>
+      </w:r>
+      <w:r>
+        <w:t xml:space="preserve"> </w:t>
+      </w:r>
+      <w:r>
+        <w:t xml:space="preserve">Amazonia</w:t>
+      </w:r>
+      <w:r>
+        <w:t xml:space="preserve">: The ecology and conservation of a fragmented forest.</w:t>
+      </w:r>
+      <w:r>
+        <w:t xml:space="preserve"> </w:t>
+      </w:r>
+      <w:r>
+        <w:t xml:space="preserve">Yale University Press</w:t>
+      </w:r>
+      <w:r>
+        <w:t xml:space="preserve">,</w:t>
+      </w:r>
+      <w:r>
+        <w:t xml:space="preserve"> </w:t>
+      </w:r>
+      <w:r>
+        <w:t xml:space="preserve">New Haven</w:t>
+      </w:r>
+      <w:r>
+        <w:t xml:space="preserve">.</w:t>
+      </w:r>
+    </w:p>
+    <w:bookmarkEnd w:id="39"/>
+    <w:bookmarkStart w:id="40" w:name="X68f194f0c08fc4a36fc4b0cc84aaa970db2ece2"/>
+    <w:p>
+      <w:pPr>
+        <w:pStyle w:val="Bibliography"/>
+      </w:pPr>
+      <w:r>
+        <w:t xml:space="preserve">Bierregaard, R. O., C. Gascon, T. E. Lovejoy, and R. Mesquita, editors. 2001. Lessons from</w:t>
+      </w:r>
+      <w:r>
+        <w:t xml:space="preserve"> </w:t>
+      </w:r>
+      <w:r>
+        <w:t xml:space="preserve">Amazonia</w:t>
+      </w:r>
+      <w:r>
+        <w:t xml:space="preserve">: The ecology and conservation of a fragmented forest.</w:t>
+      </w:r>
+      <w:r>
+        <w:t xml:space="preserve"> </w:t>
+      </w:r>
+      <w:r>
+        <w:t xml:space="preserve">Yale University Press</w:t>
+      </w:r>
+      <w:r>
+        <w:t xml:space="preserve">,</w:t>
+      </w:r>
+      <w:r>
+        <w:t xml:space="preserve"> </w:t>
+      </w:r>
+      <w:r>
+        <w:t xml:space="preserve">New Haven</w:t>
+      </w:r>
+      <w:r>
+        <w:t xml:space="preserve">.</w:t>
+      </w:r>
+    </w:p>
+    <w:bookmarkEnd w:id="40"/>
+    <w:bookmarkStart w:id="41" w:name="ref-broadbentForestFragmentationEdge2008"/>
+    <w:p>
+      <w:pPr>
+        <w:pStyle w:val="Bibliography"/>
+      </w:pPr>
+      <w:r>
+        <w:t xml:space="preserve">Broadbent, E. N., G. P. Asner, M. Keller, D. E. Knapp, P. J. C. Oliveira, and J. N. Silva. 2008. Forest fragmentation and edge effects from deforestation and selective logging in the</w:t>
+      </w:r>
+      <w:r>
+        <w:t xml:space="preserve"> </w:t>
+      </w:r>
+      <w:r>
+        <w:t xml:space="preserve">Brazilian Amazon</w:t>
+      </w:r>
+      <w:r>
+        <w:t xml:space="preserve">. Biological Conservation 141:1745–1757.</w:t>
+      </w:r>
+    </w:p>
+    <w:bookmarkEnd w:id="41"/>
+    <w:bookmarkStart w:id="42" w:name="ref-brunaSeedGerminationRainforest1999"/>
+    <w:p>
+      <w:pPr>
+        <w:pStyle w:val="Bibliography"/>
+      </w:pPr>
+      <w:r>
+        <w:t xml:space="preserve">Bruna, E. M. 1999. Seed germination in rainforest fragments. Nature 402:139.</w:t>
+      </w:r>
+    </w:p>
+    <w:bookmarkEnd w:id="42"/>
+    <w:bookmarkStart w:id="43" w:name="ref-brunaEffectsForestFragmentation2002"/>
+    <w:p>
+      <w:pPr>
+        <w:pStyle w:val="Bibliography"/>
+      </w:pPr>
+      <w:r>
+        <w:t xml:space="preserve">Bruna, E. M. 2002. Effects of forest fragmentation on Heliconia acuminata seedling recruitment in central Amazonia. Oecologia 132:235–243.</w:t>
+      </w:r>
+    </w:p>
+    <w:bookmarkEnd w:id="43"/>
+    <w:bookmarkStart w:id="44" w:name="X978da2346625177c73089ae35bff8246b4e8ad6"/>
+    <w:p>
+      <w:pPr>
+        <w:pStyle w:val="Bibliography"/>
+      </w:pPr>
+      <w:r>
+        <w:t xml:space="preserve">Bruna, E. M., and W. J. Kress. 2002. Habitat</w:t>
+      </w:r>
+      <w:r>
+        <w:t xml:space="preserve"> </w:t>
+      </w:r>
+      <w:r>
+        <w:t xml:space="preserve">Fragmentation</w:t>
+      </w:r>
+      <w:r>
+        <w:t xml:space="preserve"> </w:t>
+      </w:r>
+      <w:r>
+        <w:t xml:space="preserve">and the</w:t>
+      </w:r>
+      <w:r>
+        <w:t xml:space="preserve"> </w:t>
+      </w:r>
+      <w:r>
+        <w:t xml:space="preserve">Demographic Structure</w:t>
+      </w:r>
+      <w:r>
+        <w:t xml:space="preserve"> </w:t>
+      </w:r>
+      <w:r>
+        <w:t xml:space="preserve">of an</w:t>
+      </w:r>
+      <w:r>
+        <w:t xml:space="preserve"> </w:t>
+      </w:r>
+      <w:r>
+        <w:t xml:space="preserve">Amazonian Understory Herb</w:t>
+      </w:r>
+      <w:r>
+        <w:t xml:space="preserve"> </w:t>
+      </w:r>
+      <w:r>
+        <w:t xml:space="preserve">(</w:t>
+      </w:r>
+      <w:r>
+        <w:t xml:space="preserve">Heliconia</w:t>
+      </w:r>
+      <w:r>
+        <w:t xml:space="preserve"> </w:t>
+      </w:r>
+      <w:r>
+        <w:t xml:space="preserve">acuminata). Conservation Biology 16:1256–1266.</w:t>
+      </w:r>
+    </w:p>
+    <w:bookmarkEnd w:id="44"/>
+    <w:bookmarkStart w:id="45" w:name="ref-bruna2004"/>
+    <w:p>
+      <w:pPr>
+        <w:pStyle w:val="Bibliography"/>
+      </w:pPr>
+      <w:r>
+        <w:t xml:space="preserve">Bruna, E. M., W. J. Kress, F. Marques, and O. F. da Silva. 2004. Heliconia acuminata reproductive success is independent of local floral density. Acta Amazonica 34:467–471.</w:t>
+      </w:r>
+    </w:p>
+    <w:bookmarkEnd w:id="45"/>
+    <w:bookmarkStart w:id="46" w:name="X950fe6df5ca0c17cb91fb4db9f51f88b28b00c4"/>
+    <w:p>
+      <w:pPr>
+        <w:pStyle w:val="Bibliography"/>
+      </w:pPr>
+      <w:r>
+        <w:t xml:space="preserve">Bruna, E. M., O. Nardy, S. Y. Strauss, and S. Harrison. 2002. Experimental assessment of</w:t>
+      </w:r>
+      <w:r>
+        <w:t xml:space="preserve"> </w:t>
+      </w:r>
+      <w:r>
+        <w:t xml:space="preserve">Heliconia</w:t>
+      </w:r>
+      <w:r>
+        <w:t xml:space="preserve"> </w:t>
+      </w:r>
+      <w:r>
+        <w:t xml:space="preserve">acuminata growth in a fragmented</w:t>
+      </w:r>
+      <w:r>
+        <w:t xml:space="preserve"> </w:t>
+      </w:r>
+      <w:r>
+        <w:t xml:space="preserve">Amazonian</w:t>
+      </w:r>
+      <w:r>
+        <w:t xml:space="preserve"> </w:t>
+      </w:r>
+      <w:r>
+        <w:t xml:space="preserve">landscape. Journal of Ecology:11.</w:t>
+      </w:r>
+    </w:p>
+    <w:bookmarkEnd w:id="46"/>
+    <w:bookmarkStart w:id="47" w:name="ref-brunaDemographicEffectsHabitat2005"/>
+    <w:p>
+      <w:pPr>
+        <w:pStyle w:val="Bibliography"/>
+      </w:pPr>
+      <w:r>
+        <w:t xml:space="preserve">Bruna, E. M., and M. K. Oli. 2005. Demographic effects of habitat fragmentation on a tropical herb: life-table response experiments. Ecology 86:1816–1824.</w:t>
+      </w:r>
+    </w:p>
+    <w:bookmarkEnd w:id="47"/>
+    <w:bookmarkStart w:id="48" w:name="ref-caiIncreasingFrequencyExtreme2014"/>
+    <w:p>
+      <w:pPr>
+        <w:pStyle w:val="Bibliography"/>
+      </w:pPr>
+      <w:r>
+        <w:t xml:space="preserve">Cai, W., S. Borlace, M. Lengaigne, P. van Rensch, M. Collins, G. Vecchi, A. Timmermann, A. Santoso, M. J. McPhaden, L. Wu, M. H. England, G. Wang, E. Guilyardi, and F.-F. Jin. 2014. Increasing frequency of extreme El Niño events due to greenhouse warming. Nature Climate Change 4:111–116.</w:t>
+      </w:r>
+    </w:p>
+    <w:bookmarkEnd w:id="48"/>
+    <w:bookmarkStart w:id="49" w:name="ref-croneHowPlantEcologists2011"/>
+    <w:p>
+      <w:pPr>
+        <w:pStyle w:val="Bibliography"/>
+      </w:pPr>
+      <w:r>
+        <w:t xml:space="preserve">Crone, E. E., E. S. Menges, M. M. Ellis, T. Bell, P. Bierzychudek, J. Ehrlen, T. N. Kaye, T. M. Knight, P. Lesica, W. F. Morris, G. Oostermeijer, P. F. Quintana-Ascencio, A. Stanley, T. Ticktin, T. Valverde, and J. L. Williams. 2011. How do plant ecologists use matrix population models? Ecology Letters 14:1–8.</w:t>
+      </w:r>
+    </w:p>
+    <w:bookmarkEnd w:id="49"/>
+    <w:bookmarkStart w:id="50" w:name="ref-didhamEdgeStructureDetermines1999"/>
+    <w:p>
+      <w:pPr>
+        <w:pStyle w:val="Bibliography"/>
+      </w:pPr>
+      <w:r>
+        <w:t xml:space="preserve">Didham, R. K., and J. H. Lawton. 1999. Edge</w:t>
+      </w:r>
+      <w:r>
+        <w:t xml:space="preserve"> </w:t>
+      </w:r>
+      <w:r>
+        <w:t xml:space="preserve">Structure Determines</w:t>
+      </w:r>
+      <w:r>
+        <w:t xml:space="preserve"> </w:t>
+      </w:r>
+      <w:r>
+        <w:t xml:space="preserve">the</w:t>
+      </w:r>
+      <w:r>
+        <w:t xml:space="preserve"> </w:t>
+      </w:r>
+      <w:r>
+        <w:t xml:space="preserve">Magnitude</w:t>
+      </w:r>
+      <w:r>
+        <w:t xml:space="preserve"> </w:t>
+      </w:r>
+      <w:r>
+        <w:t xml:space="preserve">of</w:t>
+      </w:r>
+      <w:r>
+        <w:t xml:space="preserve"> </w:t>
+      </w:r>
+      <w:r>
+        <w:t xml:space="preserve">Changes</w:t>
+      </w:r>
+      <w:r>
+        <w:t xml:space="preserve"> </w:t>
+      </w:r>
+      <w:r>
+        <w:t xml:space="preserve">in</w:t>
+      </w:r>
+      <w:r>
+        <w:t xml:space="preserve"> </w:t>
+      </w:r>
+      <w:r>
+        <w:t xml:space="preserve">Microclimate</w:t>
+      </w:r>
+      <w:r>
+        <w:t xml:space="preserve"> </w:t>
+      </w:r>
+      <w:r>
+        <w:t xml:space="preserve">and</w:t>
+      </w:r>
+      <w:r>
+        <w:t xml:space="preserve"> </w:t>
+      </w:r>
+      <w:r>
+        <w:t xml:space="preserve">Vegetation Structure</w:t>
+      </w:r>
+      <w:r>
+        <w:t xml:space="preserve"> </w:t>
+      </w:r>
+      <w:r>
+        <w:t xml:space="preserve">in</w:t>
+      </w:r>
+      <w:r>
+        <w:t xml:space="preserve"> </w:t>
+      </w:r>
+      <w:r>
+        <w:t xml:space="preserve">Tropical Forest Fragments</w:t>
+      </w:r>
+      <w:r>
+        <w:t xml:space="preserve">. Biotropica 31:17–30.</w:t>
+      </w:r>
+    </w:p>
+    <w:bookmarkEnd w:id="50"/>
+    <w:bookmarkStart w:id="51" w:name="ref-didhamEdgeStructureDetermines1999"/>
+    <w:p>
+      <w:pPr>
+        <w:pStyle w:val="Bibliography"/>
+      </w:pPr>
+      <w:r>
+        <w:t xml:space="preserve">Didham, R. K., and J. H. Lawton. 1999. Edge</w:t>
+      </w:r>
+      <w:r>
+        <w:t xml:space="preserve"> </w:t>
+      </w:r>
+      <w:r>
+        <w:t xml:space="preserve">Structure Determines</w:t>
+      </w:r>
+      <w:r>
+        <w:t xml:space="preserve"> </w:t>
+      </w:r>
+      <w:r>
+        <w:t xml:space="preserve">the</w:t>
+      </w:r>
+      <w:r>
+        <w:t xml:space="preserve"> </w:t>
+      </w:r>
+      <w:r>
+        <w:t xml:space="preserve">Magnitude</w:t>
+      </w:r>
+      <w:r>
+        <w:t xml:space="preserve"> </w:t>
+      </w:r>
+      <w:r>
+        <w:t xml:space="preserve">of</w:t>
+      </w:r>
+      <w:r>
+        <w:t xml:space="preserve"> </w:t>
+      </w:r>
+      <w:r>
+        <w:t xml:space="preserve">Changes</w:t>
+      </w:r>
+      <w:r>
+        <w:t xml:space="preserve"> </w:t>
+      </w:r>
+      <w:r>
+        <w:t xml:space="preserve">in</w:t>
+      </w:r>
+      <w:r>
+        <w:t xml:space="preserve"> </w:t>
+      </w:r>
+      <w:r>
+        <w:t xml:space="preserve">Microclimate</w:t>
+      </w:r>
+      <w:r>
+        <w:t xml:space="preserve"> </w:t>
+      </w:r>
+      <w:r>
+        <w:t xml:space="preserve">and</w:t>
+      </w:r>
+      <w:r>
+        <w:t xml:space="preserve"> </w:t>
+      </w:r>
+      <w:r>
+        <w:t xml:space="preserve">Vegetation Structure</w:t>
+      </w:r>
+      <w:r>
+        <w:t xml:space="preserve"> </w:t>
+      </w:r>
+      <w:r>
+        <w:t xml:space="preserve">in</w:t>
+      </w:r>
+      <w:r>
+        <w:t xml:space="preserve"> </w:t>
+      </w:r>
+      <w:r>
+        <w:t xml:space="preserve">Tropical Forest Fragments</w:t>
+      </w:r>
+      <w:r>
+        <w:t xml:space="preserve">. Biotropica 31:17–30.</w:t>
+      </w:r>
+    </w:p>
+    <w:bookmarkEnd w:id="51"/>
+    <w:bookmarkStart w:id="52" w:name="ref-didhamEdgeStructureDetermines1999"/>
+    <w:p>
+      <w:pPr>
+        <w:pStyle w:val="Bibliography"/>
+      </w:pPr>
+      <w:r>
+        <w:t xml:space="preserve">Didham, R. K., and J. H. Lawton. 1999. Edge</w:t>
+      </w:r>
+      <w:r>
+        <w:t xml:space="preserve"> </w:t>
+      </w:r>
+      <w:r>
+        <w:t xml:space="preserve">Structure Determines</w:t>
+      </w:r>
+      <w:r>
+        <w:t xml:space="preserve"> </w:t>
+      </w:r>
+      <w:r>
+        <w:t xml:space="preserve">the</w:t>
+      </w:r>
+      <w:r>
+        <w:t xml:space="preserve"> </w:t>
+      </w:r>
+      <w:r>
+        <w:t xml:space="preserve">Magnitude</w:t>
+      </w:r>
+      <w:r>
+        <w:t xml:space="preserve"> </w:t>
+      </w:r>
+      <w:r>
+        <w:t xml:space="preserve">of</w:t>
+      </w:r>
+      <w:r>
+        <w:t xml:space="preserve"> </w:t>
+      </w:r>
+      <w:r>
+        <w:t xml:space="preserve">Changes</w:t>
+      </w:r>
+      <w:r>
+        <w:t xml:space="preserve"> </w:t>
+      </w:r>
+      <w:r>
+        <w:t xml:space="preserve">in</w:t>
+      </w:r>
+      <w:r>
+        <w:t xml:space="preserve"> </w:t>
+      </w:r>
+      <w:r>
+        <w:t xml:space="preserve">Microclimate</w:t>
+      </w:r>
+      <w:r>
+        <w:t xml:space="preserve"> </w:t>
+      </w:r>
+      <w:r>
+        <w:t xml:space="preserve">and</w:t>
+      </w:r>
+      <w:r>
+        <w:t xml:space="preserve"> </w:t>
+      </w:r>
+      <w:r>
+        <w:t xml:space="preserve">Vegetation Structure</w:t>
+      </w:r>
+      <w:r>
+        <w:t xml:space="preserve"> </w:t>
+      </w:r>
+      <w:r>
+        <w:t xml:space="preserve">in</w:t>
+      </w:r>
+      <w:r>
+        <w:t xml:space="preserve"> </w:t>
+      </w:r>
+      <w:r>
+        <w:t xml:space="preserve">Tropical Forest Fragments</w:t>
+      </w:r>
+      <w:r>
+        <w:t xml:space="preserve">. Biotropica 31:17–30.</w:t>
+      </w:r>
+    </w:p>
+    <w:bookmarkEnd w:id="52"/>
+    <w:bookmarkStart w:id="53" w:name="X2c0574c19ecb88ad79c97e711ad3aa776095451"/>
+    <w:p>
+      <w:pPr>
+        <w:pStyle w:val="Bibliography"/>
+      </w:pPr>
+      <w:r>
+        <w:t xml:space="preserve">Ewers, R. M., and C. Banks-Leite. 2013. Fragmentation Impairs the Microclimate Buffering Effect of Tropical Forests. PLoS ONE 8:e58093.</w:t>
+      </w:r>
+    </w:p>
+    <w:bookmarkEnd w:id="53"/>
+    <w:bookmarkStart w:id="54" w:name="ref-forner2020"/>
+    <w:p>
+      <w:pPr>
+        <w:pStyle w:val="Bibliography"/>
+      </w:pPr>
+      <w:r>
+        <w:t xml:space="preserve">Forner, A., T. Morán-López, D. Flores-Rentería, I. Aranda, and F. Valladares. 2020. Fragmentation reduces severe drought impacts on tree functioning in holm oak forests. Environmental and Experimental Botany 173:104001.</w:t>
+      </w:r>
+    </w:p>
+    <w:bookmarkEnd w:id="54"/>
+    <w:bookmarkStart w:id="55" w:name="ref-gasparriniDistributedLagLinear2011"/>
+    <w:p>
+      <w:pPr>
+        <w:pStyle w:val="Bibliography"/>
+      </w:pPr>
+      <w:r>
+        <w:t xml:space="preserve">Gasparrini, A. 2011. Distributed Lag Linear and Non-Linear Models in</w:t>
       </w:r>
       <w:r>
         <w:t xml:space="preserve"> </w:t>
@@ -1150,268 +3142,586 @@
         <w:rPr>
           <w:i/>
         </w:rPr>
-        <w:t xml:space="preserve">Heliconia acuminata</w:t>
-      </w:r>
-      <w:r>
-        <w:t xml:space="preserve"> </w:t>
-      </w:r>
-      <w:r>
-        <w:t xml:space="preserve">seed set (seeds per fruit).</w:t>
-      </w:r>
-    </w:p>
-    <w:bookmarkEnd w:id="31"/>
-    <w:bookmarkStart w:id="32" w:name="ref-bruna2002"/>
+        <w:t xml:space="preserve">R</w:t>
+      </w:r>
+      <w:r>
+        <w:t xml:space="preserve"> </w:t>
+      </w:r>
+      <w:r>
+        <w:t xml:space="preserve">: The Package</w:t>
+      </w:r>
+      <w:r>
+        <w:t xml:space="preserve"> </w:t>
+      </w:r>
+      <w:r>
+        <w:rPr>
+          <w:b/>
+        </w:rPr>
+        <w:t xml:space="preserve">dlnm</w:t>
+      </w:r>
+      <w:r>
+        <w:t xml:space="preserve">. Journal of Statistical Software 43.</w:t>
+      </w:r>
+    </w:p>
+    <w:bookmarkEnd w:id="55"/>
+    <w:bookmarkStart w:id="56" w:name="Xe414970ea21d8c849b2c097e43269a43386b2c2"/>
     <w:p>
       <w:pPr>
         <w:pStyle w:val="Bibliography"/>
       </w:pPr>
       <w:r>
-        <w:t xml:space="preserve">Bruna, E., and W. Kress. 2002. Habitat fragmentation and the demographic structure of an amazonian understory herb (heliconia acuminata). Conservation Biology 16:1256–1266.</w:t>
-      </w:r>
-    </w:p>
-    <w:bookmarkEnd w:id="32"/>
-    <w:bookmarkStart w:id="33" w:name="ref-bruna2004"/>
+        <w:t xml:space="preserve">Gasparrini, A., F. Scheipl, B. Armstrong, and M. G. Kenward. 2017. A penalized framework for distributed lag non-linear models: Penalized DLNMs. Biometrics 73:938–948.</w:t>
+      </w:r>
+    </w:p>
+    <w:bookmarkEnd w:id="56"/>
+    <w:bookmarkStart w:id="57" w:name="ref-haddadHabitatFragmentationIts2015"/>
     <w:p>
       <w:pPr>
         <w:pStyle w:val="Bibliography"/>
       </w:pPr>
       <w:r>
-        <w:t xml:space="preserve">Bruna, E., W. Kress, F. Marques, and O. Silva. 2004. Heliconia acuminata reproductive success is independent of local floral density. Acta Amazonica 34:467–471.</w:t>
-      </w:r>
-    </w:p>
-    <w:bookmarkEnd w:id="33"/>
-    <w:bookmarkStart w:id="34" w:name="ref-brunaDemographicEffectsHabitat2005"/>
+        <w:t xml:space="preserve">Haddad, N. M., L. A. Brudvig, J. Clobert, K. F. Davies, A. Gonzalez, R. D. Holt, T. E. Lovejoy, J. O. Sexton, M. P. Austin, C. D. Collins, W. M. Cook, E. I. Damschen, R. M. Ewers, B. L. Foster, C. N. Jenkins, A. J. King, W. F. Laurance, D. J. Levey, C. R. Margules, B. A. Melbourne, A. O. Nicholls, J. L. Orrock, D.-X. Song, and J. R. Townshend. 2015. Habitat fragmentation and its lasting impact on</w:t>
+      </w:r>
+      <w:r>
+        <w:t xml:space="preserve"> </w:t>
+      </w:r>
+      <w:r>
+        <w:t xml:space="preserve">Earth</w:t>
+      </w:r>
+      <w:r>
+        <w:t xml:space="preserve">’s ecosystems. Science Advances 1:e1500052.</w:t>
+      </w:r>
+    </w:p>
+    <w:bookmarkEnd w:id="57"/>
+    <w:bookmarkStart w:id="58" w:name="Xce5a62b2f280cb1a4a43ff99388095d7a62a7a8"/>
     <w:p>
       <w:pPr>
         <w:pStyle w:val="Bibliography"/>
       </w:pPr>
       <w:r>
-        <w:t xml:space="preserve">Bruna, E., and M. Oli. 2005. Demographic effects of habitat fragmentation on a tropical herb: Life-table response experiments. Ecology 86:1816–1824.</w:t>
-      </w:r>
-    </w:p>
-    <w:bookmarkEnd w:id="34"/>
-    <w:bookmarkStart w:id="35" w:name="ref-caiIncreasingFrequencyExtreme2014"/>
+        <w:t xml:space="preserve">Kress, J. 1990. The diversity and distribution of</w:t>
+      </w:r>
+      <w:r>
+        <w:t xml:space="preserve"> </w:t>
+      </w:r>
+      <w:r>
+        <w:t xml:space="preserve">Heliconia</w:t>
+      </w:r>
+      <w:r>
+        <w:t xml:space="preserve"> </w:t>
+      </w:r>
+      <w:r>
+        <w:t xml:space="preserve">(</w:t>
+      </w:r>
+      <w:r>
+        <w:t xml:space="preserve">Heliconiaceae</w:t>
+      </w:r>
+      <w:r>
+        <w:t xml:space="preserve">) in</w:t>
+      </w:r>
+      <w:r>
+        <w:t xml:space="preserve"> </w:t>
+      </w:r>
+      <w:r>
+        <w:t xml:space="preserve">Brazil</w:t>
+      </w:r>
+      <w:r>
+        <w:t xml:space="preserve">. Acta Botanica Brasileira 4:159–167.</w:t>
+      </w:r>
+    </w:p>
+    <w:bookmarkEnd w:id="58"/>
+    <w:bookmarkStart w:id="59" w:name="ref-lauranceEffectsStrongDrought2001"/>
     <w:p>
       <w:pPr>
         <w:pStyle w:val="Bibliography"/>
       </w:pPr>
       <w:r>
-        <w:t xml:space="preserve">Cai, W., S. Borlace, M. Lengaigne, P. van Rensch, M. Collins, G. Vecchi, A. Timmermann, A. Santoso, M. McPhaden, L. Wu, M. England, G. Wang, E. Guilyardi, and F. Jin. 2014. Increasing frequency of extreme el niño events due to greenhouse warming. Nature Climate Change 4:111–116.</w:t>
-      </w:r>
-    </w:p>
-    <w:bookmarkEnd w:id="35"/>
-    <w:bookmarkStart w:id="36" w:name="ref-croneHowPlantEcologists2011"/>
+        <w:t xml:space="preserve">Laurance, W. F., G. B. Williamson, P. Delamônica, A. Oliveira, T. E. Lovejoy, C. Gascon, and L. Pohl. 2001. Effects of a</w:t>
+      </w:r>
+      <w:r>
+        <w:t xml:space="preserve"> </w:t>
+      </w:r>
+      <w:r>
+        <w:t xml:space="preserve">Strong Drought</w:t>
+      </w:r>
+      <w:r>
+        <w:t xml:space="preserve"> </w:t>
+      </w:r>
+      <w:r>
+        <w:t xml:space="preserve">on</w:t>
+      </w:r>
+      <w:r>
+        <w:t xml:space="preserve"> </w:t>
+      </w:r>
+      <w:r>
+        <w:t xml:space="preserve">Amazonian Forest Fragments</w:t>
+      </w:r>
+      <w:r>
+        <w:t xml:space="preserve"> </w:t>
+      </w:r>
+      <w:r>
+        <w:t xml:space="preserve">and</w:t>
+      </w:r>
+      <w:r>
+        <w:t xml:space="preserve"> </w:t>
+      </w:r>
+      <w:r>
+        <w:t xml:space="preserve">Edges</w:t>
+      </w:r>
+      <w:r>
+        <w:t xml:space="preserve">. Journal of Tropical Ecology 17:771–785.</w:t>
+      </w:r>
+    </w:p>
+    <w:bookmarkEnd w:id="59"/>
+    <w:bookmarkStart w:id="60" w:name="ref-lauranceEffectsStrongDrought2001"/>
     <w:p>
       <w:pPr>
         <w:pStyle w:val="Bibliography"/>
       </w:pPr>
       <w:r>
-        <w:t xml:space="preserve">Crone, E. E., E. S. Menges, M. M. Ellis, T. Bell, P. Bierzychudek, J. Ehrlen, T. N. Kaye, T. M. Knight, P. Lesica, W. F. Morris, G. Oostermeijer, P. F. Quintana-Ascencio, A. Stanley, T. Ticktin, T. Valverde, and J. L. Williams. 2011. How do plant ecologists use matrix population models? Ecology Letters 14:1–8.</w:t>
-      </w:r>
-    </w:p>
-    <w:bookmarkEnd w:id="36"/>
-    <w:bookmarkStart w:id="37" w:name="ref-didhamEdgeStructureDetermines1999"/>
+        <w:t xml:space="preserve">Laurance, W. F., G. B. Williamson, P. Delamônica, A. Oliveira, T. E. Lovejoy, C. Gascon, and L. Pohl. 2001. Effects of a</w:t>
+      </w:r>
+      <w:r>
+        <w:t xml:space="preserve"> </w:t>
+      </w:r>
+      <w:r>
+        <w:t xml:space="preserve">Strong Drought</w:t>
+      </w:r>
+      <w:r>
+        <w:t xml:space="preserve"> </w:t>
+      </w:r>
+      <w:r>
+        <w:t xml:space="preserve">on</w:t>
+      </w:r>
+      <w:r>
+        <w:t xml:space="preserve"> </w:t>
+      </w:r>
+      <w:r>
+        <w:t xml:space="preserve">Amazonian Forest Fragments</w:t>
+      </w:r>
+      <w:r>
+        <w:t xml:space="preserve"> </w:t>
+      </w:r>
+      <w:r>
+        <w:t xml:space="preserve">and</w:t>
+      </w:r>
+      <w:r>
+        <w:t xml:space="preserve"> </w:t>
+      </w:r>
+      <w:r>
+        <w:t xml:space="preserve">Edges</w:t>
+      </w:r>
+      <w:r>
+        <w:t xml:space="preserve">. Journal of Tropical Ecology 17:771–785.</w:t>
+      </w:r>
+    </w:p>
+    <w:bookmarkEnd w:id="60"/>
+    <w:bookmarkStart w:id="61" w:name="ref-lauranceEffectsStrongDrought2001"/>
     <w:p>
       <w:pPr>
         <w:pStyle w:val="Bibliography"/>
       </w:pPr>
       <w:r>
-        <w:t xml:space="preserve">Didham, R., and J. Lawton. 1999. Edge structure determines the magnitude of changes in microclimate and vegetation structure in tropical forest fragments1. Biotropica 31:17–30.</w:t>
-      </w:r>
-    </w:p>
-    <w:bookmarkEnd w:id="37"/>
-    <w:bookmarkStart w:id="38" w:name="X2c0574c19ecb88ad79c97e711ad3aa776095451"/>
+        <w:t xml:space="preserve">Laurance, W. F., G. B. Williamson, P. Delamônica, A. Oliveira, T. E. Lovejoy, C. Gascon, and L. Pohl. 2001. Effects of a</w:t>
+      </w:r>
+      <w:r>
+        <w:t xml:space="preserve"> </w:t>
+      </w:r>
+      <w:r>
+        <w:t xml:space="preserve">Strong Drought</w:t>
+      </w:r>
+      <w:r>
+        <w:t xml:space="preserve"> </w:t>
+      </w:r>
+      <w:r>
+        <w:t xml:space="preserve">on</w:t>
+      </w:r>
+      <w:r>
+        <w:t xml:space="preserve"> </w:t>
+      </w:r>
+      <w:r>
+        <w:t xml:space="preserve">Amazonian Forest Fragments</w:t>
+      </w:r>
+      <w:r>
+        <w:t xml:space="preserve"> </w:t>
+      </w:r>
+      <w:r>
+        <w:t xml:space="preserve">and</w:t>
+      </w:r>
+      <w:r>
+        <w:t xml:space="preserve"> </w:t>
+      </w:r>
+      <w:r>
+        <w:t xml:space="preserve">Edges</w:t>
+      </w:r>
+      <w:r>
+        <w:t xml:space="preserve">. Journal of Tropical Ecology 17:771–785.</w:t>
+      </w:r>
+    </w:p>
+    <w:bookmarkEnd w:id="61"/>
+    <w:bookmarkStart w:id="62" w:name="ref-lewis2010AmazonDrought2011"/>
     <w:p>
       <w:pPr>
         <w:pStyle w:val="Bibliography"/>
       </w:pPr>
       <w:r>
-        <w:t xml:space="preserve">Ewers, R., and C. Banks-Leite. 2013. Fragmentation impairs the microclimate buffering effect of tropical forests. PLoS ONE 8:e58093.</w:t>
-      </w:r>
-    </w:p>
-    <w:bookmarkEnd w:id="38"/>
-    <w:bookmarkStart w:id="39" w:name="ref-forner2020"/>
+        <w:t xml:space="preserve">Lewis, S. L., P. M. Brando, O. L. Phillips, G. M. F. van der Heijden, and D. Nepstad. 2011. The 2010 Amazon Drought. Science 331:554–554.</w:t>
+      </w:r>
+    </w:p>
+    <w:bookmarkEnd w:id="62"/>
+    <w:bookmarkStart w:id="63" w:name="ref-malhi2008"/>
     <w:p>
       <w:pPr>
         <w:pStyle w:val="Bibliography"/>
       </w:pPr>
       <w:r>
-        <w:t xml:space="preserve">Forner, A., T. Morán-López, D. Flores-Rentería, I. Aranda, and F. Valladares. 2020. Fragmentation reduces severe drought impacts on tree functioning in holm oak forests. Environmental and Experimental Botany 173:104001.</w:t>
-      </w:r>
-    </w:p>
-    <w:bookmarkEnd w:id="39"/>
-    <w:bookmarkStart w:id="40" w:name="ref-haddadHabitatFragmentationIts2015"/>
+        <w:t xml:space="preserve">Malhi, Y., J. T. Roberts, R. A. Betts, T. J. Killeen, W. Li, and C. A. Nobre. 2008. Climate Change, Deforestation, and the Fate of the Amazon. Science 319:169–172.</w:t>
+      </w:r>
+    </w:p>
+    <w:bookmarkEnd w:id="63"/>
+    <w:bookmarkStart w:id="64" w:name="ref-marengoDroughtAmazonia20052008"/>
     <w:p>
       <w:pPr>
         <w:pStyle w:val="Bibliography"/>
       </w:pPr>
       <w:r>
-        <w:t xml:space="preserve">Haddad, N. M., L. A. Brudvig, J. Clobert, K. F. Davies, A. Gonzalez, R. D. Holt, T. E. Lovejoy, J. O. Sexton, M. P. Austin, C. D. Collins, W. M. Cook, E. I. Damschen, R. M. Ewers, B. L. Foster, C. N. Jenkins, A. J. King, W. F. Laurance, D. J. Levey, C. R. Margules, B. A. Melbourne, A. O. Nicholls, J. L. Orrock, D.-X. Song, and J. R. Townshend. 2015. Habitat fragmentation and its lasting impact on Earth’s ecosystems. Science Advances 1:e1500052.</w:t>
-      </w:r>
-    </w:p>
-    <w:bookmarkEnd w:id="40"/>
-    <w:bookmarkStart w:id="41" w:name="ref-laurance2011"/>
+        <w:t xml:space="preserve">Marengo, J. A., C. A. Nobre, J. Tomasella, M. D. Oyama, G. Sampaio de Oliveira, R. de Oliveira, H. Camargo, L. M. Alves, and I. F. Brown. 2008. The Drought of Amazonia in 2005. Journal of Climate 21:495–516.</w:t>
+      </w:r>
+    </w:p>
+    <w:bookmarkEnd w:id="64"/>
+    <w:bookmarkStart w:id="65" w:name="Xf94773ba59d65977147047af608c27f573b17bd"/>
     <w:p>
       <w:pPr>
         <w:pStyle w:val="Bibliography"/>
       </w:pPr>
       <w:r>
-        <w:t xml:space="preserve">Laurance, W., J. Camargo, R. Luizão, S. Laurance, S. Pimm, E. Bruna, P. Stouffer, G. Bruce Williamson, J. Benítez-Malvido, H. Vasconcelos, K. Van Houtan, C. Zartman, S. Boyle, R. Didham, A. Andrade, and T. Lovejoy. 2011. The fate of amazonian forest fragments: A 32-year investigation. Biological Conservation 144:56–67.</w:t>
-      </w:r>
-    </w:p>
-    <w:bookmarkEnd w:id="41"/>
-    <w:bookmarkStart w:id="42" w:name="ref-laurance2002"/>
+        <w:t xml:space="preserve">McKee, T. B., N. J. Doesken, and J. Kleist. 1993. The</w:t>
+      </w:r>
+      <w:r>
+        <w:t xml:space="preserve"> </w:t>
+      </w:r>
+      <w:r>
+        <w:t xml:space="preserve">Relationship</w:t>
+      </w:r>
+      <w:r>
+        <w:t xml:space="preserve"> </w:t>
+      </w:r>
+      <w:r>
+        <w:t xml:space="preserve">of</w:t>
+      </w:r>
+      <w:r>
+        <w:t xml:space="preserve"> </w:t>
+      </w:r>
+      <w:r>
+        <w:t xml:space="preserve">Drought Frequency</w:t>
+      </w:r>
+      <w:r>
+        <w:t xml:space="preserve"> </w:t>
+      </w:r>
+      <w:r>
+        <w:t xml:space="preserve">and</w:t>
+      </w:r>
+      <w:r>
+        <w:t xml:space="preserve"> </w:t>
+      </w:r>
+      <w:r>
+        <w:t xml:space="preserve">Duration</w:t>
+      </w:r>
+      <w:r>
+        <w:t xml:space="preserve"> </w:t>
+      </w:r>
+      <w:r>
+        <w:t xml:space="preserve">to</w:t>
+      </w:r>
+      <w:r>
+        <w:t xml:space="preserve"> </w:t>
+      </w:r>
+      <w:r>
+        <w:t xml:space="preserve">Time Scales</w:t>
+      </w:r>
+      <w:r>
+        <w:t xml:space="preserve">.</w:t>
+      </w:r>
+    </w:p>
+    <w:bookmarkEnd w:id="65"/>
+    <w:bookmarkStart w:id="66" w:name="Xec6f0c7b84276cd7f17ea44629dea44269d3186"/>
     <w:p>
       <w:pPr>
         <w:pStyle w:val="Bibliography"/>
       </w:pPr>
       <w:r>
-        <w:t xml:space="preserve">Laurance, W., T. Lovejoy, H. Vasconcelos, E. Bruna, R. Didham, P. Stouffer, C. Gascon, R. Bierregaard, S. Laurance, and E. Sampaio. 2002. Ecosystem decay of amazonian forest fragments: A 22-year investigation. Conservation Biology 16:605–618.</w:t>
-      </w:r>
-    </w:p>
-    <w:bookmarkEnd w:id="42"/>
-    <w:bookmarkStart w:id="43" w:name="ref-lauranceEffectsStrongDrought2001"/>
+        <w:t xml:space="preserve">Morris, W. F., and D. F. Doak. 2002. Quantitative conservation biology: Theory and practice of population viability analysis.</w:t>
+      </w:r>
+      <w:r>
+        <w:t xml:space="preserve"> </w:t>
+      </w:r>
+      <w:r>
+        <w:t xml:space="preserve">Sinauer</w:t>
+      </w:r>
+      <w:r>
+        <w:t xml:space="preserve">,</w:t>
+      </w:r>
+      <w:r>
+        <w:t xml:space="preserve"> </w:t>
+      </w:r>
+      <w:r>
+        <w:t xml:space="preserve">Sunderland, MA</w:t>
+      </w:r>
+      <w:r>
+        <w:t xml:space="preserve">.</w:t>
+      </w:r>
+    </w:p>
+    <w:bookmarkEnd w:id="66"/>
+    <w:bookmarkStart w:id="67" w:name="ref-phillipsDroughtSensitivityAmazon2009"/>
     <w:p>
       <w:pPr>
         <w:pStyle w:val="Bibliography"/>
       </w:pPr>
       <w:r>
-        <w:t xml:space="preserve">Laurance, W., G. Williamson, P. Delamônica, A. Oliveira, T. Lovejoy, C. Gascon, and L. Pohl. 2001. Effects of a strong drought on amazonian forest fragments and edges. Journal of Tropical Ecology 17:771–785.</w:t>
-      </w:r>
-    </w:p>
-    <w:bookmarkEnd w:id="43"/>
-    <w:bookmarkStart w:id="44" w:name="ref-lewis2010AmazonDrought2011"/>
+        <w:t xml:space="preserve">Phillips, O. L., L. E. O. C. Aragao, S. L. Lewis, J. B. Fisher, J. Lloyd, G. Lopez-Gonzalez, Y. Malhi, A. Monteagudo, J. Peacock, C. A. Quesada, G. van der Heijden, S. Almeida, I. Amaral, L. Arroyo, G. Aymard, T. R. Baker, O. Banki, L. Blanc, D. Bonal, P. Brando, J. Chave, A. C. A. de Oliveira, N. D. Cardozo, C. I. Czimczik, T. R. Feldpausch, M. A. Freitas, E. Gloor, N. Higuchi, E. Jimenez, G. Lloyd, P. Meir, C. Mendoza, A. Morel, D. A. Neill, D. Nepstad, S. Patino, M. C. Penuela, A. Prieto, F. Ramirez, M. Schwarz, J. Silva, M. Silveira, A. S. Thomas, H. t. Steege, J. Stropp, R. Vasquez, P. Zelazowski, E. A. Davila, S. Andelman, A. Andrade, K.-J. Chao, T. Erwin, A. Di Fiore, E. H. C., H. Keeling, T. J. Killeen, W. F. Laurance, A. P. Cruz, N. C. A. Pitman, P. N. Vargas, H. Ramirez-Angulo, A. Rudas, R. Salamao, N. Silva, J. Terborgh, and A. Torres-Lezama. 2009. Drought Sensitivity of the Amazon Rainforest. Science 323:1344–1347.</w:t>
+      </w:r>
+    </w:p>
+    <w:bookmarkEnd w:id="67"/>
+    <w:bookmarkStart w:id="68" w:name="X7b3c79bfb7654af1f4b03dba64dad1a6765c972"/>
     <w:p>
       <w:pPr>
         <w:pStyle w:val="Bibliography"/>
       </w:pPr>
       <w:r>
-        <w:t xml:space="preserve">Lewis, S., P. Brando, O. Phillips, G. van der Heijden, and D. Nepstad. 2011. The 2010 amazon drought. Science 331:554–554.</w:t>
-      </w:r>
-    </w:p>
-    <w:bookmarkEnd w:id="44"/>
-    <w:bookmarkStart w:id="45" w:name="ref-malhi2008"/>
+        <w:t xml:space="preserve">R Core Team. 2020. R: A language and environment for statistical computing. Vienna, Austria.</w:t>
+      </w:r>
+    </w:p>
+    <w:bookmarkEnd w:id="68"/>
+    <w:bookmarkStart w:id="69" w:name="X8f9a6c78e9a8cdf34e8fe74920950e61dcbda5d"/>
     <w:p>
       <w:pPr>
         <w:pStyle w:val="Bibliography"/>
       </w:pPr>
       <w:r>
-        <w:t xml:space="preserve">Malhi, Y., J. Roberts, R. Betts, T. Killeen, W. Li, and C. Nobre. 2008. Climate change, deforestation, and the fate of the amazon. Science 319:169–172.</w:t>
-      </w:r>
-    </w:p>
-    <w:bookmarkEnd w:id="45"/>
-    <w:bookmarkStart w:id="46" w:name="ref-marengoDroughtAmazonia20052008"/>
+        <w:t xml:space="preserve">Rankin-de-Mérona, J. M., G. T. Prance, R. W. Hutchings, M. F. da Silva, W. A. Rodrigues, and M. E. Uehling. 1992. Preliminary results of a large-scale tree inventory of upland rain forest in the central</w:t>
+      </w:r>
+      <w:r>
+        <w:t xml:space="preserve"> </w:t>
+      </w:r>
+      <w:r>
+        <w:t xml:space="preserve">Amazon</w:t>
+      </w:r>
+      <w:r>
+        <w:t xml:space="preserve">. Acta Amazonica 22:493–534.</w:t>
+      </w:r>
+    </w:p>
+    <w:bookmarkEnd w:id="69"/>
+    <w:bookmarkStart w:id="70" w:name="Xb12eb3ae74cee1ee3c7d5e9cc24057fb72a1f52"/>
     <w:p>
       <w:pPr>
         <w:pStyle w:val="Bibliography"/>
       </w:pPr>
       <w:r>
-        <w:t xml:space="preserve">Marengo, J., C. Nobre, J. Tomasella, M. Oyama, G. Sampaio de Oliveira, R. de Oliveira, H. Camargo, L. Alves, and I. Brown. 2008. The drought of amazonia in 2005. Journal of Climate 21:495–516.</w:t>
-      </w:r>
-    </w:p>
-    <w:bookmarkEnd w:id="46"/>
-    <w:bookmarkStart w:id="47" w:name="Xec6f0c7b84276cd7f17ea44629dea44269d3186"/>
+        <w:t xml:space="preserve">Ribeiro, M. B. N., E. M. Bruna, and W. Mantovani. 2010. Influence of post-clearing treatment on the recovery of herbaceous plant communities in amazonian secondary forests. Restoration Ecology 18:50–58.</w:t>
+      </w:r>
+    </w:p>
+    <w:bookmarkEnd w:id="70"/>
+    <w:bookmarkStart w:id="71" w:name="Xcbee6c200d88516fc08087f948e2a00bd8858d1"/>
     <w:p>
       <w:pPr>
         <w:pStyle w:val="Bibliography"/>
       </w:pPr>
       <w:r>
-        <w:t xml:space="preserve">Morris, W. F., and D. F. Doak. 2002. Quantitative conservation biology: Theory and practice of population viability analysis. Sinauer, Sunderland, MA.</w:t>
-      </w:r>
-    </w:p>
-    <w:bookmarkEnd w:id="47"/>
-    <w:bookmarkStart w:id="48" w:name="ref-phillipsDroughtSensitivityAmazon2009"/>
+        <w:t xml:space="preserve">Salguero-Gomez, R., O. R. Jones, C. R. Archer, Y. M. Buckley, J. Che-Castaldo, H. Caswell, D. Hodgson, A. Scheuerlein, D. A. Conde, E. Brinks, H. de Buhr, C. Farack, F. Gottschalk, A. Hartmann, A. Henning, G. Hoppe, G. Roemer, J. Runge, T. Ruoff, J. Wille, S. Zeh, R. Davison, D. Vieregg, A. Baudisch, R. Altwegg, F. Colchero, M. Dong, H. de Kroon, J. D. Lebreton, C. J. E. Metcalf, M. M. Neel, I. M. Parker, T. Takada, T. Valverde, L. A. Velez-Espino, G. M. Wardle, M. Franco, and J. W. Vaupel. 2015. The</w:t>
+      </w:r>
+      <w:r>
+        <w:t xml:space="preserve"> </w:t>
+      </w:r>
+      <w:r>
+        <w:t xml:space="preserve">COMPADRE Plant Matrix Database</w:t>
+      </w:r>
+      <w:r>
+        <w:t xml:space="preserve">: An open online repository for plant demography. Journal of Ecology 103:202–218.</w:t>
+      </w:r>
+    </w:p>
+    <w:bookmarkEnd w:id="71"/>
+    <w:bookmarkStart w:id="72" w:name="Xcbe6b21765ecd5172303a77340fcc2a6c9a9d1c"/>
     <w:p>
       <w:pPr>
         <w:pStyle w:val="Bibliography"/>
       </w:pPr>
       <w:r>
-        <w:t xml:space="preserve">Phillips, O., L. Aragao, S. Lewis, J. Fisher, J. Lloyd, G. Lopez-Gonzalez, Y. Malhi, A. Monteagudo, J. Peacock, C. Quesada, G. van der Heijden, S. Almeida, I. Amaral, L. Arroyo, G. Aymard, T. Baker, O. Banki, L. Blanc, D. Bonal, P. Brando, J. Chave, A. de Oliveira, N. Cardozo, C. Czimczik, T. Feldpausch, M. Freitas, E. Gloor, N. Higuchi, E. Jimenez, G. Lloyd, P. Meir, C. Mendoza, A. Morel, D. Neill, D. Nepstad, S. Patino, M. Penuela, A. Prieto, F. Ramirez, M. Schwarz, J. Silva, M. Silveira, A. Thomas, H. Steege, J. Stropp, R. Vasquez, P. Zelazowski, E. Davila, S. Andelman, A. Andrade, K. Chao, T. Erwin, A. Di Fiore, E. C., H. Keeling, T. Killeen, W. Laurance, A. Cruz, N. Pitman, P. Vargas, H. Ramirez-Angulo, A. Rudas, R. Salamao, N. Silva, J. Terborgh, and A. Torres-Lezama. 2009. Drought sensitivity of the amazon rainforest. Science 323:1344–1347.</w:t>
-      </w:r>
-    </w:p>
-    <w:bookmarkEnd w:id="48"/>
-    <w:bookmarkStart w:id="49" w:name="Xcbee6c200d88516fc08087f948e2a00bd8858d1"/>
+        <w:t xml:space="preserve">Scariot, A. 1999. Forest fragmentation effects on palm diversity in central</w:t>
+      </w:r>
+      <w:r>
+        <w:t xml:space="preserve"> </w:t>
+      </w:r>
+      <w:r>
+        <w:t xml:space="preserve">Amazonia</w:t>
+      </w:r>
+      <w:r>
+        <w:t xml:space="preserve">. Journal of Ecology 87:66–76.</w:t>
+      </w:r>
+    </w:p>
+    <w:bookmarkEnd w:id="72"/>
+    <w:bookmarkStart w:id="73" w:name="ref-schwartz2019"/>
     <w:p>
       <w:pPr>
         <w:pStyle w:val="Bibliography"/>
       </w:pPr>
       <w:r>
-        <w:t xml:space="preserve">Salguero-Gomez, R., O. R. Jones, C. R. Archer, Y. M. Buckley, J. Che-Castaldo, H. Caswell, D. Hodgson, A. Scheuerlein, D. A. Conde, E. Brinks, H. de Buhr, C. Farack, F. Gottschalk, A. Hartmann, A. Henning, G. Hoppe, G. Roemer, J. Runge, T. Ruoff, J. Wille, S. Zeh, R. Davison, D. Vieregg, A. Baudisch, R. Altwegg, F. Colchero, M. Dong, H. de Kroon, J. D. Lebreton, C. J. E. Metcalf, M. M. Neel, I. M. Parker, T. Takada, T. Valverde, L. A. Velez-Espino, G. M. Wardle, M. Franco, and J. W. Vaupel. 2015. The COMPADRE Plant Matrix Database: An open online repository for plant demography. Journal of Ecology 103:202–218.</w:t>
-      </w:r>
-    </w:p>
-    <w:bookmarkEnd w:id="49"/>
-    <w:bookmarkStart w:id="50" w:name="ref-schwartz2019"/>
+        <w:t xml:space="preserve">Schwartz, N. B., A. M. Budsock, and M. Uriarte. 2019. Fragmentation, forest structure, and topography modulate impacts of drought in a tropical forest landscape. Ecology 100:e02677.</w:t>
+      </w:r>
+    </w:p>
+    <w:bookmarkEnd w:id="73"/>
+    <w:bookmarkStart w:id="74" w:name="ref-teller2016"/>
     <w:p>
       <w:pPr>
         <w:pStyle w:val="Bibliography"/>
       </w:pPr>
       <w:r>
-        <w:t xml:space="preserve">Schwartz, N., A. Budsock, and M. Uriarte. 2019. Fragmentation, forest structure, and topography modulate impacts of drought in a tropical forest landscape. Ecology 100:e02677.</w:t>
-      </w:r>
-    </w:p>
-    <w:bookmarkEnd w:id="50"/>
-    <w:bookmarkStart w:id="51" w:name="ref-teller2016"/>
+        <w:t xml:space="preserve">Teller, B. J., P. B. Adler, C. B. Edwards, G. Hooker, and S. P. Ellner. 2016. Linking demography with drivers: climate and competition. Methods in Ecology and Evolution 7:171–183.</w:t>
+      </w:r>
+    </w:p>
+    <w:bookmarkEnd w:id="74"/>
+    <w:bookmarkStart w:id="75" w:name="Xa81433ed46227e83e3ce3afb51cba17371b5b1f"/>
     <w:p>
       <w:pPr>
         <w:pStyle w:val="Bibliography"/>
       </w:pPr>
       <w:r>
-        <w:t xml:space="preserve">Teller, B., P. Adler, C. Edwards, G. Hooker, and S. Ellner. 2016. Linking demography with drivers: Climate and competition. Methods in Ecology and Evolution 7:171–183.</w:t>
-      </w:r>
-    </w:p>
-    <w:bookmarkEnd w:id="51"/>
-    <w:bookmarkStart w:id="52" w:name="ref-tyeDemographicMenageTrois2016"/>
+        <w:t xml:space="preserve">Tredennick, A. T., Brittany J. Teller, P. B. Adler, G. Hooker, and S. P. Ellner. 2018. Size-by-environment interactions: a neglected dimension of species’ responses to environmental variation. Ecology Letters 21:1757–1770.</w:t>
+      </w:r>
+    </w:p>
+    <w:bookmarkEnd w:id="75"/>
+    <w:bookmarkStart w:id="76" w:name="ref-trmm3b43"/>
     <w:p>
       <w:pPr>
         <w:pStyle w:val="Bibliography"/>
       </w:pPr>
       <w:r>
-        <w:t xml:space="preserve">Tye, M., E. Menges, C. Weekley, P. Quintana-Ascencio, and R. Salguero-Gómez. 2016. A demographic ménage à trois: Interactions between disturbances both amplify and dampen population dynamics of an endemic plant. Journal of Ecology 104:1778–1788.</w:t>
-      </w:r>
-    </w:p>
-    <w:bookmarkEnd w:id="52"/>
-    <w:bookmarkStart w:id="53" w:name="ref-uriarte2011"/>
+        <w:t xml:space="preserve">TRMM (TMPA/3B43) rainfall estimate L3 1 month 0.25 degree x 0.25 degree V7. 2011. Goddard Earth Sciences Data; Information Services Center (GES DISC), Greenbelt, MD.</w:t>
+      </w:r>
+    </w:p>
+    <w:bookmarkEnd w:id="76"/>
+    <w:bookmarkStart w:id="77" w:name="ref-tyeDemographicMenageTrois2016"/>
     <w:p>
       <w:pPr>
         <w:pStyle w:val="Bibliography"/>
       </w:pPr>
       <w:r>
-        <w:t xml:space="preserve">Uriarte, M., M. Anciães, M. da Silva, P. Rubim, E. Johnson, and E. Bruna. 2011. Disentangling the drivers of reduced long-distance seed dispersal by birds in an experimentally fragmented landscape. Ecology 92:924–937.</w:t>
-      </w:r>
-    </w:p>
-    <w:bookmarkEnd w:id="53"/>
-    <w:bookmarkStart w:id="54" w:name="ref-williamsonAmazonianTreeMortality2000"/>
+        <w:t xml:space="preserve">Tye, M. R., E. S. Menges, C. Weekley, P. F. Quintana-Ascencio, and R. Salguero-Gómez. 2016. A demographic ménage à trois: interactions between disturbances both amplify and dampen population dynamics of an endemic plant. Journal of Ecology 104:1778–1788.</w:t>
+      </w:r>
+    </w:p>
+    <w:bookmarkEnd w:id="77"/>
+    <w:bookmarkStart w:id="78" w:name="X2990ffae4b5729b697c683600dc97fa0cd90c99"/>
     <w:p>
       <w:pPr>
         <w:pStyle w:val="Bibliography"/>
       </w:pPr>
       <w:r>
-        <w:t xml:space="preserve">Williamson, G., W. Laurance, A. Oliveira, P. Delamônica, C. Gascon, T. Lovejoy, and L. Pohl. 2000. Amazonian tree mortality during the 1997 el niño drought. Conservation Biology 14:1538–1542.</w:t>
-      </w:r>
-    </w:p>
-    <w:bookmarkEnd w:id="54"/>
-    <w:bookmarkEnd w:id="55"/>
+        <w:t xml:space="preserve">Uriarte, M., M. Anciães, M. T. B. da Silva, P. Rubim, E. Johnson, and E. M. Bruna. 2011. Disentangling the drivers of reduced long-distance seed dispersal by birds in an experimentally fragmented landscape. Ecology 92:924–937.</w:t>
+      </w:r>
+    </w:p>
+    <w:bookmarkEnd w:id="78"/>
+    <w:bookmarkStart w:id="79" w:name="Xf29f8c32453d49a41f322a6e98d6ea516b6ff1d"/>
+    <w:p>
+      <w:pPr>
+        <w:pStyle w:val="Bibliography"/>
+      </w:pPr>
+      <w:r>
+        <w:t xml:space="preserve">Vicente-Serrano, S. M., S. Beguería, and J. I. López-Moreno. 2010. A</w:t>
+      </w:r>
+      <w:r>
+        <w:t xml:space="preserve"> </w:t>
+      </w:r>
+      <w:r>
+        <w:t xml:space="preserve">Multiscalar Drought Index Sensitive</w:t>
+      </w:r>
+      <w:r>
+        <w:t xml:space="preserve"> </w:t>
+      </w:r>
+      <w:r>
+        <w:t xml:space="preserve">to</w:t>
+      </w:r>
+      <w:r>
+        <w:t xml:space="preserve"> </w:t>
+      </w:r>
+      <w:r>
+        <w:t xml:space="preserve">Global Warming</w:t>
+      </w:r>
+      <w:r>
+        <w:t xml:space="preserve">:</w:t>
+      </w:r>
+      <w:r>
+        <w:t xml:space="preserve"> </w:t>
+      </w:r>
+      <w:r>
+        <w:t xml:space="preserve">The Standardized Precipitation Evapotranspiration Index</w:t>
+      </w:r>
+      <w:r>
+        <w:t xml:space="preserve">. Journal of Climate 23:1696–1718.</w:t>
+      </w:r>
+    </w:p>
+    <w:bookmarkEnd w:id="79"/>
+    <w:bookmarkStart w:id="80" w:name="ref-williamsonAmazonianTreeMortality2000"/>
+    <w:p>
+      <w:pPr>
+        <w:pStyle w:val="Bibliography"/>
+      </w:pPr>
+      <w:r>
+        <w:t xml:space="preserve">Williamson, G. B., W. F. Laurance, A. A. Oliveira, P. Delamônica, C. Gascon, T. E. Lovejoy, and L. Pohl. 2000. Amazonian Tree Mortality during the 1997 El Niño Drought. Conservation Biology 14:1538–1542.</w:t>
+      </w:r>
+    </w:p>
+    <w:bookmarkEnd w:id="80"/>
+    <w:bookmarkStart w:id="81" w:name="ref-woodGeneralizedAdditiveModels2017"/>
+    <w:p>
+      <w:pPr>
+        <w:pStyle w:val="Bibliography"/>
+      </w:pPr>
+      <w:r>
+        <w:t xml:space="preserve">Wood, S. N. 2017. Generalized additive models: An introduction with r. Second edition. CRC Press/Taylor &amp; Francis Group, Boca Raton.</w:t>
+      </w:r>
+    </w:p>
+    <w:bookmarkEnd w:id="81"/>
+    <w:bookmarkStart w:id="82" w:name="ref-xavierDailyGriddedMeteorological2016"/>
+    <w:p>
+      <w:pPr>
+        <w:pStyle w:val="Bibliography"/>
+      </w:pPr>
+      <w:r>
+        <w:t xml:space="preserve">Xavier, A. C., C. W. King, and B. R. Scanlon. 2016. Daily gridded meteorological variables in Brazil (1980</w:t>
+      </w:r>
+      <w:r>
+        <w:t xml:space="preserve">2013). International Journal of Climatology 36:2644–2659.</w:t>
+      </w:r>
+    </w:p>
+    <w:bookmarkEnd w:id="82"/>
+    <w:bookmarkEnd w:id="83"/>
     <w:p>
       <w:r>
         <w:br w:type="page"/>
       </w:r>
     </w:p>
+    <w:bookmarkStart w:id="84" w:name="colophon"/>
     <w:p>
       <w:pPr>
         <w:pStyle w:val="Heading3"/>
       </w:pPr>
-      <w:bookmarkStart w:id="56" w:name="colophon"/>
+      <w:r>
+        <w:rPr>
+          <w:rStyle w:val="SectionNumber"/>
+        </w:rPr>
+        <w:t xml:space="preserve">7.0.1</w:t>
+      </w:r>
+      <w:r>
+        <w:tab/>
+      </w:r>
       <w:r>
         <w:t xml:space="preserve">Colophon</w:t>
       </w:r>
-      <w:bookmarkEnd w:id="56"/>
     </w:p>
     <w:p>
       <w:pPr>
         <w:pStyle w:val="FirstParagraph"/>
       </w:pPr>
       <w:r>
-        <w:t xml:space="preserve">This report was generated on 2020-12-03 11:18:45 using the following computational environment and dependencies:</w:t>
+        <w:t xml:space="preserve">This report was generated on 2021-01-28 20:15:01 using the following computational environment and dependencies:</w:t>
       </w:r>
     </w:p>
     <w:p>
@@ -1449,7 +3759,7 @@
         <w:rPr>
           <w:rStyle w:val="VerbatimChar"/>
         </w:rPr>
-        <w:t xml:space="preserve">#&gt;  os       macOS Mojave 10.14.6        </w:t>
+        <w:t xml:space="preserve">#&gt;  os       macOS  10.16                </w:t>
       </w:r>
       <w:r>
         <w:br/>
@@ -1512,7 +3822,7 @@
         <w:rPr>
           <w:rStyle w:val="VerbatimChar"/>
         </w:rPr>
-        <w:t xml:space="preserve">#&gt;  date     2020-12-03                  </w:t>
+        <w:t xml:space="preserve">#&gt;  date     2021-01-28                  </w:t>
       </w:r>
       <w:r>
         <w:br/>
@@ -1548,7 +3858,7 @@
         <w:rPr>
           <w:rStyle w:val="VerbatimChar"/>
         </w:rPr>
-        <w:t xml:space="preserve">#&gt;  P assertthat    0.2.1   2019-03-21 [?] CRAN (R 4.0.0)</w:t>
+        <w:t xml:space="preserve">#&gt;  P assertthat    0.2.1   2019-03-21 [?] CRAN (R 4.0.2)</w:t>
       </w:r>
       <w:r>
         <w:br/>
@@ -1557,7 +3867,7 @@
         <w:rPr>
           <w:rStyle w:val="VerbatimChar"/>
         </w:rPr>
-        <w:t xml:space="preserve">#&gt;    backports     1.1.10  2020-09-15 [1] CRAN (R 4.0.2)</w:t>
+        <w:t xml:space="preserve">#&gt;  P backports     1.2.0   2020-11-02 [?] CRAN (R 4.0.2)</w:t>
       </w:r>
       <w:r>
         <w:br/>
@@ -1566,7 +3876,7 @@
         <w:rPr>
           <w:rStyle w:val="VerbatimChar"/>
         </w:rPr>
-        <w:t xml:space="preserve">#&gt;  P bookdown      0.20    2020-06-23 [?] CRAN (R 4.0.2)</w:t>
+        <w:t xml:space="preserve">#&gt;  P bookdown      0.21    2020-10-13 [?] CRAN (R 4.0.2)</w:t>
       </w:r>
       <w:r>
         <w:br/>
@@ -1575,7 +3885,7 @@
         <w:rPr>
           <w:rStyle w:val="VerbatimChar"/>
         </w:rPr>
-        <w:t xml:space="preserve">#&gt;    callr         3.5.1   2020-10-13 [1] CRAN (R 4.0.2)</w:t>
+        <w:t xml:space="preserve">#&gt;  P callr         3.5.1   2020-10-13 [?] CRAN (R 4.0.2)</w:t>
       </w:r>
       <w:r>
         <w:br/>
@@ -1584,7 +3894,7 @@
         <w:rPr>
           <w:rStyle w:val="VerbatimChar"/>
         </w:rPr>
-        <w:t xml:space="preserve">#&gt;    cli           2.1.0   2020-10-12 [1] CRAN (R 4.0.2)</w:t>
+        <w:t xml:space="preserve">#&gt;  P cli           2.1.0   2020-10-12 [?] CRAN (R 4.0.2)</w:t>
       </w:r>
       <w:r>
         <w:br/>
@@ -1593,7 +3903,7 @@
         <w:rPr>
           <w:rStyle w:val="VerbatimChar"/>
         </w:rPr>
-        <w:t xml:space="preserve">#&gt;  P crayon        1.3.4   2017-09-16 [?] CRAN (R 4.0.0)</w:t>
+        <w:t xml:space="preserve">#&gt;  P crayon        1.3.4   2017-09-16 [?] CRAN (R 4.0.2)</w:t>
       </w:r>
       <w:r>
         <w:br/>
@@ -1602,7 +3912,7 @@
         <w:rPr>
           <w:rStyle w:val="VerbatimChar"/>
         </w:rPr>
-        <w:t xml:space="preserve">#&gt;  P desc          1.2.0   2018-05-01 [?] CRAN (R 4.0.0)</w:t>
+        <w:t xml:space="preserve">#&gt;  P desc          1.2.0   2018-05-01 [?] CRAN (R 4.0.2)</w:t>
       </w:r>
       <w:r>
         <w:br/>
@@ -1611,7 +3921,7 @@
         <w:rPr>
           <w:rStyle w:val="VerbatimChar"/>
         </w:rPr>
-        <w:t xml:space="preserve">#&gt;  P devtools      2.3.1   2020-07-21 [?] CRAN (R 4.0.2)</w:t>
+        <w:t xml:space="preserve">#&gt;  P devtools      2.3.2   2020-09-18 [?] CRAN (R 4.0.2)</w:t>
       </w:r>
       <w:r>
         <w:br/>
@@ -1620,7 +3930,7 @@
         <w:rPr>
           <w:rStyle w:val="VerbatimChar"/>
         </w:rPr>
-        <w:t xml:space="preserve">#&gt;    digest        0.6.27  2020-10-24 [1] CRAN (R 4.0.2)</w:t>
+        <w:t xml:space="preserve">#&gt;  P digest        0.6.27  2020-10-24 [?] CRAN (R 4.0.2)</w:t>
       </w:r>
       <w:r>
         <w:br/>
@@ -1629,7 +3939,7 @@
         <w:rPr>
           <w:rStyle w:val="VerbatimChar"/>
         </w:rPr>
-        <w:t xml:space="preserve">#&gt;  P ellipsis      0.3.1   2020-05-15 [?] CRAN (R 4.0.0)</w:t>
+        <w:t xml:space="preserve">#&gt;  P ellipsis      0.3.1   2020-05-15 [?] CRAN (R 4.0.2)</w:t>
       </w:r>
       <w:r>
         <w:br/>
@@ -1638,7 +3948,7 @@
         <w:rPr>
           <w:rStyle w:val="VerbatimChar"/>
         </w:rPr>
-        <w:t xml:space="preserve">#&gt;  P evaluate      0.14    2019-05-28 [?] CRAN (R 4.0.0)</w:t>
+        <w:t xml:space="preserve">#&gt;  P evaluate      0.14    2019-05-28 [?] CRAN (R 4.0.1)</w:t>
       </w:r>
       <w:r>
         <w:br/>
@@ -1647,7 +3957,7 @@
         <w:rPr>
           <w:rStyle w:val="VerbatimChar"/>
         </w:rPr>
-        <w:t xml:space="preserve">#&gt;  P fansi         0.4.1   2020-01-08 [?] CRAN (R 4.0.0)</w:t>
+        <w:t xml:space="preserve">#&gt;  P fansi         0.4.1   2020-01-08 [?] CRAN (R 4.0.2)</w:t>
       </w:r>
       <w:r>
         <w:br/>
@@ -1674,7 +3984,7 @@
         <w:rPr>
           <w:rStyle w:val="VerbatimChar"/>
         </w:rPr>
-        <w:t xml:space="preserve">#&gt;  P htmltools     0.5.0   2020-06-16 [?] CRAN (R 4.0.0)</w:t>
+        <w:t xml:space="preserve">#&gt;  P htmltools     0.5.0   2020-06-16 [?] CRAN (R 4.0.2)</w:t>
       </w:r>
       <w:r>
         <w:br/>
@@ -1683,7 +3993,7 @@
         <w:rPr>
           <w:rStyle w:val="VerbatimChar"/>
         </w:rPr>
-        <w:t xml:space="preserve">#&gt;  P knitr         1.29    2020-06-23 [?] CRAN (R 4.0.0)</w:t>
+        <w:t xml:space="preserve">#&gt;  P knitr         1.30    2020-09-22 [?] CRAN (R 4.0.2)</w:t>
       </w:r>
       <w:r>
         <w:br/>
@@ -1692,7 +4002,7 @@
         <w:rPr>
           <w:rStyle w:val="VerbatimChar"/>
         </w:rPr>
-        <w:t xml:space="preserve">#&gt;  P magrittr      1.5     2014-11-22 [?] CRAN (R 4.0.0)</w:t>
+        <w:t xml:space="preserve">#&gt;  P magrittr      1.5     2014-11-22 [?] CRAN (R 4.0.2)</w:t>
       </w:r>
       <w:r>
         <w:br/>
@@ -1701,7 +4011,7 @@
         <w:rPr>
           <w:rStyle w:val="VerbatimChar"/>
         </w:rPr>
-        <w:t xml:space="preserve">#&gt;  P memoise       1.1.0   2017-04-21 [?] CRAN (R 4.0.0)</w:t>
+        <w:t xml:space="preserve">#&gt;  P memoise       1.1.0   2017-04-21 [?] CRAN (R 4.0.2)</w:t>
       </w:r>
       <w:r>
         <w:br/>
@@ -1719,7 +4029,7 @@
         <w:rPr>
           <w:rStyle w:val="VerbatimChar"/>
         </w:rPr>
-        <w:t xml:space="preserve">#&gt;  P pkgload       1.1.0   2020-05-29 [?] CRAN (R 4.0.0)</w:t>
+        <w:t xml:space="preserve">#&gt;  P pkgload       1.1.0   2020-05-29 [?] CRAN (R 4.0.2)</w:t>
       </w:r>
       <w:r>
         <w:br/>
@@ -1728,7 +4038,7 @@
         <w:rPr>
           <w:rStyle w:val="VerbatimChar"/>
         </w:rPr>
-        <w:t xml:space="preserve">#&gt;  P prettyunits   1.1.1   2020-01-24 [?] CRAN (R 4.0.0)</w:t>
+        <w:t xml:space="preserve">#&gt;  P prettyunits   1.1.1   2020-01-24 [?] CRAN (R 4.0.2)</w:t>
       </w:r>
       <w:r>
         <w:br/>
@@ -1746,7 +4056,7 @@
         <w:rPr>
           <w:rStyle w:val="VerbatimChar"/>
         </w:rPr>
-        <w:t xml:space="preserve">#&gt;    ps            1.4.0   2020-10-07 [1] CRAN (R 4.0.2)</w:t>
+        <w:t xml:space="preserve">#&gt;  P ps            1.4.0   2020-10-07 [?] CRAN (R 4.0.2)</w:t>
       </w:r>
       <w:r>
         <w:br/>
@@ -1755,7 +4065,7 @@
         <w:rPr>
           <w:rStyle w:val="VerbatimChar"/>
         </w:rPr>
-        <w:t xml:space="preserve">#&gt;    R6            2.5.0   2020-10-28 [1] CRAN (R 4.0.2)</w:t>
+        <w:t xml:space="preserve">#&gt;  P R6            2.5.0   2020-10-28 [?] CRAN (R 4.0.2)</w:t>
       </w:r>
       <w:r>
         <w:br/>
@@ -1773,7 +4083,7 @@
         <w:rPr>
           <w:rStyle w:val="VerbatimChar"/>
         </w:rPr>
-        <w:t xml:space="preserve">#&gt;    rlang         0.4.8   2020-10-08 [1] CRAN (R 4.0.2)</w:t>
+        <w:t xml:space="preserve">#&gt;    renv          0.12.0  2020-08-28 [1] CRAN (R 4.0.2)</w:t>
       </w:r>
       <w:r>
         <w:br/>
@@ -1782,7 +4092,7 @@
         <w:rPr>
           <w:rStyle w:val="VerbatimChar"/>
         </w:rPr>
-        <w:t xml:space="preserve">#&gt;  P rmarkdown     2.3     2020-06-18 [?] CRAN (R 4.0.0)</w:t>
+        <w:t xml:space="preserve">#&gt;  P rlang         0.4.8   2020-10-08 [?] CRAN (R 4.0.2)</w:t>
       </w:r>
       <w:r>
         <w:br/>
@@ -1791,7 +4101,7 @@
         <w:rPr>
           <w:rStyle w:val="VerbatimChar"/>
         </w:rPr>
-        <w:t xml:space="preserve">#&gt;  P rprojroot     1.3-2   2018-01-03 [?] CRAN (R 4.0.0)</w:t>
+        <w:t xml:space="preserve">#&gt;  P rmarkdown     2.5     2020-10-21 [?] CRAN (R 4.0.2)</w:t>
       </w:r>
       <w:r>
         <w:br/>
@@ -1800,6 +4110,15 @@
         <w:rPr>
           <w:rStyle w:val="VerbatimChar"/>
         </w:rPr>
+        <w:t xml:space="preserve">#&gt;  P rprojroot     1.3-2   2018-01-03 [?] CRAN (R 4.0.2)</w:t>
+      </w:r>
+      <w:r>
+        <w:br/>
+      </w:r>
+      <w:r>
+        <w:rPr>
+          <w:rStyle w:val="VerbatimChar"/>
+        </w:rPr>
         <w:t xml:space="preserve">#&gt;  P sessioninfo   1.1.1   2018-11-05 [?] CRAN (R 4.0.2)</w:t>
       </w:r>
       <w:r>
@@ -1818,7 +4137,7 @@
         <w:rPr>
           <w:rStyle w:val="VerbatimChar"/>
         </w:rPr>
-        <w:t xml:space="preserve">#&gt;  P stringr       1.4.0   2019-02-10 [?] CRAN (R 4.0.0)</w:t>
+        <w:t xml:space="preserve">#&gt;  P stringr       1.4.0   2019-02-10 [?] CRAN (R 4.0.2)</w:t>
       </w:r>
       <w:r>
         <w:br/>
@@ -1827,7 +4146,7 @@
         <w:rPr>
           <w:rStyle w:val="VerbatimChar"/>
         </w:rPr>
-        <w:t xml:space="preserve">#&gt;  P testthat      2.3.2   2020-03-02 [?] CRAN (R 4.0.0)</w:t>
+        <w:t xml:space="preserve">#&gt;  P testthat      3.0.0   2020-10-31 [?] CRAN (R 4.0.2)</w:t>
       </w:r>
       <w:r>
         <w:br/>
@@ -1836,7 +4155,7 @@
         <w:rPr>
           <w:rStyle w:val="VerbatimChar"/>
         </w:rPr>
-        <w:t xml:space="preserve">#&gt;  P usethis       1.6.1   2020-04-29 [?] CRAN (R 4.0.2)</w:t>
+        <w:t xml:space="preserve">#&gt;  P usethis       1.6.3   2020-09-17 [?] CRAN (R 4.0.2)</w:t>
       </w:r>
       <w:r>
         <w:br/>
@@ -1845,7 +4164,7 @@
         <w:rPr>
           <w:rStyle w:val="VerbatimChar"/>
         </w:rPr>
-        <w:t xml:space="preserve">#&gt;    withr         2.3.0   2020-09-22 [1] CRAN (R 4.0.2)</w:t>
+        <w:t xml:space="preserve">#&gt;  P withr         2.3.0   2020-09-22 [?] CRAN (R 4.0.2)</w:t>
       </w:r>
       <w:r>
         <w:br/>
@@ -1854,7 +4173,7 @@
         <w:rPr>
           <w:rStyle w:val="VerbatimChar"/>
         </w:rPr>
-        <w:t xml:space="preserve">#&gt;  P xfun          0.17    2020-09-09 [?] CRAN (R 4.0.2)</w:t>
+        <w:t xml:space="preserve">#&gt;  P xfun          0.19    2020-10-30 [?] CRAN (R 4.0.2)</w:t>
       </w:r>
       <w:r>
         <w:br/>
@@ -1863,7 +4182,7 @@
         <w:rPr>
           <w:rStyle w:val="VerbatimChar"/>
         </w:rPr>
-        <w:t xml:space="preserve">#&gt;  P yaml          2.2.1   2020-02-01 [?] CRAN (R 4.0.0)</w:t>
+        <w:t xml:space="preserve">#&gt;  P yaml          2.2.1   2020-02-01 [?] CRAN (R 4.0.2)</w:t>
       </w:r>
       <w:r>
         <w:br/>
@@ -1881,7 +4200,7 @@
         <w:rPr>
           <w:rStyle w:val="VerbatimChar"/>
         </w:rPr>
-        <w:t xml:space="preserve">#&gt; [1] /Users/scottericr/Documents/HeliconiaDemography/renv/library/R-4.0/x86_64-apple-darwin17.0</w:t>
+        <w:t xml:space="preserve">#&gt; [1] /Users/emiliobruna/Dropbox (UFL)/Research/Heliconia/HeliconiaDemography/renv/library/R-4.0/x86_64-apple-darwin17.0</w:t>
       </w:r>
       <w:r>
         <w:br/>
@@ -1890,7 +4209,7 @@
         <w:rPr>
           <w:rStyle w:val="VerbatimChar"/>
         </w:rPr>
-        <w:t xml:space="preserve">#&gt; [2] /private/var/folders/b_/2vfnxxls5vs401tmhhb3wqdh0000gp/T/RtmpfublTe/renv-system-library</w:t>
+        <w:t xml:space="preserve">#&gt; [2] /private/var/folders/_g/qm39nv914lvc1bn8_d99t4sw0000gn/T/RtmpzxLStK/renv-system-library</w:t>
       </w:r>
       <w:r>
         <w:br/>
@@ -1899,7 +4218,7 @@
         <w:rPr>
           <w:rStyle w:val="VerbatimChar"/>
         </w:rPr>
-        <w:t xml:space="preserve">#&gt; [3] /Library/Frameworks/R.framework/Versions/4.0/Resources/library</w:t>
+        <w:t xml:space="preserve">#&gt; </w:t>
       </w:r>
       <w:r>
         <w:br/>
@@ -1908,7 +4227,26 @@
         <w:rPr>
           <w:rStyle w:val="VerbatimChar"/>
         </w:rPr>
-        <w:t xml:space="preserve">#&gt; </w:t>
+        <w:t xml:space="preserve">#&gt;  P ── Loaded and on-disk path mismatch.</w:t>
+      </w:r>
+    </w:p>
+    <w:p>
+      <w:pPr>
+        <w:pStyle w:val="FirstParagraph"/>
+      </w:pPr>
+      <w:r>
+        <w:t xml:space="preserve">The current Git commit details are:</w:t>
+      </w:r>
+    </w:p>
+    <w:p>
+      <w:pPr>
+        <w:pStyle w:val="SourceCode"/>
+      </w:pPr>
+      <w:r>
+        <w:rPr>
+          <w:rStyle w:val="VerbatimChar"/>
+        </w:rPr>
+        <w:t xml:space="preserve">#&gt; Local:    master /Users/emiliobruna/Dropbox (UFL)/Research/Heliconia/HeliconiaDemography</w:t>
       </w:r>
       <w:r>
         <w:br/>
@@ -1917,46 +4255,20 @@
         <w:rPr>
           <w:rStyle w:val="VerbatimChar"/>
         </w:rPr>
-        <w:t xml:space="preserve">#&gt;  P ── Loaded and on-disk path mismatch.</w:t>
-      </w:r>
-    </w:p>
-    <w:p>
-      <w:pPr>
-        <w:pStyle w:val="FirstParagraph"/>
-      </w:pPr>
-      <w:r>
-        <w:t xml:space="preserve">The current Git commit details are:</w:t>
-      </w:r>
-    </w:p>
-    <w:p>
-      <w:pPr>
-        <w:pStyle w:val="SourceCode"/>
-      </w:pPr>
+        <w:t xml:space="preserve">#&gt; Remote:   master @ origin (https://github.com/BrunaLab/HeliconiaDemography)</w:t>
+      </w:r>
+      <w:r>
+        <w:br/>
+      </w:r>
       <w:r>
         <w:rPr>
           <w:rStyle w:val="VerbatimChar"/>
         </w:rPr>
-        <w:t xml:space="preserve">#&gt; Local:    master /Users/scottericr/Documents/HeliconiaDemography</w:t>
-      </w:r>
-      <w:r>
-        <w:br/>
-      </w:r>
-      <w:r>
-        <w:rPr>
-          <w:rStyle w:val="VerbatimChar"/>
-        </w:rPr>
-        <w:t xml:space="preserve">#&gt; Remote:   master @ origin (https://github.com/BrunaLab/HeliconiaDemography.git)</w:t>
-      </w:r>
-      <w:r>
-        <w:br/>
-      </w:r>
-      <w:r>
-        <w:rPr>
-          <w:rStyle w:val="VerbatimChar"/>
-        </w:rPr>
-        <w:t xml:space="preserve">#&gt; Head:     [3bb78f4] 2020-12-03: I'm about to re-arrange the introduction</w:t>
-      </w:r>
-    </w:p>
+        <w:t xml:space="preserve">#&gt; Head:     [7510709] 2021-01-28: EB Edits to Intro</w:t>
+      </w:r>
+    </w:p>
+    <w:bookmarkEnd w:id="84"/>
+    <w:bookmarkEnd w:id="85"/>
     <w:sectPr>
       <w:pgSz w:w="12240" w:h="15840"/>
       <w:pgMar w:top="1440" w:right="1440" w:bottom="1440" w:left="1440" w:header="720" w:footer="720" w:gutter="0"/>
@@ -2639,15 +4951,6 @@
     <w:abstractNumId w:val="991"/>
   </w:num>
   <w:num w:numId="1005">
-    <w:abstractNumId w:val="991"/>
-  </w:num>
-  <w:num w:numId="1006">
-    <w:abstractNumId w:val="991"/>
-  </w:num>
-  <w:num w:numId="1007">
-    <w:abstractNumId w:val="991"/>
-  </w:num>
-  <w:num w:numId="1008">
     <w:abstractNumId w:val="991"/>
   </w:num>
 </w:numbering>

</xml_diff>

<commit_message>
finished draft of figures and added to written results.
</commit_message>
<xml_diff>
--- a/analysis/paper/paper.docx
+++ b/analysis/paper/paper.docx
@@ -155,7 +155,7 @@
         <w:pStyle w:val="Date"/>
       </w:pPr>
       <w:r>
-        <w:t xml:space="preserve">04</w:t>
+        <w:t xml:space="preserve">10</w:t>
       </w:r>
       <w:r>
         <w:t xml:space="preserve"> </w:t>
@@ -292,20 +292,22 @@
         <w:t xml:space="preserve">Highlights: These are the highlights</w:t>
       </w:r>
     </w:p>
+    <w:p>
+      <w:pPr>
+        <w:pStyle w:val="SourceCode"/>
+      </w:pPr>
+      <w:r>
+        <w:rPr>
+          <w:rStyle w:val="VerbatimChar"/>
+        </w:rPr>
+        <w:t xml:space="preserve">## here() starts at /Users/scottericr/Documents/HeliconiaDemography</w:t>
+      </w:r>
+    </w:p>
     <w:bookmarkStart w:id="21" w:name="introduction"/>
     <w:p>
       <w:pPr>
         <w:pStyle w:val="Heading1"/>
       </w:pPr>
-      <w:r>
-        <w:rPr>
-          <w:rStyle w:val="SectionNumber"/>
-        </w:rPr>
-        <w:t xml:space="preserve">1</w:t>
-      </w:r>
-      <w:r>
-        <w:tab/>
-      </w:r>
       <w:r>
         <w:t xml:space="preserve">Introduction</w:t>
       </w:r>
@@ -318,7 +320,19 @@
         </w:numPr>
       </w:pPr>
       <w:r>
-        <w:t xml:space="preserve">Organisms simultanously experience multiple forms of natural and anthropogenic disturbance. While work investigating the demographic effects of individual factors is common, studies investigating how multiple factors interact to influence population dynamics remains poorly understood. They could act in concert to exacerbate or dampen population dynamics.</w:t>
+        <w:t xml:space="preserve">Organisms simultanously experience multiple forms of natural and anthropogenic disturbance.</w:t>
+      </w:r>
+      <w:r>
+        <w:t xml:space="preserve"> </w:t>
+      </w:r>
+      <w:r>
+        <w:t xml:space="preserve">While work investigating the demographic effects of individual factors is common, studies investigating how multiple factors interact to influence population dynamics remains poorly understood.</w:t>
+      </w:r>
+      <w:r>
+        <w:t xml:space="preserve"> </w:t>
+      </w:r>
+      <w:r>
+        <w:t xml:space="preserve">They could act in concert to exacerbate or dampen population dynamics.</w:t>
       </w:r>
       <w:r>
         <w:t xml:space="preserve"> </w:t>
@@ -363,7 +377,13 @@
         </w:numPr>
       </w:pPr>
       <w:r>
-        <w:t xml:space="preserve">Emphasize demography. We know about interactions on physiology and other stuff, but we don’t know as much about how demography of plants is shaped by how populations respond to multiple stresses, increasingly anthropogenic.</w:t>
+        <w:t xml:space="preserve">Emphasize demography.</w:t>
+      </w:r>
+      <w:r>
+        <w:t xml:space="preserve"> </w:t>
+      </w:r>
+      <w:r>
+        <w:t xml:space="preserve">We know about interactions on physiology and other stuff, but we don’t know as much about how demography of plants is shaped by how populations respond to multiple stresses, increasingly anthropogenic.</w:t>
       </w:r>
     </w:p>
     <w:p>
@@ -419,7 +439,13 @@
         <w:t xml:space="preserve">(Haddad et al. 2015)</w:t>
       </w:r>
       <w:r>
-        <w:t xml:space="preserve">. Fragmentation can impact plant population dynamics through …</w:t>
+        <w:t xml:space="preserve">.</w:t>
+      </w:r>
+      <w:r>
+        <w:t xml:space="preserve"> </w:t>
+      </w:r>
+      <w:r>
+        <w:t xml:space="preserve">Fragmentation can impact plant population dynamics through …</w:t>
       </w:r>
       <w:r>
         <w:t xml:space="preserve"> </w:t>
@@ -433,7 +459,13 @@
         </w:numPr>
       </w:pPr>
       <w:r>
-        <w:t xml:space="preserve">In addition to the environmental changes associated with fragmentation, populations persisting in tropical forest remnants experience abiotic stress resulting from climate change. For instance, the northern Amazon has been experiencing a drying trend since the mid-1970s, and ensemble climate models predict substantial decreases in dry season precipitation in southern Amazonia for the 21st century</w:t>
+        <w:t xml:space="preserve">In addition to the environmental changes associated with fragmentation, populations persisting in tropical forest remnants experience abiotic stress resulting from climate change.</w:t>
+      </w:r>
+      <w:r>
+        <w:t xml:space="preserve"> </w:t>
+      </w:r>
+      <w:r>
+        <w:t xml:space="preserve">For instance, the northern Amazon has been experiencing a drying trend since the mid-1970s, and ensemble climate models predict substantial decreases in dry season precipitation in southern Amazonia for the 21st century</w:t>
       </w:r>
       <w:r>
         <w:t xml:space="preserve"> </w:t>
@@ -588,7 +620,19 @@
         </w:numPr>
       </w:pPr>
       <w:r>
-        <w:t xml:space="preserve">In addition to variation among vital rates, responses to drought and fragmentation could depend on life history stage or plant size. Large established adults could respond differently than seedlings. This is unknown because there are very few systems where we have data on entire life history in a climate change or fragmentation context.</w:t>
+        <w:t xml:space="preserve">In addition to variation among vital rates, responses to drought and fragmentation could depend on life history stage or plant size.</w:t>
+      </w:r>
+      <w:r>
+        <w:t xml:space="preserve"> </w:t>
+      </w:r>
+      <w:r>
+        <w:t xml:space="preserve">Large established adults could respond differently than seedlings.</w:t>
+      </w:r>
+      <w:r>
+        <w:t xml:space="preserve"> </w:t>
+      </w:r>
+      <w:r>
+        <w:t xml:space="preserve">This is unknown because there are very few systems where we have data on entire life history in a climate change or fragmentation context.</w:t>
       </w:r>
     </w:p>
     <w:p>
@@ -638,7 +682,13 @@
         <w:pStyle w:val="FirstParagraph"/>
       </w:pPr>
       <w:r>
-        <w:t xml:space="preserve">To date, however, this hypothesis remains untested for three primary reasons. First, most studies elucidating how tropical plants respond to fragmentation have studied either juvenile (i.e., seed, seedling) or larger, reproductive plants.</w:t>
+        <w:t xml:space="preserve">To date, however, this hypothesis remains untested for three primary reasons.</w:t>
+      </w:r>
+      <w:r>
+        <w:t xml:space="preserve"> </w:t>
+      </w:r>
+      <w:r>
+        <w:t xml:space="preserve">First, most studies elucidating how tropical plants respond to fragmentation have studied either juvenile (i.e., seed, seedling) or larger, reproductive plants.</w:t>
       </w:r>
       <w:r>
         <w:t xml:space="preserve"> </w:t>
@@ -650,21 +700,33 @@
         <w:t xml:space="preserve"> </w:t>
       </w:r>
       <w:r>
-        <w:t xml:space="preserve">. Additionally, while most studies of tropical plant demography focus on trees, little is known about the understory plants that comprise up to ____% of biomass in tropical forests and are ecologically important</w:t>
-      </w:r>
-      <w:r>
-        <w:t xml:space="preserve"> </w:t>
-      </w:r>
-      <w:r>
         <w:t xml:space="preserve">.</w:t>
       </w:r>
+      <w:r>
+        <w:t xml:space="preserve"> </w:t>
+      </w:r>
+      <w:r>
+        <w:t xml:space="preserve">Additionally, while most studies of tropical plant demography focus on trees, little is known about the understory plants that comprise up to ____% of biomass in tropical forests and are ecologically important</w:t>
+      </w:r>
+      <w:r>
+        <w:t xml:space="preserve"> </w:t>
+      </w:r>
+      <w:r>
+        <w:t xml:space="preserve">.</w:t>
+      </w:r>
     </w:p>
     <w:p>
       <w:pPr>
         <w:pStyle w:val="BodyText"/>
       </w:pPr>
       <w:r>
-        <w:t xml:space="preserve">Second, there is a growing literature on how tropical plants respond to droughts, but few studies have compared the responses of plants in continuous forest with those in forest fragments. Laurance et al.</w:t>
+        <w:t xml:space="preserve">Second, there is a growing literature on how tropical plants respond to droughts, but few studies have compared the responses of plants in continuous forest with those in forest fragments.</w:t>
+      </w:r>
+      <w:r>
+        <w:t xml:space="preserve"> </w:t>
+      </w:r>
+      <w:r>
+        <w:t xml:space="preserve">Laurance et al.</w:t>
       </w:r>
       <w:r>
         <w:t xml:space="preserve"> </w:t>
@@ -714,7 +776,13 @@
         <w:t xml:space="preserve">(Morris and Doak 2002, Teller et al. 2016)</w:t>
       </w:r>
       <w:r>
-        <w:t xml:space="preserve">. Long-term data are also needed because while some demographic effects of fragmentation or drought on can be detected immediately, others may take years to manifest.</w:t>
+        <w:t xml:space="preserve">.</w:t>
+      </w:r>
+      <w:r>
+        <w:t xml:space="preserve"> </w:t>
+      </w:r>
+      <w:r>
+        <w:t xml:space="preserve">Long-term data are also needed because while some demographic effects of fragmentation or drought on can be detected immediately, others may take years to manifest.</w:t>
       </w:r>
     </w:p>
     <w:p>
@@ -722,7 +790,25 @@
         <w:pStyle w:val="BodyText"/>
       </w:pPr>
       <w:r>
-        <w:t xml:space="preserve">We investigated the effects of drought on the growth, survival, reproduction, and recruitment of a understory herb in an experimentally fragmented landscape in the Central Amazon. Specifically, we asked 1) Does drought increase or decrease the growth, survival, and fertility rates of plant populations in continuous forest? 2) Are the effects of drought on the vital rates of populations in fragments similar in direction and magnitude to those in continuous forest? 3) Are the effects of drought and fragmentation on vital rates consistent across life-history stages?</w:t>
+        <w:t xml:space="preserve">We investigated the effects of drought on the growth, survival, reproduction, and recruitment of a understory herb in an experimentally fragmented landscape in the Central Amazon.</w:t>
+      </w:r>
+      <w:r>
+        <w:t xml:space="preserve"> </w:t>
+      </w:r>
+      <w:r>
+        <w:t xml:space="preserve">Specifically, we asked 1) Does drought increase or decrease the growth, survival, and fertility rates of plant populations in continuous forest?</w:t>
+      </w:r>
+      <w:r>
+        <w:t xml:space="preserve"> </w:t>
+      </w:r>
+      <w:r>
+        <w:t xml:space="preserve">2) Are the effects of drought on the vital rates of populations in fragments similar in direction and magnitude to those in continuous forest?</w:t>
+      </w:r>
+      <w:r>
+        <w:t xml:space="preserve"> </w:t>
+      </w:r>
+      <w:r>
+        <w:t xml:space="preserve">3) Are the effects of drought and fragmentation on vital rates consistent across life-history stages?</w:t>
       </w:r>
     </w:p>
     <w:bookmarkEnd w:id="21"/>
@@ -732,15 +818,6 @@
         <w:pStyle w:val="Heading1"/>
       </w:pPr>
       <w:r>
-        <w:rPr>
-          <w:rStyle w:val="SectionNumber"/>
-        </w:rPr>
-        <w:t xml:space="preserve">2</w:t>
-      </w:r>
-      <w:r>
-        <w:tab/>
-      </w:r>
-      <w:r>
         <w:t xml:space="preserve">Methods</w:t>
       </w:r>
     </w:p>
@@ -750,15 +827,6 @@
         <w:pStyle w:val="Heading2"/>
       </w:pPr>
       <w:r>
-        <w:rPr>
-          <w:rStyle w:val="SectionNumber"/>
-        </w:rPr>
-        <w:t xml:space="preserve">2.1</w:t>
-      </w:r>
-      <w:r>
-        <w:tab/>
-      </w:r>
-      <w:r>
         <w:t xml:space="preserve">Study site</w:t>
       </w:r>
     </w:p>
@@ -767,13 +835,31 @@
         <w:pStyle w:val="FirstParagraph"/>
       </w:pPr>
       <w:r>
-        <w:t xml:space="preserve">The Biological Dynamics of Forest Fragments Project (BDFFP) is located ~70 km north of Manaus, Brazil (2º30’ S, 60ºW). In addition to large areas of continuous forest, the BDFFP has forest fragment reserves that range in size from 1-100 ha (Fig. –</w:t>
-      </w:r>
-      <w:r>
-        <w:t xml:space="preserve"> </w:t>
-      </w:r>
-      <w:r>
-        <w:t xml:space="preserve">). These fragments were isolated from 1980–1984 by felling the trees surrounding the area chosen for isolation and - in most cases - burning the downed trees once they dried. In subsequent decades the vegetation regenerating around fragments has been periodically cleared to ensure fragment isolation</w:t>
+        <w:t xml:space="preserve">The Biological Dynamics of Forest Fragments Project (BDFFP) is located ~70 km north of Manaus, Brazil (2º30’ S, 60ºW).</w:t>
+      </w:r>
+      <w:r>
+        <w:t xml:space="preserve"> </w:t>
+      </w:r>
+      <w:r>
+        <w:t xml:space="preserve">In addition to large areas of continuous forest, the BDFFP has forest fragment reserves that range in size from 1-100 ha (Fig. –</w:t>
+      </w:r>
+      <w:r>
+        <w:t xml:space="preserve"> </w:t>
+      </w:r>
+      <w:r>
+        <w:t xml:space="preserve">).</w:t>
+      </w:r>
+      <w:r>
+        <w:t xml:space="preserve"> </w:t>
+      </w:r>
+      <w:r>
+        <w:t xml:space="preserve">These fragments were isolated from 1980–1984 by felling the trees surrounding the area chosen for isolation and - in most cases - burning the downed trees once they dried.</w:t>
+      </w:r>
+      <w:r>
+        <w:t xml:space="preserve"> </w:t>
+      </w:r>
+      <w:r>
+        <w:t xml:space="preserve">In subsequent decades the vegetation regenerating around fragments has been periodically cleared to ensure fragment isolation</w:t>
       </w:r>
       <w:r>
         <w:t xml:space="preserve"> </w:t>
@@ -823,7 +909,25 @@
         <w:t xml:space="preserve">(Scariot 1999)</w:t>
       </w:r>
       <w:r>
-        <w:t xml:space="preserve">. The soils in the reserves are nutrient-poor xanthic ferrosols; their water retention capacity is poor despite having a high clay content. Mean annual temperature in the region is 26º C (range=19–39º C), and annual rainfall at the BDFFP reserves ranges from 1900-2300 mm. There is a pronounced dry season from June to October</w:t>
+        <w:t xml:space="preserve">.</w:t>
+      </w:r>
+      <w:r>
+        <w:t xml:space="preserve"> </w:t>
+      </w:r>
+      <w:r>
+        <w:t xml:space="preserve">The soils in the reserves are nutrient-poor xanthic ferrosols; their water retention capacity is poor despite having a high clay content.</w:t>
+      </w:r>
+      <w:r>
+        <w:t xml:space="preserve"> </w:t>
+      </w:r>
+      <w:r>
+        <w:t xml:space="preserve">Mean annual temperature in the region is 26º C (range=19–39º C), and annual rainfall at the BDFFP reserves ranges from 1900-2300 mm.</w:t>
+      </w:r>
+      <w:r>
+        <w:t xml:space="preserve"> </w:t>
+      </w:r>
+      <w:r>
+        <w:t xml:space="preserve">There is a pronounced dry season from June to October</w:t>
       </w:r>
       <w:r>
         <w:t xml:space="preserve"> </w:t>
@@ -844,15 +948,6 @@
       <w:pPr>
         <w:pStyle w:val="Heading2"/>
       </w:pPr>
-      <w:r>
-        <w:rPr>
-          <w:rStyle w:val="SectionNumber"/>
-        </w:rPr>
-        <w:t xml:space="preserve">2.2</w:t>
-      </w:r>
-      <w:r>
-        <w:tab/>
-      </w:r>
       <w:r>
         <w:t xml:space="preserve">Focal species</w:t>
       </w:r>
@@ -1087,15 +1182,6 @@
       <w:pPr>
         <w:pStyle w:val="Heading2"/>
       </w:pPr>
-      <w:r>
-        <w:rPr>
-          <w:rStyle w:val="SectionNumber"/>
-        </w:rPr>
-        <w:t xml:space="preserve">2.3</w:t>
-      </w:r>
-      <w:r>
-        <w:tab/>
-      </w:r>
       <w:r>
         <w:t xml:space="preserve">Demographic data collection</w:t>
       </w:r>
@@ -1154,13 +1240,31 @@
         <w:t xml:space="preserve">Heliconia acuminata</w:t>
       </w:r>
       <w:r>
-        <w:t xml:space="preserve">. The plots are located in continuous forest (n=6), 10-ha fragments (n=3), and 1-ha fragments (n=4), with distance between plots ranging from 500 m–41 km. Plots in 1-ha fragments were on one randomly selected half of the fragment, plots in 10-ha fragments were in the fragment center, and plots in continuous forest were placed in locations 500-4000 m from the borders of secondary and mature forest (Fig or Table</w:t>
-      </w:r>
-      <w:r>
-        <w:t xml:space="preserve"> </w:t>
-      </w:r>
-      <w:r>
-        <w:t xml:space="preserve">). Each plot is subdivided into 50 quadrats (</w:t>
+        <w:t xml:space="preserve">.</w:t>
+      </w:r>
+      <w:r>
+        <w:t xml:space="preserve"> </w:t>
+      </w:r>
+      <w:r>
+        <w:t xml:space="preserve">The plots are located in continuous forest (n=6), 10-ha fragments (n=3), and 1-ha fragments (n=4), with distance between plots ranging from 500 m–41 km.</w:t>
+      </w:r>
+      <w:r>
+        <w:t xml:space="preserve"> </w:t>
+      </w:r>
+      <w:r>
+        <w:t xml:space="preserve">Plots in 1-ha fragments were on one randomly selected half of the fragment, plots in 10-ha fragments were in the fragment center, and plots in continuous forest were placed in locations 500-4000 m from the borders of secondary and mature forest (Fig or Table</w:t>
+      </w:r>
+      <w:r>
+        <w:t xml:space="preserve"> </w:t>
+      </w:r>
+      <w:r>
+        <w:t xml:space="preserve">).</w:t>
+      </w:r>
+      <w:r>
+        <w:t xml:space="preserve"> </w:t>
+      </w:r>
+      <w:r>
+        <w:t xml:space="preserve">Each plot is subdivided into 50 quadrats (</w:t>
       </w:r>
       <m:oMath>
         <m:r>
@@ -1174,7 +1278,19 @@
         </m:r>
       </m:oMath>
       <w:r>
-        <w:t xml:space="preserve">m) to simplify the annual surveys, during which we recorded the number of vegetative shoots each plant had, the height of each plant to the tallest leaf, and the identity of any flowering plants. We also surveyed plots regularly during the rainy season to identify any that flowered after the survey. Height and shoot number are correlated with leaf area, the probability of flowering, and rates of survivorship</w:t>
+        <w:t xml:space="preserve">m) to simplify the annual surveys, during which we recorded the number of vegetative shoots each plant had, the height of each plant to the tallest leaf, and the identity of any flowering plants.</w:t>
+      </w:r>
+      <w:r>
+        <w:t xml:space="preserve"> </w:t>
+      </w:r>
+      <w:r>
+        <w:t xml:space="preserve">We also surveyed plots regularly during the rainy season to identify any that flowered after the survey.</w:t>
+      </w:r>
+      <w:r>
+        <w:t xml:space="preserve"> </w:t>
+      </w:r>
+      <w:r>
+        <w:t xml:space="preserve">Height and shoot number are correlated with leaf area, the probability of flowering, and rates of survivorship</w:t>
       </w:r>
       <w:r>
         <w:t xml:space="preserve"> </w:t>
@@ -1202,15 +1318,6 @@
         <w:pStyle w:val="Heading2"/>
       </w:pPr>
       <w:r>
-        <w:rPr>
-          <w:rStyle w:val="SectionNumber"/>
-        </w:rPr>
-        <w:t xml:space="preserve">2.4</w:t>
-      </w:r>
-      <w:r>
-        <w:tab/>
-      </w:r>
-      <w:r>
         <w:t xml:space="preserve">Weather data</w:t>
       </w:r>
     </w:p>
@@ -1237,7 +1344,19 @@
         <w:t xml:space="preserve">(Vicente-Serrano et al. 2010)</w:t>
       </w:r>
       <w:r>
-        <w:t xml:space="preserve">. SPEI is a proxy for meteorological drought that integrates precipitation and evapotranspiration anomalies over a specified time scale. Positive SPEI values for a given month indicate conditions wetter than the historical average for that month, while negative values of SPEI indicate droughts with intensity categorized as mild (0 to -1), moderate (-1 to -1.5), severe (-1.5 to -2), or extreme (&lt; -2)</w:t>
+        <w:t xml:space="preserve">.</w:t>
+      </w:r>
+      <w:r>
+        <w:t xml:space="preserve"> </w:t>
+      </w:r>
+      <w:r>
+        <w:t xml:space="preserve">SPEI is a proxy for meteorological drought that integrates precipitation and evapotranspiration anomalies over a specified time scale.</w:t>
+      </w:r>
+      <w:r>
+        <w:t xml:space="preserve"> </w:t>
+      </w:r>
+      <w:r>
+        <w:t xml:space="preserve">Positive SPEI values for a given month indicate conditions wetter than the historical average for that month, while negative values of SPEI indicate droughts with intensity categorized as mild (0 to -1), moderate (-1 to -1.5), severe (-1.5 to -2), or extreme (&lt; -2)</w:t>
       </w:r>
       <w:r>
         <w:t xml:space="preserve"> </w:t>
@@ -1246,7 +1365,13 @@
         <w:t xml:space="preserve">(McKee et al. 1993)</w:t>
       </w:r>
       <w:r>
-        <w:t xml:space="preserve">. Because</w:t>
+        <w:t xml:space="preserve">.</w:t>
+      </w:r>
+      <w:r>
+        <w:t xml:space="preserve"> </w:t>
+      </w:r>
+      <w:r>
+        <w:t xml:space="preserve">Because</w:t>
       </w:r>
       <w:r>
         <w:t xml:space="preserve"> </w:t>
@@ -1261,7 +1386,13 @@
         <w:t xml:space="preserve"> </w:t>
       </w:r>
       <w:r>
-        <w:t xml:space="preserve">lacks deep taproots to access groundwater, it probably relies primarily on soil moisture rather than deeper water sources that can persist for longer timescales. We therefore quantified periods of drought with the 3-month SPEI, which we calculated using the</w:t>
+        <w:t xml:space="preserve">lacks deep taproots to access groundwater, it probably relies primarily on soil moisture rather than deeper water sources that can persist for longer timescales.</w:t>
+      </w:r>
+      <w:r>
+        <w:t xml:space="preserve"> </w:t>
+      </w:r>
+      <w:r>
+        <w:t xml:space="preserve">We therefore quantified periods of drought with the 3-month SPEI, which we calculated using the</w:t>
       </w:r>
       <w:r>
         <w:t xml:space="preserve"> </w:t>
@@ -1285,7 +1416,13 @@
         <w:t xml:space="preserve">(Beguería 2017a, R Core Team 2020)</w:t>
       </w:r>
       <w:r>
-        <w:t xml:space="preserve">. The timing of drought events based on these SPEI calculations is consistent with that resulting from SPEI calculated with other data sources (e.g., nearby weather stations, the global SPEI database</w:t>
+        <w:t xml:space="preserve">.</w:t>
+      </w:r>
+      <w:r>
+        <w:t xml:space="preserve"> </w:t>
+      </w:r>
+      <w:r>
+        <w:t xml:space="preserve">The timing of drought events based on these SPEI calculations is consistent with that resulting from SPEI calculated with other data sources (e.g., nearby weather stations, the global SPEI database</w:t>
       </w:r>
       <w:r>
         <w:t xml:space="preserve"> </w:t>
@@ -1322,15 +1459,6 @@
         <w:pStyle w:val="Heading2"/>
       </w:pPr>
       <w:r>
-        <w:rPr>
-          <w:rStyle w:val="SectionNumber"/>
-        </w:rPr>
-        <w:t xml:space="preserve">2.5</w:t>
-      </w:r>
-      <w:r>
-        <w:tab/>
-      </w:r>
-      <w:r>
         <w:t xml:space="preserve">Statistical Modeling</w:t>
       </w:r>
     </w:p>
@@ -1420,19 +1548,41 @@
         <w:t xml:space="preserve">(Wood 2017)</w:t>
       </w:r>
       <w:r>
-        <w:t xml:space="preserve">. The general form of the vital rate models was as follows:</w:t>
+        <w:t xml:space="preserve">.</w:t>
+      </w:r>
+      <w:r>
+        <w:t xml:space="preserve"> </w:t>
+      </w:r>
+      <w:r>
+        <w:t xml:space="preserve">The general form of the vital rate models was as follows:</w:t>
       </w:r>
     </w:p>
     <w:p>
       <w:pPr>
         <w:pStyle w:val="BodyText"/>
       </w:pPr>
-      <w:r>
-        <w:t xml:space="preserve">$$
-g[\textrm{E}(y_{i})] = \alpha_j + s_1(x_i) + s_2(d_{i,t}, ..., d_{i,t-24}) \\
-\alpha_j \sim N(\mu_{\alpha_j}, \sigma^2_{\alpha_j}), \textrm{for plot }j
-$$</w:t>
-      </w:r>
+      <m:oMathPara>
+        <m:oMathParaPr>
+          <m:jc m:val="center"/>
+        </m:oMathParaPr>
+        <m:oMath/>
+      </m:oMathPara>
+    </w:p>
+    <w:p>
+      <w:pPr>
+        <w:pStyle w:val="FirstParagraph"/>
+      </w:pPr>
+    </w:p>
+    <w:p>
+      <w:pPr>
+        <w:pStyle w:val="BodyText"/>
+      </w:pPr>
+      <m:oMathPara>
+        <m:oMathParaPr>
+          <m:jc m:val="center"/>
+        </m:oMathParaPr>
+        <m:oMath/>
+      </m:oMathPara>
     </w:p>
     <w:p>
       <w:pPr>
@@ -1604,7 +1754,13 @@
         <w:t xml:space="preserve"> </w:t>
       </w:r>
       <w:r>
-        <w:t xml:space="preserve">months prior (see Gasparrini et al. 2017 for details). The crossbasis function,</w:t>
+        <w:t xml:space="preserve">months prior (see Gasparrini et al. 2017 for details).</w:t>
+      </w:r>
+      <w:r>
+        <w:t xml:space="preserve"> </w:t>
+      </w:r>
+      <w:r>
+        <w:t xml:space="preserve">The crossbasis function,</w:t>
       </w:r>
       <w:r>
         <w:t xml:space="preserve"> </w:t>
@@ -1886,7 +2042,13 @@
         </m:r>
       </m:oMath>
       <w:r>
-        <w:t xml:space="preserve">. These marginal functions are combined as a tensor product smooth such that the shape of one marginal function varies smoothly along the other dimension (see Wood</w:t>
+        <w:t xml:space="preserve">.</w:t>
+      </w:r>
+      <w:r>
+        <w:t xml:space="preserve"> </w:t>
+      </w:r>
+      <w:r>
+        <w:t xml:space="preserve">These marginal functions are combined as a tensor product smooth such that the shape of one marginal function varies smoothly along the other dimension (see Wood</w:t>
       </w:r>
       <w:r>
         <w:t xml:space="preserve"> </w:t>
@@ -1910,7 +2072,19 @@
         <w:t xml:space="preserve"> </w:t>
       </w:r>
       <w:r>
-        <w:t xml:space="preserve">for more detail). Penalized cubic regression splines were used for both marginal bases of the crossbasis function, with 35 knots for the lag dimension and 3 knots for the drought response dimension to restrict the fitted response to drought to bimodal at most complex. A random effect of plot ID on the intercept is represented by</w:t>
+        <w:t xml:space="preserve">for more detail).</w:t>
+      </w:r>
+      <w:r>
+        <w:t xml:space="preserve"> </w:t>
+      </w:r>
+      <w:r>
+        <w:t xml:space="preserve">Penalized cubic regression splines were used for both marginal bases of the crossbasis function, with 35 knots for the lag dimension and 3 knots for the drought response dimension to restrict the fitted response to drought to bimodal at most complex.</w:t>
+      </w:r>
+      <w:r>
+        <w:t xml:space="preserve"> </w:t>
+      </w:r>
+      <w:r>
+        <w:t xml:space="preserve">A random effect of plot ID on the intercept is represented by</w:t>
       </w:r>
       <w:r>
         <w:t xml:space="preserve"> </w:t>
@@ -1930,7 +2104,13 @@
         </m:sSub>
       </m:oMath>
       <w:r>
-        <w:t xml:space="preserve">. For plant growth the response was plant size (height</w:t>
+        <w:t xml:space="preserve">.</w:t>
+      </w:r>
+      <w:r>
+        <w:t xml:space="preserve"> </w:t>
+      </w:r>
+      <w:r>
+        <w:t xml:space="preserve">For plant growth the response was plant size (height</w:t>
       </w:r>
       <w:r>
         <w:t xml:space="preserve"> </w:t>
@@ -1982,7 +2162,25 @@
         </m:r>
       </m:oMath>
       <w:r>
-        <w:t xml:space="preserve">). A scaled t family was chosen because residuals were leptokurtic with a Gaussian error structure. The data on number of infloresences was converted to binary (1 for ≥1 inflorescence, 0 for no inflorescences). When survival and flowering were the response variables we used a binomial family error distribution with a logit link function.</w:t>
+        <w:t xml:space="preserve">).</w:t>
+      </w:r>
+      <w:r>
+        <w:t xml:space="preserve"> </w:t>
+      </w:r>
+      <w:r>
+        <w:t xml:space="preserve">A scaled t family was chosen because residuals were leptokurtic with a Gaussian error structure.</w:t>
+      </w:r>
+      <w:r>
+        <w:t xml:space="preserve"> </w:t>
+      </w:r>
+      <w:r>
+        <w:t xml:space="preserve">The data on number of infloresences was converted to binary (1 for ≥1 inflorescence, 0 for no inflorescences).</w:t>
+      </w:r>
+      <w:r>
+        <w:t xml:space="preserve"> </w:t>
+      </w:r>
+      <w:r>
+        <w:t xml:space="preserve">When survival and flowering were the response variables we used a binomial family error distribution with a logit link function.</w:t>
       </w:r>
     </w:p>
     <w:p>
@@ -1996,7 +2194,13 @@
         <w:t xml:space="preserve"> </w:t>
       </w:r>
       <w:r>
-        <w:t xml:space="preserve">. We applied an additional penalty to shrink linear portions toward zero with the</w:t>
+        <w:t xml:space="preserve">.</w:t>
+      </w:r>
+      <w:r>
+        <w:t xml:space="preserve"> </w:t>
+      </w:r>
+      <w:r>
+        <w:t xml:space="preserve">We applied an additional penalty to shrink linear portions toward zero with the</w:t>
       </w:r>
       <w:r>
         <w:t xml:space="preserve"> </w:t>
@@ -2078,22 +2282,360 @@
     </w:p>
     <w:bookmarkEnd w:id="26"/>
     <w:bookmarkEnd w:id="27"/>
-    <w:bookmarkStart w:id="37" w:name="results"/>
+    <w:bookmarkStart w:id="38" w:name="results"/>
     <w:p>
       <w:pPr>
         <w:pStyle w:val="Heading1"/>
       </w:pPr>
       <w:r>
-        <w:rPr>
-          <w:rStyle w:val="SectionNumber"/>
-        </w:rPr>
+        <w:t xml:space="preserve">Results</w:t>
+      </w:r>
+    </w:p>
+    <w:p>
+      <w:pPr>
+        <w:pStyle w:val="FirstParagraph"/>
+      </w:pPr>
+      <w:r>
+        <w:t xml:space="preserve">Start with descriptive results of drought events—how many droughts, how severe, timing of droughts, etc.</w:t>
+      </w:r>
+    </w:p>
+    <w:p>
+      <w:pPr>
+        <w:pStyle w:val="CaptionedFigure"/>
+      </w:pPr>
+      <w:r>
+        <w:drawing>
+          <wp:inline>
+            <wp:extent cx="5943600" cy="4160520"/>
+            <wp:effectExtent b="0" l="0" r="0" t="0"/>
+            <wp:docPr descr="Figure 1: Plots of means ± SE." title="" id="1" name="Picture"/>
+            <a:graphic>
+              <a:graphicData uri="http://schemas.openxmlformats.org/drawingml/2006/picture">
+                <pic:pic>
+                  <pic:nvPicPr>
+                    <pic:cNvPr descr="/Users/scottericr/Documents/HeliconiaDemography/analysis/figures/eda.png" id="0" name="Picture"/>
+                    <pic:cNvPicPr>
+                      <a:picLocks noChangeArrowheads="1" noChangeAspect="1"/>
+                    </pic:cNvPicPr>
+                  </pic:nvPicPr>
+                  <pic:blipFill>
+                    <a:blip r:embed="rId28"/>
+                    <a:stretch>
+                      <a:fillRect/>
+                    </a:stretch>
+                  </pic:blipFill>
+                  <pic:spPr bwMode="auto">
+                    <a:xfrm>
+                      <a:off x="0" y="0"/>
+                      <a:ext cx="5943600" cy="4160520"/>
+                    </a:xfrm>
+                    <a:prstGeom prst="rect">
+                      <a:avLst/>
+                    </a:prstGeom>
+                    <a:noFill/>
+                    <a:ln w="9525">
+                      <a:noFill/>
+                      <a:headEnd/>
+                      <a:tailEnd/>
+                    </a:ln>
+                  </pic:spPr>
+                </pic:pic>
+              </a:graphicData>
+            </a:graphic>
+          </wp:inline>
+        </w:drawing>
+      </w:r>
+    </w:p>
+    <w:p>
+      <w:pPr>
+        <w:pStyle w:val="ImageCaption"/>
+      </w:pPr>
+      <w:r>
+        <w:t xml:space="preserve">Figure 1: Plots of means ± SE.</w:t>
+      </w:r>
+    </w:p>
+    <w:bookmarkStart w:id="31" w:name="survival"/>
+    <w:p>
+      <w:pPr>
+        <w:pStyle w:val="Heading2"/>
+      </w:pPr>
+      <w:r>
+        <w:t xml:space="preserve">Survival</w:t>
+      </w:r>
+    </w:p>
+    <w:p>
+      <w:pPr>
+        <w:pStyle w:val="CaptionedFigure"/>
+      </w:pPr>
+      <w:r>
+        <w:drawing>
+          <wp:inline>
+            <wp:extent cx="5943600" cy="3671606"/>
+            <wp:effectExtent b="0" l="0" r="0" t="0"/>
+            <wp:docPr descr="Figure 2: Smooth effect of plant size in the previous census on survival modeled by a cubic regression spline. 95% confidence intervals are shown and include uncertainty in the model intercept as well as uncertainty due to smoothness selection. The smooths for 1-ha fragments and continuous forest are fit in separate models. The model intercepts were added to the fitted values of the smooth and values are back-transformed to the response scale" title="" id="1" name="Picture"/>
+            <a:graphic>
+              <a:graphicData uri="http://schemas.openxmlformats.org/drawingml/2006/picture">
+                <pic:pic>
+                  <pic:nvPicPr>
+                    <pic:cNvPr descr="/Users/scottericr/Documents/HeliconiaDemography/analysis/figures/surv_both_size.png" id="0" name="Picture"/>
+                    <pic:cNvPicPr>
+                      <a:picLocks noChangeArrowheads="1" noChangeAspect="1"/>
+                    </pic:cNvPicPr>
+                  </pic:nvPicPr>
+                  <pic:blipFill>
+                    <a:blip r:embed="rId29"/>
+                    <a:stretch>
+                      <a:fillRect/>
+                    </a:stretch>
+                  </pic:blipFill>
+                  <pic:spPr bwMode="auto">
+                    <a:xfrm>
+                      <a:off x="0" y="0"/>
+                      <a:ext cx="5943600" cy="3671606"/>
+                    </a:xfrm>
+                    <a:prstGeom prst="rect">
+                      <a:avLst/>
+                    </a:prstGeom>
+                    <a:noFill/>
+                    <a:ln w="9525">
+                      <a:noFill/>
+                      <a:headEnd/>
+                      <a:tailEnd/>
+                    </a:ln>
+                  </pic:spPr>
+                </pic:pic>
+              </a:graphicData>
+            </a:graphic>
+          </wp:inline>
+        </w:drawing>
+      </w:r>
+    </w:p>
+    <w:p>
+      <w:pPr>
+        <w:pStyle w:val="ImageCaption"/>
+      </w:pPr>
+      <w:r>
+        <w:t xml:space="preserve">Figure 2: Smooth effect of plant size in the previous census on survival modeled by a cubic regression spline. 95% confidence intervals are shown and include uncertainty in the model intercept as well as uncertainty due to smoothness selection. The smooths for 1-ha fragments and continuous forest are fit in separate models. The model intercepts were added to the fitted values of the smooth and values are back-transformed to the response scale</w:t>
+      </w:r>
+    </w:p>
+    <w:p>
+      <w:pPr>
+        <w:pStyle w:val="BodyText"/>
+      </w:pPr>
+      <w:r>
+        <w:t xml:space="preserve">Overall survival rate across the entire dataset is 0.95 in both CF and 1-ha.</w:t>
+      </w:r>
+      <w:r>
+        <w:t xml:space="preserve"> </w:t>
+      </w:r>
+      <w:r>
+        <w:t xml:space="preserve">Survival was lowest in 2004 which coincided with a moderate drought in Jan 2004 / Feb 2005 and a severe drought in Jan–Mar of 2004 (Figure</w:t>
+      </w:r>
+      <w:r>
+        <w:t xml:space="preserve"> </w:t>
+      </w:r>
+      <w:r>
+        <w:t xml:space="preserve">1</w:t>
+      </w:r>
+      <w:r>
+        <w:t xml:space="preserve">).</w:t>
+      </w:r>
+      <w:r>
+        <w:t xml:space="preserve"> </w:t>
+      </w:r>
+      <w:r>
+        <w:t xml:space="preserve">Survival was lower in continuous forest compared to 1-ha fragments in this year (~0.91 compared to ~0.94,</w:t>
+      </w:r>
+      <w:r>
+        <w:t xml:space="preserve"> </w:t>
+      </w:r>
+      <w:r>
+        <w:t xml:space="preserve">).</w:t>
+      </w:r>
+      <w:r>
+        <w:t xml:space="preserve"> </w:t>
+      </w:r>
+      <w:r>
+        <w:t xml:space="preserve">The lowest survival for 1-ha fragment plots (about 0.93) was actually in the 2006 census corresponding to unusually wet weather (SPEI &gt;0.5), but with a moderate drought the preceding October.</w:t>
+      </w:r>
+    </w:p>
+    <w:p>
+      <w:pPr>
+        <w:pStyle w:val="BodyText"/>
+      </w:pPr>
+      <w:r>
+        <w:t xml:space="preserve">Log transformed plant size had a significant effect on survival in both continuous forest and 1-ha fragments (both p &lt; 0.001).</w:t>
+      </w:r>
+      <w:r>
+        <w:t xml:space="preserve"> </w:t>
+      </w:r>
+      <w:r>
+        <w:t xml:space="preserve">Survival probability of large plants approached 1, but this high survival rate was reached at a smaller size for plants in continuous forest compared to fragments (Figure</w:t>
+      </w:r>
+      <w:r>
+        <w:t xml:space="preserve"> </w:t>
+      </w:r>
+      <w:r>
+        <w:t xml:space="preserve">2</w:t>
+      </w:r>
+      <w:r>
+        <w:t xml:space="preserve">).</w:t>
+      </w:r>
+      <w:r>
+        <w:t xml:space="preserve"> </w:t>
+      </w:r>
+      <w:r>
+        <w:t xml:space="preserve">Survival of the smallest plants was higher in 1-ha fragments, but the 95% confidence intervals still overlapped the fitted values for continuous forest</w:t>
+      </w:r>
+      <w:r>
+        <w:t xml:space="preserve"> </w:t>
+      </w:r>
+      <w:r>
+        <w:t xml:space="preserve">.</w:t>
+      </w:r>
+    </w:p>
+    <w:p>
+      <w:pPr>
+        <w:pStyle w:val="CaptionedFigure"/>
+      </w:pPr>
+      <w:r>
+        <w:drawing>
+          <wp:inline>
+            <wp:extent cx="5943600" cy="3671606"/>
+            <wp:effectExtent b="0" l="0" r="0" t="0"/>
+            <wp:docPr descr="Figure 3: Smooth effect of lagged SPEI on survival. Surface is modeled as a crossbasis function with cubic regression splines for each marginal basis. Contour lines correspond to a change of 0.002. Model intercepts were added to fitted values of the crossbasis function and back-transformed to the response scale." title="" id="1" name="Picture"/>
+            <a:graphic>
+              <a:graphicData uri="http://schemas.openxmlformats.org/drawingml/2006/picture">
+                <pic:pic>
+                  <pic:nvPicPr>
+                    <pic:cNvPr descr="/Users/scottericr/Documents/HeliconiaDemography/analysis/figures/surv_both_spei.png" id="0" name="Picture"/>
+                    <pic:cNvPicPr>
+                      <a:picLocks noChangeArrowheads="1" noChangeAspect="1"/>
+                    </pic:cNvPicPr>
+                  </pic:nvPicPr>
+                  <pic:blipFill>
+                    <a:blip r:embed="rId30"/>
+                    <a:stretch>
+                      <a:fillRect/>
+                    </a:stretch>
+                  </pic:blipFill>
+                  <pic:spPr bwMode="auto">
+                    <a:xfrm>
+                      <a:off x="0" y="0"/>
+                      <a:ext cx="5943600" cy="3671606"/>
+                    </a:xfrm>
+                    <a:prstGeom prst="rect">
+                      <a:avLst/>
+                    </a:prstGeom>
+                    <a:noFill/>
+                    <a:ln w="9525">
+                      <a:noFill/>
+                      <a:headEnd/>
+                      <a:tailEnd/>
+                    </a:ln>
+                  </pic:spPr>
+                </pic:pic>
+              </a:graphicData>
+            </a:graphic>
+          </wp:inline>
+        </w:drawing>
+      </w:r>
+    </w:p>
+    <w:p>
+      <w:pPr>
+        <w:pStyle w:val="ImageCaption"/>
+      </w:pPr>
+      <w:r>
+        <w:t xml:space="preserve">Figure 3: Smooth effect of lagged SPEI on survival. Surface is modeled as a crossbasis function with cubic regression splines for each marginal basis. Contour lines correspond to a change of 0.002. Model intercepts were added to fitted values of the crossbasis function and back-transformed to the response scale.</w:t>
+      </w:r>
+    </w:p>
+    <w:p>
+      <w:pPr>
+        <w:pStyle w:val="BodyText"/>
+      </w:pPr>
+      <w:r>
+        <w:t xml:space="preserve">Drought history had a significant effect on survival in both habitats (P &lt; 0.001), but the shape of the crossbasis surface differed.</w:t>
+      </w:r>
+      <w:r>
+        <w:t xml:space="preserve"> </w:t>
+      </w:r>
+      <w:r>
+        <w:t xml:space="preserve">For 1-ha fragments, recent SPEI values had the strongest effect on survival with the highest survival near SPEI of 0 and decreasing survival in both drier and wetter conditions (Figure</w:t>
+      </w:r>
+      <w:r>
+        <w:t xml:space="preserve"> </w:t>
+      </w:r>
+      <w:r>
         <w:t xml:space="preserve">3</w:t>
       </w:r>
       <w:r>
-        <w:tab/>
-      </w:r>
-      <w:r>
-        <w:t xml:space="preserve">Results</w:t>
+        <w:t xml:space="preserve">a).</w:t>
+      </w:r>
+      <w:r>
+        <w:t xml:space="preserve"> </w:t>
+      </w:r>
+      <w:r>
+        <w:t xml:space="preserve">In continuous forest, recent SPEI had a weaker effect with only SPEI values less than -1 producing slightly reduced survival probabilities (Figure</w:t>
+      </w:r>
+      <w:r>
+        <w:t xml:space="preserve"> </w:t>
+      </w:r>
+      <w:r>
+        <w:t xml:space="preserve">3</w:t>
+      </w:r>
+      <w:r>
+        <w:t xml:space="preserve">b).</w:t>
+      </w:r>
+      <w:r>
+        <w:t xml:space="preserve"> </w:t>
+      </w:r>
+      <w:r>
+        <w:t xml:space="preserve">However, SPEI at a lag time of 15–20 months, corresponding to June–October of the previous year, also effected survival probabilities.</w:t>
+      </w:r>
+      <w:r>
+        <w:t xml:space="preserve"> </w:t>
+      </w:r>
+      <w:r>
+        <w:t xml:space="preserve">Lower SPEI (drought) 15–20 months prior to census was associated with reduced survival and higher SPEI at these lag times was associated with higher survival.</w:t>
+      </w:r>
+      <w:r>
+        <w:t xml:space="preserve"> </w:t>
+      </w:r>
+      <w:r>
+        <w:t xml:space="preserve">Plants in both continuous forest and 1-ha fragments showed an increase in survival probability with very high (wet) SPEI values at a lag time of 36 months.</w:t>
+      </w:r>
+      <w:r>
+        <w:t xml:space="preserve"> </w:t>
+      </w:r>
+      <w:r>
+        <w:t xml:space="preserve">However, only the first year of census data (1999) had an SPEI value greater than 2 within 36 months in the past, and although there were plants that did not survive this initial census, it may not be representative of a true survival process</w:t>
+      </w:r>
+      <w:r>
+        <w:t xml:space="preserve"> </w:t>
+      </w:r>
+    </w:p>
+    <w:p>
+      <w:pPr>
+        <w:pStyle w:val="BodyText"/>
+      </w:pPr>
+      <w:r>
+        <w:t xml:space="preserve">The random effect of plot was significant for continuous forest ( p &lt; 0.001), but not for 1-ha fragments (p = 0.258</w:t>
+      </w:r>
+      <w:r>
+        <w:t xml:space="preserve"> </w:t>
+      </w:r>
+      <w:r>
+        <w:t xml:space="preserve">)</w:t>
+      </w:r>
+    </w:p>
+    <w:bookmarkEnd w:id="31"/>
+    <w:bookmarkStart w:id="34" w:name="growth"/>
+    <w:p>
+      <w:pPr>
+        <w:pStyle w:val="Heading2"/>
+      </w:pPr>
+      <w:r>
+        <w:t xml:space="preserve">Growth</w:t>
       </w:r>
     </w:p>
     <w:p>
@@ -2101,176 +2643,13 @@
         <w:pStyle w:val="FirstParagraph"/>
       </w:pPr>
       <w:r>
-        <w:t xml:space="preserve">Start with descriptive results of drought events—how many droughts, how severe, timing of droughts, etc.</w:t>
-      </w:r>
-    </w:p>
-    <w:bookmarkStart w:id="30" w:name="survival"/>
-    <w:p>
-      <w:pPr>
-        <w:pStyle w:val="Heading2"/>
-      </w:pPr>
-      <w:r>
-        <w:rPr>
-          <w:rStyle w:val="SectionNumber"/>
-        </w:rPr>
-        <w:t xml:space="preserve">3.1</w:t>
-      </w:r>
-      <w:r>
-        <w:tab/>
-      </w:r>
-      <w:r>
-        <w:t xml:space="preserve">Survival</w:t>
-      </w:r>
-    </w:p>
-    <w:p>
-      <w:pPr>
-        <w:pStyle w:val="FirstParagraph"/>
-      </w:pPr>
-      <w:r>
-        <w:t xml:space="preserve">Overall survival rate across the entire dataset is 0.95 in both CF and 1-ha. Survival was lowest in 2004 which coincided with a moderate drought in Jan 2004 / Feb 2005 and a severe drought in Jan–Mar of 2004. Survival was lower in continuous forest compared to 1-ha fragments in this year (~0.91 compared to ~0.94, will get exact numbers from data). The lowest survival for 1-ha fragment plots (about 0.93) was actually in the 2006 census corresponding to unusually wet weather (SPEI &gt;0.5), but with a moderate drought the preceding October.</w:t>
-      </w:r>
-    </w:p>
-    <w:bookmarkStart w:id="28" w:name="continuous-forest"/>
-    <w:p>
-      <w:pPr>
-        <w:pStyle w:val="Heading3"/>
-      </w:pPr>
-      <w:r>
-        <w:rPr>
-          <w:rStyle w:val="SectionNumber"/>
-        </w:rPr>
-        <w:t xml:space="preserve">3.1.1</w:t>
-      </w:r>
-      <w:r>
-        <w:tab/>
-      </w:r>
-      <w:r>
-        <w:t xml:space="preserve">Continuous Forest</w:t>
-      </w:r>
-    </w:p>
-    <w:p>
-      <w:pPr>
-        <w:pStyle w:val="FirstParagraph"/>
-      </w:pPr>
-      <w:r>
-        <w:t xml:space="preserve">size: p &lt; 0.001 (figure = surv_cf_size.png)</w:t>
-      </w:r>
-    </w:p>
-    <w:p>
-      <w:pPr>
-        <w:pStyle w:val="BodyText"/>
-      </w:pPr>
-      <w:r>
-        <w:t xml:space="preserve">plot: p &lt; 0.001</w:t>
-      </w:r>
-    </w:p>
-    <w:p>
-      <w:pPr>
-        <w:pStyle w:val="BodyText"/>
-      </w:pPr>
-      <w:r>
-        <w:t xml:space="preserve">SPEI: p &lt; 0.001 (figure = surv_cf_spei.png)</w:t>
-      </w:r>
-    </w:p>
-    <w:p>
-      <w:pPr>
-        <w:pStyle w:val="BodyText"/>
-      </w:pPr>
-      <w:r>
-        <w:t xml:space="preserve">Lags 6-0 (Aug–Feb) and 20-15 (Jun–Nov) show reduced survival with drought. Lags 14-7 (Dec - Jul) and 26-21 (Dec-May) show increased survival with drought. Lag 36-33 (Feb - May) shows quadratic relationship with increased survival in dry and wet conditions (this seems like it’s gotta be spurious).</w:t>
-      </w:r>
-    </w:p>
-    <w:bookmarkEnd w:id="28"/>
-    <w:bookmarkStart w:id="29" w:name="ha-fragment"/>
-    <w:p>
-      <w:pPr>
-        <w:pStyle w:val="Heading3"/>
-      </w:pPr>
-      <w:r>
-        <w:rPr>
-          <w:rStyle w:val="SectionNumber"/>
-        </w:rPr>
-        <w:t xml:space="preserve">3.1.2</w:t>
-      </w:r>
-      <w:r>
-        <w:tab/>
-      </w:r>
-      <w:r>
-        <w:t xml:space="preserve">1-ha fragment</w:t>
-      </w:r>
-    </w:p>
-    <w:p>
-      <w:pPr>
-        <w:pStyle w:val="FirstParagraph"/>
-      </w:pPr>
-      <w:r>
-        <w:t xml:space="preserve">size: p &lt;0.001 (figure = surv_1ha_size.png)</w:t>
-      </w:r>
-    </w:p>
-    <w:p>
-      <w:pPr>
-        <w:pStyle w:val="BodyText"/>
-      </w:pPr>
-      <w:r>
-        <w:t xml:space="preserve">plot: p = 0.258</w:t>
-      </w:r>
-    </w:p>
-    <w:p>
-      <w:pPr>
-        <w:pStyle w:val="BodyText"/>
-      </w:pPr>
-      <w:r>
-        <w:t xml:space="preserve">SPEI: p &lt; 0.001 (figure = surv_1ha_spei.png)</w:t>
-      </w:r>
-    </w:p>
-    <w:p>
-      <w:pPr>
-        <w:pStyle w:val="BodyText"/>
-      </w:pPr>
-      <w:r>
-        <w:t xml:space="preserve">Crossbasis is very flat with essentially no effect of SPEI beyond 6 months lag. Recent SPEI has bimodal effect with both low and high values reducing survival.</w:t>
-      </w:r>
-    </w:p>
-    <w:p>
-      <w:pPr>
-        <w:pStyle w:val="BodyText"/>
-      </w:pPr>
-      <w:r>
-        <w:rPr>
-          <w:b/>
-        </w:rPr>
-        <w:t xml:space="preserve">Question</w:t>
-      </w:r>
-      <w:r>
-        <w:t xml:space="preserve">: Currently the figures are expected values for the average plant across both plots. This makes it look like survival is a lot higher in 1-ha fragments when in reality survival is exactly the same (0.95) because plants are smaller in 1-ha fragments. Should these plots instead be for an average sized plant within the habitat type?</w:t>
-      </w:r>
-    </w:p>
-    <w:bookmarkEnd w:id="29"/>
-    <w:bookmarkEnd w:id="30"/>
-    <w:bookmarkStart w:id="33" w:name="growth"/>
-    <w:p>
-      <w:pPr>
-        <w:pStyle w:val="Heading2"/>
-      </w:pPr>
-      <w:r>
-        <w:rPr>
-          <w:rStyle w:val="SectionNumber"/>
-        </w:rPr>
-        <w:t xml:space="preserve">3.2</w:t>
-      </w:r>
-      <w:r>
-        <w:tab/>
-      </w:r>
-      <w:r>
-        <w:t xml:space="preserve">Growth</w:t>
-      </w:r>
-    </w:p>
-    <w:p>
-      <w:pPr>
-        <w:pStyle w:val="FirstParagraph"/>
-      </w:pPr>
-      <w:r>
-        <w:t xml:space="preserve">Plants were on average larger in continuous forest compared to 1-ha fragments. In continuous forest, plants had an average of 2.91 shoots and were on average 40.6 cm tall with an average size (shoots</w:t>
+        <w:t xml:space="preserve">Plants were on average larger in continuous forest compared to 1-ha fragments.</w:t>
+      </w:r>
+      <w:r>
+        <w:t xml:space="preserve"> </w:t>
+      </w:r>
+      <w:r>
+        <w:t xml:space="preserve">In continuous forest, plants had an average of 2.91 shoots and were on average 40.6 cm tall with an average size (shoots</w:t>
       </w:r>
       <w:r>
         <w:t xml:space="preserve"> </w:t>
@@ -2284,7 +2663,83 @@
         <w:t xml:space="preserve"> </w:t>
       </w:r>
       <w:r>
-        <w:t xml:space="preserve">height) of 150. In 1-ha fragments, plants had 2.53 shoots on average and a mean height of 36.2 cm and a mean size of 115.</w:t>
+        <w:t xml:space="preserve">height) of 150.</w:t>
+      </w:r>
+      <w:r>
+        <w:t xml:space="preserve"> </w:t>
+      </w:r>
+      <w:r>
+        <w:t xml:space="preserve">In 1-ha fragments, plants had 2.53 shoots on average and a mean height of 36.2 cm and a mean size of 115.</w:t>
+      </w:r>
+      <w:r>
+        <w:t xml:space="preserve"> </w:t>
+      </w:r>
+      <w:r>
+        <w:t xml:space="preserve">The size difference between plants in continuous forest and 1-ha fragments was more dramatic early on in the timeseries with mean sizes becoming more similar over time (Figure</w:t>
+      </w:r>
+      <w:r>
+        <w:t xml:space="preserve"> </w:t>
+      </w:r>
+      <w:r>
+        <w:t xml:space="preserve">1</w:t>
+      </w:r>
+      <w:r>
+        <w:t xml:space="preserve">a).</w:t>
+      </w:r>
+    </w:p>
+    <w:p>
+      <w:pPr>
+        <w:pStyle w:val="CaptionedFigure"/>
+      </w:pPr>
+      <w:r>
+        <w:drawing>
+          <wp:inline>
+            <wp:extent cx="5943600" cy="3671606"/>
+            <wp:effectExtent b="0" l="0" r="0" t="0"/>
+            <wp:docPr descr="Figure 4: Smooth effect of plant size in year t on plant size in year t+1 modeled by a cubic regression spline. 95% confidence intervals are shown and include uncertainty in the model intercept as well as uncertainty due to smoothness selection. The dashed red line represents a 1:1 line for reference. The smooths for 1-ha fragments and continuous forest are fit in separate models. Model intercepts were added to the fitted values of the smooths." title="" id="1" name="Picture"/>
+            <a:graphic>
+              <a:graphicData uri="http://schemas.openxmlformats.org/drawingml/2006/picture">
+                <pic:pic>
+                  <pic:nvPicPr>
+                    <pic:cNvPr descr="/Users/scottericr/Documents/HeliconiaDemography/analysis/figures/growth_both_size.png" id="0" name="Picture"/>
+                    <pic:cNvPicPr>
+                      <a:picLocks noChangeArrowheads="1" noChangeAspect="1"/>
+                    </pic:cNvPicPr>
+                  </pic:nvPicPr>
+                  <pic:blipFill>
+                    <a:blip r:embed="rId32"/>
+                    <a:stretch>
+                      <a:fillRect/>
+                    </a:stretch>
+                  </pic:blipFill>
+                  <pic:spPr bwMode="auto">
+                    <a:xfrm>
+                      <a:off x="0" y="0"/>
+                      <a:ext cx="5943600" cy="3671606"/>
+                    </a:xfrm>
+                    <a:prstGeom prst="rect">
+                      <a:avLst/>
+                    </a:prstGeom>
+                    <a:noFill/>
+                    <a:ln w="9525">
+                      <a:noFill/>
+                      <a:headEnd/>
+                      <a:tailEnd/>
+                    </a:ln>
+                  </pic:spPr>
+                </pic:pic>
+              </a:graphicData>
+            </a:graphic>
+          </wp:inline>
+        </w:drawing>
+      </w:r>
+    </w:p>
+    <w:p>
+      <w:pPr>
+        <w:pStyle w:val="ImageCaption"/>
+      </w:pPr>
+      <w:r>
+        <w:t xml:space="preserve">Figure 4: Smooth effect of plant size in year t on plant size in year t+1 modeled by a cubic regression spline. 95% confidence intervals are shown and include uncertainty in the model intercept as well as uncertainty due to smoothness selection. The dashed red line represents a 1:1 line for reference. The smooths for 1-ha fragments and continuous forest are fit in separate models. Model intercepts were added to the fitted values of the smooths.</w:t>
       </w:r>
     </w:p>
     <w:p>
@@ -2292,7 +2747,77 @@
         <w:pStyle w:val="BodyText"/>
       </w:pPr>
       <w:r>
-        <w:t xml:space="preserve">The size difference between plants in continuous forest and 1-ha fragments was more dramatic early on in the dataset with mean sizes becoming more similar over time.</w:t>
+        <w:t xml:space="preserve">Log transformed size in year t was a significant predictor of log transformed size in year t+1 (p &lt; 0.001).</w:t>
+      </w:r>
+      <w:r>
+        <w:t xml:space="preserve"> </w:t>
+      </w:r>
+      <w:r>
+        <w:t xml:space="preserve">The 95% confidence intervals for the effect of size in year t in fragments and continuous forest overlapped for most sizes, but was slightly higher in continuous forest for mid-sized plants (Figure</w:t>
+      </w:r>
+      <w:r>
+        <w:t xml:space="preserve"> </w:t>
+      </w:r>
+      <w:r>
+        <w:t xml:space="preserve">4</w:t>
+      </w:r>
+      <w:r>
+        <w:t xml:space="preserve">).</w:t>
+      </w:r>
+    </w:p>
+    <w:p>
+      <w:pPr>
+        <w:pStyle w:val="CaptionedFigure"/>
+      </w:pPr>
+      <w:r>
+        <w:drawing>
+          <wp:inline>
+            <wp:extent cx="5943600" cy="3671606"/>
+            <wp:effectExtent b="0" l="0" r="0" t="0"/>
+            <wp:docPr descr="Figure 5: Smooth effect of lagged SPEI on plant growth. Surface is modeled as a crossbasis function with cubic regression splines for each marginal basis. Contour lines correspond to a change of 0.1." title="" id="1" name="Picture"/>
+            <a:graphic>
+              <a:graphicData uri="http://schemas.openxmlformats.org/drawingml/2006/picture">
+                <pic:pic>
+                  <pic:nvPicPr>
+                    <pic:cNvPr descr="/Users/scottericr/Documents/HeliconiaDemography/analysis/figures/growth_both_spei.png" id="0" name="Picture"/>
+                    <pic:cNvPicPr>
+                      <a:picLocks noChangeArrowheads="1" noChangeAspect="1"/>
+                    </pic:cNvPicPr>
+                  </pic:nvPicPr>
+                  <pic:blipFill>
+                    <a:blip r:embed="rId33"/>
+                    <a:stretch>
+                      <a:fillRect/>
+                    </a:stretch>
+                  </pic:blipFill>
+                  <pic:spPr bwMode="auto">
+                    <a:xfrm>
+                      <a:off x="0" y="0"/>
+                      <a:ext cx="5943600" cy="3671606"/>
+                    </a:xfrm>
+                    <a:prstGeom prst="rect">
+                      <a:avLst/>
+                    </a:prstGeom>
+                    <a:noFill/>
+                    <a:ln w="9525">
+                      <a:noFill/>
+                      <a:headEnd/>
+                      <a:tailEnd/>
+                    </a:ln>
+                  </pic:spPr>
+                </pic:pic>
+              </a:graphicData>
+            </a:graphic>
+          </wp:inline>
+        </w:drawing>
+      </w:r>
+    </w:p>
+    <w:p>
+      <w:pPr>
+        <w:pStyle w:val="ImageCaption"/>
+      </w:pPr>
+      <w:r>
+        <w:t xml:space="preserve">Figure 5: Smooth effect of lagged SPEI on plant growth. Surface is modeled as a crossbasis function with cubic regression splines for each marginal basis. Contour lines correspond to a change of 0.1.</w:t>
       </w:r>
     </w:p>
     <w:p>
@@ -2300,6 +2825,46 @@
         <w:pStyle w:val="BodyText"/>
       </w:pPr>
       <w:r>
+        <w:t xml:space="preserve">Drought history also had a significant effect on plant size in both habitats (p &lt; 0.001).</w:t>
+      </w:r>
+      <w:r>
+        <w:t xml:space="preserve"> </w:t>
+      </w:r>
+      <w:r>
+        <w:t xml:space="preserve">The fitted crossbasis functions for fragments and continuous forest showed somewhat similar patterns, although the surface for 1-ha fragments was much more complex (edf = 17.9 for 1-ha fragments; edf = 5.9 for continuous forest; see also Figure</w:t>
+      </w:r>
+      <w:r>
+        <w:t xml:space="preserve"> </w:t>
+      </w:r>
+      <w:r>
+        <w:t xml:space="preserve">5</w:t>
+      </w:r>
+      <w:r>
+        <w:t xml:space="preserve">).</w:t>
+      </w:r>
+      <w:r>
+        <w:t xml:space="preserve"> </w:t>
+      </w:r>
+      <w:r>
+        <w:t xml:space="preserve">Drought at lags 8–10 increase growth in both habitats.</w:t>
+      </w:r>
+      <w:r>
+        <w:t xml:space="preserve"> </w:t>
+      </w:r>
+    </w:p>
+    <w:p>
+      <w:pPr>
+        <w:pStyle w:val="BodyText"/>
+      </w:pPr>
+      <w:r>
+        <w:t xml:space="preserve">The random effect of plot is significant in both habitat models (p &lt; 0.001).</w:t>
+      </w:r>
+    </w:p>
+    <w:p>
+      <w:pPr>
+        <w:pStyle w:val="BodyText"/>
+      </w:pPr>
+      <w:r>
         <w:rPr>
           <w:b/>
         </w:rPr>
@@ -2309,22 +2874,14 @@
         <w:t xml:space="preserve">: I considered adding a covariate of year to account for yearly trends in growth, but since there is also a trend in SPEI over the time of this experiment, they were concurve (wiggly collinearity), and shouldn’t both be included in model.</w:t>
       </w:r>
     </w:p>
-    <w:bookmarkStart w:id="31" w:name="continuous-forest-1"/>
-    <w:p>
-      <w:pPr>
-        <w:pStyle w:val="Heading3"/>
-      </w:pPr>
-      <w:r>
-        <w:rPr>
-          <w:rStyle w:val="SectionNumber"/>
-        </w:rPr>
-        <w:t xml:space="preserve">3.2.1</w:t>
-      </w:r>
-      <w:r>
-        <w:tab/>
-      </w:r>
-      <w:r>
-        <w:t xml:space="preserve">Continuous Forest</w:t>
+    <w:bookmarkEnd w:id="34"/>
+    <w:bookmarkStart w:id="37" w:name="flowering"/>
+    <w:p>
+      <w:pPr>
+        <w:pStyle w:val="Heading2"/>
+      </w:pPr>
+      <w:r>
+        <w:t xml:space="preserve">Flowering</w:t>
       </w:r>
     </w:p>
     <w:p>
@@ -2332,7 +2889,83 @@
         <w:pStyle w:val="FirstParagraph"/>
       </w:pPr>
       <w:r>
-        <w:t xml:space="preserve">size: p &lt; 0.001</w:t>
+        <w:t xml:space="preserve">Probability of flowering was generally higher in continuous forest compared to 1-ha fragments.</w:t>
+      </w:r>
+      <w:r>
+        <w:t xml:space="preserve"> </w:t>
+      </w:r>
+      <w:r>
+        <w:t xml:space="preserve">The exceptions to this are in 2006 and 2008 when the proportion of flowering plants was lower in continuous forest (Figure</w:t>
+      </w:r>
+      <w:r>
+        <w:t xml:space="preserve"> </w:t>
+      </w:r>
+      <w:r>
+        <w:t xml:space="preserve">1</w:t>
+      </w:r>
+      <w:r>
+        <w:t xml:space="preserve">c).</w:t>
+      </w:r>
+      <w:r>
+        <w:t xml:space="preserve"> </w:t>
+      </w:r>
+      <w:r>
+        <w:t xml:space="preserve">The most striking difference between habitat types in flowering proportion was in 2003 when 9.7% of plants flowered in the continuous forest plots and only 2.7% flowered in fragment plots.</w:t>
+      </w:r>
+    </w:p>
+    <w:p>
+      <w:pPr>
+        <w:pStyle w:val="CaptionedFigure"/>
+      </w:pPr>
+      <w:r>
+        <w:drawing>
+          <wp:inline>
+            <wp:extent cx="5943600" cy="3671606"/>
+            <wp:effectExtent b="0" l="0" r="0" t="0"/>
+            <wp:docPr descr="Figure 6: Smooth effect of plant size in the previous census on flowering probability modeled by a cubic regression spline. 95% confidence intervals are shown and include uncertainty in the model intercept as well as uncertainty due to smoothness selection. The smooths for 1-ha fragments and continuous forest are fit in separate models. The model intercepts were added to the fitted values of the smooth and values are back-transformed to the response scale" title="" id="1" name="Picture"/>
+            <a:graphic>
+              <a:graphicData uri="http://schemas.openxmlformats.org/drawingml/2006/picture">
+                <pic:pic>
+                  <pic:nvPicPr>
+                    <pic:cNvPr descr="/Users/scottericr/Documents/HeliconiaDemography/analysis/figures/flwr_both_size.png" id="0" name="Picture"/>
+                    <pic:cNvPicPr>
+                      <a:picLocks noChangeArrowheads="1" noChangeAspect="1"/>
+                    </pic:cNvPicPr>
+                  </pic:nvPicPr>
+                  <pic:blipFill>
+                    <a:blip r:embed="rId35"/>
+                    <a:stretch>
+                      <a:fillRect/>
+                    </a:stretch>
+                  </pic:blipFill>
+                  <pic:spPr bwMode="auto">
+                    <a:xfrm>
+                      <a:off x="0" y="0"/>
+                      <a:ext cx="5943600" cy="3671606"/>
+                    </a:xfrm>
+                    <a:prstGeom prst="rect">
+                      <a:avLst/>
+                    </a:prstGeom>
+                    <a:noFill/>
+                    <a:ln w="9525">
+                      <a:noFill/>
+                      <a:headEnd/>
+                      <a:tailEnd/>
+                    </a:ln>
+                  </pic:spPr>
+                </pic:pic>
+              </a:graphicData>
+            </a:graphic>
+          </wp:inline>
+        </w:drawing>
+      </w:r>
+    </w:p>
+    <w:p>
+      <w:pPr>
+        <w:pStyle w:val="ImageCaption"/>
+      </w:pPr>
+      <w:r>
+        <w:t xml:space="preserve">Figure 6: Smooth effect of plant size in the previous census on flowering probability modeled by a cubic regression spline. 95% confidence intervals are shown and include uncertainty in the model intercept as well as uncertainty due to smoothness selection. The smooths for 1-ha fragments and continuous forest are fit in separate models. The model intercepts were added to the fitted values of the smooth and values are back-transformed to the response scale</w:t>
       </w:r>
     </w:p>
     <w:p>
@@ -2340,7 +2973,92 @@
         <w:pStyle w:val="BodyText"/>
       </w:pPr>
       <w:r>
-        <w:t xml:space="preserve">plot: p &lt; 0.001</w:t>
+        <w:t xml:space="preserve">Plant size had a significant effect on flowering probability in both habitats (p &lt; 0.001).</w:t>
+      </w:r>
+      <w:r>
+        <w:t xml:space="preserve"> </w:t>
+      </w:r>
+      <w:r>
+        <w:t xml:space="preserve">Flowering probability increased rapidly with log-transformed plant size greater than 5 in both habitats (Figure</w:t>
+      </w:r>
+      <w:r>
+        <w:t xml:space="preserve"> </w:t>
+      </w:r>
+      <w:r>
+        <w:t xml:space="preserve">6</w:t>
+      </w:r>
+      <w:r>
+        <w:t xml:space="preserve">).</w:t>
+      </w:r>
+      <w:r>
+        <w:t xml:space="preserve"> </w:t>
+      </w:r>
+      <w:r>
+        <w:t xml:space="preserve">Flowering probability was greater in 1-ha fragments for large plants compared to continuous forest.</w:t>
+      </w:r>
+      <w:r>
+        <w:t xml:space="preserve"> </w:t>
+      </w:r>
+      <w:r>
+        <w:t xml:space="preserve">However, because mean plant size is larger in continuous forest, overall flowering probability was greater.</w:t>
+      </w:r>
+      <w:r>
+        <w:t xml:space="preserve"> </w:t>
+      </w:r>
+    </w:p>
+    <w:p>
+      <w:pPr>
+        <w:pStyle w:val="CaptionedFigure"/>
+      </w:pPr>
+      <w:r>
+        <w:drawing>
+          <wp:inline>
+            <wp:extent cx="5943600" cy="3671606"/>
+            <wp:effectExtent b="0" l="0" r="0" t="0"/>
+            <wp:docPr descr="Figure 7: Smooth effect of lagged SPEI on flowering probability. Surface is modeled as a crossbasis function with cubic regression splines for each marginal basis. Contour lines correspond to a change of 0.001. Model intercepts were added to fitted values of the crossbasis function and back-transformed to the response scale." title="" id="1" name="Picture"/>
+            <a:graphic>
+              <a:graphicData uri="http://schemas.openxmlformats.org/drawingml/2006/picture">
+                <pic:pic>
+                  <pic:nvPicPr>
+                    <pic:cNvPr descr="/Users/scottericr/Documents/HeliconiaDemography/analysis/figures/flwr_both_spei.png" id="0" name="Picture"/>
+                    <pic:cNvPicPr>
+                      <a:picLocks noChangeArrowheads="1" noChangeAspect="1"/>
+                    </pic:cNvPicPr>
+                  </pic:nvPicPr>
+                  <pic:blipFill>
+                    <a:blip r:embed="rId36"/>
+                    <a:stretch>
+                      <a:fillRect/>
+                    </a:stretch>
+                  </pic:blipFill>
+                  <pic:spPr bwMode="auto">
+                    <a:xfrm>
+                      <a:off x="0" y="0"/>
+                      <a:ext cx="5943600" cy="3671606"/>
+                    </a:xfrm>
+                    <a:prstGeom prst="rect">
+                      <a:avLst/>
+                    </a:prstGeom>
+                    <a:noFill/>
+                    <a:ln w="9525">
+                      <a:noFill/>
+                      <a:headEnd/>
+                      <a:tailEnd/>
+                    </a:ln>
+                  </pic:spPr>
+                </pic:pic>
+              </a:graphicData>
+            </a:graphic>
+          </wp:inline>
+        </w:drawing>
+      </w:r>
+    </w:p>
+    <w:p>
+      <w:pPr>
+        <w:pStyle w:val="ImageCaption"/>
+      </w:pPr>
+      <w:r>
+        <w:t xml:space="preserve">Figure 7: Smooth effect of lagged SPEI on flowering probability. Surface is modeled as a crossbasis function with cubic regression splines for each marginal basis. Contour lines correspond to a change of 0.001. Model intercepts were added to fitted values of the crossbasis function and back-transformed to the response scale.</w:t>
       </w:r>
     </w:p>
     <w:p>
@@ -2348,7 +3066,61 @@
         <w:pStyle w:val="BodyText"/>
       </w:pPr>
       <w:r>
-        <w:t xml:space="preserve">SPEI: p &lt; 0.001</w:t>
+        <w:t xml:space="preserve">Drought history had a significant effect on flowering probability in both habitat types (p &lt; 0.001).</w:t>
+      </w:r>
+      <w:r>
+        <w:t xml:space="preserve"> </w:t>
+      </w:r>
+      <w:r>
+        <w:t xml:space="preserve">Flowering probability was overall higher at all values of SPEI in continuous forest compared to 1-ha fragments (Figure</w:t>
+      </w:r>
+      <w:r>
+        <w:t xml:space="preserve"> </w:t>
+      </w:r>
+      <w:r>
+        <w:t xml:space="preserve">7</w:t>
+      </w:r>
+      <w:r>
+        <w:t xml:space="preserve">).</w:t>
+      </w:r>
+      <w:r>
+        <w:t xml:space="preserve"> </w:t>
+      </w:r>
+      <w:r>
+        <w:t xml:space="preserve">The effects of SPEI on flowering probability were also stronger and more complex in continuous forest compared to fragments (1-ha edf = 8.5, continuous forest edf = 10.5).</w:t>
+      </w:r>
+      <w:r>
+        <w:t xml:space="preserve"> </w:t>
+      </w:r>
+      <w:r>
+        <w:t xml:space="preserve">In continuous forest, flowering probability was increased by recent drought (at lag = 0 with SPEI &lt; -1) and drought at lags 15–20 (Jun - Nov).</w:t>
+      </w:r>
+      <w:r>
+        <w:t xml:space="preserve"> </w:t>
+      </w:r>
+      <w:r>
+        <w:t xml:space="preserve">Drought at lags 7–13 reduced flowering probability.</w:t>
+      </w:r>
+      <w:r>
+        <w:t xml:space="preserve"> </w:t>
+      </w:r>
+      <w:r>
+        <w:t xml:space="preserve">The shape of the crossbasis function was similar in 1-ha fragments, but significantly muted (Figure</w:t>
+      </w:r>
+      <w:r>
+        <w:t xml:space="preserve"> </w:t>
+      </w:r>
+      <w:r>
+        <w:t xml:space="preserve">7</w:t>
+      </w:r>
+      <w:r>
+        <w:t xml:space="preserve">a).</w:t>
+      </w:r>
+      <w:r>
+        <w:t xml:space="preserve"> </w:t>
+      </w:r>
+      <w:r>
+        <w:t xml:space="preserve">That is, the variation in fitted values along the SPEI dimension was much lower at all values of the lag dimension in fragments.</w:t>
       </w:r>
     </w:p>
     <w:p>
@@ -2356,26 +3128,18 @@
         <w:pStyle w:val="BodyText"/>
       </w:pPr>
       <w:r>
-        <w:t xml:space="preserve">Predicted results show only lagged effects of SPEI on growth (f(x) at lags 0 and 1 is flat). Wet conditions in preceding winter months improve growth (lags 4-2, Oct - Dec). Positive effect of drought on growth at lags 11-8 (Mar - Jun) and 34-24 (nearly the entirety of year t-2).</w:t>
-      </w:r>
-    </w:p>
-    <w:bookmarkEnd w:id="31"/>
-    <w:bookmarkStart w:id="32" w:name="ha-fragment-1"/>
-    <w:p>
-      <w:pPr>
-        <w:pStyle w:val="Heading3"/>
-      </w:pPr>
-      <w:r>
-        <w:rPr>
-          <w:rStyle w:val="SectionNumber"/>
-        </w:rPr>
-        <w:t xml:space="preserve">3.2.2</w:t>
-      </w:r>
-      <w:r>
-        <w:tab/>
-      </w:r>
-      <w:r>
-        <w:t xml:space="preserve">1-ha fragment</w:t>
+        <w:t xml:space="preserve">The random effect of plot also had a significant effect in both habitats (p &lt; 0.001).</w:t>
+      </w:r>
+    </w:p>
+    <w:bookmarkEnd w:id="37"/>
+    <w:bookmarkEnd w:id="38"/>
+    <w:bookmarkStart w:id="39" w:name="discussion"/>
+    <w:p>
+      <w:pPr>
+        <w:pStyle w:val="Heading1"/>
+      </w:pPr>
+      <w:r>
+        <w:t xml:space="preserve">Discussion</w:t>
       </w:r>
     </w:p>
     <w:p>
@@ -2383,7 +3147,7 @@
         <w:pStyle w:val="FirstParagraph"/>
       </w:pPr>
       <w:r>
-        <w:t xml:space="preserve">size: p &lt; 0.001</w:t>
+        <w:t xml:space="preserve">Caveats:</w:t>
       </w:r>
     </w:p>
     <w:p>
@@ -2391,7 +3155,134 @@
         <w:pStyle w:val="BodyText"/>
       </w:pPr>
       <w:r>
-        <w:t xml:space="preserve">plot: p &lt; 0.001</w:t>
+        <w:t xml:space="preserve">One limitation of the DLNM approach is that it does not currently allow for modeling of interactions with a crossbasis function.</w:t>
+      </w:r>
+      <w:r>
+        <w:t xml:space="preserve"> </w:t>
+      </w:r>
+      <w:r>
+        <w:t xml:space="preserve">This limitation meant that we were unable to model a potential size by environment (i.e. drought history) interaction, which may occur with many plant species</w:t>
+      </w:r>
+      <w:r>
+        <w:t xml:space="preserve"> </w:t>
+      </w:r>
+      <w:r>
+        <w:t xml:space="preserve">(Tredennick et al. 2018)</w:t>
+      </w:r>
+      <w:r>
+        <w:t xml:space="preserve">. To check for a size by environment interaction, we followed the methods of Tredennick et al.</w:t>
+      </w:r>
+      <w:r>
+        <w:t xml:space="preserve"> </w:t>
+      </w:r>
+      <w:r>
+        <w:t xml:space="preserve">(2018)</w:t>
+      </w:r>
+      <w:r>
+        <w:t xml:space="preserve"> </w:t>
+      </w:r>
+      <w:r>
+        <w:t xml:space="preserve">and fit a pair of generalized linear mixed effects models (GLMMs) for each vital rate using the</w:t>
+      </w:r>
+      <w:r>
+        <w:t xml:space="preserve"> </w:t>
+      </w:r>
+      <w:r>
+        <w:rPr>
+          <w:i/>
+        </w:rPr>
+        <w:t xml:space="preserve">lme4</w:t>
+      </w:r>
+      <w:r>
+        <w:t xml:space="preserve"> </w:t>
+      </w:r>
+      <w:r>
+        <w:t xml:space="preserve">package</w:t>
+      </w:r>
+      <w:r>
+        <w:t xml:space="preserve"> </w:t>
+      </w:r>
+      <w:r>
+        <w:t xml:space="preserve">(Bates et al. 2015)</w:t>
+      </w:r>
+      <w:r>
+        <w:t xml:space="preserve">. Rather than explicitly modeling the effects of drought history, we modeled environmental stochasticity with random effects of year. For each vital rate, we essentially replaced the crossbasis function in Eq 1. with a random effect of year on either the intercept or both the intercept and relationship with plant size. We assessed the significance of the year-by-size interaction by testing the likelihood ratio of models with and without the interaction against an expected likelihood ratio distribution under the null hypothesis of no interaction</w:t>
+      </w:r>
+      <w:r>
+        <w:t xml:space="preserve"> </w:t>
+      </w:r>
+      <w:r>
+        <w:t xml:space="preserve">(Tredennick et al. 2018)</w:t>
+      </w:r>
+      <w:r>
+        <w:t xml:space="preserve">.</w:t>
+      </w:r>
+    </w:p>
+    <w:bookmarkEnd w:id="39"/>
+    <w:bookmarkStart w:id="40" w:name="conclusion"/>
+    <w:p>
+      <w:pPr>
+        <w:pStyle w:val="Heading1"/>
+      </w:pPr>
+      <w:r>
+        <w:t xml:space="preserve">Conclusion</w:t>
+      </w:r>
+    </w:p>
+    <w:bookmarkEnd w:id="40"/>
+    <w:bookmarkStart w:id="41" w:name="acknowledgments"/>
+    <w:p>
+      <w:pPr>
+        <w:pStyle w:val="Heading1"/>
+      </w:pPr>
+      <w:r>
+        <w:t xml:space="preserve">Acknowledgments</w:t>
+      </w:r>
+    </w:p>
+    <w:p>
+      <w:pPr>
+        <w:pStyle w:val="FirstParagraph"/>
+      </w:pPr>
+      <w:r>
+        <w:t xml:space="preserve">We thank —-, —-, —-, and — anonymous reviewers for helpful discussions and comments on the manuscript.</w:t>
+      </w:r>
+      <w:r>
+        <w:t xml:space="preserve"> </w:t>
+      </w:r>
+      <w:r>
+        <w:t xml:space="preserve">We also thank the technicians and students who helped conduct the</w:t>
+      </w:r>
+      <w:r>
+        <w:t xml:space="preserve"> </w:t>
+      </w:r>
+      <w:r>
+        <w:rPr>
+          <w:i/>
+        </w:rPr>
+        <w:t xml:space="preserve">Heliconia</w:t>
+      </w:r>
+      <w:r>
+        <w:t xml:space="preserve"> </w:t>
+      </w:r>
+      <w:r>
+        <w:t xml:space="preserve">censuses and the BDFFP and INPA for logistical support.</w:t>
+      </w:r>
+      <w:r>
+        <w:t xml:space="preserve"> </w:t>
+      </w:r>
+      <w:r>
+        <w:t xml:space="preserve">Financial support was provided by the U.S.</w:t>
+      </w:r>
+      <w:r>
+        <w:t xml:space="preserve"> </w:t>
+      </w:r>
+      <w:r>
+        <w:t xml:space="preserve">National Science Foundation (awards DEB-0614339, DEB-0614149, INT 98-06351, and DEB-1948607).</w:t>
+      </w:r>
+      <w:r>
+        <w:t xml:space="preserve"> </w:t>
+      </w:r>
+      <w:r>
+        <w:t xml:space="preserve">This is publication No. —- in the BDFFP Technical Series.</w:t>
       </w:r>
     </w:p>
     <w:p>
@@ -2399,622 +3290,136 @@
         <w:pStyle w:val="BodyText"/>
       </w:pPr>
       <w:r>
-        <w:t xml:space="preserve">SPEI: p &lt; 0.001</w:t>
-      </w:r>
-    </w:p>
-    <w:p>
-      <w:pPr>
-        <w:pStyle w:val="BodyText"/>
-      </w:pPr>
-      <w:r>
-        <w:t xml:space="preserve">Crossbasis looks very similar to continuous forest but more extreme. SPEI has a stronger effect on growth in fragments. Wet conditions at lag 0 predict the greatest shrinkage of plants in fragments (∆size = -75 at SPEI &gt;2), but at lags 5-2 (Sept-Dec) high SPEI has a less negative effect on plant size. We only expect plant growth (∆size &gt; 0) in years when SPEI was low at lags 34-32</w:t>
-      </w:r>
-    </w:p>
-    <w:p>
-      <w:pPr>
-        <w:pStyle w:val="BodyText"/>
-      </w:pPr>
-      <w:r>
-        <w:t xml:space="preserve">The size of plants significantly predicted their size in the following year in continuous forest (edf = 7.8, P &lt; 0.001</w:t>
-      </w:r>
-      <w:r>
-        <w:t xml:space="preserve"> </w:t>
-      </w:r>
-      <w:r>
-        <w:t xml:space="preserve">) and forest fragments (edf = 7.4, P &lt; 0.001). In continuous forest, plants under a size of 259 were predicted to grow from year t-1 to year t, and the fit line was below 1:1 for larger plants, indicating that larger plants tended to shrink, on average. In 1 ha fragments, the fit line followed a 1:1 line more closely, indicating that plants tended to stay the same size on average from year to year over the course of this study.</w:t>
-      </w:r>
-      <w:r>
-        <w:t xml:space="preserve"> </w:t>
-      </w:r>
-      <w:r>
-        <w:t xml:space="preserve"> </w:t>
-      </w:r>
-      <w:r>
-        <w:t xml:space="preserve">Drought history also had a significant effect on plant size in both continuous forest (edf = 14.7, p &lt; 0.001) and fragments (edf = 17.8, p &lt; 0.001).</w:t>
-      </w:r>
-    </w:p>
-    <w:bookmarkEnd w:id="32"/>
-    <w:bookmarkEnd w:id="33"/>
-    <w:bookmarkStart w:id="35" w:name="flowering"/>
-    <w:p>
-      <w:pPr>
-        <w:pStyle w:val="Heading2"/>
-      </w:pPr>
-      <w:r>
-        <w:rPr>
-          <w:rStyle w:val="SectionNumber"/>
-        </w:rPr>
-        <w:t xml:space="preserve">3.3</w:t>
-      </w:r>
-      <w:r>
-        <w:tab/>
-      </w:r>
-      <w:r>
-        <w:t xml:space="preserve">Flowering</w:t>
-      </w:r>
-    </w:p>
-    <w:p>
-      <w:pPr>
-        <w:pStyle w:val="FirstParagraph"/>
-      </w:pPr>
-      <w:r>
-        <w:t xml:space="preserve">Probability of flowering increased with size and was generally higher in continuous forest compared to 1-ha fragments. The exceptions to this are in 2006 and 2008 when the proportion of flowering plants was lower in continuous forest. The most striking difference between habitat types in flowering proportion was in 2003 when 9.7% of plants flowered in the continuous forest plots and only 2.7% flowered in fragment plots.</w:t>
-      </w:r>
-    </w:p>
-    <w:bookmarkStart w:id="34" w:name="continuous-forest-2"/>
-    <w:p>
-      <w:pPr>
-        <w:pStyle w:val="Heading3"/>
-      </w:pPr>
-      <w:r>
-        <w:rPr>
-          <w:rStyle w:val="SectionNumber"/>
-        </w:rPr>
-        <w:t xml:space="preserve">3.3.1</w:t>
-      </w:r>
-      <w:r>
-        <w:tab/>
-      </w:r>
-      <w:r>
-        <w:t xml:space="preserve">Continuous forest</w:t>
-      </w:r>
-    </w:p>
-    <w:p>
-      <w:pPr>
-        <w:pStyle w:val="FirstParagraph"/>
-      </w:pPr>
-      <w:r>
-        <w:t xml:space="preserve">size: p &lt; 0.001</w:t>
-      </w:r>
-    </w:p>
-    <w:p>
-      <w:pPr>
-        <w:pStyle w:val="BodyText"/>
-      </w:pPr>
-      <w:r>
-        <w:t xml:space="preserve">plot: p&lt;0.001</w:t>
-      </w:r>
-    </w:p>
-    <w:p>
-      <w:pPr>
-        <w:pStyle w:val="BodyText"/>
-      </w:pPr>
-      <w:r>
-        <w:t xml:space="preserve">SPEI: p &lt; 0.001</w:t>
-      </w:r>
-    </w:p>
-    <w:p>
-      <w:pPr>
-        <w:pStyle w:val="BodyText"/>
-      </w:pPr>
-      <w:r>
-        <w:t xml:space="preserve">Flowering probability was increased by recent drought (at lag = 0 with SPEI &lt; 1) and drought at lags 20-15 (Jun - Nov). Drought at lags 13-7 reduced flowering probability</w:t>
-      </w:r>
-    </w:p>
-    <w:bookmarkEnd w:id="34"/>
-    <w:bookmarkEnd w:id="35"/>
-    <w:bookmarkStart w:id="36" w:name="size-by-year-interaction"/>
-    <w:p>
-      <w:pPr>
-        <w:pStyle w:val="Heading2"/>
-      </w:pPr>
-      <w:r>
-        <w:rPr>
-          <w:rStyle w:val="SectionNumber"/>
-        </w:rPr>
-        <w:t xml:space="preserve">3.4</w:t>
-      </w:r>
-      <w:r>
-        <w:tab/>
-      </w:r>
-      <w:r>
-        <w:t xml:space="preserve">Size by year interaction</w:t>
-      </w:r>
-    </w:p>
-    <w:p>
-      <w:pPr>
-        <w:pStyle w:val="FirstParagraph"/>
-      </w:pPr>
-      <w:r>
-        <w:t xml:space="preserve">In continuous forest plots there was support for size by year interactions for growth (95% LR</w:t>
-      </w:r>
-      <w:r>
-        <w:rPr>
-          <w:vertAlign w:val="subscript"/>
-        </w:rPr>
-        <w:t xml:space="preserve">null</w:t>
-      </w:r>
-      <w:r>
-        <w:t xml:space="preserve"> </w:t>
-      </w:r>
-      <w:r>
-        <w:t xml:space="preserve">= 4.54, LR</w:t>
-      </w:r>
-      <w:r>
-        <w:rPr>
-          <w:vertAlign w:val="subscript"/>
-        </w:rPr>
-        <w:t xml:space="preserve">obs</w:t>
-      </w:r>
-      <w:r>
-        <w:t xml:space="preserve"> </w:t>
-      </w:r>
-      <w:r>
-        <w:t xml:space="preserve">= 45.69) and survival (95% LR</w:t>
-      </w:r>
-      <w:r>
-        <w:rPr>
-          <w:vertAlign w:val="subscript"/>
-        </w:rPr>
-        <w:t xml:space="preserve">null</w:t>
-      </w:r>
-      <w:r>
-        <w:t xml:space="preserve"> </w:t>
-      </w:r>
-      <w:r>
-        <w:t xml:space="preserve">= 3.91, LR</w:t>
-      </w:r>
-      <w:r>
-        <w:rPr>
-          <w:vertAlign w:val="subscript"/>
-        </w:rPr>
-        <w:t xml:space="preserve">obs</w:t>
-      </w:r>
-      <w:r>
-        <w:t xml:space="preserve"> </w:t>
-      </w:r>
-      <w:r>
-        <w:t xml:space="preserve">= 29.18) , but not for flowering (95% LR</w:t>
-      </w:r>
-      <w:r>
-        <w:rPr>
-          <w:vertAlign w:val="subscript"/>
-        </w:rPr>
-        <w:t xml:space="preserve">null</w:t>
-      </w:r>
-      <w:r>
-        <w:t xml:space="preserve"> </w:t>
-      </w:r>
-      <w:r>
-        <w:t xml:space="preserve">= 4.44, LR</w:t>
-      </w:r>
-      <w:r>
-        <w:rPr>
-          <w:vertAlign w:val="subscript"/>
-        </w:rPr>
-        <w:t xml:space="preserve">obs</w:t>
-      </w:r>
-      <w:r>
-        <w:t xml:space="preserve"> </w:t>
-      </w:r>
-      <w:r>
-        <w:t xml:space="preserve">= 1.77). However, in 1 ha fragments, we saw no evidence of size by year interaction. For growth 95% LR</w:t>
-      </w:r>
-      <w:r>
-        <w:rPr>
-          <w:vertAlign w:val="subscript"/>
-        </w:rPr>
-        <w:t xml:space="preserve">null</w:t>
-      </w:r>
-      <w:r>
-        <w:t xml:space="preserve"> </w:t>
-      </w:r>
-      <w:r>
-        <w:t xml:space="preserve">= 4.45, LR</w:t>
-      </w:r>
-      <w:r>
-        <w:rPr>
-          <w:vertAlign w:val="subscript"/>
-        </w:rPr>
-        <w:t xml:space="preserve">obs</w:t>
-      </w:r>
-      <w:r>
-        <w:t xml:space="preserve"> </w:t>
-      </w:r>
-      <w:r>
-        <w:t xml:space="preserve">= 4.35, for survival 95% LR</w:t>
-      </w:r>
-      <w:r>
-        <w:rPr>
-          <w:vertAlign w:val="subscript"/>
-        </w:rPr>
-        <w:t xml:space="preserve">null</w:t>
-      </w:r>
-      <w:r>
-        <w:t xml:space="preserve"> </w:t>
-      </w:r>
-      <w:r>
-        <w:t xml:space="preserve">= 4.47, LR</w:t>
-      </w:r>
-      <w:r>
-        <w:rPr>
-          <w:vertAlign w:val="subscript"/>
-        </w:rPr>
-        <w:t xml:space="preserve">obs</w:t>
-      </w:r>
-      <w:r>
-        <w:t xml:space="preserve"> </w:t>
-      </w:r>
-      <w:r>
-        <w:t xml:space="preserve">= 0.62, and for flowering probability 95% LR</w:t>
-      </w:r>
-      <w:r>
-        <w:rPr>
-          <w:vertAlign w:val="subscript"/>
-        </w:rPr>
-        <w:t xml:space="preserve">null</w:t>
-      </w:r>
-      <w:r>
-        <w:t xml:space="preserve"> </w:t>
-      </w:r>
-      <w:r>
-        <w:t xml:space="preserve">= 3.86, LR</w:t>
-      </w:r>
-      <w:r>
-        <w:rPr>
-          <w:vertAlign w:val="subscript"/>
-        </w:rPr>
-        <w:t xml:space="preserve">obs</w:t>
-      </w:r>
-      <w:r>
-        <w:t xml:space="preserve"> </w:t>
-      </w:r>
-      <w:r>
-        <w:t xml:space="preserve">= 2.82. This is consistent with the DLNMs in that the crossbasis functions for ___ and ___ were much flatter in fragments compared to continuous forest.</w:t>
-      </w:r>
-    </w:p>
-    <w:bookmarkEnd w:id="36"/>
-    <w:bookmarkEnd w:id="37"/>
-    <w:bookmarkStart w:id="38" w:name="discussion"/>
+        <w:t xml:space="preserve">If TRMM data is used, they suggest:</w:t>
+      </w:r>
+      <w:r>
+        <w:t xml:space="preserve"> </w:t>
+      </w:r>
+      <w:r>
+        <w:t xml:space="preserve">“</w:t>
+      </w:r>
+      <w:r>
+        <w:t xml:space="preserve">The TMPA data were provided by the</w:t>
+      </w:r>
+      <w:r>
+        <w:br/>
+      </w:r>
+      <w:r>
+        <w:t xml:space="preserve">NASA/Goddard Space Flight Center’s Mesoscale Atmospheric Processes Laboratory and</w:t>
+      </w:r>
+      <w:r>
+        <w:br/>
+      </w:r>
+      <w:r>
+        <w:t xml:space="preserve">PPS, which develop and compute the TMPA as a contribution to TRMM.</w:t>
+      </w:r>
+      <w:r>
+        <w:t xml:space="preserve">”</w:t>
+      </w:r>
+    </w:p>
+    <w:bookmarkEnd w:id="41"/>
+    <w:bookmarkStart w:id="95" w:name="references"/>
     <w:p>
       <w:pPr>
         <w:pStyle w:val="Heading1"/>
       </w:pPr>
       <w:r>
-        <w:rPr>
-          <w:rStyle w:val="SectionNumber"/>
-        </w:rPr>
-        <w:t xml:space="preserve">4</w:t>
-      </w:r>
-      <w:r>
-        <w:tab/>
-      </w:r>
-      <w:r>
-        <w:t xml:space="preserve">Discussion</w:t>
-      </w:r>
-    </w:p>
-    <w:p>
-      <w:pPr>
-        <w:pStyle w:val="FirstParagraph"/>
-      </w:pPr>
-      <w:r>
-        <w:t xml:space="preserve">Caveats:</w:t>
-      </w:r>
-    </w:p>
-    <w:p>
-      <w:pPr>
-        <w:pStyle w:val="BodyText"/>
-      </w:pPr>
-      <w:r>
-        <w:t xml:space="preserve">One limitation of the DLNM approach is that it does not currently allow for modeling of interactions with a crossbasis function. This limitation meant that we were unable to model a potential size by environment (i.e. drought history) interaction, which may occur with many plant species</w:t>
-      </w:r>
-      <w:r>
-        <w:t xml:space="preserve"> </w:t>
-      </w:r>
-      <w:r>
-        <w:t xml:space="preserve">(Tredennick et al. 2018)</w:t>
-      </w:r>
-      <w:r>
-        <w:t xml:space="preserve">. To check for a size by environment interaction, we followed the methods of Tredennick et al.</w:t>
-      </w:r>
-      <w:r>
-        <w:t xml:space="preserve"> </w:t>
-      </w:r>
-      <w:r>
-        <w:t xml:space="preserve">(2018)</w:t>
-      </w:r>
-      <w:r>
-        <w:t xml:space="preserve"> </w:t>
-      </w:r>
-      <w:r>
-        <w:t xml:space="preserve">and fit a pair of generalized linear mixed effects models (GLMMs) for each vital rate using the</w:t>
-      </w:r>
-      <w:r>
-        <w:t xml:space="preserve"> </w:t>
-      </w:r>
-      <w:r>
-        <w:rPr>
-          <w:i/>
-        </w:rPr>
+        <w:t xml:space="preserve">References</w:t>
+      </w:r>
+    </w:p>
+    <w:bookmarkStart w:id="93" w:name="refs"/>
+    <w:bookmarkStart w:id="42" w:name="ref-batesFittingLinearMixedeffects2015"/>
+    <w:p>
+      <w:pPr>
+        <w:pStyle w:val="Bibliography"/>
+      </w:pPr>
+      <w:r>
+        <w:t xml:space="preserve">Bates, D., M. Mächler, B. Bolker, and S. Walker. 2015. Fitting linear mixed-effects models using</w:t>
+      </w:r>
+      <w:r>
+        <w:t xml:space="preserve"> </w:t>
+      </w:r>
+      <w:r>
         <w:t xml:space="preserve">lme4</w:t>
       </w:r>
       <w:r>
-        <w:t xml:space="preserve"> </w:t>
-      </w:r>
-      <w:r>
-        <w:t xml:space="preserve">package</w:t>
-      </w:r>
-      <w:r>
-        <w:t xml:space="preserve"> </w:t>
-      </w:r>
-      <w:r>
-        <w:t xml:space="preserve">(Bates et al. 2015)</w:t>
-      </w:r>
-      <w:r>
-        <w:t xml:space="preserve">. Rather than explicitly modeling the effects of drought history, we modeled environmental stochasticity with random effects of year. For each vital rate, we essentially replaced the crossbasis function in Eq 1. with a random effect of year on either the intercept or both the intercept and relationship with plant size. We assessed the significance of the year-by-size interaction by testing the likelihood ratio of models with and without the interaction against an expected likelihood ratio distribution under the null hypothesis of no interaction</w:t>
-      </w:r>
-      <w:r>
-        <w:t xml:space="preserve"> </w:t>
-      </w:r>
-      <w:r>
-        <w:t xml:space="preserve">(Tredennick et al. 2018)</w:t>
+        <w:t xml:space="preserve">. Journal of Statistical Software 67:1–48.</w:t>
+      </w:r>
+    </w:p>
+    <w:bookmarkEnd w:id="42"/>
+    <w:bookmarkStart w:id="43" w:name="X4f292b35ec6e53ec09c49b3d551dc718e6b780b"/>
+    <w:p>
+      <w:pPr>
+        <w:pStyle w:val="Bibliography"/>
+      </w:pPr>
+      <w:r>
+        <w:t xml:space="preserve">Beguería, S. 2017a. Sbegueria/SPEIbase: Version 2.5.1. Zenodo.</w:t>
+      </w:r>
+    </w:p>
+    <w:bookmarkEnd w:id="43"/>
+    <w:bookmarkStart w:id="44" w:name="ref-begueriaSbegueriaSPEIbaseVersion2017"/>
+    <w:p>
+      <w:pPr>
+        <w:pStyle w:val="Bibliography"/>
+      </w:pPr>
+      <w:r>
+        <w:t xml:space="preserve">Beguería, S. 2017b, July. Sbegueria/</w:t>
+      </w:r>
+      <w:r>
+        <w:t xml:space="preserve">SPEIbase</w:t>
+      </w:r>
+      <w:r>
+        <w:t xml:space="preserve">:</w:t>
+      </w:r>
+      <w:r>
+        <w:t xml:space="preserve"> </w:t>
+      </w:r>
+      <w:r>
+        <w:t xml:space="preserve">Version</w:t>
+      </w:r>
+      <w:r>
+        <w:t xml:space="preserve"> </w:t>
+      </w:r>
+      <w:r>
+        <w:t xml:space="preserve">2.5.1. Zenodo.</w:t>
+      </w:r>
+    </w:p>
+    <w:bookmarkEnd w:id="44"/>
+    <w:bookmarkStart w:id="45" w:name="X342970152a43d986528d8f706002c6994202cb8"/>
+    <w:p>
+      <w:pPr>
+        <w:pStyle w:val="Bibliography"/>
+      </w:pPr>
+      <w:r>
+        <w:t xml:space="preserve">Berry, F., and W. J. Kress. 1991. Heliconia: An identification guide.</w:t>
+      </w:r>
+      <w:r>
+        <w:t xml:space="preserve"> </w:t>
+      </w:r>
+      <w:r>
+        <w:t xml:space="preserve">Smithsonian Institution Press</w:t>
+      </w:r>
+      <w:r>
+        <w:t xml:space="preserve">,</w:t>
+      </w:r>
+      <w:r>
+        <w:t xml:space="preserve"> </w:t>
+      </w:r>
+      <w:r>
+        <w:t xml:space="preserve">Washington D.C., USA</w:t>
       </w:r>
       <w:r>
         <w:t xml:space="preserve">.</w:t>
       </w:r>
     </w:p>
-    <w:bookmarkEnd w:id="38"/>
-    <w:bookmarkStart w:id="39" w:name="conclusion"/>
-    <w:p>
-      <w:pPr>
-        <w:pStyle w:val="Heading1"/>
-      </w:pPr>
-      <w:r>
-        <w:rPr>
-          <w:rStyle w:val="SectionNumber"/>
-        </w:rPr>
-        <w:t xml:space="preserve">5</w:t>
-      </w:r>
-      <w:r>
-        <w:tab/>
-      </w:r>
-      <w:r>
-        <w:t xml:space="preserve">Conclusion</w:t>
-      </w:r>
-    </w:p>
-    <w:bookmarkEnd w:id="39"/>
-    <w:bookmarkStart w:id="40" w:name="acknowledgments"/>
-    <w:p>
-      <w:pPr>
-        <w:pStyle w:val="Heading1"/>
-      </w:pPr>
-      <w:r>
-        <w:rPr>
-          <w:rStyle w:val="SectionNumber"/>
-        </w:rPr>
-        <w:t xml:space="preserve">6</w:t>
-      </w:r>
-      <w:r>
-        <w:tab/>
-      </w:r>
-      <w:r>
-        <w:t xml:space="preserve">Acknowledgments</w:t>
-      </w:r>
-    </w:p>
-    <w:p>
-      <w:pPr>
-        <w:pStyle w:val="FirstParagraph"/>
-      </w:pPr>
-      <w:r>
-        <w:t xml:space="preserve">We thank —-, —-, —-, and — anonymous reviewers for helpful discussions and comments on the manuscript. We also thank the technicians and students who helped conduct the</w:t>
-      </w:r>
-      <w:r>
-        <w:t xml:space="preserve"> </w:t>
-      </w:r>
-      <w:r>
-        <w:rPr>
-          <w:i/>
-        </w:rPr>
-        <w:t xml:space="preserve">Heliconia</w:t>
-      </w:r>
-      <w:r>
-        <w:t xml:space="preserve"> </w:t>
-      </w:r>
-      <w:r>
-        <w:t xml:space="preserve">censuses and the BDFFP and INPA for logistical support. Financial support was provided by the U.S. National Science Foundation (awards DEB-0614339, DEB-0614149, INT 98-06351, and DEB-1948607). This is publication No. —- in the BDFFP Technical Series.</w:t>
-      </w:r>
-    </w:p>
-    <w:p>
-      <w:pPr>
-        <w:pStyle w:val="BodyText"/>
-      </w:pPr>
-      <w:r>
-        <w:t xml:space="preserve">If TRMM data is used, they suggest:</w:t>
-      </w:r>
-      <w:r>
-        <w:t xml:space="preserve"> </w:t>
-      </w:r>
-      <w:r>
-        <w:t xml:space="preserve">“</w:t>
-      </w:r>
-      <w:r>
-        <w:t xml:space="preserve">The TMPA data were provided by the</w:t>
-      </w:r>
-      <w:r>
-        <w:br/>
-      </w:r>
-      <w:r>
-        <w:t xml:space="preserve">NASA/Goddard Space Flight Center’s Mesoscale Atmospheric Processes Laboratory and</w:t>
-      </w:r>
-      <w:r>
-        <w:br/>
-      </w:r>
-      <w:r>
-        <w:t xml:space="preserve">PPS, which develop and compute the TMPA as a contribution to TRMM.</w:t>
-      </w:r>
-      <w:r>
-        <w:t xml:space="preserve">”</w:t>
-      </w:r>
-    </w:p>
-    <w:bookmarkEnd w:id="40"/>
-    <w:bookmarkStart w:id="94" w:name="references"/>
-    <w:p>
-      <w:pPr>
-        <w:pStyle w:val="Heading1"/>
-      </w:pPr>
-      <w:r>
-        <w:rPr>
-          <w:rStyle w:val="SectionNumber"/>
-        </w:rPr>
-        <w:t xml:space="preserve">7</w:t>
-      </w:r>
-      <w:r>
-        <w:tab/>
-      </w:r>
-      <w:r>
-        <w:t xml:space="preserve">References</w:t>
-      </w:r>
-    </w:p>
-    <w:bookmarkStart w:id="92" w:name="refs"/>
-    <w:bookmarkStart w:id="41" w:name="ref-batesFittingLinearMixedeffects2015"/>
+    <w:bookmarkEnd w:id="45"/>
+    <w:bookmarkStart w:id="46" w:name="ref-betts2019"/>
     <w:p>
       <w:pPr>
         <w:pStyle w:val="Bibliography"/>
       </w:pPr>
       <w:r>
-        <w:t xml:space="preserve">Bates, D., M. Mächler, B. Bolker, and S. Walker. 2015. Fitting linear mixed-effects models using</w:t>
-      </w:r>
-      <w:r>
-        <w:t xml:space="preserve"> </w:t>
-      </w:r>
-      <w:r>
-        <w:t xml:space="preserve">lme4</w:t>
-      </w:r>
-      <w:r>
-        <w:t xml:space="preserve">. Journal of Statistical Software 67:1–48.</w:t>
-      </w:r>
-    </w:p>
-    <w:bookmarkEnd w:id="41"/>
-    <w:bookmarkStart w:id="42" w:name="X4f292b35ec6e53ec09c49b3d551dc718e6b780b"/>
-    <w:p>
-      <w:pPr>
-        <w:pStyle w:val="Bibliography"/>
-      </w:pPr>
-      <w:r>
-        <w:t xml:space="preserve">Beguería, S. 2017a. Sbegueria/SPEIbase: Version 2.5.1. Zenodo.</w:t>
-      </w:r>
-    </w:p>
-    <w:bookmarkEnd w:id="42"/>
-    <w:bookmarkStart w:id="43" w:name="ref-begueriaSbegueriaSPEIbaseVersion2017"/>
-    <w:p>
-      <w:pPr>
-        <w:pStyle w:val="Bibliography"/>
-      </w:pPr>
-      <w:r>
-        <w:t xml:space="preserve">Beguería, S. 2017b, July. Sbegueria/</w:t>
-      </w:r>
-      <w:r>
-        <w:t xml:space="preserve">SPEIbase</w:t>
-      </w:r>
-      <w:r>
-        <w:t xml:space="preserve">:</w:t>
-      </w:r>
-      <w:r>
-        <w:t xml:space="preserve"> </w:t>
-      </w:r>
-      <w:r>
-        <w:t xml:space="preserve">Version</w:t>
-      </w:r>
-      <w:r>
-        <w:t xml:space="preserve"> </w:t>
-      </w:r>
-      <w:r>
-        <w:t xml:space="preserve">2.5.1. Zenodo.</w:t>
-      </w:r>
-    </w:p>
-    <w:bookmarkEnd w:id="43"/>
-    <w:bookmarkStart w:id="44" w:name="X342970152a43d986528d8f706002c6994202cb8"/>
-    <w:p>
-      <w:pPr>
-        <w:pStyle w:val="Bibliography"/>
-      </w:pPr>
-      <w:r>
-        <w:t xml:space="preserve">Berry, F., and W. J. Kress. 1991. Heliconia: An identification guide.</w:t>
-      </w:r>
-      <w:r>
-        <w:t xml:space="preserve"> </w:t>
-      </w:r>
-      <w:r>
-        <w:t xml:space="preserve">Smithsonian Institution Press</w:t>
-      </w:r>
-      <w:r>
-        <w:t xml:space="preserve">,</w:t>
-      </w:r>
-      <w:r>
-        <w:t xml:space="preserve"> </w:t>
-      </w:r>
-      <w:r>
-        <w:t xml:space="preserve">Washington D.C., USA</w:t>
-      </w:r>
-      <w:r>
-        <w:t xml:space="preserve">.</w:t>
-      </w:r>
-    </w:p>
-    <w:bookmarkEnd w:id="44"/>
-    <w:bookmarkStart w:id="45" w:name="ref-betts2019"/>
-    <w:p>
-      <w:pPr>
-        <w:pStyle w:val="Bibliography"/>
-      </w:pPr>
-      <w:r>
         <w:t xml:space="preserve">Betts, M. G., C. Wolf, M. Pfeifer, C. Banks-Leite, V. Arroyo-Rodríguez, D. B. Ribeiro, J. Barlow, F. Eigenbrod, D. Faria, R. J. Fletcher, A. S. Hadley, J. E. Hawes, R. D. Holt, B. Klingbeil, U. Kormann, L. Lens, T. Levi, G. F. Medina-Rangel, S. L. Melles, D. Mezger, J. C. Morante-Filho, C. D. L. Orme, C. A. Peres, B. T. Phalan, A. Pidgeon, H. Possingham, W. J. Ripple, E. M. Slade, E. Somarriba, J. A. Tobias, J. M. Tylianakis, J. N. Urbina-Cardona, J. J. Valente, J. I. Watling, K. Wells, O. R. Wearn, E. Wood, R. Young, and R. M. Ewers. 2019. Extinction filters mediate the global effects of habitat fragmentation on animals. Science 366:1236–1239.</w:t>
-      </w:r>
-    </w:p>
-    <w:bookmarkEnd w:id="45"/>
-    <w:bookmarkStart w:id="46" w:name="X68f194f0c08fc4a36fc4b0cc84aaa970db2ece2"/>
-    <w:p>
-      <w:pPr>
-        <w:pStyle w:val="Bibliography"/>
-      </w:pPr>
-      <w:r>
-        <w:t xml:space="preserve">Bierregaard, R. O., C. Gascon, T. E. Lovejoy, and R. Mesquita, editors. 2001. Lessons from</w:t>
-      </w:r>
-      <w:r>
-        <w:t xml:space="preserve"> </w:t>
-      </w:r>
-      <w:r>
-        <w:t xml:space="preserve">Amazonia</w:t>
-      </w:r>
-      <w:r>
-        <w:t xml:space="preserve">: The ecology and conservation of a fragmented forest.</w:t>
-      </w:r>
-      <w:r>
-        <w:t xml:space="preserve"> </w:t>
-      </w:r>
-      <w:r>
-        <w:t xml:space="preserve">Yale University Press</w:t>
-      </w:r>
-      <w:r>
-        <w:t xml:space="preserve">,</w:t>
-      </w:r>
-      <w:r>
-        <w:t xml:space="preserve"> </w:t>
-      </w:r>
-      <w:r>
-        <w:t xml:space="preserve">New Haven</w:t>
-      </w:r>
-      <w:r>
-        <w:t xml:space="preserve">.</w:t>
       </w:r>
     </w:p>
     <w:bookmarkEnd w:id="46"/>
@@ -3055,12 +3460,49 @@
       </w:r>
     </w:p>
     <w:bookmarkEnd w:id="47"/>
-    <w:bookmarkStart w:id="48" w:name="ref-broadbentForestFragmentationEdge2008"/>
+    <w:bookmarkStart w:id="48" w:name="X68f194f0c08fc4a36fc4b0cc84aaa970db2ece2"/>
     <w:p>
       <w:pPr>
         <w:pStyle w:val="Bibliography"/>
       </w:pPr>
       <w:r>
+        <w:t xml:space="preserve">Bierregaard, R. O., C. Gascon, T. E. Lovejoy, and R. Mesquita, editors. 2001. Lessons from</w:t>
+      </w:r>
+      <w:r>
+        <w:t xml:space="preserve"> </w:t>
+      </w:r>
+      <w:r>
+        <w:t xml:space="preserve">Amazonia</w:t>
+      </w:r>
+      <w:r>
+        <w:t xml:space="preserve">: The ecology and conservation of a fragmented forest.</w:t>
+      </w:r>
+      <w:r>
+        <w:t xml:space="preserve"> </w:t>
+      </w:r>
+      <w:r>
+        <w:t xml:space="preserve">Yale University Press</w:t>
+      </w:r>
+      <w:r>
+        <w:t xml:space="preserve">,</w:t>
+      </w:r>
+      <w:r>
+        <w:t xml:space="preserve"> </w:t>
+      </w:r>
+      <w:r>
+        <w:t xml:space="preserve">New Haven</w:t>
+      </w:r>
+      <w:r>
+        <w:t xml:space="preserve">.</w:t>
+      </w:r>
+    </w:p>
+    <w:bookmarkEnd w:id="48"/>
+    <w:bookmarkStart w:id="49" w:name="ref-broadbentForestFragmentationEdge2008"/>
+    <w:p>
+      <w:pPr>
+        <w:pStyle w:val="Bibliography"/>
+      </w:pPr>
+      <w:r>
         <w:t xml:space="preserve">Broadbent, E. N., G. P. Asner, M. Keller, D. E. Knapp, P. J. C. Oliveira, and J. N. Silva. 2008. Forest fragmentation and edge effects from deforestation and selective logging in the</w:t>
       </w:r>
       <w:r>
@@ -3073,8 +3515,8 @@
         <w:t xml:space="preserve">. Biological Conservation 141:1745–1757.</w:t>
       </w:r>
     </w:p>
-    <w:bookmarkEnd w:id="48"/>
-    <w:bookmarkStart w:id="49" w:name="ref-brunaSeedGerminationRainforest1999"/>
+    <w:bookmarkEnd w:id="49"/>
+    <w:bookmarkStart w:id="50" w:name="ref-brunaSeedGerminationRainforest1999"/>
     <w:p>
       <w:pPr>
         <w:pStyle w:val="Bibliography"/>
@@ -3083,8 +3525,8 @@
         <w:t xml:space="preserve">Bruna, E. M. 1999. Seed germination in rainforest fragments. Nature 402:139.</w:t>
       </w:r>
     </w:p>
-    <w:bookmarkEnd w:id="49"/>
-    <w:bookmarkStart w:id="50" w:name="ref-brunaEffectsForestFragmentation2002"/>
+    <w:bookmarkEnd w:id="50"/>
+    <w:bookmarkStart w:id="51" w:name="ref-brunaEffectsForestFragmentation2002"/>
     <w:p>
       <w:pPr>
         <w:pStyle w:val="Bibliography"/>
@@ -3093,8 +3535,8 @@
         <w:t xml:space="preserve">Bruna, E. M. 2002. Effects of forest fragmentation on Heliconia acuminata seedling recruitment in central Amazonia. Oecologia 132:235–243.</w:t>
       </w:r>
     </w:p>
-    <w:bookmarkEnd w:id="50"/>
-    <w:bookmarkStart w:id="51" w:name="X978da2346625177c73089ae35bff8246b4e8ad6"/>
+    <w:bookmarkEnd w:id="51"/>
+    <w:bookmarkStart w:id="52" w:name="X978da2346625177c73089ae35bff8246b4e8ad6"/>
     <w:p>
       <w:pPr>
         <w:pStyle w:val="Bibliography"/>
@@ -3148,8 +3590,8 @@
         <w:t xml:space="preserve">acuminata). Conservation Biology 16:1256–1266.</w:t>
       </w:r>
     </w:p>
-    <w:bookmarkEnd w:id="51"/>
-    <w:bookmarkStart w:id="52" w:name="ref-bruna2004"/>
+    <w:bookmarkEnd w:id="52"/>
+    <w:bookmarkStart w:id="53" w:name="ref-bruna2004"/>
     <w:p>
       <w:pPr>
         <w:pStyle w:val="Bibliography"/>
@@ -3158,8 +3600,8 @@
         <w:t xml:space="preserve">Bruna, E. M., W. J. Kress, F. Marques, and O. F. da Silva. 2004. Heliconia acuminata reproductive success is independent of local floral density. Acta Amazonica 34:467–471.</w:t>
       </w:r>
     </w:p>
-    <w:bookmarkEnd w:id="52"/>
-    <w:bookmarkStart w:id="53" w:name="X950fe6df5ca0c17cb91fb4db9f51f88b28b00c4"/>
+    <w:bookmarkEnd w:id="53"/>
+    <w:bookmarkStart w:id="54" w:name="X950fe6df5ca0c17cb91fb4db9f51f88b28b00c4"/>
     <w:p>
       <w:pPr>
         <w:pStyle w:val="Bibliography"/>
@@ -3192,8 +3634,8 @@
         <w:t xml:space="preserve">landscape. Journal of Ecology:11.</w:t>
       </w:r>
     </w:p>
-    <w:bookmarkEnd w:id="53"/>
-    <w:bookmarkStart w:id="54" w:name="ref-brunaDemographicEffectsHabitat2005"/>
+    <w:bookmarkEnd w:id="54"/>
+    <w:bookmarkStart w:id="55" w:name="ref-brunaDemographicEffectsHabitat2005"/>
     <w:p>
       <w:pPr>
         <w:pStyle w:val="Bibliography"/>
@@ -3202,8 +3644,8 @@
         <w:t xml:space="preserve">Bruna, E. M., and M. K. Oli. 2005. Demographic effects of habitat fragmentation on a tropical herb: life-table response experiments. Ecology 86:1816–1824.</w:t>
       </w:r>
     </w:p>
-    <w:bookmarkEnd w:id="54"/>
-    <w:bookmarkStart w:id="55" w:name="ref-caiIncreasingFrequencyExtreme2014"/>
+    <w:bookmarkEnd w:id="55"/>
+    <w:bookmarkStart w:id="56" w:name="ref-caiIncreasingFrequencyExtreme2014"/>
     <w:p>
       <w:pPr>
         <w:pStyle w:val="Bibliography"/>
@@ -3212,93 +3654,14 @@
         <w:t xml:space="preserve">Cai, W., S. Borlace, M. Lengaigne, P. van Rensch, M. Collins, G. Vecchi, A. Timmermann, A. Santoso, M. J. McPhaden, L. Wu, M. H. England, G. Wang, E. Guilyardi, and F.-F. Jin. 2014. Increasing frequency of extreme El Niño events due to greenhouse warming. Nature Climate Change 4:111–116.</w:t>
       </w:r>
     </w:p>
-    <w:bookmarkEnd w:id="55"/>
-    <w:bookmarkStart w:id="56" w:name="ref-croneHowPlantEcologists2011"/>
+    <w:bookmarkEnd w:id="56"/>
+    <w:bookmarkStart w:id="57" w:name="ref-croneHowPlantEcologists2011"/>
     <w:p>
       <w:pPr>
         <w:pStyle w:val="Bibliography"/>
       </w:pPr>
       <w:r>
         <w:t xml:space="preserve">Crone, E. E., E. S. Menges, M. M. Ellis, T. Bell, P. Bierzychudek, J. Ehrlen, T. N. Kaye, T. M. Knight, P. Lesica, W. F. Morris, G. Oostermeijer, P. F. Quintana-Ascencio, A. Stanley, T. Ticktin, T. Valverde, and J. L. Williams. 2011. How do plant ecologists use matrix population models? Ecology Letters 14:1–8.</w:t>
-      </w:r>
-    </w:p>
-    <w:bookmarkEnd w:id="56"/>
-    <w:bookmarkStart w:id="57" w:name="ref-didhamEdgeStructureDetermines1999"/>
-    <w:p>
-      <w:pPr>
-        <w:pStyle w:val="Bibliography"/>
-      </w:pPr>
-      <w:r>
-        <w:t xml:space="preserve">Didham, R. K., and J. H. Lawton. 1999. Edge</w:t>
-      </w:r>
-      <w:r>
-        <w:t xml:space="preserve"> </w:t>
-      </w:r>
-      <w:r>
-        <w:t xml:space="preserve">Structure Determines</w:t>
-      </w:r>
-      <w:r>
-        <w:t xml:space="preserve"> </w:t>
-      </w:r>
-      <w:r>
-        <w:t xml:space="preserve">the</w:t>
-      </w:r>
-      <w:r>
-        <w:t xml:space="preserve"> </w:t>
-      </w:r>
-      <w:r>
-        <w:t xml:space="preserve">Magnitude</w:t>
-      </w:r>
-      <w:r>
-        <w:t xml:space="preserve"> </w:t>
-      </w:r>
-      <w:r>
-        <w:t xml:space="preserve">of</w:t>
-      </w:r>
-      <w:r>
-        <w:t xml:space="preserve"> </w:t>
-      </w:r>
-      <w:r>
-        <w:t xml:space="preserve">Changes</w:t>
-      </w:r>
-      <w:r>
-        <w:t xml:space="preserve"> </w:t>
-      </w:r>
-      <w:r>
-        <w:t xml:space="preserve">in</w:t>
-      </w:r>
-      <w:r>
-        <w:t xml:space="preserve"> </w:t>
-      </w:r>
-      <w:r>
-        <w:t xml:space="preserve">Microclimate</w:t>
-      </w:r>
-      <w:r>
-        <w:t xml:space="preserve"> </w:t>
-      </w:r>
-      <w:r>
-        <w:t xml:space="preserve">and</w:t>
-      </w:r>
-      <w:r>
-        <w:t xml:space="preserve"> </w:t>
-      </w:r>
-      <w:r>
-        <w:t xml:space="preserve">Vegetation Structure</w:t>
-      </w:r>
-      <w:r>
-        <w:t xml:space="preserve"> </w:t>
-      </w:r>
-      <w:r>
-        <w:t xml:space="preserve">in</w:t>
-      </w:r>
-      <w:r>
-        <w:t xml:space="preserve"> </w:t>
-      </w:r>
-      <w:r>
-        <w:t xml:space="preserve">Tropical Forest Fragments</w:t>
-      </w:r>
-      <w:r>
-        <w:t xml:space="preserve">. Biotropica 31:17–30.</w:t>
       </w:r>
     </w:p>
     <w:bookmarkEnd w:id="57"/>
@@ -3460,17 +3823,96 @@
       </w:r>
     </w:p>
     <w:bookmarkEnd w:id="59"/>
-    <w:bookmarkStart w:id="60" w:name="X2c0574c19ecb88ad79c97e711ad3aa776095451"/>
+    <w:bookmarkStart w:id="60" w:name="ref-didhamEdgeStructureDetermines1999"/>
     <w:p>
       <w:pPr>
         <w:pStyle w:val="Bibliography"/>
       </w:pPr>
       <w:r>
+        <w:t xml:space="preserve">Didham, R. K., and J. H. Lawton. 1999. Edge</w:t>
+      </w:r>
+      <w:r>
+        <w:t xml:space="preserve"> </w:t>
+      </w:r>
+      <w:r>
+        <w:t xml:space="preserve">Structure Determines</w:t>
+      </w:r>
+      <w:r>
+        <w:t xml:space="preserve"> </w:t>
+      </w:r>
+      <w:r>
+        <w:t xml:space="preserve">the</w:t>
+      </w:r>
+      <w:r>
+        <w:t xml:space="preserve"> </w:t>
+      </w:r>
+      <w:r>
+        <w:t xml:space="preserve">Magnitude</w:t>
+      </w:r>
+      <w:r>
+        <w:t xml:space="preserve"> </w:t>
+      </w:r>
+      <w:r>
+        <w:t xml:space="preserve">of</w:t>
+      </w:r>
+      <w:r>
+        <w:t xml:space="preserve"> </w:t>
+      </w:r>
+      <w:r>
+        <w:t xml:space="preserve">Changes</w:t>
+      </w:r>
+      <w:r>
+        <w:t xml:space="preserve"> </w:t>
+      </w:r>
+      <w:r>
+        <w:t xml:space="preserve">in</w:t>
+      </w:r>
+      <w:r>
+        <w:t xml:space="preserve"> </w:t>
+      </w:r>
+      <w:r>
+        <w:t xml:space="preserve">Microclimate</w:t>
+      </w:r>
+      <w:r>
+        <w:t xml:space="preserve"> </w:t>
+      </w:r>
+      <w:r>
+        <w:t xml:space="preserve">and</w:t>
+      </w:r>
+      <w:r>
+        <w:t xml:space="preserve"> </w:t>
+      </w:r>
+      <w:r>
+        <w:t xml:space="preserve">Vegetation Structure</w:t>
+      </w:r>
+      <w:r>
+        <w:t xml:space="preserve"> </w:t>
+      </w:r>
+      <w:r>
+        <w:t xml:space="preserve">in</w:t>
+      </w:r>
+      <w:r>
+        <w:t xml:space="preserve"> </w:t>
+      </w:r>
+      <w:r>
+        <w:t xml:space="preserve">Tropical Forest Fragments</w:t>
+      </w:r>
+      <w:r>
+        <w:t xml:space="preserve">. Biotropica 31:17–30.</w:t>
+      </w:r>
+    </w:p>
+    <w:bookmarkEnd w:id="60"/>
+    <w:bookmarkStart w:id="61" w:name="X2c0574c19ecb88ad79c97e711ad3aa776095451"/>
+    <w:p>
+      <w:pPr>
+        <w:pStyle w:val="Bibliography"/>
+      </w:pPr>
+      <w:r>
         <w:t xml:space="preserve">Ewers, R. M., and C. Banks-Leite. 2013. Fragmentation Impairs the Microclimate Buffering Effect of Tropical Forests. PLoS ONE 8:e58093.</w:t>
       </w:r>
     </w:p>
-    <w:bookmarkEnd w:id="60"/>
-    <w:bookmarkStart w:id="61" w:name="ref-forner2020"/>
+    <w:bookmarkEnd w:id="61"/>
+    <w:bookmarkStart w:id="62" w:name="ref-forner2020"/>
     <w:p>
       <w:pPr>
         <w:pStyle w:val="Bibliography"/>
@@ -3479,8 +3921,8 @@
         <w:t xml:space="preserve">Forner, A., T. Morán-López, D. Flores-Rentería, I. Aranda, and F. Valladares. 2020. Fragmentation reduces severe drought impacts on tree functioning in holm oak forests. Environmental and Experimental Botany 173:104001.</w:t>
       </w:r>
     </w:p>
-    <w:bookmarkEnd w:id="61"/>
-    <w:bookmarkStart w:id="62" w:name="ref-gasparriniDistributedLagLinear2011"/>
+    <w:bookmarkEnd w:id="62"/>
+    <w:bookmarkStart w:id="63" w:name="ref-gasparriniDistributedLagLinear2011"/>
     <w:p>
       <w:pPr>
         <w:pStyle w:val="Bibliography"/>
@@ -3516,8 +3958,8 @@
         <w:t xml:space="preserve">. Journal of Statistical Software 43.</w:t>
       </w:r>
     </w:p>
-    <w:bookmarkEnd w:id="62"/>
-    <w:bookmarkStart w:id="63" w:name="Xe414970ea21d8c849b2c097e43269a43386b2c2"/>
+    <w:bookmarkEnd w:id="63"/>
+    <w:bookmarkStart w:id="64" w:name="Xe414970ea21d8c849b2c097e43269a43386b2c2"/>
     <w:p>
       <w:pPr>
         <w:pStyle w:val="Bibliography"/>
@@ -3526,8 +3968,8 @@
         <w:t xml:space="preserve">Gasparrini, A., F. Scheipl, B. Armstrong, and M. G. Kenward. 2017. A penalized framework for distributed lag non-linear models: Penalized DLNMs. Biometrics 73:938–948.</w:t>
       </w:r>
     </w:p>
-    <w:bookmarkEnd w:id="63"/>
-    <w:bookmarkStart w:id="64" w:name="ref-haddadHabitatFragmentationIts2015"/>
+    <w:bookmarkEnd w:id="64"/>
+    <w:bookmarkStart w:id="65" w:name="ref-haddadHabitatFragmentationIts2015"/>
     <w:p>
       <w:pPr>
         <w:pStyle w:val="Bibliography"/>
@@ -3545,8 +3987,8 @@
         <w:t xml:space="preserve">’s ecosystems. Science Advances 1:e1500052.</w:t>
       </w:r>
     </w:p>
-    <w:bookmarkEnd w:id="64"/>
-    <w:bookmarkStart w:id="65" w:name="Xce5a62b2f280cb1a4a43ff99388095d7a62a7a8"/>
+    <w:bookmarkEnd w:id="65"/>
+    <w:bookmarkStart w:id="66" w:name="Xce5a62b2f280cb1a4a43ff99388095d7a62a7a8"/>
     <w:p>
       <w:pPr>
         <w:pStyle w:val="Bibliography"/>
@@ -3580,49 +4022,6 @@
       </w:r>
       <w:r>
         <w:t xml:space="preserve">. Acta Botanica Brasileira 4:159–167.</w:t>
-      </w:r>
-    </w:p>
-    <w:bookmarkEnd w:id="65"/>
-    <w:bookmarkStart w:id="66" w:name="ref-lauranceEffectsStrongDrought2001"/>
-    <w:p>
-      <w:pPr>
-        <w:pStyle w:val="Bibliography"/>
-      </w:pPr>
-      <w:r>
-        <w:t xml:space="preserve">Laurance, W. F., G. B. Williamson, P. Delamônica, A. Oliveira, T. E. Lovejoy, C. Gascon, and L. Pohl. 2001. Effects of a</w:t>
-      </w:r>
-      <w:r>
-        <w:t xml:space="preserve"> </w:t>
-      </w:r>
-      <w:r>
-        <w:t xml:space="preserve">Strong Drought</w:t>
-      </w:r>
-      <w:r>
-        <w:t xml:space="preserve"> </w:t>
-      </w:r>
-      <w:r>
-        <w:t xml:space="preserve">on</w:t>
-      </w:r>
-      <w:r>
-        <w:t xml:space="preserve"> </w:t>
-      </w:r>
-      <w:r>
-        <w:t xml:space="preserve">Amazonian Forest Fragments</w:t>
-      </w:r>
-      <w:r>
-        <w:t xml:space="preserve"> </w:t>
-      </w:r>
-      <w:r>
-        <w:t xml:space="preserve">and</w:t>
-      </w:r>
-      <w:r>
-        <w:t xml:space="preserve"> </w:t>
-      </w:r>
-      <w:r>
-        <w:t xml:space="preserve">Edges</w:t>
-      </w:r>
-      <w:r>
-        <w:t xml:space="preserve">. Journal of Tropical Ecology 17:771–785.</w:t>
       </w:r>
     </w:p>
     <w:bookmarkEnd w:id="66"/>
@@ -3712,17 +4111,60 @@
       </w:r>
     </w:p>
     <w:bookmarkEnd w:id="68"/>
-    <w:bookmarkStart w:id="69" w:name="ref-lewis2010AmazonDrought2011"/>
+    <w:bookmarkStart w:id="69" w:name="ref-lauranceEffectsStrongDrought2001"/>
     <w:p>
       <w:pPr>
         <w:pStyle w:val="Bibliography"/>
       </w:pPr>
       <w:r>
+        <w:t xml:space="preserve">Laurance, W. F., G. B. Williamson, P. Delamônica, A. Oliveira, T. E. Lovejoy, C. Gascon, and L. Pohl. 2001. Effects of a</w:t>
+      </w:r>
+      <w:r>
+        <w:t xml:space="preserve"> </w:t>
+      </w:r>
+      <w:r>
+        <w:t xml:space="preserve">Strong Drought</w:t>
+      </w:r>
+      <w:r>
+        <w:t xml:space="preserve"> </w:t>
+      </w:r>
+      <w:r>
+        <w:t xml:space="preserve">on</w:t>
+      </w:r>
+      <w:r>
+        <w:t xml:space="preserve"> </w:t>
+      </w:r>
+      <w:r>
+        <w:t xml:space="preserve">Amazonian Forest Fragments</w:t>
+      </w:r>
+      <w:r>
+        <w:t xml:space="preserve"> </w:t>
+      </w:r>
+      <w:r>
+        <w:t xml:space="preserve">and</w:t>
+      </w:r>
+      <w:r>
+        <w:t xml:space="preserve"> </w:t>
+      </w:r>
+      <w:r>
+        <w:t xml:space="preserve">Edges</w:t>
+      </w:r>
+      <w:r>
+        <w:t xml:space="preserve">. Journal of Tropical Ecology 17:771–785.</w:t>
+      </w:r>
+    </w:p>
+    <w:bookmarkEnd w:id="69"/>
+    <w:bookmarkStart w:id="70" w:name="ref-lewis2010AmazonDrought2011"/>
+    <w:p>
+      <w:pPr>
+        <w:pStyle w:val="Bibliography"/>
+      </w:pPr>
+      <w:r>
         <w:t xml:space="preserve">Lewis, S. L., P. M. Brando, O. L. Phillips, G. M. F. van der Heijden, and D. Nepstad. 2011. The 2010 Amazon Drought. Science 331:554–554.</w:t>
       </w:r>
     </w:p>
-    <w:bookmarkEnd w:id="69"/>
-    <w:bookmarkStart w:id="70" w:name="ref-malhi2008"/>
+    <w:bookmarkEnd w:id="70"/>
+    <w:bookmarkStart w:id="71" w:name="ref-malhi2008"/>
     <w:p>
       <w:pPr>
         <w:pStyle w:val="Bibliography"/>
@@ -3731,8 +4173,8 @@
         <w:t xml:space="preserve">Malhi, Y., J. T. Roberts, R. A. Betts, T. J. Killeen, W. Li, and C. A. Nobre. 2008. Climate Change, Deforestation, and the Fate of the Amazon. Science 319:169–172.</w:t>
       </w:r>
     </w:p>
-    <w:bookmarkEnd w:id="70"/>
-    <w:bookmarkStart w:id="71" w:name="ref-marengoDroughtAmazonia20052008"/>
+    <w:bookmarkEnd w:id="71"/>
+    <w:bookmarkStart w:id="72" w:name="ref-marengoDroughtAmazonia20052008"/>
     <w:p>
       <w:pPr>
         <w:pStyle w:val="Bibliography"/>
@@ -3741,8 +4183,8 @@
         <w:t xml:space="preserve">Marengo, J. A., C. A. Nobre, J. Tomasella, M. D. Oyama, G. Sampaio de Oliveira, R. de Oliveira, H. Camargo, L. M. Alves, and I. F. Brown. 2008. The Drought of Amazonia in 2005. Journal of Climate 21:495–516.</w:t>
       </w:r>
     </w:p>
-    <w:bookmarkEnd w:id="71"/>
-    <w:bookmarkStart w:id="72" w:name="ref-marraPracticalVariableSelection2011"/>
+    <w:bookmarkEnd w:id="72"/>
+    <w:bookmarkStart w:id="73" w:name="ref-marraPracticalVariableSelection2011"/>
     <w:p>
       <w:pPr>
         <w:pStyle w:val="Bibliography"/>
@@ -3751,8 +4193,8 @@
         <w:t xml:space="preserve">Marra, G., and S. N. Wood. 2011. Practical variable selection for generalized additive models. Computational Statistics &amp; Data Analysis 55:2372–2387.</w:t>
       </w:r>
     </w:p>
-    <w:bookmarkEnd w:id="72"/>
-    <w:bookmarkStart w:id="73" w:name="Xf94773ba59d65977147047af608c27f573b17bd"/>
+    <w:bookmarkEnd w:id="73"/>
+    <w:bookmarkStart w:id="74" w:name="Xf94773ba59d65977147047af608c27f573b17bd"/>
     <w:p>
       <w:pPr>
         <w:pStyle w:val="Bibliography"/>
@@ -3806,8 +4248,8 @@
         <w:t xml:space="preserve">.</w:t>
       </w:r>
     </w:p>
-    <w:bookmarkEnd w:id="73"/>
-    <w:bookmarkStart w:id="74" w:name="Xec6f0c7b84276cd7f17ea44629dea44269d3186"/>
+    <w:bookmarkEnd w:id="74"/>
+    <w:bookmarkStart w:id="75" w:name="Xec6f0c7b84276cd7f17ea44629dea44269d3186"/>
     <w:p>
       <w:pPr>
         <w:pStyle w:val="Bibliography"/>
@@ -3834,8 +4276,8 @@
         <w:t xml:space="preserve">.</w:t>
       </w:r>
     </w:p>
-    <w:bookmarkEnd w:id="74"/>
-    <w:bookmarkStart w:id="75" w:name="ref-phillipsDroughtSensitivityAmazon2009"/>
+    <w:bookmarkEnd w:id="75"/>
+    <w:bookmarkStart w:id="76" w:name="ref-phillipsDroughtSensitivityAmazon2009"/>
     <w:p>
       <w:pPr>
         <w:pStyle w:val="Bibliography"/>
@@ -3844,8 +4286,8 @@
         <w:t xml:space="preserve">Phillips, O. L., L. E. O. C. Aragao, S. L. Lewis, J. B. Fisher, J. Lloyd, G. Lopez-Gonzalez, Y. Malhi, A. Monteagudo, J. Peacock, C. A. Quesada, G. van der Heijden, S. Almeida, I. Amaral, L. Arroyo, G. Aymard, T. R. Baker, O. Banki, L. Blanc, D. Bonal, P. Brando, J. Chave, A. C. A. de Oliveira, N. D. Cardozo, C. I. Czimczik, T. R. Feldpausch, M. A. Freitas, E. Gloor, N. Higuchi, E. Jimenez, G. Lloyd, P. Meir, C. Mendoza, A. Morel, D. A. Neill, D. Nepstad, S. Patino, M. C. Penuela, A. Prieto, F. Ramirez, M. Schwarz, J. Silva, M. Silveira, A. S. Thomas, H. t. Steege, J. Stropp, R. Vasquez, P. Zelazowski, E. A. Davila, S. Andelman, A. Andrade, K.-J. Chao, T. Erwin, A. Di Fiore, E. H. C., H. Keeling, T. J. Killeen, W. F. Laurance, A. P. Cruz, N. C. A. Pitman, P. N. Vargas, H. Ramirez-Angulo, A. Rudas, R. Salamao, N. Silva, J. Terborgh, and A. Torres-Lezama. 2009. Drought Sensitivity of the Amazon Rainforest. Science 323:1344–1347.</w:t>
       </w:r>
     </w:p>
-    <w:bookmarkEnd w:id="75"/>
-    <w:bookmarkStart w:id="76" w:name="X7b3c79bfb7654af1f4b03dba64dad1a6765c972"/>
+    <w:bookmarkEnd w:id="76"/>
+    <w:bookmarkStart w:id="77" w:name="X7b3c79bfb7654af1f4b03dba64dad1a6765c972"/>
     <w:p>
       <w:pPr>
         <w:pStyle w:val="Bibliography"/>
@@ -3854,8 +4296,8 @@
         <w:t xml:space="preserve">R Core Team. 2020. R: A language and environment for statistical computing. Vienna, Austria.</w:t>
       </w:r>
     </w:p>
-    <w:bookmarkEnd w:id="76"/>
-    <w:bookmarkStart w:id="77" w:name="X8f9a6c78e9a8cdf34e8fe74920950e61dcbda5d"/>
+    <w:bookmarkEnd w:id="77"/>
+    <w:bookmarkStart w:id="78" w:name="X8f9a6c78e9a8cdf34e8fe74920950e61dcbda5d"/>
     <w:p>
       <w:pPr>
         <w:pStyle w:val="Bibliography"/>
@@ -3873,8 +4315,8 @@
         <w:t xml:space="preserve">. Acta Amazonica 22:493–534.</w:t>
       </w:r>
     </w:p>
-    <w:bookmarkEnd w:id="77"/>
-    <w:bookmarkStart w:id="78" w:name="Xb12eb3ae74cee1ee3c7d5e9cc24057fb72a1f52"/>
+    <w:bookmarkEnd w:id="78"/>
+    <w:bookmarkStart w:id="79" w:name="Xb12eb3ae74cee1ee3c7d5e9cc24057fb72a1f52"/>
     <w:p>
       <w:pPr>
         <w:pStyle w:val="Bibliography"/>
@@ -3883,8 +4325,8 @@
         <w:t xml:space="preserve">Ribeiro, M. B. N., E. M. Bruna, and W. Mantovani. 2010. Influence of post-clearing treatment on the recovery of herbaceous plant communities in amazonian secondary forests. Restoration Ecology 18:50–58.</w:t>
       </w:r>
     </w:p>
-    <w:bookmarkEnd w:id="78"/>
-    <w:bookmarkStart w:id="79" w:name="Xcbee6c200d88516fc08087f948e2a00bd8858d1"/>
+    <w:bookmarkEnd w:id="79"/>
+    <w:bookmarkStart w:id="80" w:name="Xcbee6c200d88516fc08087f948e2a00bd8858d1"/>
     <w:p>
       <w:pPr>
         <w:pStyle w:val="Bibliography"/>
@@ -3902,8 +4344,8 @@
         <w:t xml:space="preserve">: An open online repository for plant demography. Journal of Ecology 103:202–218.</w:t>
       </w:r>
     </w:p>
-    <w:bookmarkEnd w:id="79"/>
-    <w:bookmarkStart w:id="80" w:name="Xcbe6b21765ecd5172303a77340fcc2a6c9a9d1c"/>
+    <w:bookmarkEnd w:id="80"/>
+    <w:bookmarkStart w:id="81" w:name="Xcbe6b21765ecd5172303a77340fcc2a6c9a9d1c"/>
     <w:p>
       <w:pPr>
         <w:pStyle w:val="Bibliography"/>
@@ -3921,8 +4363,8 @@
         <w:t xml:space="preserve">. Journal of Ecology 87:66–76.</w:t>
       </w:r>
     </w:p>
-    <w:bookmarkEnd w:id="80"/>
-    <w:bookmarkStart w:id="81" w:name="ref-schwartz2019"/>
+    <w:bookmarkEnd w:id="81"/>
+    <w:bookmarkStart w:id="82" w:name="ref-schwartz2019"/>
     <w:p>
       <w:pPr>
         <w:pStyle w:val="Bibliography"/>
@@ -3931,8 +4373,8 @@
         <w:t xml:space="preserve">Schwartz, N. B., A. M. Budsock, and M. Uriarte. 2019. Fragmentation, forest structure, and topography modulate impacts of drought in a tropical forest landscape. Ecology 100:e02677.</w:t>
       </w:r>
     </w:p>
-    <w:bookmarkEnd w:id="81"/>
-    <w:bookmarkStart w:id="82" w:name="ref-teller2016"/>
+    <w:bookmarkEnd w:id="82"/>
+    <w:bookmarkStart w:id="83" w:name="ref-teller2016"/>
     <w:p>
       <w:pPr>
         <w:pStyle w:val="Bibliography"/>
@@ -3941,8 +4383,8 @@
         <w:t xml:space="preserve">Teller, B. J., P. B. Adler, C. B. Edwards, G. Hooker, and S. P. Ellner. 2016. Linking demography with drivers: climate and competition. Methods in Ecology and Evolution 7:171–183.</w:t>
       </w:r>
     </w:p>
-    <w:bookmarkEnd w:id="82"/>
-    <w:bookmarkStart w:id="83" w:name="Xa81433ed46227e83e3ce3afb51cba17371b5b1f"/>
+    <w:bookmarkEnd w:id="83"/>
+    <w:bookmarkStart w:id="84" w:name="Xa81433ed46227e83e3ce3afb51cba17371b5b1f"/>
     <w:p>
       <w:pPr>
         <w:pStyle w:val="Bibliography"/>
@@ -3951,8 +4393,8 @@
         <w:t xml:space="preserve">Tredennick, A. T., Brittany J. Teller, P. B. Adler, G. Hooker, and S. P. Ellner. 2018. Size-by-environment interactions: a neglected dimension of species’ responses to environmental variation. Ecology Letters 21:1757–1770.</w:t>
       </w:r>
     </w:p>
-    <w:bookmarkEnd w:id="83"/>
-    <w:bookmarkStart w:id="84" w:name="ref-trmm3b43"/>
+    <w:bookmarkEnd w:id="84"/>
+    <w:bookmarkStart w:id="85" w:name="ref-trmm3b43"/>
     <w:p>
       <w:pPr>
         <w:pStyle w:val="Bibliography"/>
@@ -3961,8 +4403,8 @@
         <w:t xml:space="preserve">TRMM (TMPA/3B43) rainfall estimate L3 1 month 0.25 degree x 0.25 degree V7. 2011. Goddard Earth Sciences Data; Information Services Center (GES DISC), Greenbelt, MD.</w:t>
       </w:r>
     </w:p>
-    <w:bookmarkEnd w:id="84"/>
-    <w:bookmarkStart w:id="85" w:name="ref-tyeDemographicMenageTrois2016"/>
+    <w:bookmarkEnd w:id="85"/>
+    <w:bookmarkStart w:id="86" w:name="ref-tyeDemographicMenageTrois2016"/>
     <w:p>
       <w:pPr>
         <w:pStyle w:val="Bibliography"/>
@@ -3971,8 +4413,8 @@
         <w:t xml:space="preserve">Tye, M. R., E. S. Menges, C. Weekley, P. F. Quintana-Ascencio, and R. Salguero-Gómez. 2016. A demographic ménage à trois: interactions between disturbances both amplify and dampen population dynamics of an endemic plant. Journal of Ecology 104:1778–1788.</w:t>
       </w:r>
     </w:p>
-    <w:bookmarkEnd w:id="85"/>
-    <w:bookmarkStart w:id="86" w:name="X2990ffae4b5729b697c683600dc97fa0cd90c99"/>
+    <w:bookmarkEnd w:id="86"/>
+    <w:bookmarkStart w:id="87" w:name="X2990ffae4b5729b697c683600dc97fa0cd90c99"/>
     <w:p>
       <w:pPr>
         <w:pStyle w:val="Bibliography"/>
@@ -3981,8 +4423,8 @@
         <w:t xml:space="preserve">Uriarte, M., M. Anciães, M. T. B. da Silva, P. Rubim, E. Johnson, and E. M. Bruna. 2011. Disentangling the drivers of reduced long-distance seed dispersal by birds in an experimentally fragmented landscape. Ecology 92:924–937.</w:t>
       </w:r>
     </w:p>
-    <w:bookmarkEnd w:id="86"/>
-    <w:bookmarkStart w:id="87" w:name="Xf29f8c32453d49a41f322a6e98d6ea516b6ff1d"/>
+    <w:bookmarkEnd w:id="87"/>
+    <w:bookmarkStart w:id="88" w:name="Xf29f8c32453d49a41f322a6e98d6ea516b6ff1d"/>
     <w:p>
       <w:pPr>
         <w:pStyle w:val="Bibliography"/>
@@ -4021,8 +4463,8 @@
         <w:t xml:space="preserve">. Journal of Climate 23:1696–1718.</w:t>
       </w:r>
     </w:p>
-    <w:bookmarkEnd w:id="87"/>
-    <w:bookmarkStart w:id="88" w:name="ref-williamsonAmazonianTreeMortality2000"/>
+    <w:bookmarkEnd w:id="88"/>
+    <w:bookmarkStart w:id="89" w:name="ref-williamsonAmazonianTreeMortality2000"/>
     <w:p>
       <w:pPr>
         <w:pStyle w:val="Bibliography"/>
@@ -4031,8 +4473,8 @@
         <w:t xml:space="preserve">Williamson, G. B., W. F. Laurance, A. A. Oliveira, P. Delamônica, C. Gascon, T. E. Lovejoy, and L. Pohl. 2000. Amazonian Tree Mortality during the 1997 El Niño Drought. Conservation Biology 14:1538–1542.</w:t>
       </w:r>
     </w:p>
-    <w:bookmarkEnd w:id="88"/>
-    <w:bookmarkStart w:id="89" w:name="ref-woodGeneralizedAdditiveModels2017"/>
+    <w:bookmarkEnd w:id="89"/>
+    <w:bookmarkStart w:id="90" w:name="ref-woodGeneralizedAdditiveModels2017"/>
     <w:p>
       <w:pPr>
         <w:pStyle w:val="Bibliography"/>
@@ -4041,8 +4483,8 @@
         <w:t xml:space="preserve">Wood, S. N. 2017. Generalized additive models: An introduction with r. Second edition. CRC Press/Taylor &amp; Francis Group, Boca Raton.</w:t>
       </w:r>
     </w:p>
-    <w:bookmarkEnd w:id="89"/>
-    <w:bookmarkStart w:id="90" w:name="ref-woodsimonn.ChapterSmoothers"/>
+    <w:bookmarkEnd w:id="90"/>
+    <w:bookmarkStart w:id="91" w:name="ref-woodsimonn.ChapterSmoothers"/>
     <w:p>
       <w:pPr>
         <w:pStyle w:val="Bibliography"/>
@@ -4069,8 +4511,8 @@
         <w:t xml:space="preserve">.</w:t>
       </w:r>
     </w:p>
-    <w:bookmarkEnd w:id="90"/>
-    <w:bookmarkStart w:id="91" w:name="ref-xavierDailyGriddedMeteorological2016"/>
+    <w:bookmarkEnd w:id="91"/>
+    <w:bookmarkStart w:id="92" w:name="ref-xavierDailyGriddedMeteorological2016"/>
     <w:p>
       <w:pPr>
         <w:pStyle w:val="Bibliography"/>
@@ -4082,28 +4524,19 @@
         <w:t xml:space="preserve">2013). International Journal of Climatology 36:2644–2659.</w:t>
       </w:r>
     </w:p>
-    <w:bookmarkEnd w:id="91"/>
     <w:bookmarkEnd w:id="92"/>
+    <w:bookmarkEnd w:id="93"/>
     <w:p>
       <w:r>
         <w:br w:type="page"/>
       </w:r>
     </w:p>
-    <w:bookmarkStart w:id="93" w:name="colophon"/>
+    <w:bookmarkStart w:id="94" w:name="colophon"/>
     <w:p>
       <w:pPr>
         <w:pStyle w:val="Heading3"/>
       </w:pPr>
       <w:r>
-        <w:rPr>
-          <w:rStyle w:val="SectionNumber"/>
-        </w:rPr>
-        <w:t xml:space="preserve">7.0.1</w:t>
-      </w:r>
-      <w:r>
-        <w:tab/>
-      </w:r>
-      <w:r>
         <w:t xml:space="preserve">Colophon</w:t>
       </w:r>
     </w:p>
@@ -4112,7 +4545,7 @@
         <w:pStyle w:val="FirstParagraph"/>
       </w:pPr>
       <w:r>
-        <w:t xml:space="preserve">This report was generated on 2021-02-04 10:24:55 using the following computational environment and dependencies:</w:t>
+        <w:t xml:space="preserve">This report was generated on 2021-02-10 14:44:02 using the following computational environment and dependencies:</w:t>
       </w:r>
     </w:p>
     <w:p>
@@ -4213,7 +4646,7 @@
         <w:rPr>
           <w:rStyle w:val="VerbatimChar"/>
         </w:rPr>
-        <w:t xml:space="preserve">#&gt;  date     2021-02-04                  </w:t>
+        <w:t xml:space="preserve">#&gt;  date     2021-02-10                  </w:t>
       </w:r>
       <w:r>
         <w:br/>
@@ -4366,6 +4799,24 @@
         <w:rPr>
           <w:rStyle w:val="VerbatimChar"/>
         </w:rPr>
+        <w:t xml:space="preserve">#&gt;  P here        * 1.0.1   2020-12-13 [?] CRAN (R 4.0.2)</w:t>
+      </w:r>
+      <w:r>
+        <w:br/>
+      </w:r>
+      <w:r>
+        <w:rPr>
+          <w:rStyle w:val="VerbatimChar"/>
+        </w:rPr>
+        <w:t xml:space="preserve">#&gt;  P highr         0.8     2019-03-20 [?] CRAN (R 4.0.0)</w:t>
+      </w:r>
+      <w:r>
+        <w:br/>
+      </w:r>
+      <w:r>
+        <w:rPr>
+          <w:rStyle w:val="VerbatimChar"/>
+        </w:rPr>
         <w:t xml:space="preserve">#&gt;  P htmltools     0.5.0   2020-06-16 [?] CRAN (R 4.0.0)</w:t>
       </w:r>
       <w:r>
@@ -4375,7 +4826,7 @@
         <w:rPr>
           <w:rStyle w:val="VerbatimChar"/>
         </w:rPr>
-        <w:t xml:space="preserve">#&gt;  P knitr         1.30    2020-09-22 [?] CRAN (R 4.0.2)</w:t>
+        <w:t xml:space="preserve">#&gt;  P knitr       * 1.30    2020-09-22 [?] CRAN (R 4.0.2)</w:t>
       </w:r>
       <w:r>
         <w:br/>
@@ -4429,6 +4880,15 @@
         <w:rPr>
           <w:rStyle w:val="VerbatimChar"/>
         </w:rPr>
+        <w:t xml:space="preserve">#&gt;  P png           0.1-7   2013-12-03 [?] CRAN (R 4.0.0)</w:t>
+      </w:r>
+      <w:r>
+        <w:br/>
+      </w:r>
+      <w:r>
+        <w:rPr>
+          <w:rStyle w:val="VerbatimChar"/>
+        </w:rPr>
         <w:t xml:space="preserve">#&gt;  P prettyunits   1.1.1   2020-01-24 [?] CRAN (R 4.0.0)</w:t>
       </w:r>
       <w:r>
@@ -4600,7 +5060,7 @@
         <w:rPr>
           <w:rStyle w:val="VerbatimChar"/>
         </w:rPr>
-        <w:t xml:space="preserve">#&gt; [2] /private/var/folders/b_/2vfnxxls5vs401tmhhb3wqdh0000gp/T/RtmpGhTlOY/renv-system-library</w:t>
+        <w:t xml:space="preserve">#&gt; [2] /private/var/folders/b_/2vfnxxls5vs401tmhhb3wqdh0000gp/T/RtmpfLZhLN/renv-system-library</w:t>
       </w:r>
       <w:r>
         <w:br/>
@@ -4646,7 +5106,7 @@
         <w:rPr>
           <w:rStyle w:val="VerbatimChar"/>
         </w:rPr>
-        <w:t xml:space="preserve">#&gt; Local:    master /Users/scottericr/Documents/HeliconiaDemography</w:t>
+        <w:t xml:space="preserve">#&gt; Local:    gratia-plots /Users/scottericr/Documents/HeliconiaDemography</w:t>
       </w:r>
       <w:r>
         <w:br/>
@@ -4655,7 +5115,7 @@
         <w:rPr>
           <w:rStyle w:val="VerbatimChar"/>
         </w:rPr>
-        <w:t xml:space="preserve">#&gt; Remote:   master @ origin (https://github.com/BrunaLab/HeliconiaDemography.git)</w:t>
+        <w:t xml:space="preserve">#&gt; Remote:   gratia-plots @ origin (https://github.com/BrunaLab/HeliconiaDemography.git)</w:t>
       </w:r>
       <w:r>
         <w:br/>
@@ -4664,11 +5124,11 @@
         <w:rPr>
           <w:rStyle w:val="VerbatimChar"/>
         </w:rPr>
-        <w:t xml:space="preserve">#&gt; Head:     [4ce1de5] 2021-02-04: work on results</w:t>
-      </w:r>
-    </w:p>
-    <w:bookmarkEnd w:id="93"/>
+        <w:t xml:space="preserve">#&gt; Head:     [f86e17b] 2021-02-09: worked on survival results section</w:t>
+      </w:r>
+    </w:p>
     <w:bookmarkEnd w:id="94"/>
+    <w:bookmarkEnd w:id="95"/>
     <w:sectPr>
       <w:pgSz w:w="12240" w:h="15840"/>
       <w:pgMar w:top="1440" w:right="1440" w:bottom="1440" w:left="1440" w:header="720" w:footer="720" w:gutter="0"/>

</xml_diff>